<commit_message>
Agrega Shortcuts, Documentacion y mejora algunos Shortcuts
</commit_message>
<xml_diff>
--- a/Documentacion/VIM - Documentacion.docx
+++ b/Documentacion/VIM - Documentacion.docx
@@ -1624,7 +1624,7 @@
                 <w:highlight w:val="none"/>
                 <w:lang w:val="es-ES"/>
               </w:rPr>
-              <w:t xml:space="preserve">:set lazyredraw] </w:t>
+              <w:t xml:space="preserve">:set lazyredraw </w:t>
             </w:r>
             <w:r>
               <w:rPr>
@@ -1647,7 +1647,7 @@
                 <w:highlight w:val="none"/>
                 <w:lang w:val="es-ES"/>
               </w:rPr>
-              <w:t xml:space="preserve">Aceler la ejecutación de grandes Macros</w:t>
+              <w:t xml:space="preserve">Acelera la ejecución de grandes Macros</w:t>
             </w:r>
             <w:r>
               <w:rPr>
@@ -3117,7 +3117,7 @@
                 <w:highlight w:val="none"/>
                 <w:lang w:val="es-ES"/>
               </w:rPr>
-              <w:t xml:space="preserve"> </w:t>
+              <w:t xml:space="preserve">  </w:t>
             </w:r>
             <w:r>
               <w:rPr>
@@ -3359,7 +3359,7 @@
                 <w:highlight w:val="none"/>
                 <w:lang w:val="es-ES"/>
               </w:rPr>
-              <w:t xml:space="preserve"> </w:t>
+              <w:t xml:space="preserve">  </w:t>
             </w:r>
             <w:r>
               <w:rPr>
@@ -3942,7 +3942,7 @@
                 <w:highlight w:val="none"/>
                 <w:lang w:val="es-ES"/>
               </w:rPr>
-              <w:t xml:space="preserve"> </w:t>
+              <w:t xml:space="preserve">  </w:t>
             </w:r>
             <w:r>
               <w:rPr>
@@ -4051,7 +4051,7 @@
                 <w:highlight w:val="none"/>
                 <w:lang w:val="es-ES"/>
               </w:rPr>
-              <w:t xml:space="preserve"> </w:t>
+              <w:t xml:space="preserve">   </w:t>
             </w:r>
             <w:r>
               <w:rPr>
@@ -4354,7 +4354,7 @@
                 <w:highlight w:val="none"/>
                 <w:lang w:val="es-ES"/>
               </w:rPr>
-              <w:t xml:space="preserve">[Tab]</w:t>
+              <w:t xml:space="preserve">[Tab]   </w:t>
             </w:r>
             <w:r>
               <w:rPr>
@@ -6009,7 +6009,7 @@
                 <w:highlight w:val="none"/>
                 <w:lang w:val="es-ES"/>
               </w:rPr>
-              <w:t xml:space="preserve"> </w:t>
+              <w:t xml:space="preserve">    </w:t>
             </w:r>
             <w:r>
               <w:rPr>
@@ -6075,7 +6075,7 @@
                 <w:highlight w:val="none"/>
                 <w:lang w:val="es-ES"/>
               </w:rPr>
-              <w:t xml:space="preserve">Vuelve la archivo original</w:t>
+              <w:t xml:space="preserve">Vuelve al archivo original</w:t>
             </w:r>
             <w:r>
               <w:rPr>
@@ -6126,7 +6126,7 @@
                 <w:highlight w:val="none"/>
                 <w:lang w:val="es-ES"/>
               </w:rPr>
-              <w:t xml:space="preserve"> </w:t>
+              <w:t xml:space="preserve">   </w:t>
             </w:r>
             <w:r>
               <w:rPr>
@@ -6178,16 +6178,7 @@
                 <w:highlight w:val="none"/>
                 <w:lang w:val="es-ES"/>
               </w:rPr>
-              <w:t xml:space="preserve">gJ</w:t>
-            </w:r>
-            <w:r>
-              <w:rPr>
-                <w:b w:val="false"/>
-                <w:sz w:val="18"/>
-                <w:highlight w:val="none"/>
-                <w:lang w:val="es-ES"/>
-              </w:rPr>
-              <w:t xml:space="preserve"> </w:t>
+              <w:t xml:space="preserve">, gJ </w:t>
             </w:r>
             <w:r>
               <w:rPr>
@@ -6223,6 +6214,9 @@
                 <w:numId w:val="176"/>
               </w:numPr>
               <w:jc w:val="left"/>
+              <w:rPr>
+                <w:sz w:val="18"/>
+              </w:rPr>
             </w:pPr>
             <w:r>
               <w:rPr>
@@ -6231,7 +6225,7 @@
                 <w:highlight w:val="none"/>
                 <w:lang w:val="es-ES"/>
               </w:rPr>
-              <w:t xml:space="preserve">gq</w:t>
+              <w:t xml:space="preserve">, gj</w:t>
             </w:r>
             <w:r>
               <w:rPr>
@@ -6240,7 +6234,75 @@
                 <w:highlight w:val="none"/>
                 <w:lang w:val="es-ES"/>
               </w:rPr>
+              <w:t xml:space="preserve">   </w:t>
+            </w:r>
+            <w:r>
+              <w:rPr>
+                <w:sz w:val="16"/>
+                <w:highlight w:val="none"/>
+                <w:lang w:val="es-ES"/>
+              </w:rPr>
+              <w:t xml:space="preserve">—&gt;</w:t>
+            </w:r>
+            <w:r>
+              <w:rPr>
+                <w:highlight w:val="none"/>
+                <w:lang w:val="es-ES"/>
+              </w:rPr>
               <w:t xml:space="preserve"> </w:t>
+            </w:r>
+            <w:r>
+              <w:rPr>
+                <w:b w:val="false"/>
+                <w:sz w:val="18"/>
+                <w:highlight w:val="none"/>
+                <w:lang w:val="es-ES"/>
+              </w:rPr>
+              <w:t xml:space="preserve">Agrupa las linea seleccionadas en una linea (sin agregar espacios).</w:t>
+            </w:r>
+            <w:r>
+              <w:rPr>
+                <w:b w:val="false"/>
+                <w:sz w:val="18"/>
+                <w:highlight w:val="none"/>
+                <w:lang w:val="es-ES"/>
+              </w:rPr>
+            </w:r>
+            <w:r>
+              <w:rPr>
+                <w:b w:val="false"/>
+                <w:sz w:val="18"/>
+                <w:highlight w:val="none"/>
+                <w:lang w:val="es-ES"/>
+              </w:rPr>
+            </w:r>
+          </w:p>
+          <w:p>
+            <w:pPr>
+              <w:pStyle w:val="1182"/>
+              <w:numPr>
+                <w:ilvl w:val="0"/>
+                <w:numId w:val="176"/>
+              </w:numPr>
+              <w:jc w:val="left"/>
+            </w:pPr>
+            <w:r>
+              <w:rPr>
+                <w:b/>
+                <w:sz w:val="22"/>
+                <w:highlight w:val="none"/>
+                <w:lang w:val="es-ES"/>
+              </w:rPr>
+              <w:t xml:space="preserve">gq</w:t>
+            </w:r>
+            <w:r>
+              <w:rPr>
+                <w:b w:val="false"/>
+                <w:sz w:val="18"/>
+                <w:highlight w:val="none"/>
+                <w:lang w:val="es-ES"/>
+              </w:rPr>
+              <w:t xml:space="preserve">    </w:t>
             </w:r>
             <w:r>
               <w:rPr>
@@ -7021,7 +7083,7 @@
                 <w:sz w:val="18"/>
                 <w:lang w:val="es-ES"/>
               </w:rPr>
-              <w:t xml:space="preserve"> </w:t>
+              <w:t xml:space="preserve">         </w:t>
             </w:r>
             <w:r>
               <w:rPr>
@@ -7098,7 +7160,7 @@
                 <w:sz w:val="18"/>
                 <w:lang w:val="es-ES"/>
               </w:rPr>
-              <w:t xml:space="preserve"> </w:t>
+              <w:t xml:space="preserve">    </w:t>
             </w:r>
             <w:r>
               <w:rPr>
@@ -7252,7 +7314,7 @@
                 <w:sz w:val="18"/>
                 <w:lang w:val="es-ES"/>
               </w:rPr>
-              <w:t xml:space="preserve"> </w:t>
+              <w:t xml:space="preserve">   </w:t>
             </w:r>
             <w:r>
               <w:rPr>
@@ -30352,6 +30414,522 @@
     </w:lvl>
   </w:abstractNum>
   <w:abstractNum w:abstractNumId="178">
+    <w:multiLevelType w:val="hybridMultilevel"/>
+    <w:lvl w:ilvl="0">
+      <w:start w:val="1"/>
+      <w:numFmt w:val="bullet"/>
+      <w:isLgl w:val="false"/>
+      <w:suff w:val="tab"/>
+      <w:lvlText w:val="·"/>
+      <w:lvlJc w:val="left"/>
+      <w:pPr>
+        <w:ind w:left="720" w:hanging="360"/>
+      </w:pPr>
+      <w:rPr>
+        <w:rFonts w:ascii="Symbol" w:hAnsi="Symbol" w:cs="Symbol" w:eastAsia="Symbol" w:hint="default"/>
+      </w:rPr>
+    </w:lvl>
+    <w:lvl w:ilvl="1">
+      <w:start w:val="1"/>
+      <w:numFmt w:val="bullet"/>
+      <w:isLgl w:val="false"/>
+      <w:suff w:val="tab"/>
+      <w:lvlText w:val="o"/>
+      <w:lvlJc w:val="left"/>
+      <w:pPr>
+        <w:ind w:left="1440" w:hanging="360"/>
+      </w:pPr>
+      <w:rPr>
+        <w:rFonts w:ascii="Courier New" w:hAnsi="Courier New" w:cs="Courier New" w:eastAsia="Courier New" w:hint="default"/>
+      </w:rPr>
+    </w:lvl>
+    <w:lvl w:ilvl="2">
+      <w:start w:val="1"/>
+      <w:numFmt w:val="bullet"/>
+      <w:isLgl w:val="false"/>
+      <w:suff w:val="tab"/>
+      <w:lvlText w:val="§"/>
+      <w:lvlJc w:val="left"/>
+      <w:pPr>
+        <w:ind w:left="2160" w:hanging="360"/>
+      </w:pPr>
+      <w:rPr>
+        <w:rFonts w:ascii="Wingdings" w:hAnsi="Wingdings" w:cs="Wingdings" w:eastAsia="Wingdings" w:hint="default"/>
+      </w:rPr>
+    </w:lvl>
+    <w:lvl w:ilvl="3">
+      <w:start w:val="1"/>
+      <w:numFmt w:val="bullet"/>
+      <w:isLgl w:val="false"/>
+      <w:suff w:val="tab"/>
+      <w:lvlText w:val="·"/>
+      <w:lvlJc w:val="left"/>
+      <w:pPr>
+        <w:ind w:left="2880" w:hanging="360"/>
+      </w:pPr>
+      <w:rPr>
+        <w:rFonts w:ascii="Symbol" w:hAnsi="Symbol" w:cs="Symbol" w:eastAsia="Symbol" w:hint="default"/>
+      </w:rPr>
+    </w:lvl>
+    <w:lvl w:ilvl="4">
+      <w:start w:val="1"/>
+      <w:numFmt w:val="bullet"/>
+      <w:isLgl w:val="false"/>
+      <w:suff w:val="tab"/>
+      <w:lvlText w:val="o"/>
+      <w:lvlJc w:val="left"/>
+      <w:pPr>
+        <w:ind w:left="3600" w:hanging="360"/>
+      </w:pPr>
+      <w:rPr>
+        <w:rFonts w:ascii="Courier New" w:hAnsi="Courier New" w:cs="Courier New" w:eastAsia="Courier New" w:hint="default"/>
+      </w:rPr>
+    </w:lvl>
+    <w:lvl w:ilvl="5">
+      <w:start w:val="1"/>
+      <w:numFmt w:val="bullet"/>
+      <w:isLgl w:val="false"/>
+      <w:suff w:val="tab"/>
+      <w:lvlText w:val="§"/>
+      <w:lvlJc w:val="left"/>
+      <w:pPr>
+        <w:ind w:left="4320" w:hanging="360"/>
+      </w:pPr>
+      <w:rPr>
+        <w:rFonts w:ascii="Wingdings" w:hAnsi="Wingdings" w:cs="Wingdings" w:eastAsia="Wingdings" w:hint="default"/>
+      </w:rPr>
+    </w:lvl>
+    <w:lvl w:ilvl="6">
+      <w:start w:val="1"/>
+      <w:numFmt w:val="bullet"/>
+      <w:isLgl w:val="false"/>
+      <w:suff w:val="tab"/>
+      <w:lvlText w:val="·"/>
+      <w:lvlJc w:val="left"/>
+      <w:pPr>
+        <w:ind w:left="5040" w:hanging="360"/>
+      </w:pPr>
+      <w:rPr>
+        <w:rFonts w:ascii="Symbol" w:hAnsi="Symbol" w:cs="Symbol" w:eastAsia="Symbol" w:hint="default"/>
+      </w:rPr>
+    </w:lvl>
+    <w:lvl w:ilvl="7">
+      <w:start w:val="1"/>
+      <w:numFmt w:val="bullet"/>
+      <w:isLgl w:val="false"/>
+      <w:suff w:val="tab"/>
+      <w:lvlText w:val="o"/>
+      <w:lvlJc w:val="left"/>
+      <w:pPr>
+        <w:ind w:left="5760" w:hanging="360"/>
+      </w:pPr>
+      <w:rPr>
+        <w:rFonts w:ascii="Courier New" w:hAnsi="Courier New" w:cs="Courier New" w:eastAsia="Courier New" w:hint="default"/>
+      </w:rPr>
+    </w:lvl>
+    <w:lvl w:ilvl="8">
+      <w:start w:val="1"/>
+      <w:numFmt w:val="bullet"/>
+      <w:isLgl w:val="false"/>
+      <w:suff w:val="tab"/>
+      <w:lvlText w:val="§"/>
+      <w:lvlJc w:val="left"/>
+      <w:pPr>
+        <w:ind w:left="6480" w:hanging="360"/>
+      </w:pPr>
+      <w:rPr>
+        <w:rFonts w:ascii="Wingdings" w:hAnsi="Wingdings" w:cs="Wingdings" w:eastAsia="Wingdings" w:hint="default"/>
+      </w:rPr>
+    </w:lvl>
+  </w:abstractNum>
+  <w:abstractNum w:abstractNumId="179">
+    <w:multiLevelType w:val="hybridMultilevel"/>
+    <w:lvl w:ilvl="0">
+      <w:start w:val="1"/>
+      <w:numFmt w:val="bullet"/>
+      <w:isLgl w:val="false"/>
+      <w:suff w:val="tab"/>
+      <w:lvlText w:val="·"/>
+      <w:lvlJc w:val="left"/>
+      <w:pPr>
+        <w:ind w:left="720" w:hanging="360"/>
+      </w:pPr>
+      <w:rPr>
+        <w:rFonts w:ascii="Symbol" w:hAnsi="Symbol" w:cs="Symbol" w:eastAsia="Symbol" w:hint="default"/>
+      </w:rPr>
+    </w:lvl>
+    <w:lvl w:ilvl="1">
+      <w:start w:val="1"/>
+      <w:numFmt w:val="bullet"/>
+      <w:isLgl w:val="false"/>
+      <w:suff w:val="tab"/>
+      <w:lvlText w:val="o"/>
+      <w:lvlJc w:val="left"/>
+      <w:pPr>
+        <w:ind w:left="1440" w:hanging="360"/>
+      </w:pPr>
+      <w:rPr>
+        <w:rFonts w:ascii="Courier New" w:hAnsi="Courier New" w:cs="Courier New" w:eastAsia="Courier New" w:hint="default"/>
+      </w:rPr>
+    </w:lvl>
+    <w:lvl w:ilvl="2">
+      <w:start w:val="1"/>
+      <w:numFmt w:val="bullet"/>
+      <w:isLgl w:val="false"/>
+      <w:suff w:val="tab"/>
+      <w:lvlText w:val="§"/>
+      <w:lvlJc w:val="left"/>
+      <w:pPr>
+        <w:ind w:left="2160" w:hanging="360"/>
+      </w:pPr>
+      <w:rPr>
+        <w:rFonts w:ascii="Wingdings" w:hAnsi="Wingdings" w:cs="Wingdings" w:eastAsia="Wingdings" w:hint="default"/>
+      </w:rPr>
+    </w:lvl>
+    <w:lvl w:ilvl="3">
+      <w:start w:val="1"/>
+      <w:numFmt w:val="bullet"/>
+      <w:isLgl w:val="false"/>
+      <w:suff w:val="tab"/>
+      <w:lvlText w:val="·"/>
+      <w:lvlJc w:val="left"/>
+      <w:pPr>
+        <w:ind w:left="2880" w:hanging="360"/>
+      </w:pPr>
+      <w:rPr>
+        <w:rFonts w:ascii="Symbol" w:hAnsi="Symbol" w:cs="Symbol" w:eastAsia="Symbol" w:hint="default"/>
+      </w:rPr>
+    </w:lvl>
+    <w:lvl w:ilvl="4">
+      <w:start w:val="1"/>
+      <w:numFmt w:val="bullet"/>
+      <w:isLgl w:val="false"/>
+      <w:suff w:val="tab"/>
+      <w:lvlText w:val="o"/>
+      <w:lvlJc w:val="left"/>
+      <w:pPr>
+        <w:ind w:left="3600" w:hanging="360"/>
+      </w:pPr>
+      <w:rPr>
+        <w:rFonts w:ascii="Courier New" w:hAnsi="Courier New" w:cs="Courier New" w:eastAsia="Courier New" w:hint="default"/>
+      </w:rPr>
+    </w:lvl>
+    <w:lvl w:ilvl="5">
+      <w:start w:val="1"/>
+      <w:numFmt w:val="bullet"/>
+      <w:isLgl w:val="false"/>
+      <w:suff w:val="tab"/>
+      <w:lvlText w:val="§"/>
+      <w:lvlJc w:val="left"/>
+      <w:pPr>
+        <w:ind w:left="4320" w:hanging="360"/>
+      </w:pPr>
+      <w:rPr>
+        <w:rFonts w:ascii="Wingdings" w:hAnsi="Wingdings" w:cs="Wingdings" w:eastAsia="Wingdings" w:hint="default"/>
+      </w:rPr>
+    </w:lvl>
+    <w:lvl w:ilvl="6">
+      <w:start w:val="1"/>
+      <w:numFmt w:val="bullet"/>
+      <w:isLgl w:val="false"/>
+      <w:suff w:val="tab"/>
+      <w:lvlText w:val="·"/>
+      <w:lvlJc w:val="left"/>
+      <w:pPr>
+        <w:ind w:left="5040" w:hanging="360"/>
+      </w:pPr>
+      <w:rPr>
+        <w:rFonts w:ascii="Symbol" w:hAnsi="Symbol" w:cs="Symbol" w:eastAsia="Symbol" w:hint="default"/>
+      </w:rPr>
+    </w:lvl>
+    <w:lvl w:ilvl="7">
+      <w:start w:val="1"/>
+      <w:numFmt w:val="bullet"/>
+      <w:isLgl w:val="false"/>
+      <w:suff w:val="tab"/>
+      <w:lvlText w:val="o"/>
+      <w:lvlJc w:val="left"/>
+      <w:pPr>
+        <w:ind w:left="5760" w:hanging="360"/>
+      </w:pPr>
+      <w:rPr>
+        <w:rFonts w:ascii="Courier New" w:hAnsi="Courier New" w:cs="Courier New" w:eastAsia="Courier New" w:hint="default"/>
+      </w:rPr>
+    </w:lvl>
+    <w:lvl w:ilvl="8">
+      <w:start w:val="1"/>
+      <w:numFmt w:val="bullet"/>
+      <w:isLgl w:val="false"/>
+      <w:suff w:val="tab"/>
+      <w:lvlText w:val="§"/>
+      <w:lvlJc w:val="left"/>
+      <w:pPr>
+        <w:ind w:left="6480" w:hanging="360"/>
+      </w:pPr>
+      <w:rPr>
+        <w:rFonts w:ascii="Wingdings" w:hAnsi="Wingdings" w:cs="Wingdings" w:eastAsia="Wingdings" w:hint="default"/>
+      </w:rPr>
+    </w:lvl>
+  </w:abstractNum>
+  <w:abstractNum w:abstractNumId="180">
+    <w:multiLevelType w:val="hybridMultilevel"/>
+    <w:lvl w:ilvl="0">
+      <w:start w:val="1"/>
+      <w:numFmt w:val="bullet"/>
+      <w:isLgl w:val="false"/>
+      <w:suff w:val="tab"/>
+      <w:lvlText w:val="·"/>
+      <w:lvlJc w:val="left"/>
+      <w:pPr>
+        <w:ind w:left="720" w:hanging="360"/>
+      </w:pPr>
+      <w:rPr>
+        <w:rFonts w:ascii="Symbol" w:hAnsi="Symbol" w:cs="Symbol" w:eastAsia="Symbol" w:hint="default"/>
+      </w:rPr>
+    </w:lvl>
+    <w:lvl w:ilvl="1">
+      <w:start w:val="1"/>
+      <w:numFmt w:val="bullet"/>
+      <w:isLgl w:val="false"/>
+      <w:suff w:val="tab"/>
+      <w:lvlText w:val="o"/>
+      <w:lvlJc w:val="left"/>
+      <w:pPr>
+        <w:ind w:left="1440" w:hanging="360"/>
+      </w:pPr>
+      <w:rPr>
+        <w:rFonts w:ascii="Courier New" w:hAnsi="Courier New" w:cs="Courier New" w:eastAsia="Courier New" w:hint="default"/>
+      </w:rPr>
+    </w:lvl>
+    <w:lvl w:ilvl="2">
+      <w:start w:val="1"/>
+      <w:numFmt w:val="bullet"/>
+      <w:isLgl w:val="false"/>
+      <w:suff w:val="tab"/>
+      <w:lvlText w:val="§"/>
+      <w:lvlJc w:val="left"/>
+      <w:pPr>
+        <w:ind w:left="2160" w:hanging="360"/>
+      </w:pPr>
+      <w:rPr>
+        <w:rFonts w:ascii="Wingdings" w:hAnsi="Wingdings" w:cs="Wingdings" w:eastAsia="Wingdings" w:hint="default"/>
+      </w:rPr>
+    </w:lvl>
+    <w:lvl w:ilvl="3">
+      <w:start w:val="1"/>
+      <w:numFmt w:val="bullet"/>
+      <w:isLgl w:val="false"/>
+      <w:suff w:val="tab"/>
+      <w:lvlText w:val="·"/>
+      <w:lvlJc w:val="left"/>
+      <w:pPr>
+        <w:ind w:left="2880" w:hanging="360"/>
+      </w:pPr>
+      <w:rPr>
+        <w:rFonts w:ascii="Symbol" w:hAnsi="Symbol" w:cs="Symbol" w:eastAsia="Symbol" w:hint="default"/>
+      </w:rPr>
+    </w:lvl>
+    <w:lvl w:ilvl="4">
+      <w:start w:val="1"/>
+      <w:numFmt w:val="bullet"/>
+      <w:isLgl w:val="false"/>
+      <w:suff w:val="tab"/>
+      <w:lvlText w:val="o"/>
+      <w:lvlJc w:val="left"/>
+      <w:pPr>
+        <w:ind w:left="3600" w:hanging="360"/>
+      </w:pPr>
+      <w:rPr>
+        <w:rFonts w:ascii="Courier New" w:hAnsi="Courier New" w:cs="Courier New" w:eastAsia="Courier New" w:hint="default"/>
+      </w:rPr>
+    </w:lvl>
+    <w:lvl w:ilvl="5">
+      <w:start w:val="1"/>
+      <w:numFmt w:val="bullet"/>
+      <w:isLgl w:val="false"/>
+      <w:suff w:val="tab"/>
+      <w:lvlText w:val="§"/>
+      <w:lvlJc w:val="left"/>
+      <w:pPr>
+        <w:ind w:left="4320" w:hanging="360"/>
+      </w:pPr>
+      <w:rPr>
+        <w:rFonts w:ascii="Wingdings" w:hAnsi="Wingdings" w:cs="Wingdings" w:eastAsia="Wingdings" w:hint="default"/>
+      </w:rPr>
+    </w:lvl>
+    <w:lvl w:ilvl="6">
+      <w:start w:val="1"/>
+      <w:numFmt w:val="bullet"/>
+      <w:isLgl w:val="false"/>
+      <w:suff w:val="tab"/>
+      <w:lvlText w:val="·"/>
+      <w:lvlJc w:val="left"/>
+      <w:pPr>
+        <w:ind w:left="5040" w:hanging="360"/>
+      </w:pPr>
+      <w:rPr>
+        <w:rFonts w:ascii="Symbol" w:hAnsi="Symbol" w:cs="Symbol" w:eastAsia="Symbol" w:hint="default"/>
+      </w:rPr>
+    </w:lvl>
+    <w:lvl w:ilvl="7">
+      <w:start w:val="1"/>
+      <w:numFmt w:val="bullet"/>
+      <w:isLgl w:val="false"/>
+      <w:suff w:val="tab"/>
+      <w:lvlText w:val="o"/>
+      <w:lvlJc w:val="left"/>
+      <w:pPr>
+        <w:ind w:left="5760" w:hanging="360"/>
+      </w:pPr>
+      <w:rPr>
+        <w:rFonts w:ascii="Courier New" w:hAnsi="Courier New" w:cs="Courier New" w:eastAsia="Courier New" w:hint="default"/>
+      </w:rPr>
+    </w:lvl>
+    <w:lvl w:ilvl="8">
+      <w:start w:val="1"/>
+      <w:numFmt w:val="bullet"/>
+      <w:isLgl w:val="false"/>
+      <w:suff w:val="tab"/>
+      <w:lvlText w:val="§"/>
+      <w:lvlJc w:val="left"/>
+      <w:pPr>
+        <w:ind w:left="6480" w:hanging="360"/>
+      </w:pPr>
+      <w:rPr>
+        <w:rFonts w:ascii="Wingdings" w:hAnsi="Wingdings" w:cs="Wingdings" w:eastAsia="Wingdings" w:hint="default"/>
+      </w:rPr>
+    </w:lvl>
+  </w:abstractNum>
+  <w:abstractNum w:abstractNumId="181">
+    <w:multiLevelType w:val="hybridMultilevel"/>
+    <w:lvl w:ilvl="0">
+      <w:start w:val="1"/>
+      <w:numFmt w:val="bullet"/>
+      <w:isLgl w:val="false"/>
+      <w:suff w:val="tab"/>
+      <w:lvlText w:val="·"/>
+      <w:lvlJc w:val="left"/>
+      <w:pPr>
+        <w:ind w:left="720" w:hanging="360"/>
+      </w:pPr>
+      <w:rPr>
+        <w:rFonts w:ascii="Symbol" w:hAnsi="Symbol" w:cs="Symbol" w:eastAsia="Symbol" w:hint="default"/>
+      </w:rPr>
+    </w:lvl>
+    <w:lvl w:ilvl="1">
+      <w:start w:val="1"/>
+      <w:numFmt w:val="bullet"/>
+      <w:isLgl w:val="false"/>
+      <w:suff w:val="tab"/>
+      <w:lvlText w:val="o"/>
+      <w:lvlJc w:val="left"/>
+      <w:pPr>
+        <w:ind w:left="1440" w:hanging="360"/>
+      </w:pPr>
+      <w:rPr>
+        <w:rFonts w:ascii="Courier New" w:hAnsi="Courier New" w:cs="Courier New" w:eastAsia="Courier New" w:hint="default"/>
+      </w:rPr>
+    </w:lvl>
+    <w:lvl w:ilvl="2">
+      <w:start w:val="1"/>
+      <w:numFmt w:val="bullet"/>
+      <w:isLgl w:val="false"/>
+      <w:suff w:val="tab"/>
+      <w:lvlText w:val="§"/>
+      <w:lvlJc w:val="left"/>
+      <w:pPr>
+        <w:ind w:left="2160" w:hanging="360"/>
+      </w:pPr>
+      <w:rPr>
+        <w:rFonts w:ascii="Wingdings" w:hAnsi="Wingdings" w:cs="Wingdings" w:eastAsia="Wingdings" w:hint="default"/>
+      </w:rPr>
+    </w:lvl>
+    <w:lvl w:ilvl="3">
+      <w:start w:val="1"/>
+      <w:numFmt w:val="bullet"/>
+      <w:isLgl w:val="false"/>
+      <w:suff w:val="tab"/>
+      <w:lvlText w:val="·"/>
+      <w:lvlJc w:val="left"/>
+      <w:pPr>
+        <w:ind w:left="2880" w:hanging="360"/>
+      </w:pPr>
+      <w:rPr>
+        <w:rFonts w:ascii="Symbol" w:hAnsi="Symbol" w:cs="Symbol" w:eastAsia="Symbol" w:hint="default"/>
+      </w:rPr>
+    </w:lvl>
+    <w:lvl w:ilvl="4">
+      <w:start w:val="1"/>
+      <w:numFmt w:val="bullet"/>
+      <w:isLgl w:val="false"/>
+      <w:suff w:val="tab"/>
+      <w:lvlText w:val="o"/>
+      <w:lvlJc w:val="left"/>
+      <w:pPr>
+        <w:ind w:left="3600" w:hanging="360"/>
+      </w:pPr>
+      <w:rPr>
+        <w:rFonts w:ascii="Courier New" w:hAnsi="Courier New" w:cs="Courier New" w:eastAsia="Courier New" w:hint="default"/>
+      </w:rPr>
+    </w:lvl>
+    <w:lvl w:ilvl="5">
+      <w:start w:val="1"/>
+      <w:numFmt w:val="bullet"/>
+      <w:isLgl w:val="false"/>
+      <w:suff w:val="tab"/>
+      <w:lvlText w:val="§"/>
+      <w:lvlJc w:val="left"/>
+      <w:pPr>
+        <w:ind w:left="4320" w:hanging="360"/>
+      </w:pPr>
+      <w:rPr>
+        <w:rFonts w:ascii="Wingdings" w:hAnsi="Wingdings" w:cs="Wingdings" w:eastAsia="Wingdings" w:hint="default"/>
+      </w:rPr>
+    </w:lvl>
+    <w:lvl w:ilvl="6">
+      <w:start w:val="1"/>
+      <w:numFmt w:val="bullet"/>
+      <w:isLgl w:val="false"/>
+      <w:suff w:val="tab"/>
+      <w:lvlText w:val="·"/>
+      <w:lvlJc w:val="left"/>
+      <w:pPr>
+        <w:ind w:left="5040" w:hanging="360"/>
+      </w:pPr>
+      <w:rPr>
+        <w:rFonts w:ascii="Symbol" w:hAnsi="Symbol" w:cs="Symbol" w:eastAsia="Symbol" w:hint="default"/>
+      </w:rPr>
+    </w:lvl>
+    <w:lvl w:ilvl="7">
+      <w:start w:val="1"/>
+      <w:numFmt w:val="bullet"/>
+      <w:isLgl w:val="false"/>
+      <w:suff w:val="tab"/>
+      <w:lvlText w:val="o"/>
+      <w:lvlJc w:val="left"/>
+      <w:pPr>
+        <w:ind w:left="5760" w:hanging="360"/>
+      </w:pPr>
+      <w:rPr>
+        <w:rFonts w:ascii="Courier New" w:hAnsi="Courier New" w:cs="Courier New" w:eastAsia="Courier New" w:hint="default"/>
+      </w:rPr>
+    </w:lvl>
+    <w:lvl w:ilvl="8">
+      <w:start w:val="1"/>
+      <w:numFmt w:val="bullet"/>
+      <w:isLgl w:val="false"/>
+      <w:suff w:val="tab"/>
+      <w:lvlText w:val="§"/>
+      <w:lvlJc w:val="left"/>
+      <w:pPr>
+        <w:ind w:left="6480" w:hanging="360"/>
+      </w:pPr>
+      <w:rPr>
+        <w:rFonts w:ascii="Wingdings" w:hAnsi="Wingdings" w:cs="Wingdings" w:eastAsia="Wingdings" w:hint="default"/>
+      </w:rPr>
+    </w:lvl>
+  </w:abstractNum>
+  <w:abstractNum w:abstractNumId="182">
     <w:multiLevelType w:val="hybridMultilevel"/>
     <w:lvl w:ilvl="0">
       <w:start w:val="1"/>
@@ -31016,6 +31594,18 @@
   </w:num>
   <w:num w:numId="179">
     <w:abstractNumId w:val="178"/>
+  </w:num>
+  <w:num w:numId="180">
+    <w:abstractNumId w:val="179"/>
+  </w:num>
+  <w:num w:numId="181">
+    <w:abstractNumId w:val="180"/>
+  </w:num>
+  <w:num w:numId="182">
+    <w:abstractNumId w:val="181"/>
+  </w:num>
+  <w:num w:numId="183">
+    <w:abstractNumId w:val="182"/>
   </w:num>
 </w:numbering>
 </file>

</xml_diff>

<commit_message>
Actualiza la Documentacion con los cambios del ultimo Commit
</commit_message>
<xml_diff>
--- a/Documentacion/VIM - Documentacion.docx
+++ b/Documentacion/VIM - Documentacion.docx
@@ -249,7 +249,7 @@
     </w:p>
     <w:tbl>
       <w:tblPr>
-        <w:tblStyle w:val="1034"/>
+        <w:tblStyle w:val="1042"/>
         <w:tblW w:w="0" w:type="auto"/>
         <w:tblInd w:w="-1701" w:type="dxa"/>
         <w:tblLayout w:type="fixed"/>
@@ -276,7 +276,7 @@
           </w:tcPr>
           <w:p>
             <w:pPr>
-              <w:pStyle w:val="1182"/>
+              <w:pStyle w:val="1190"/>
               <w:numPr>
                 <w:ilvl w:val="0"/>
                 <w:numId w:val="11"/>
@@ -327,7 +327,7 @@
           </w:p>
           <w:p>
             <w:pPr>
-              <w:pStyle w:val="1182"/>
+              <w:pStyle w:val="1190"/>
               <w:numPr>
                 <w:ilvl w:val="0"/>
                 <w:numId w:val="11"/>
@@ -383,7 +383,7 @@
           </w:p>
           <w:p>
             <w:pPr>
-              <w:pStyle w:val="1182"/>
+              <w:pStyle w:val="1190"/>
               <w:numPr>
                 <w:ilvl w:val="0"/>
                 <w:numId w:val="11"/>
@@ -439,7 +439,7 @@
           </w:p>
           <w:p>
             <w:pPr>
-              <w:pStyle w:val="1182"/>
+              <w:pStyle w:val="1190"/>
               <w:numPr>
                 <w:ilvl w:val="0"/>
                 <w:numId w:val="141"/>
@@ -533,7 +533,7 @@
           </w:p>
           <w:p>
             <w:pPr>
-              <w:pStyle w:val="1182"/>
+              <w:pStyle w:val="1190"/>
               <w:numPr>
                 <w:ilvl w:val="0"/>
                 <w:numId w:val="163"/>
@@ -622,7 +622,7 @@
           </w:tcPr>
           <w:p>
             <w:pPr>
-              <w:pStyle w:val="1182"/>
+              <w:pStyle w:val="1190"/>
               <w:numPr>
                 <w:ilvl w:val="0"/>
                 <w:numId w:val="34"/>
@@ -681,7 +681,7 @@
           </w:p>
           <w:p>
             <w:pPr>
-              <w:pStyle w:val="1182"/>
+              <w:pStyle w:val="1190"/>
               <w:numPr>
                 <w:ilvl w:val="0"/>
                 <w:numId w:val="34"/>
@@ -767,7 +767,7 @@
           </w:p>
           <w:p>
             <w:pPr>
-              <w:pStyle w:val="1182"/>
+              <w:pStyle w:val="1190"/>
               <w:numPr>
                 <w:ilvl w:val="0"/>
                 <w:numId w:val="13"/>
@@ -824,7 +824,7 @@
           </w:p>
           <w:p>
             <w:pPr>
-              <w:pStyle w:val="1182"/>
+              <w:pStyle w:val="1190"/>
               <w:numPr>
                 <w:ilvl w:val="0"/>
                 <w:numId w:val="13"/>
@@ -889,7 +889,7 @@
           </w:tcPr>
           <w:p>
             <w:pPr>
-              <w:pStyle w:val="1182"/>
+              <w:pStyle w:val="1190"/>
               <w:numPr>
                 <w:ilvl w:val="0"/>
                 <w:numId w:val="33"/>
@@ -966,7 +966,7 @@
           </w:p>
           <w:p>
             <w:pPr>
-              <w:pStyle w:val="1182"/>
+              <w:pStyle w:val="1190"/>
               <w:numPr>
                 <w:ilvl w:val="0"/>
                 <w:numId w:val="33"/>
@@ -1017,7 +1017,7 @@
           </w:p>
           <w:p>
             <w:pPr>
-              <w:pStyle w:val="1182"/>
+              <w:pStyle w:val="1190"/>
               <w:numPr>
                 <w:ilvl w:val="0"/>
                 <w:numId w:val="33"/>
@@ -1120,7 +1120,7 @@
     </w:p>
     <w:tbl>
       <w:tblPr>
-        <w:tblStyle w:val="1034"/>
+        <w:tblStyle w:val="1042"/>
         <w:tblW w:w="0" w:type="auto"/>
         <w:tblInd w:w="-1701" w:type="dxa"/>
         <w:tblLayout w:type="fixed"/>
@@ -1147,7 +1147,7 @@
           </w:tcPr>
           <w:p>
             <w:pPr>
-              <w:pStyle w:val="1182"/>
+              <w:pStyle w:val="1190"/>
               <w:numPr>
                 <w:ilvl w:val="0"/>
                 <w:numId w:val="23"/>
@@ -1196,7 +1196,7 @@
           </w:p>
           <w:p>
             <w:pPr>
-              <w:pStyle w:val="1182"/>
+              <w:pStyle w:val="1190"/>
               <w:numPr>
                 <w:ilvl w:val="0"/>
                 <w:numId w:val="23"/>
@@ -1254,7 +1254,7 @@
           </w:p>
           <w:p>
             <w:pPr>
-              <w:pStyle w:val="1182"/>
+              <w:pStyle w:val="1190"/>
               <w:numPr>
                 <w:ilvl w:val="0"/>
                 <w:numId w:val="23"/>
@@ -1304,7 +1304,7 @@
           </w:p>
           <w:p>
             <w:pPr>
-              <w:pStyle w:val="1182"/>
+              <w:pStyle w:val="1190"/>
               <w:numPr>
                 <w:ilvl w:val="0"/>
                 <w:numId w:val="23"/>
@@ -1356,7 +1356,7 @@
           </w:p>
           <w:p>
             <w:pPr>
-              <w:pStyle w:val="1182"/>
+              <w:pStyle w:val="1190"/>
               <w:numPr>
                 <w:ilvl w:val="0"/>
                 <w:numId w:val="23"/>
@@ -1407,7 +1407,7 @@
           </w:p>
           <w:p>
             <w:pPr>
-              <w:pStyle w:val="1182"/>
+              <w:pStyle w:val="1190"/>
               <w:numPr>
                 <w:ilvl w:val="0"/>
                 <w:numId w:val="23"/>
@@ -1458,7 +1458,7 @@
           </w:p>
           <w:p>
             <w:pPr>
-              <w:pStyle w:val="1182"/>
+              <w:pStyle w:val="1190"/>
               <w:numPr>
                 <w:ilvl w:val="0"/>
                 <w:numId w:val="142"/>
@@ -1546,7 +1546,7 @@
           </w:p>
           <w:p>
             <w:pPr>
-              <w:pStyle w:val="1182"/>
+              <w:pStyle w:val="1190"/>
               <w:numPr>
                 <w:ilvl w:val="0"/>
                 <w:numId w:val="167"/>
@@ -1602,7 +1602,7 @@
           </w:p>
           <w:p>
             <w:pPr>
-              <w:pStyle w:val="1182"/>
+              <w:pStyle w:val="1190"/>
               <w:numPr>
                 <w:ilvl w:val="0"/>
                 <w:numId w:val="170"/>
@@ -1688,7 +1688,7 @@
           </w:tcPr>
           <w:p>
             <w:pPr>
-              <w:pStyle w:val="1182"/>
+              <w:pStyle w:val="1190"/>
               <w:numPr>
                 <w:ilvl w:val="0"/>
                 <w:numId w:val="23"/>
@@ -1743,7 +1743,7 @@
           </w:p>
           <w:p>
             <w:pPr>
-              <w:pStyle w:val="1182"/>
+              <w:pStyle w:val="1190"/>
               <w:numPr>
                 <w:ilvl w:val="0"/>
                 <w:numId w:val="23"/>
@@ -1797,7 +1797,7 @@
           </w:p>
           <w:p>
             <w:pPr>
-              <w:pStyle w:val="1182"/>
+              <w:pStyle w:val="1190"/>
               <w:numPr>
                 <w:ilvl w:val="0"/>
                 <w:numId w:val="23"/>
@@ -1852,7 +1852,7 @@
           </w:p>
           <w:p>
             <w:pPr>
-              <w:pStyle w:val="1182"/>
+              <w:pStyle w:val="1190"/>
               <w:numPr>
                 <w:ilvl w:val="0"/>
                 <w:numId w:val="110"/>
@@ -1931,7 +1931,7 @@
           </w:p>
           <w:p>
             <w:pPr>
-              <w:pStyle w:val="1182"/>
+              <w:pStyle w:val="1190"/>
               <w:numPr>
                 <w:ilvl w:val="0"/>
                 <w:numId w:val="137"/>
@@ -1979,7 +1979,7 @@
           </w:p>
           <w:p>
             <w:pPr>
-              <w:pStyle w:val="1182"/>
+              <w:pStyle w:val="1190"/>
               <w:numPr>
                 <w:ilvl w:val="0"/>
                 <w:numId w:val="137"/>
@@ -2042,7 +2042,7 @@
           </w:tcPr>
           <w:p>
             <w:pPr>
-              <w:pStyle w:val="1182"/>
+              <w:pStyle w:val="1190"/>
               <w:numPr>
                 <w:ilvl w:val="0"/>
                 <w:numId w:val="23"/>
@@ -2091,7 +2091,7 @@
           </w:p>
           <w:p>
             <w:pPr>
-              <w:pStyle w:val="1182"/>
+              <w:pStyle w:val="1190"/>
               <w:numPr>
                 <w:ilvl w:val="0"/>
                 <w:numId w:val="23"/>
@@ -2171,7 +2171,7 @@
           </w:p>
           <w:p>
             <w:pPr>
-              <w:pStyle w:val="1182"/>
+              <w:pStyle w:val="1190"/>
               <w:numPr>
                 <w:ilvl w:val="0"/>
                 <w:numId w:val="121"/>
@@ -2223,7 +2223,7 @@
           </w:p>
           <w:p>
             <w:pPr>
-              <w:pStyle w:val="1182"/>
+              <w:pStyle w:val="1190"/>
               <w:numPr>
                 <w:ilvl w:val="0"/>
                 <w:numId w:val="121"/>
@@ -2269,7 +2269,7 @@
           </w:p>
           <w:p>
             <w:pPr>
-              <w:pStyle w:val="1182"/>
+              <w:pStyle w:val="1190"/>
               <w:numPr>
                 <w:ilvl w:val="0"/>
                 <w:numId w:val="115"/>
@@ -2313,7 +2313,7 @@
           </w:p>
           <w:p>
             <w:pPr>
-              <w:pStyle w:val="1182"/>
+              <w:pStyle w:val="1190"/>
               <w:numPr>
                 <w:ilvl w:val="0"/>
                 <w:numId w:val="143"/>
@@ -2456,7 +2456,7 @@
     </w:p>
     <w:tbl>
       <w:tblPr>
-        <w:tblStyle w:val="1034"/>
+        <w:tblStyle w:val="1042"/>
         <w:tblW w:w="0" w:type="auto"/>
         <w:tblInd w:w="-1701" w:type="dxa"/>
         <w:tblLayout w:type="fixed"/>
@@ -2485,7 +2485,7 @@
           </w:tcPr>
           <w:p>
             <w:pPr>
-              <w:pStyle w:val="1182"/>
+              <w:pStyle w:val="1190"/>
               <w:numPr>
                 <w:ilvl w:val="0"/>
                 <w:numId w:val="3"/>
@@ -2542,7 +2542,7 @@
           </w:p>
           <w:p>
             <w:pPr>
-              <w:pStyle w:val="1182"/>
+              <w:pStyle w:val="1190"/>
               <w:numPr>
                 <w:ilvl w:val="0"/>
                 <w:numId w:val="5"/>
@@ -2599,7 +2599,7 @@
           </w:p>
           <w:p>
             <w:pPr>
-              <w:pStyle w:val="1182"/>
+              <w:pStyle w:val="1190"/>
               <w:numPr>
                 <w:ilvl w:val="0"/>
                 <w:numId w:val="5"/>
@@ -2659,7 +2659,7 @@
           </w:p>
           <w:p>
             <w:pPr>
-              <w:pStyle w:val="1182"/>
+              <w:pStyle w:val="1190"/>
               <w:numPr>
                 <w:ilvl w:val="0"/>
                 <w:numId w:val="5"/>
@@ -2696,7 +2696,7 @@
           </w:p>
           <w:p>
             <w:pPr>
-              <w:pStyle w:val="1182"/>
+              <w:pStyle w:val="1190"/>
               <w:numPr>
                 <w:ilvl w:val="0"/>
                 <w:numId w:val="5"/>
@@ -2783,7 +2783,7 @@
           </w:p>
           <w:p>
             <w:pPr>
-              <w:pStyle w:val="1182"/>
+              <w:pStyle w:val="1190"/>
               <w:numPr>
                 <w:ilvl w:val="0"/>
                 <w:numId w:val="5"/>
@@ -2878,7 +2878,7 @@
           </w:p>
           <w:p>
             <w:pPr>
-              <w:pStyle w:val="1182"/>
+              <w:pStyle w:val="1190"/>
               <w:numPr>
                 <w:ilvl w:val="0"/>
                 <w:numId w:val="5"/>
@@ -2964,7 +2964,7 @@
           </w:p>
           <w:p>
             <w:pPr>
-              <w:pStyle w:val="1182"/>
+              <w:pStyle w:val="1190"/>
               <w:numPr>
                 <w:ilvl w:val="0"/>
                 <w:numId w:val="3"/>
@@ -3026,7 +3026,7 @@
           </w:p>
           <w:p>
             <w:pPr>
-              <w:pStyle w:val="1182"/>
+              <w:pStyle w:val="1190"/>
               <w:numPr>
                 <w:ilvl w:val="0"/>
                 <w:numId w:val="158"/>
@@ -3087,7 +3087,7 @@
           </w:p>
           <w:p>
             <w:pPr>
-              <w:pStyle w:val="1182"/>
+              <w:pStyle w:val="1190"/>
               <w:numPr>
                 <w:ilvl w:val="0"/>
                 <w:numId w:val="156"/>
@@ -3151,7 +3151,7 @@
           </w:p>
           <w:p>
             <w:pPr>
-              <w:pStyle w:val="1182"/>
+              <w:pStyle w:val="1190"/>
               <w:numPr>
                 <w:ilvl w:val="0"/>
                 <w:numId w:val="157"/>
@@ -3216,7 +3216,7 @@
           </w:p>
           <w:p>
             <w:pPr>
-              <w:pStyle w:val="1182"/>
+              <w:pStyle w:val="1190"/>
               <w:numPr>
                 <w:ilvl w:val="0"/>
                 <w:numId w:val="129"/>
@@ -3275,7 +3275,7 @@
           </w:p>
           <w:p>
             <w:pPr>
-              <w:pStyle w:val="1182"/>
+              <w:pStyle w:val="1190"/>
               <w:numPr>
                 <w:ilvl w:val="0"/>
                 <w:numId w:val="129"/>
@@ -3334,7 +3334,7 @@
           </w:p>
           <w:p>
             <w:pPr>
-              <w:pStyle w:val="1182"/>
+              <w:pStyle w:val="1190"/>
               <w:numPr>
                 <w:ilvl w:val="0"/>
                 <w:numId w:val="146"/>
@@ -3395,7 +3395,7 @@
           </w:p>
           <w:p>
             <w:pPr>
-              <w:pStyle w:val="1182"/>
+              <w:pStyle w:val="1190"/>
               <w:numPr>
                 <w:ilvl w:val="0"/>
                 <w:numId w:val="147"/>
@@ -3469,7 +3469,7 @@
           </w:tcPr>
           <w:p>
             <w:pPr>
-              <w:pStyle w:val="1182"/>
+              <w:pStyle w:val="1190"/>
               <w:numPr>
                 <w:ilvl w:val="0"/>
                 <w:numId w:val="161"/>
@@ -3531,7 +3531,7 @@
           </w:p>
           <w:p>
             <w:pPr>
-              <w:pStyle w:val="1182"/>
+              <w:pStyle w:val="1190"/>
               <w:numPr>
                 <w:ilvl w:val="0"/>
                 <w:numId w:val="159"/>
@@ -3575,7 +3575,7 @@
           </w:p>
           <w:p>
             <w:pPr>
-              <w:pStyle w:val="1182"/>
+              <w:pStyle w:val="1190"/>
               <w:numPr>
                 <w:ilvl w:val="0"/>
                 <w:numId w:val="160"/>
@@ -3626,7 +3626,7 @@
           </w:p>
           <w:p>
             <w:pPr>
-              <w:pStyle w:val="1182"/>
+              <w:pStyle w:val="1190"/>
               <w:numPr>
                 <w:ilvl w:val="0"/>
                 <w:numId w:val="148"/>
@@ -3685,7 +3685,7 @@
           </w:p>
           <w:p>
             <w:pPr>
-              <w:pStyle w:val="1182"/>
+              <w:pStyle w:val="1190"/>
               <w:numPr>
                 <w:ilvl w:val="0"/>
                 <w:numId w:val="136"/>
@@ -3777,7 +3777,7 @@
           </w:p>
           <w:p>
             <w:pPr>
-              <w:pStyle w:val="1182"/>
+              <w:pStyle w:val="1190"/>
               <w:numPr>
                 <w:ilvl w:val="0"/>
                 <w:numId w:val="14"/>
@@ -3851,7 +3851,7 @@
           </w:p>
           <w:p>
             <w:pPr>
-              <w:pStyle w:val="1182"/>
+              <w:pStyle w:val="1190"/>
               <w:numPr>
                 <w:ilvl w:val="0"/>
                 <w:numId w:val="3"/>
@@ -3918,7 +3918,7 @@
           </w:p>
           <w:p>
             <w:pPr>
-              <w:pStyle w:val="1182"/>
+              <w:pStyle w:val="1190"/>
               <w:numPr>
                 <w:ilvl w:val="0"/>
                 <w:numId w:val="112"/>
@@ -3968,7 +3968,7 @@
           </w:p>
           <w:p>
             <w:pPr>
-              <w:pStyle w:val="1182"/>
+              <w:pStyle w:val="1190"/>
               <w:numPr>
                 <w:ilvl w:val="0"/>
                 <w:numId w:val="114"/>
@@ -4026,7 +4026,7 @@
           </w:p>
           <w:p>
             <w:pPr>
-              <w:pStyle w:val="1182"/>
+              <w:pStyle w:val="1190"/>
               <w:numPr>
                 <w:ilvl w:val="0"/>
                 <w:numId w:val="114"/>
@@ -4077,7 +4077,7 @@
           </w:p>
           <w:p>
             <w:pPr>
-              <w:pStyle w:val="1182"/>
+              <w:pStyle w:val="1190"/>
               <w:numPr>
                 <w:ilvl w:val="0"/>
                 <w:numId w:val="114"/>
@@ -4128,7 +4128,7 @@
           </w:p>
           <w:p>
             <w:pPr>
-              <w:pStyle w:val="1182"/>
+              <w:pStyle w:val="1190"/>
               <w:numPr>
                 <w:ilvl w:val="0"/>
                 <w:numId w:val="114"/>
@@ -4195,7 +4195,7 @@
           </w:p>
           <w:p>
             <w:pPr>
-              <w:pStyle w:val="1182"/>
+              <w:pStyle w:val="1190"/>
               <w:numPr>
                 <w:ilvl w:val="0"/>
                 <w:numId w:val="126"/>
@@ -4263,7 +4263,7 @@
           </w:p>
           <w:p>
             <w:pPr>
-              <w:pStyle w:val="1182"/>
+              <w:pStyle w:val="1190"/>
               <w:numPr>
                 <w:ilvl w:val="0"/>
                 <w:numId w:val="126"/>
@@ -4338,7 +4338,7 @@
           </w:tcPr>
           <w:p>
             <w:pPr>
-              <w:pStyle w:val="1182"/>
+              <w:pStyle w:val="1190"/>
               <w:numPr>
                 <w:ilvl w:val="0"/>
                 <w:numId w:val="138"/>
@@ -4396,7 +4396,7 @@
           </w:p>
           <w:p>
             <w:pPr>
-              <w:pStyle w:val="1182"/>
+              <w:pStyle w:val="1190"/>
               <w:numPr>
                 <w:ilvl w:val="0"/>
                 <w:numId w:val="138"/>
@@ -4468,7 +4468,7 @@
           </w:p>
           <w:p>
             <w:pPr>
-              <w:pStyle w:val="1182"/>
+              <w:pStyle w:val="1190"/>
               <w:numPr>
                 <w:ilvl w:val="0"/>
                 <w:numId w:val="138"/>
@@ -4551,7 +4551,7 @@
           </w:p>
           <w:p>
             <w:pPr>
-              <w:pStyle w:val="1182"/>
+              <w:pStyle w:val="1190"/>
               <w:numPr>
                 <w:ilvl w:val="0"/>
                 <w:numId w:val="3"/>
@@ -4598,7 +4598,7 @@
           </w:p>
           <w:p>
             <w:pPr>
-              <w:pStyle w:val="1182"/>
+              <w:pStyle w:val="1190"/>
               <w:ind w:left="0"/>
               <w:jc w:val="left"/>
               <w:rPr>
@@ -4691,7 +4691,7 @@
           </w:p>
           <w:p>
             <w:pPr>
-              <w:pStyle w:val="1182"/>
+              <w:pStyle w:val="1190"/>
               <w:ind w:left="0"/>
               <w:jc w:val="left"/>
               <w:rPr>
@@ -4824,7 +4824,7 @@
           </w:p>
           <w:p>
             <w:pPr>
-              <w:pStyle w:val="1182"/>
+              <w:pStyle w:val="1190"/>
               <w:ind w:left="0"/>
               <w:jc w:val="left"/>
               <w:rPr>
@@ -4957,7 +4957,7 @@
           </w:p>
           <w:p>
             <w:pPr>
-              <w:pStyle w:val="1182"/>
+              <w:pStyle w:val="1190"/>
               <w:ind w:left="0"/>
               <w:jc w:val="left"/>
               <w:rPr>
@@ -5113,7 +5113,7 @@
           </w:p>
           <w:p>
             <w:pPr>
-              <w:pStyle w:val="1182"/>
+              <w:pStyle w:val="1190"/>
               <w:numPr>
                 <w:ilvl w:val="0"/>
                 <w:numId w:val="93"/>
@@ -5158,7 +5158,7 @@
           </w:p>
           <w:p>
             <w:pPr>
-              <w:pStyle w:val="1182"/>
+              <w:pStyle w:val="1190"/>
               <w:ind w:left="0"/>
               <w:jc w:val="left"/>
               <w:rPr>
@@ -5293,7 +5293,7 @@
           </w:p>
           <w:p>
             <w:pPr>
-              <w:pStyle w:val="1182"/>
+              <w:pStyle w:val="1190"/>
               <w:ind w:left="0"/>
               <w:jc w:val="left"/>
               <w:rPr>
@@ -5427,7 +5427,7 @@
           </w:p>
           <w:p>
             <w:pPr>
-              <w:pStyle w:val="1182"/>
+              <w:pStyle w:val="1190"/>
               <w:ind w:left="0"/>
               <w:jc w:val="left"/>
               <w:rPr>
@@ -5763,7 +5763,7 @@
     </w:p>
     <w:tbl>
       <w:tblPr>
-        <w:tblStyle w:val="1034"/>
+        <w:tblStyle w:val="1042"/>
         <w:tblW w:w="0" w:type="auto"/>
         <w:tblInd w:w="-1701" w:type="dxa"/>
         <w:tblLayout w:type="fixed"/>
@@ -5789,7 +5789,7 @@
           </w:tcPr>
           <w:p>
             <w:pPr>
-              <w:pStyle w:val="1182"/>
+              <w:pStyle w:val="1190"/>
               <w:numPr>
                 <w:ilvl w:val="0"/>
                 <w:numId w:val="176"/>
@@ -5880,7 +5880,7 @@
           </w:p>
           <w:p>
             <w:pPr>
-              <w:pStyle w:val="1182"/>
+              <w:pStyle w:val="1190"/>
               <w:numPr>
                 <w:ilvl w:val="0"/>
                 <w:numId w:val="176"/>
@@ -5980,7 +5980,7 @@
           </w:p>
           <w:p>
             <w:pPr>
-              <w:pStyle w:val="1182"/>
+              <w:pStyle w:val="1190"/>
               <w:numPr>
                 <w:ilvl w:val="0"/>
                 <w:numId w:val="176"/>
@@ -6089,7 +6089,7 @@
           </w:p>
           <w:p>
             <w:pPr>
-              <w:pStyle w:val="1182"/>
+              <w:pStyle w:val="1190"/>
               <w:numPr>
                 <w:ilvl w:val="0"/>
                 <w:numId w:val="176"/>
@@ -6164,7 +6164,7 @@
           </w:p>
           <w:p>
             <w:pPr>
-              <w:pStyle w:val="1182"/>
+              <w:pStyle w:val="1190"/>
               <w:numPr>
                 <w:ilvl w:val="0"/>
                 <w:numId w:val="176"/>
@@ -6208,7 +6208,7 @@
           </w:p>
           <w:p>
             <w:pPr>
-              <w:pStyle w:val="1182"/>
+              <w:pStyle w:val="1190"/>
               <w:numPr>
                 <w:ilvl w:val="0"/>
                 <w:numId w:val="176"/>
@@ -6268,18 +6268,11 @@
                 <w:lang w:val="es-ES"/>
               </w:rPr>
             </w:r>
-            <w:r>
-              <w:rPr>
-                <w:b w:val="false"/>
-                <w:sz w:val="18"/>
-                <w:highlight w:val="none"/>
-                <w:lang w:val="es-ES"/>
-              </w:rPr>
-            </w:r>
+            <w:r/>
           </w:p>
           <w:p>
             <w:pPr>
-              <w:pStyle w:val="1182"/>
+              <w:pStyle w:val="1190"/>
               <w:numPr>
                 <w:ilvl w:val="0"/>
                 <w:numId w:val="176"/>
@@ -6375,7 +6368,7 @@
           </w:tcPr>
           <w:p>
             <w:pPr>
-              <w:pStyle w:val="1182"/>
+              <w:pStyle w:val="1190"/>
               <w:numPr>
                 <w:ilvl w:val="0"/>
                 <w:numId w:val="177"/>
@@ -6431,7 +6424,7 @@
           </w:p>
           <w:p>
             <w:pPr>
-              <w:pStyle w:val="1182"/>
+              <w:pStyle w:val="1190"/>
               <w:numPr>
                 <w:ilvl w:val="0"/>
                 <w:numId w:val="177"/>
@@ -6467,6 +6460,73 @@
               </w:rPr>
             </w:r>
             <w:r/>
+          </w:p>
+          <w:p>
+            <w:pPr>
+              <w:pStyle w:val="1190"/>
+              <w:numPr>
+                <w:ilvl w:val="0"/>
+                <w:numId w:val="177"/>
+              </w:numPr>
+              <w:jc w:val="left"/>
+              <w:rPr>
+                <w:highlight w:val="none"/>
+                <w:lang w:val="es-ES"/>
+              </w:rPr>
+            </w:pPr>
+            <w:r>
+              <w:rPr>
+                <w:b/>
+                <w:sz w:val="22"/>
+                <w:highlight w:val="none"/>
+                <w:lang w:val="es-ES"/>
+              </w:rPr>
+              <w:t xml:space="preserve">, cc</w:t>
+            </w:r>
+            <w:r>
+              <w:rPr>
+                <w:b w:val="false"/>
+                <w:sz w:val="22"/>
+                <w:highlight w:val="none"/>
+                <w:lang w:val="es-ES"/>
+              </w:rPr>
+              <w:t xml:space="preserve"> </w:t>
+            </w:r>
+            <w:r>
+              <w:rPr>
+                <w:b w:val="false"/>
+                <w:sz w:val="18"/>
+                <w:highlight w:val="none"/>
+                <w:lang w:val="es-ES"/>
+              </w:rPr>
+            </w:r>
+            <w:r>
+              <w:rPr>
+                <w:b w:val="false"/>
+                <w:sz w:val="18"/>
+                <w:highlight w:val="none"/>
+                <w:lang w:val="es-ES"/>
+              </w:rPr>
+              <w:t xml:space="preserve">—&gt; </w:t>
+            </w:r>
+            <w:r/>
+            <w:r>
+              <w:rPr>
+                <w:b w:val="false"/>
+                <w:sz w:val="18"/>
+                <w:highlight w:val="none"/>
+                <w:lang w:val="es-ES"/>
+              </w:rPr>
+              <w:t xml:space="preserve">Compila el Archivo Automáticamente</w:t>
+            </w:r>
+            <w:r>
+              <w:rPr>
+                <w:b w:val="false"/>
+                <w:sz w:val="18"/>
+                <w:highlight w:val="none"/>
+                <w:lang w:val="es-ES"/>
+              </w:rPr>
+            </w:r>
           </w:p>
           <w:p>
             <w:pPr>
@@ -6565,7 +6625,7 @@
     </w:p>
     <w:tbl>
       <w:tblPr>
-        <w:tblStyle w:val="1034"/>
+        <w:tblStyle w:val="1042"/>
         <w:tblW w:w="0" w:type="auto"/>
         <w:tblInd w:w="-1701" w:type="dxa"/>
         <w:tblLayout w:type="fixed"/>
@@ -6592,7 +6652,7 @@
           </w:tcPr>
           <w:p>
             <w:pPr>
-              <w:pStyle w:val="1182"/>
+              <w:pStyle w:val="1190"/>
               <w:numPr>
                 <w:ilvl w:val="0"/>
                 <w:numId w:val="2"/>
@@ -6665,7 +6725,7 @@
           </w:p>
           <w:p>
             <w:pPr>
-              <w:pStyle w:val="1182"/>
+              <w:pStyle w:val="1190"/>
               <w:numPr>
                 <w:ilvl w:val="0"/>
                 <w:numId w:val="2"/>
@@ -6726,7 +6786,7 @@
           </w:p>
           <w:p>
             <w:pPr>
-              <w:pStyle w:val="1182"/>
+              <w:pStyle w:val="1190"/>
               <w:numPr>
                 <w:ilvl w:val="0"/>
                 <w:numId w:val="155"/>
@@ -7441,7 +7501,7 @@
 <w:hdr xmlns:wpc="http://schemas.microsoft.com/office/word/2010/wordprocessingCanvas" xmlns:mc="http://schemas.openxmlformats.org/markup-compatibility/2006" xmlns:o="urn:schemas-microsoft-com:office:office" xmlns:r="http://schemas.openxmlformats.org/officeDocument/2006/relationships" xmlns:m="http://schemas.openxmlformats.org/officeDocument/2006/math" xmlns:v="urn:schemas-microsoft-com:vml" xmlns:wp14="http://schemas.microsoft.com/office/word/2010/wordprocessingDrawing" xmlns:wp="http://schemas.openxmlformats.org/drawingml/2006/wordprocessingDrawing" xmlns:w10="urn:schemas-microsoft-com:office:word" xmlns:w="http://schemas.openxmlformats.org/wordprocessingml/2006/main" xmlns:w14="http://schemas.microsoft.com/office/word/2010/wordml" xmlns:w15="http://schemas.microsoft.com/office/word/2012/wordml" xmlns:wpg="http://schemas.microsoft.com/office/word/2010/wordprocessingGroup" xmlns:wpi="http://schemas.microsoft.com/office/word/2010/wordprocessingInk" xmlns:wne="http://schemas.microsoft.com/office/word/2006/wordml" xmlns:a="http://schemas.openxmlformats.org/drawingml/2006/main" xmlns:wps="http://schemas.microsoft.com/office/word/2010/wordprocessingShape" mc:Ignorable="w14 w15 wp14">
   <w:p>
     <w:pPr>
-      <w:pStyle w:val="1028"/>
+      <w:pStyle w:val="1036"/>
     </w:pPr>
     <w:r/>
     <w:r/>
@@ -30930,6 +30990,135 @@
     </w:lvl>
   </w:abstractNum>
   <w:abstractNum w:abstractNumId="182">
+    <w:multiLevelType w:val="hybridMultilevel"/>
+    <w:lvl w:ilvl="0">
+      <w:start w:val="1"/>
+      <w:numFmt w:val="bullet"/>
+      <w:isLgl w:val="false"/>
+      <w:suff w:val="tab"/>
+      <w:lvlText w:val="·"/>
+      <w:lvlJc w:val="left"/>
+      <w:pPr>
+        <w:ind w:left="720" w:hanging="360"/>
+      </w:pPr>
+      <w:rPr>
+        <w:rFonts w:ascii="Symbol" w:hAnsi="Symbol" w:cs="Symbol" w:eastAsia="Symbol" w:hint="default"/>
+      </w:rPr>
+    </w:lvl>
+    <w:lvl w:ilvl="1">
+      <w:start w:val="1"/>
+      <w:numFmt w:val="bullet"/>
+      <w:isLgl w:val="false"/>
+      <w:suff w:val="tab"/>
+      <w:lvlText w:val="o"/>
+      <w:lvlJc w:val="left"/>
+      <w:pPr>
+        <w:ind w:left="1440" w:hanging="360"/>
+      </w:pPr>
+      <w:rPr>
+        <w:rFonts w:ascii="Courier New" w:hAnsi="Courier New" w:cs="Courier New" w:eastAsia="Courier New" w:hint="default"/>
+      </w:rPr>
+    </w:lvl>
+    <w:lvl w:ilvl="2">
+      <w:start w:val="1"/>
+      <w:numFmt w:val="bullet"/>
+      <w:isLgl w:val="false"/>
+      <w:suff w:val="tab"/>
+      <w:lvlText w:val="§"/>
+      <w:lvlJc w:val="left"/>
+      <w:pPr>
+        <w:ind w:left="2160" w:hanging="360"/>
+      </w:pPr>
+      <w:rPr>
+        <w:rFonts w:ascii="Wingdings" w:hAnsi="Wingdings" w:cs="Wingdings" w:eastAsia="Wingdings" w:hint="default"/>
+      </w:rPr>
+    </w:lvl>
+    <w:lvl w:ilvl="3">
+      <w:start w:val="1"/>
+      <w:numFmt w:val="bullet"/>
+      <w:isLgl w:val="false"/>
+      <w:suff w:val="tab"/>
+      <w:lvlText w:val="·"/>
+      <w:lvlJc w:val="left"/>
+      <w:pPr>
+        <w:ind w:left="2880" w:hanging="360"/>
+      </w:pPr>
+      <w:rPr>
+        <w:rFonts w:ascii="Symbol" w:hAnsi="Symbol" w:cs="Symbol" w:eastAsia="Symbol" w:hint="default"/>
+      </w:rPr>
+    </w:lvl>
+    <w:lvl w:ilvl="4">
+      <w:start w:val="1"/>
+      <w:numFmt w:val="bullet"/>
+      <w:isLgl w:val="false"/>
+      <w:suff w:val="tab"/>
+      <w:lvlText w:val="o"/>
+      <w:lvlJc w:val="left"/>
+      <w:pPr>
+        <w:ind w:left="3600" w:hanging="360"/>
+      </w:pPr>
+      <w:rPr>
+        <w:rFonts w:ascii="Courier New" w:hAnsi="Courier New" w:cs="Courier New" w:eastAsia="Courier New" w:hint="default"/>
+      </w:rPr>
+    </w:lvl>
+    <w:lvl w:ilvl="5">
+      <w:start w:val="1"/>
+      <w:numFmt w:val="bullet"/>
+      <w:isLgl w:val="false"/>
+      <w:suff w:val="tab"/>
+      <w:lvlText w:val="§"/>
+      <w:lvlJc w:val="left"/>
+      <w:pPr>
+        <w:ind w:left="4320" w:hanging="360"/>
+      </w:pPr>
+      <w:rPr>
+        <w:rFonts w:ascii="Wingdings" w:hAnsi="Wingdings" w:cs="Wingdings" w:eastAsia="Wingdings" w:hint="default"/>
+      </w:rPr>
+    </w:lvl>
+    <w:lvl w:ilvl="6">
+      <w:start w:val="1"/>
+      <w:numFmt w:val="bullet"/>
+      <w:isLgl w:val="false"/>
+      <w:suff w:val="tab"/>
+      <w:lvlText w:val="·"/>
+      <w:lvlJc w:val="left"/>
+      <w:pPr>
+        <w:ind w:left="5040" w:hanging="360"/>
+      </w:pPr>
+      <w:rPr>
+        <w:rFonts w:ascii="Symbol" w:hAnsi="Symbol" w:cs="Symbol" w:eastAsia="Symbol" w:hint="default"/>
+      </w:rPr>
+    </w:lvl>
+    <w:lvl w:ilvl="7">
+      <w:start w:val="1"/>
+      <w:numFmt w:val="bullet"/>
+      <w:isLgl w:val="false"/>
+      <w:suff w:val="tab"/>
+      <w:lvlText w:val="o"/>
+      <w:lvlJc w:val="left"/>
+      <w:pPr>
+        <w:ind w:left="5760" w:hanging="360"/>
+      </w:pPr>
+      <w:rPr>
+        <w:rFonts w:ascii="Courier New" w:hAnsi="Courier New" w:cs="Courier New" w:eastAsia="Courier New" w:hint="default"/>
+      </w:rPr>
+    </w:lvl>
+    <w:lvl w:ilvl="8">
+      <w:start w:val="1"/>
+      <w:numFmt w:val="bullet"/>
+      <w:isLgl w:val="false"/>
+      <w:suff w:val="tab"/>
+      <w:lvlText w:val="§"/>
+      <w:lvlJc w:val="left"/>
+      <w:pPr>
+        <w:ind w:left="6480" w:hanging="360"/>
+      </w:pPr>
+      <w:rPr>
+        <w:rFonts w:ascii="Wingdings" w:hAnsi="Wingdings" w:cs="Wingdings" w:eastAsia="Wingdings" w:hint="default"/>
+      </w:rPr>
+    </w:lvl>
+  </w:abstractNum>
+  <w:abstractNum w:abstractNumId="183">
     <w:multiLevelType w:val="hybridMultilevel"/>
     <w:lvl w:ilvl="0">
       <w:start w:val="1"/>
@@ -31607,6 +31796,9 @@
   <w:num w:numId="183">
     <w:abstractNumId w:val="182"/>
   </w:num>
+  <w:num w:numId="184">
+    <w:abstractNumId w:val="183"/>
+  </w:num>
 </w:numbering>
 </file>
 
@@ -31766,11 +31958,11 @@
     <w:lsdException w:name="Bibliography" w:uiPriority="37"/>
     <w:lsdException w:name="TOC Heading" w:uiPriority="39" w:qFormat="1"/>
   </w:latentStyles>
-  <w:style w:type="paragraph" w:styleId="1002">
+  <w:style w:type="paragraph" w:styleId="1010">
     <w:name w:val="Heading 1"/>
-    <w:basedOn w:val="1178"/>
-    <w:next w:val="1178"/>
-    <w:link w:val="1003"/>
+    <w:basedOn w:val="1186"/>
+    <w:next w:val="1186"/>
+    <w:link w:val="1011"/>
     <w:qFormat/>
     <w:uiPriority w:val="9"/>
     <w:rPr>
@@ -31785,9 +31977,9 @@
       <w:outlineLvl w:val="0"/>
     </w:pPr>
   </w:style>
-  <w:style w:type="character" w:styleId="1003">
+  <w:style w:type="character" w:styleId="1011">
     <w:name w:val="Heading 1 Char"/>
-    <w:link w:val="1002"/>
+    <w:link w:val="1010"/>
     <w:uiPriority w:val="9"/>
     <w:rPr>
       <w:rFonts w:ascii="Arial" w:hAnsi="Arial" w:cs="Arial" w:eastAsia="Arial"/>
@@ -31795,11 +31987,11 @@
       <w:szCs w:val="40"/>
     </w:rPr>
   </w:style>
-  <w:style w:type="paragraph" w:styleId="1004">
+  <w:style w:type="paragraph" w:styleId="1012">
     <w:name w:val="Heading 2"/>
-    <w:basedOn w:val="1178"/>
-    <w:next w:val="1178"/>
-    <w:link w:val="1005"/>
+    <w:basedOn w:val="1186"/>
+    <w:next w:val="1186"/>
+    <w:link w:val="1013"/>
     <w:qFormat/>
     <w:uiPriority w:val="9"/>
     <w:unhideWhenUsed/>
@@ -31814,20 +32006,20 @@
       <w:outlineLvl w:val="1"/>
     </w:pPr>
   </w:style>
-  <w:style w:type="character" w:styleId="1005">
+  <w:style w:type="character" w:styleId="1013">
     <w:name w:val="Heading 2 Char"/>
-    <w:link w:val="1004"/>
+    <w:link w:val="1012"/>
     <w:uiPriority w:val="9"/>
     <w:rPr>
       <w:rFonts w:ascii="Arial" w:hAnsi="Arial" w:cs="Arial" w:eastAsia="Arial"/>
       <w:sz w:val="34"/>
     </w:rPr>
   </w:style>
-  <w:style w:type="paragraph" w:styleId="1006">
+  <w:style w:type="paragraph" w:styleId="1014">
     <w:name w:val="Heading 3"/>
-    <w:basedOn w:val="1178"/>
-    <w:next w:val="1178"/>
-    <w:link w:val="1007"/>
+    <w:basedOn w:val="1186"/>
+    <w:next w:val="1186"/>
+    <w:link w:val="1015"/>
     <w:qFormat/>
     <w:uiPriority w:val="9"/>
     <w:unhideWhenUsed/>
@@ -31843,9 +32035,9 @@
       <w:outlineLvl w:val="2"/>
     </w:pPr>
   </w:style>
-  <w:style w:type="character" w:styleId="1007">
+  <w:style w:type="character" w:styleId="1015">
     <w:name w:val="Heading 3 Char"/>
-    <w:link w:val="1006"/>
+    <w:link w:val="1014"/>
     <w:uiPriority w:val="9"/>
     <w:rPr>
       <w:rFonts w:ascii="Arial" w:hAnsi="Arial" w:cs="Arial" w:eastAsia="Arial"/>
@@ -31853,11 +32045,11 @@
       <w:szCs w:val="30"/>
     </w:rPr>
   </w:style>
-  <w:style w:type="paragraph" w:styleId="1008">
+  <w:style w:type="paragraph" w:styleId="1016">
     <w:name w:val="Heading 4"/>
-    <w:basedOn w:val="1178"/>
-    <w:next w:val="1178"/>
-    <w:link w:val="1009"/>
+    <w:basedOn w:val="1186"/>
+    <w:next w:val="1186"/>
+    <w:link w:val="1017"/>
     <w:qFormat/>
     <w:uiPriority w:val="9"/>
     <w:unhideWhenUsed/>
@@ -31875,9 +32067,9 @@
       <w:outlineLvl w:val="3"/>
     </w:pPr>
   </w:style>
-  <w:style w:type="character" w:styleId="1009">
+  <w:style w:type="character" w:styleId="1017">
     <w:name w:val="Heading 4 Char"/>
-    <w:link w:val="1008"/>
+    <w:link w:val="1016"/>
     <w:uiPriority w:val="9"/>
     <w:rPr>
       <w:rFonts w:ascii="Arial" w:hAnsi="Arial" w:cs="Arial" w:eastAsia="Arial"/>
@@ -31887,11 +32079,11 @@
       <w:szCs w:val="26"/>
     </w:rPr>
   </w:style>
-  <w:style w:type="paragraph" w:styleId="1010">
+  <w:style w:type="paragraph" w:styleId="1018">
     <w:name w:val="Heading 5"/>
-    <w:basedOn w:val="1178"/>
-    <w:next w:val="1178"/>
-    <w:link w:val="1011"/>
+    <w:basedOn w:val="1186"/>
+    <w:next w:val="1186"/>
+    <w:link w:val="1019"/>
     <w:qFormat/>
     <w:uiPriority w:val="9"/>
     <w:unhideWhenUsed/>
@@ -31909,9 +32101,9 @@
       <w:outlineLvl w:val="4"/>
     </w:pPr>
   </w:style>
-  <w:style w:type="character" w:styleId="1011">
+  <w:style w:type="character" w:styleId="1019">
     <w:name w:val="Heading 5 Char"/>
-    <w:link w:val="1010"/>
+    <w:link w:val="1018"/>
     <w:uiPriority w:val="9"/>
     <w:rPr>
       <w:rFonts w:ascii="Arial" w:hAnsi="Arial" w:cs="Arial" w:eastAsia="Arial"/>
@@ -31921,11 +32113,11 @@
       <w:szCs w:val="24"/>
     </w:rPr>
   </w:style>
-  <w:style w:type="paragraph" w:styleId="1012">
+  <w:style w:type="paragraph" w:styleId="1020">
     <w:name w:val="Heading 6"/>
-    <w:basedOn w:val="1178"/>
-    <w:next w:val="1178"/>
-    <w:link w:val="1013"/>
+    <w:basedOn w:val="1186"/>
+    <w:next w:val="1186"/>
+    <w:link w:val="1021"/>
     <w:qFormat/>
     <w:uiPriority w:val="9"/>
     <w:unhideWhenUsed/>
@@ -31943,9 +32135,9 @@
       <w:outlineLvl w:val="5"/>
     </w:pPr>
   </w:style>
-  <w:style w:type="character" w:styleId="1013">
+  <w:style w:type="character" w:styleId="1021">
     <w:name w:val="Heading 6 Char"/>
-    <w:link w:val="1012"/>
+    <w:link w:val="1020"/>
     <w:uiPriority w:val="9"/>
     <w:rPr>
       <w:rFonts w:ascii="Arial" w:hAnsi="Arial" w:cs="Arial" w:eastAsia="Arial"/>
@@ -31955,11 +32147,11 @@
       <w:szCs w:val="22"/>
     </w:rPr>
   </w:style>
-  <w:style w:type="paragraph" w:styleId="1014">
+  <w:style w:type="paragraph" w:styleId="1022">
     <w:name w:val="Heading 7"/>
-    <w:basedOn w:val="1178"/>
-    <w:next w:val="1178"/>
-    <w:link w:val="1015"/>
+    <w:basedOn w:val="1186"/>
+    <w:next w:val="1186"/>
+    <w:link w:val="1023"/>
     <w:qFormat/>
     <w:uiPriority w:val="9"/>
     <w:unhideWhenUsed/>
@@ -31979,9 +32171,9 @@
       <w:outlineLvl w:val="6"/>
     </w:pPr>
   </w:style>
-  <w:style w:type="character" w:styleId="1015">
+  <w:style w:type="character" w:styleId="1023">
     <w:name w:val="Heading 7 Char"/>
-    <w:link w:val="1014"/>
+    <w:link w:val="1022"/>
     <w:uiPriority w:val="9"/>
     <w:rPr>
       <w:rFonts w:ascii="Arial" w:hAnsi="Arial" w:cs="Arial" w:eastAsia="Arial"/>
@@ -31993,11 +32185,11 @@
       <w:szCs w:val="22"/>
     </w:rPr>
   </w:style>
-  <w:style w:type="paragraph" w:styleId="1016">
+  <w:style w:type="paragraph" w:styleId="1024">
     <w:name w:val="Heading 8"/>
-    <w:basedOn w:val="1178"/>
-    <w:next w:val="1178"/>
-    <w:link w:val="1017"/>
+    <w:basedOn w:val="1186"/>
+    <w:next w:val="1186"/>
+    <w:link w:val="1025"/>
     <w:qFormat/>
     <w:uiPriority w:val="9"/>
     <w:unhideWhenUsed/>
@@ -32015,9 +32207,9 @@
       <w:outlineLvl w:val="7"/>
     </w:pPr>
   </w:style>
-  <w:style w:type="character" w:styleId="1017">
+  <w:style w:type="character" w:styleId="1025">
     <w:name w:val="Heading 8 Char"/>
-    <w:link w:val="1016"/>
+    <w:link w:val="1024"/>
     <w:uiPriority w:val="9"/>
     <w:rPr>
       <w:rFonts w:ascii="Arial" w:hAnsi="Arial" w:cs="Arial" w:eastAsia="Arial"/>
@@ -32027,11 +32219,11 @@
       <w:szCs w:val="22"/>
     </w:rPr>
   </w:style>
-  <w:style w:type="paragraph" w:styleId="1018">
+  <w:style w:type="paragraph" w:styleId="1026">
     <w:name w:val="Heading 9"/>
-    <w:basedOn w:val="1178"/>
-    <w:next w:val="1178"/>
-    <w:link w:val="1019"/>
+    <w:basedOn w:val="1186"/>
+    <w:next w:val="1186"/>
+    <w:link w:val="1027"/>
     <w:qFormat/>
     <w:uiPriority w:val="9"/>
     <w:unhideWhenUsed/>
@@ -32049,9 +32241,9 @@
       <w:outlineLvl w:val="8"/>
     </w:pPr>
   </w:style>
-  <w:style w:type="character" w:styleId="1019">
+  <w:style w:type="character" w:styleId="1027">
     <w:name w:val="Heading 9 Char"/>
-    <w:link w:val="1018"/>
+    <w:link w:val="1026"/>
     <w:uiPriority w:val="9"/>
     <w:rPr>
       <w:rFonts w:ascii="Arial" w:hAnsi="Arial" w:cs="Arial" w:eastAsia="Arial"/>
@@ -32061,11 +32253,11 @@
       <w:szCs w:val="21"/>
     </w:rPr>
   </w:style>
-  <w:style w:type="paragraph" w:styleId="1020">
+  <w:style w:type="paragraph" w:styleId="1028">
     <w:name w:val="Title"/>
-    <w:basedOn w:val="1178"/>
-    <w:next w:val="1178"/>
-    <w:link w:val="1021"/>
+    <w:basedOn w:val="1186"/>
+    <w:next w:val="1186"/>
+    <w:link w:val="1029"/>
     <w:qFormat/>
     <w:uiPriority w:val="10"/>
     <w:rPr>
@@ -32077,20 +32269,20 @@
       <w:spacing w:after="200" w:before="300"/>
     </w:pPr>
   </w:style>
-  <w:style w:type="character" w:styleId="1021">
+  <w:style w:type="character" w:styleId="1029">
     <w:name w:val="Title Char"/>
-    <w:link w:val="1020"/>
+    <w:link w:val="1028"/>
     <w:uiPriority w:val="10"/>
     <w:rPr>
       <w:sz w:val="48"/>
       <w:szCs w:val="48"/>
     </w:rPr>
   </w:style>
-  <w:style w:type="paragraph" w:styleId="1022">
+  <w:style w:type="paragraph" w:styleId="1030">
     <w:name w:val="Subtitle"/>
-    <w:basedOn w:val="1178"/>
-    <w:next w:val="1178"/>
-    <w:link w:val="1023"/>
+    <w:basedOn w:val="1186"/>
+    <w:next w:val="1186"/>
+    <w:link w:val="1031"/>
     <w:qFormat/>
     <w:uiPriority w:val="11"/>
     <w:rPr>
@@ -32101,20 +32293,20 @@
       <w:spacing w:after="200" w:before="200"/>
     </w:pPr>
   </w:style>
-  <w:style w:type="character" w:styleId="1023">
+  <w:style w:type="character" w:styleId="1031">
     <w:name w:val="Subtitle Char"/>
-    <w:link w:val="1022"/>
+    <w:link w:val="1030"/>
     <w:uiPriority w:val="11"/>
     <w:rPr>
       <w:sz w:val="24"/>
       <w:szCs w:val="24"/>
     </w:rPr>
   </w:style>
-  <w:style w:type="paragraph" w:styleId="1024">
+  <w:style w:type="paragraph" w:styleId="1032">
     <w:name w:val="Quote"/>
-    <w:basedOn w:val="1178"/>
-    <w:next w:val="1178"/>
-    <w:link w:val="1025"/>
+    <w:basedOn w:val="1186"/>
+    <w:next w:val="1186"/>
+    <w:link w:val="1033"/>
     <w:qFormat/>
     <w:uiPriority w:val="29"/>
     <w:rPr>
@@ -32124,19 +32316,19 @@
       <w:ind w:left="720" w:right="720"/>
     </w:pPr>
   </w:style>
-  <w:style w:type="character" w:styleId="1025">
+  <w:style w:type="character" w:styleId="1033">
     <w:name w:val="Quote Char"/>
-    <w:link w:val="1024"/>
+    <w:link w:val="1032"/>
     <w:uiPriority w:val="29"/>
     <w:rPr>
       <w:i/>
     </w:rPr>
   </w:style>
-  <w:style w:type="paragraph" w:styleId="1026">
+  <w:style w:type="paragraph" w:styleId="1034">
     <w:name w:val="Intense Quote"/>
-    <w:basedOn w:val="1178"/>
-    <w:next w:val="1178"/>
-    <w:link w:val="1027"/>
+    <w:basedOn w:val="1186"/>
+    <w:next w:val="1186"/>
+    <w:link w:val="1035"/>
     <w:qFormat/>
     <w:uiPriority w:val="30"/>
     <w:rPr>
@@ -32154,18 +32346,18 @@
       </w:pBdr>
     </w:pPr>
   </w:style>
-  <w:style w:type="character" w:styleId="1027">
+  <w:style w:type="character" w:styleId="1035">
     <w:name w:val="Intense Quote Char"/>
-    <w:link w:val="1026"/>
+    <w:link w:val="1034"/>
     <w:uiPriority w:val="30"/>
     <w:rPr>
       <w:i/>
     </w:rPr>
   </w:style>
-  <w:style w:type="paragraph" w:styleId="1028">
+  <w:style w:type="paragraph" w:styleId="1036">
     <w:name w:val="Header"/>
-    <w:basedOn w:val="1178"/>
-    <w:link w:val="1029"/>
+    <w:basedOn w:val="1186"/>
+    <w:link w:val="1037"/>
     <w:uiPriority w:val="99"/>
     <w:unhideWhenUsed/>
     <w:pPr>
@@ -32176,15 +32368,15 @@
       </w:tabs>
     </w:pPr>
   </w:style>
-  <w:style w:type="character" w:styleId="1029">
+  <w:style w:type="character" w:styleId="1037">
     <w:name w:val="Header Char"/>
-    <w:link w:val="1028"/>
+    <w:link w:val="1036"/>
     <w:uiPriority w:val="99"/>
   </w:style>
-  <w:style w:type="paragraph" w:styleId="1030">
+  <w:style w:type="paragraph" w:styleId="1038">
     <w:name w:val="Footer"/>
-    <w:basedOn w:val="1178"/>
-    <w:link w:val="1033"/>
+    <w:basedOn w:val="1186"/>
+    <w:link w:val="1041"/>
     <w:uiPriority w:val="99"/>
     <w:unhideWhenUsed/>
     <w:pPr>
@@ -32195,15 +32387,15 @@
       </w:tabs>
     </w:pPr>
   </w:style>
-  <w:style w:type="character" w:styleId="1031">
+  <w:style w:type="character" w:styleId="1039">
     <w:name w:val="Footer Char"/>
-    <w:link w:val="1030"/>
+    <w:link w:val="1038"/>
     <w:uiPriority w:val="99"/>
   </w:style>
-  <w:style w:type="paragraph" w:styleId="1032">
+  <w:style w:type="paragraph" w:styleId="1040">
     <w:name w:val="Caption"/>
-    <w:basedOn w:val="1178"/>
-    <w:next w:val="1178"/>
+    <w:basedOn w:val="1186"/>
+    <w:next w:val="1186"/>
     <w:qFormat/>
     <w:uiPriority w:val="35"/>
     <w:semiHidden/>
@@ -32219,15 +32411,15 @@
       <w:spacing w:lineRule="auto" w:line="276"/>
     </w:pPr>
   </w:style>
-  <w:style w:type="character" w:styleId="1033">
+  <w:style w:type="character" w:styleId="1041">
     <w:name w:val="Caption Char"/>
-    <w:basedOn w:val="1032"/>
-    <w:link w:val="1030"/>
+    <w:basedOn w:val="1040"/>
+    <w:link w:val="1038"/>
     <w:uiPriority w:val="99"/>
   </w:style>
-  <w:style w:type="table" w:styleId="1034">
+  <w:style w:type="table" w:styleId="1042">
     <w:name w:val="Table Grid"/>
-    <w:basedOn w:val="1179"/>
+    <w:basedOn w:val="1187"/>
     <w:uiPriority w:val="59"/>
     <w:pPr>
       <w:spacing w:lineRule="auto" w:line="240" w:after="0"/>
@@ -32250,9 +32442,9 @@
       </w:tblCellMar>
     </w:tblPr>
   </w:style>
-  <w:style w:type="table" w:styleId="1035">
+  <w:style w:type="table" w:styleId="1043">
     <w:name w:val="Table Grid Light"/>
-    <w:basedOn w:val="1179"/>
+    <w:basedOn w:val="1187"/>
     <w:uiPriority w:val="59"/>
     <w:pPr>
       <w:spacing w:lineRule="auto" w:line="240" w:after="0"/>
@@ -32275,9 +32467,9 @@
       </w:tblCellMar>
     </w:tblPr>
   </w:style>
-  <w:style w:type="table" w:styleId="1036">
+  <w:style w:type="table" w:styleId="1044">
     <w:name w:val="Plain Table 1"/>
-    <w:basedOn w:val="1179"/>
+    <w:basedOn w:val="1187"/>
     <w:uiPriority w:val="59"/>
     <w:pPr>
       <w:spacing w:lineRule="auto" w:line="240" w:after="0"/>
@@ -32342,9 +32534,9 @@
       </w:rPr>
     </w:tblStylePr>
   </w:style>
-  <w:style w:type="table" w:styleId="1037">
+  <w:style w:type="table" w:styleId="1045">
     <w:name w:val="Plain Table 2"/>
-    <w:basedOn w:val="1179"/>
+    <w:basedOn w:val="1187"/>
     <w:uiPriority w:val="59"/>
     <w:pPr>
       <w:spacing w:lineRule="auto" w:line="240" w:after="0"/>
@@ -32427,9 +32619,9 @@
       </w:rPr>
     </w:tblStylePr>
   </w:style>
-  <w:style w:type="table" w:styleId="1038">
+  <w:style w:type="table" w:styleId="1046">
     <w:name w:val="Plain Table 3"/>
-    <w:basedOn w:val="1179"/>
+    <w:basedOn w:val="1187"/>
     <w:uiPriority w:val="99"/>
     <w:pPr>
       <w:spacing w:lineRule="auto" w:line="240" w:after="0"/>
@@ -32504,9 +32696,9 @@
       </w:rPr>
     </w:tblStylePr>
   </w:style>
-  <w:style w:type="table" w:styleId="1039">
+  <w:style w:type="table" w:styleId="1047">
     <w:name w:val="Plain Table 4"/>
-    <w:basedOn w:val="1179"/>
+    <w:basedOn w:val="1187"/>
     <w:uiPriority w:val="99"/>
     <w:pPr>
       <w:spacing w:lineRule="auto" w:line="240" w:after="0"/>
@@ -32561,9 +32753,9 @@
       </w:rPr>
     </w:tblStylePr>
   </w:style>
-  <w:style w:type="table" w:styleId="1040">
+  <w:style w:type="table" w:styleId="1048">
     <w:name w:val="Plain Table 5"/>
-    <w:basedOn w:val="1179"/>
+    <w:basedOn w:val="1187"/>
     <w:uiPriority w:val="99"/>
     <w:pPr>
       <w:spacing w:lineRule="auto" w:line="240" w:after="0"/>
@@ -32649,9 +32841,9 @@
       </w:tcPr>
     </w:tblStylePr>
   </w:style>
-  <w:style w:type="table" w:styleId="1041">
+  <w:style w:type="table" w:styleId="1049">
     <w:name w:val="Grid Table 1 Light"/>
-    <w:basedOn w:val="1179"/>
+    <w:basedOn w:val="1187"/>
     <w:uiPriority w:val="99"/>
     <w:pPr>
       <w:spacing w:lineRule="auto" w:line="240" w:after="0"/>
@@ -32714,9 +32906,9 @@
       </w:rPr>
     </w:tblStylePr>
   </w:style>
-  <w:style w:type="table" w:styleId="1042">
+  <w:style w:type="table" w:styleId="1050">
     <w:name w:val="Grid Table 1 Light - Accent 1"/>
-    <w:basedOn w:val="1179"/>
+    <w:basedOn w:val="1187"/>
     <w:uiPriority w:val="99"/>
     <w:pPr>
       <w:spacing w:lineRule="auto" w:line="240" w:after="0"/>
@@ -32779,9 +32971,9 @@
       </w:rPr>
     </w:tblStylePr>
   </w:style>
-  <w:style w:type="table" w:styleId="1043">
+  <w:style w:type="table" w:styleId="1051">
     <w:name w:val="Grid Table 1 Light - Accent 2"/>
-    <w:basedOn w:val="1179"/>
+    <w:basedOn w:val="1187"/>
     <w:uiPriority w:val="99"/>
     <w:pPr>
       <w:spacing w:lineRule="auto" w:line="240" w:after="0"/>
@@ -32844,9 +33036,9 @@
       </w:rPr>
     </w:tblStylePr>
   </w:style>
-  <w:style w:type="table" w:styleId="1044">
+  <w:style w:type="table" w:styleId="1052">
     <w:name w:val="Grid Table 1 Light - Accent 3"/>
-    <w:basedOn w:val="1179"/>
+    <w:basedOn w:val="1187"/>
     <w:uiPriority w:val="99"/>
     <w:pPr>
       <w:spacing w:lineRule="auto" w:line="240" w:after="0"/>
@@ -32909,9 +33101,9 @@
       </w:rPr>
     </w:tblStylePr>
   </w:style>
-  <w:style w:type="table" w:styleId="1045">
+  <w:style w:type="table" w:styleId="1053">
     <w:name w:val="Grid Table 1 Light - Accent 4"/>
-    <w:basedOn w:val="1179"/>
+    <w:basedOn w:val="1187"/>
     <w:uiPriority w:val="99"/>
     <w:pPr>
       <w:spacing w:lineRule="auto" w:line="240" w:after="0"/>
@@ -32974,9 +33166,9 @@
       </w:rPr>
     </w:tblStylePr>
   </w:style>
-  <w:style w:type="table" w:styleId="1046">
+  <w:style w:type="table" w:styleId="1054">
     <w:name w:val="Grid Table 1 Light - Accent 5"/>
-    <w:basedOn w:val="1179"/>
+    <w:basedOn w:val="1187"/>
     <w:uiPriority w:val="99"/>
     <w:pPr>
       <w:spacing w:lineRule="auto" w:line="240" w:after="0"/>
@@ -33039,9 +33231,9 @@
       </w:rPr>
     </w:tblStylePr>
   </w:style>
-  <w:style w:type="table" w:styleId="1047">
+  <w:style w:type="table" w:styleId="1055">
     <w:name w:val="Grid Table 1 Light - Accent 6"/>
-    <w:basedOn w:val="1179"/>
+    <w:basedOn w:val="1187"/>
     <w:uiPriority w:val="99"/>
     <w:pPr>
       <w:spacing w:lineRule="auto" w:line="240" w:after="0"/>
@@ -33104,9 +33296,9 @@
       </w:rPr>
     </w:tblStylePr>
   </w:style>
-  <w:style w:type="table" w:styleId="1048">
+  <w:style w:type="table" w:styleId="1056">
     <w:name w:val="Grid Table 2"/>
-    <w:basedOn w:val="1179"/>
+    <w:basedOn w:val="1187"/>
     <w:uiPriority w:val="99"/>
     <w:pPr>
       <w:spacing w:lineRule="auto" w:line="240" w:after="0"/>
@@ -33184,9 +33376,9 @@
       </w:tcPr>
     </w:tblStylePr>
   </w:style>
-  <w:style w:type="table" w:styleId="1049">
+  <w:style w:type="table" w:styleId="1057">
     <w:name w:val="Grid Table 2 - Accent 1"/>
-    <w:basedOn w:val="1179"/>
+    <w:basedOn w:val="1187"/>
     <w:uiPriority w:val="99"/>
     <w:pPr>
       <w:spacing w:lineRule="auto" w:line="240" w:after="0"/>
@@ -33264,9 +33456,9 @@
       </w:tcPr>
     </w:tblStylePr>
   </w:style>
-  <w:style w:type="table" w:styleId="1050">
+  <w:style w:type="table" w:styleId="1058">
     <w:name w:val="Grid Table 2 - Accent 2"/>
-    <w:basedOn w:val="1179"/>
+    <w:basedOn w:val="1187"/>
     <w:uiPriority w:val="99"/>
     <w:pPr>
       <w:spacing w:lineRule="auto" w:line="240" w:after="0"/>
@@ -33344,9 +33536,9 @@
       </w:tcPr>
     </w:tblStylePr>
   </w:style>
-  <w:style w:type="table" w:styleId="1051">
+  <w:style w:type="table" w:styleId="1059">
     <w:name w:val="Grid Table 2 - Accent 3"/>
-    <w:basedOn w:val="1179"/>
+    <w:basedOn w:val="1187"/>
     <w:uiPriority w:val="99"/>
     <w:pPr>
       <w:spacing w:lineRule="auto" w:line="240" w:after="0"/>
@@ -33424,9 +33616,9 @@
       </w:tcPr>
     </w:tblStylePr>
   </w:style>
-  <w:style w:type="table" w:styleId="1052">
+  <w:style w:type="table" w:styleId="1060">
     <w:name w:val="Grid Table 2 - Accent 4"/>
-    <w:basedOn w:val="1179"/>
+    <w:basedOn w:val="1187"/>
     <w:uiPriority w:val="99"/>
     <w:pPr>
       <w:spacing w:lineRule="auto" w:line="240" w:after="0"/>
@@ -33504,9 +33696,9 @@
       </w:tcPr>
     </w:tblStylePr>
   </w:style>
-  <w:style w:type="table" w:styleId="1053">
+  <w:style w:type="table" w:styleId="1061">
     <w:name w:val="Grid Table 2 - Accent 5"/>
-    <w:basedOn w:val="1179"/>
+    <w:basedOn w:val="1187"/>
     <w:uiPriority w:val="99"/>
     <w:pPr>
       <w:spacing w:lineRule="auto" w:line="240" w:after="0"/>
@@ -33584,9 +33776,9 @@
       </w:tcPr>
     </w:tblStylePr>
   </w:style>
-  <w:style w:type="table" w:styleId="1054">
+  <w:style w:type="table" w:styleId="1062">
     <w:name w:val="Grid Table 2 - Accent 6"/>
-    <w:basedOn w:val="1179"/>
+    <w:basedOn w:val="1187"/>
     <w:uiPriority w:val="99"/>
     <w:pPr>
       <w:spacing w:lineRule="auto" w:line="240" w:after="0"/>
@@ -33664,9 +33856,9 @@
       </w:tcPr>
     </w:tblStylePr>
   </w:style>
-  <w:style w:type="table" w:styleId="1055">
+  <w:style w:type="table" w:styleId="1063">
     <w:name w:val="Grid Table 3"/>
-    <w:basedOn w:val="1179"/>
+    <w:basedOn w:val="1187"/>
     <w:uiPriority w:val="99"/>
     <w:pPr>
       <w:spacing w:lineRule="auto" w:line="240" w:after="0"/>
@@ -33765,9 +33957,9 @@
       </w:tcPr>
     </w:tblStylePr>
   </w:style>
-  <w:style w:type="table" w:styleId="1056">
+  <w:style w:type="table" w:styleId="1064">
     <w:name w:val="Grid Table 3 - Accent 1"/>
-    <w:basedOn w:val="1179"/>
+    <w:basedOn w:val="1187"/>
     <w:uiPriority w:val="99"/>
     <w:pPr>
       <w:spacing w:lineRule="auto" w:line="240" w:after="0"/>
@@ -33866,9 +34058,9 @@
       </w:tcPr>
     </w:tblStylePr>
   </w:style>
-  <w:style w:type="table" w:styleId="1057">
+  <w:style w:type="table" w:styleId="1065">
     <w:name w:val="Grid Table 3 - Accent 2"/>
-    <w:basedOn w:val="1179"/>
+    <w:basedOn w:val="1187"/>
     <w:uiPriority w:val="99"/>
     <w:pPr>
       <w:spacing w:lineRule="auto" w:line="240" w:after="0"/>
@@ -33967,9 +34159,9 @@
       </w:tcPr>
     </w:tblStylePr>
   </w:style>
-  <w:style w:type="table" w:styleId="1058">
+  <w:style w:type="table" w:styleId="1066">
     <w:name w:val="Grid Table 3 - Accent 3"/>
-    <w:basedOn w:val="1179"/>
+    <w:basedOn w:val="1187"/>
     <w:uiPriority w:val="99"/>
     <w:pPr>
       <w:spacing w:lineRule="auto" w:line="240" w:after="0"/>
@@ -34068,9 +34260,9 @@
       </w:tcPr>
     </w:tblStylePr>
   </w:style>
-  <w:style w:type="table" w:styleId="1059">
+  <w:style w:type="table" w:styleId="1067">
     <w:name w:val="Grid Table 3 - Accent 4"/>
-    <w:basedOn w:val="1179"/>
+    <w:basedOn w:val="1187"/>
     <w:uiPriority w:val="99"/>
     <w:pPr>
       <w:spacing w:lineRule="auto" w:line="240" w:after="0"/>
@@ -34169,9 +34361,9 @@
       </w:tcPr>
     </w:tblStylePr>
   </w:style>
-  <w:style w:type="table" w:styleId="1060">
+  <w:style w:type="table" w:styleId="1068">
     <w:name w:val="Grid Table 3 - Accent 5"/>
-    <w:basedOn w:val="1179"/>
+    <w:basedOn w:val="1187"/>
     <w:uiPriority w:val="99"/>
     <w:pPr>
       <w:spacing w:lineRule="auto" w:line="240" w:after="0"/>
@@ -34270,9 +34462,9 @@
       </w:tcPr>
     </w:tblStylePr>
   </w:style>
-  <w:style w:type="table" w:styleId="1061">
+  <w:style w:type="table" w:styleId="1069">
     <w:name w:val="Grid Table 3 - Accent 6"/>
-    <w:basedOn w:val="1179"/>
+    <w:basedOn w:val="1187"/>
     <w:uiPriority w:val="99"/>
     <w:pPr>
       <w:spacing w:lineRule="auto" w:line="240" w:after="0"/>
@@ -34371,9 +34563,9 @@
       </w:tcPr>
     </w:tblStylePr>
   </w:style>
-  <w:style w:type="table" w:styleId="1062">
+  <w:style w:type="table" w:styleId="1070">
     <w:name w:val="Grid Table 4"/>
-    <w:basedOn w:val="1179"/>
+    <w:basedOn w:val="1187"/>
     <w:uiPriority w:val="59"/>
     <w:pPr>
       <w:spacing w:lineRule="auto" w:line="240" w:after="0"/>
@@ -34452,9 +34644,9 @@
       </w:tcPr>
     </w:tblStylePr>
   </w:style>
-  <w:style w:type="table" w:styleId="1063">
+  <w:style w:type="table" w:styleId="1071">
     <w:name w:val="Grid Table 4 - Accent 1"/>
-    <w:basedOn w:val="1179"/>
+    <w:basedOn w:val="1187"/>
     <w:uiPriority w:val="59"/>
     <w:pPr>
       <w:spacing w:lineRule="auto" w:line="240" w:after="0"/>
@@ -34533,9 +34725,9 @@
       </w:tcPr>
     </w:tblStylePr>
   </w:style>
-  <w:style w:type="table" w:styleId="1064">
+  <w:style w:type="table" w:styleId="1072">
     <w:name w:val="Grid Table 4 - Accent 2"/>
-    <w:basedOn w:val="1179"/>
+    <w:basedOn w:val="1187"/>
     <w:uiPriority w:val="59"/>
     <w:pPr>
       <w:spacing w:lineRule="auto" w:line="240" w:after="0"/>
@@ -34614,9 +34806,9 @@
       </w:tcPr>
     </w:tblStylePr>
   </w:style>
-  <w:style w:type="table" w:styleId="1065">
+  <w:style w:type="table" w:styleId="1073">
     <w:name w:val="Grid Table 4 - Accent 3"/>
-    <w:basedOn w:val="1179"/>
+    <w:basedOn w:val="1187"/>
     <w:uiPriority w:val="59"/>
     <w:pPr>
       <w:spacing w:lineRule="auto" w:line="240" w:after="0"/>
@@ -34695,9 +34887,9 @@
       </w:tcPr>
     </w:tblStylePr>
   </w:style>
-  <w:style w:type="table" w:styleId="1066">
+  <w:style w:type="table" w:styleId="1074">
     <w:name w:val="Grid Table 4 - Accent 4"/>
-    <w:basedOn w:val="1179"/>
+    <w:basedOn w:val="1187"/>
     <w:uiPriority w:val="59"/>
     <w:pPr>
       <w:spacing w:lineRule="auto" w:line="240" w:after="0"/>
@@ -34776,9 +34968,9 @@
       </w:tcPr>
     </w:tblStylePr>
   </w:style>
-  <w:style w:type="table" w:styleId="1067">
+  <w:style w:type="table" w:styleId="1075">
     <w:name w:val="Grid Table 4 - Accent 5"/>
-    <w:basedOn w:val="1179"/>
+    <w:basedOn w:val="1187"/>
     <w:uiPriority w:val="59"/>
     <w:pPr>
       <w:spacing w:lineRule="auto" w:line="240" w:after="0"/>
@@ -34857,9 +35049,9 @@
       </w:tcPr>
     </w:tblStylePr>
   </w:style>
-  <w:style w:type="table" w:styleId="1068">
+  <w:style w:type="table" w:styleId="1076">
     <w:name w:val="Grid Table 4 - Accent 6"/>
-    <w:basedOn w:val="1179"/>
+    <w:basedOn w:val="1187"/>
     <w:uiPriority w:val="59"/>
     <w:pPr>
       <w:spacing w:lineRule="auto" w:line="240" w:after="0"/>
@@ -34938,9 +35130,9 @@
       </w:tcPr>
     </w:tblStylePr>
   </w:style>
-  <w:style w:type="table" w:styleId="1069">
+  <w:style w:type="table" w:styleId="1077">
     <w:name w:val="Grid Table 5 Dark"/>
-    <w:basedOn w:val="1179"/>
+    <w:basedOn w:val="1187"/>
     <w:uiPriority w:val="99"/>
     <w:pPr>
       <w:spacing w:lineRule="auto" w:line="240" w:after="0"/>
@@ -35017,9 +35209,9 @@
       </w:tcPr>
     </w:tblStylePr>
   </w:style>
-  <w:style w:type="table" w:styleId="1070">
+  <w:style w:type="table" w:styleId="1078">
     <w:name w:val="Grid Table 5 Dark- Accent 1"/>
-    <w:basedOn w:val="1179"/>
+    <w:basedOn w:val="1187"/>
     <w:uiPriority w:val="99"/>
     <w:pPr>
       <w:spacing w:lineRule="auto" w:line="240" w:after="0"/>
@@ -35096,9 +35288,9 @@
       </w:tcPr>
     </w:tblStylePr>
   </w:style>
-  <w:style w:type="table" w:styleId="1071">
+  <w:style w:type="table" w:styleId="1079">
     <w:name w:val="Grid Table 5 Dark - Accent 2"/>
-    <w:basedOn w:val="1179"/>
+    <w:basedOn w:val="1187"/>
     <w:uiPriority w:val="99"/>
     <w:pPr>
       <w:spacing w:lineRule="auto" w:line="240" w:after="0"/>
@@ -35175,9 +35367,9 @@
       </w:tcPr>
     </w:tblStylePr>
   </w:style>
-  <w:style w:type="table" w:styleId="1072">
+  <w:style w:type="table" w:styleId="1080">
     <w:name w:val="Grid Table 5 Dark - Accent 3"/>
-    <w:basedOn w:val="1179"/>
+    <w:basedOn w:val="1187"/>
     <w:uiPriority w:val="99"/>
     <w:pPr>
       <w:spacing w:lineRule="auto" w:line="240" w:after="0"/>
@@ -35254,9 +35446,9 @@
       </w:tcPr>
     </w:tblStylePr>
   </w:style>
-  <w:style w:type="table" w:styleId="1073">
+  <w:style w:type="table" w:styleId="1081">
     <w:name w:val="Grid Table 5 Dark- Accent 4"/>
-    <w:basedOn w:val="1179"/>
+    <w:basedOn w:val="1187"/>
     <w:uiPriority w:val="99"/>
     <w:pPr>
       <w:spacing w:lineRule="auto" w:line="240" w:after="0"/>
@@ -35333,9 +35525,9 @@
       </w:tcPr>
     </w:tblStylePr>
   </w:style>
-  <w:style w:type="table" w:styleId="1074">
+  <w:style w:type="table" w:styleId="1082">
     <w:name w:val="Grid Table 5 Dark - Accent 5"/>
-    <w:basedOn w:val="1179"/>
+    <w:basedOn w:val="1187"/>
     <w:uiPriority w:val="99"/>
     <w:pPr>
       <w:spacing w:lineRule="auto" w:line="240" w:after="0"/>
@@ -35412,9 +35604,9 @@
       </w:tcPr>
     </w:tblStylePr>
   </w:style>
-  <w:style w:type="table" w:styleId="1075">
+  <w:style w:type="table" w:styleId="1083">
     <w:name w:val="Grid Table 5 Dark - Accent 6"/>
-    <w:basedOn w:val="1179"/>
+    <w:basedOn w:val="1187"/>
     <w:uiPriority w:val="99"/>
     <w:pPr>
       <w:spacing w:lineRule="auto" w:line="240" w:after="0"/>
@@ -35491,9 +35683,9 @@
       </w:tcPr>
     </w:tblStylePr>
   </w:style>
-  <w:style w:type="table" w:styleId="1076">
+  <w:style w:type="table" w:styleId="1084">
     <w:name w:val="Grid Table 6 Colorful"/>
-    <w:basedOn w:val="1179"/>
+    <w:basedOn w:val="1187"/>
     <w:uiPriority w:val="99"/>
     <w:pPr>
       <w:spacing w:lineRule="auto" w:line="240" w:after="0"/>
@@ -35570,9 +35762,9 @@
       </w:rPr>
     </w:tblStylePr>
   </w:style>
-  <w:style w:type="table" w:styleId="1077">
+  <w:style w:type="table" w:styleId="1085">
     <w:name w:val="Grid Table 6 Colorful - Accent 1"/>
-    <w:basedOn w:val="1179"/>
+    <w:basedOn w:val="1187"/>
     <w:uiPriority w:val="99"/>
     <w:pPr>
       <w:spacing w:lineRule="auto" w:line="240" w:after="0"/>
@@ -35649,9 +35841,9 @@
       </w:rPr>
     </w:tblStylePr>
   </w:style>
-  <w:style w:type="table" w:styleId="1078">
+  <w:style w:type="table" w:styleId="1086">
     <w:name w:val="Grid Table 6 Colorful - Accent 2"/>
-    <w:basedOn w:val="1179"/>
+    <w:basedOn w:val="1187"/>
     <w:uiPriority w:val="99"/>
     <w:pPr>
       <w:spacing w:lineRule="auto" w:line="240" w:after="0"/>
@@ -35728,9 +35920,9 @@
       </w:rPr>
     </w:tblStylePr>
   </w:style>
-  <w:style w:type="table" w:styleId="1079">
+  <w:style w:type="table" w:styleId="1087">
     <w:name w:val="Grid Table 6 Colorful - Accent 3"/>
-    <w:basedOn w:val="1179"/>
+    <w:basedOn w:val="1187"/>
     <w:uiPriority w:val="99"/>
     <w:pPr>
       <w:spacing w:lineRule="auto" w:line="240" w:after="0"/>
@@ -35807,9 +35999,9 @@
       </w:rPr>
     </w:tblStylePr>
   </w:style>
-  <w:style w:type="table" w:styleId="1080">
+  <w:style w:type="table" w:styleId="1088">
     <w:name w:val="Grid Table 6 Colorful - Accent 4"/>
-    <w:basedOn w:val="1179"/>
+    <w:basedOn w:val="1187"/>
     <w:uiPriority w:val="99"/>
     <w:pPr>
       <w:spacing w:lineRule="auto" w:line="240" w:after="0"/>
@@ -35886,9 +36078,9 @@
       </w:rPr>
     </w:tblStylePr>
   </w:style>
-  <w:style w:type="table" w:styleId="1081">
+  <w:style w:type="table" w:styleId="1089">
     <w:name w:val="Grid Table 6 Colorful - Accent 5"/>
-    <w:basedOn w:val="1179"/>
+    <w:basedOn w:val="1187"/>
     <w:uiPriority w:val="99"/>
     <w:pPr>
       <w:spacing w:lineRule="auto" w:line="240" w:after="0"/>
@@ -35965,9 +36157,9 @@
       </w:rPr>
     </w:tblStylePr>
   </w:style>
-  <w:style w:type="table" w:styleId="1082">
+  <w:style w:type="table" w:styleId="1090">
     <w:name w:val="Grid Table 6 Colorful - Accent 6"/>
-    <w:basedOn w:val="1179"/>
+    <w:basedOn w:val="1187"/>
     <w:uiPriority w:val="99"/>
     <w:pPr>
       <w:spacing w:lineRule="auto" w:line="240" w:after="0"/>
@@ -36044,9 +36236,9 @@
       </w:rPr>
     </w:tblStylePr>
   </w:style>
-  <w:style w:type="table" w:styleId="1083">
+  <w:style w:type="table" w:styleId="1091">
     <w:name w:val="Grid Table 7 Colorful"/>
-    <w:basedOn w:val="1179"/>
+    <w:basedOn w:val="1187"/>
     <w:uiPriority w:val="99"/>
     <w:pPr>
       <w:spacing w:lineRule="auto" w:line="240" w:after="0"/>
@@ -36156,9 +36348,9 @@
       </w:tcPr>
     </w:tblStylePr>
   </w:style>
-  <w:style w:type="table" w:styleId="1084">
+  <w:style w:type="table" w:styleId="1092">
     <w:name w:val="Grid Table 7 Colorful - Accent 1"/>
-    <w:basedOn w:val="1179"/>
+    <w:basedOn w:val="1187"/>
     <w:uiPriority w:val="99"/>
     <w:pPr>
       <w:spacing w:lineRule="auto" w:line="240" w:after="0"/>
@@ -36268,9 +36460,9 @@
       </w:tcPr>
     </w:tblStylePr>
   </w:style>
-  <w:style w:type="table" w:styleId="1085">
+  <w:style w:type="table" w:styleId="1093">
     <w:name w:val="Grid Table 7 Colorful - Accent 2"/>
-    <w:basedOn w:val="1179"/>
+    <w:basedOn w:val="1187"/>
     <w:uiPriority w:val="99"/>
     <w:pPr>
       <w:spacing w:lineRule="auto" w:line="240" w:after="0"/>
@@ -36380,9 +36572,9 @@
       </w:tcPr>
     </w:tblStylePr>
   </w:style>
-  <w:style w:type="table" w:styleId="1086">
+  <w:style w:type="table" w:styleId="1094">
     <w:name w:val="Grid Table 7 Colorful - Accent 3"/>
-    <w:basedOn w:val="1179"/>
+    <w:basedOn w:val="1187"/>
     <w:uiPriority w:val="99"/>
     <w:pPr>
       <w:spacing w:lineRule="auto" w:line="240" w:after="0"/>
@@ -36492,9 +36684,9 @@
       </w:tcPr>
     </w:tblStylePr>
   </w:style>
-  <w:style w:type="table" w:styleId="1087">
+  <w:style w:type="table" w:styleId="1095">
     <w:name w:val="Grid Table 7 Colorful - Accent 4"/>
-    <w:basedOn w:val="1179"/>
+    <w:basedOn w:val="1187"/>
     <w:uiPriority w:val="99"/>
     <w:pPr>
       <w:spacing w:lineRule="auto" w:line="240" w:after="0"/>
@@ -36604,9 +36796,9 @@
       </w:tcPr>
     </w:tblStylePr>
   </w:style>
-  <w:style w:type="table" w:styleId="1088">
+  <w:style w:type="table" w:styleId="1096">
     <w:name w:val="Grid Table 7 Colorful - Accent 5"/>
-    <w:basedOn w:val="1179"/>
+    <w:basedOn w:val="1187"/>
     <w:uiPriority w:val="99"/>
     <w:pPr>
       <w:spacing w:lineRule="auto" w:line="240" w:after="0"/>
@@ -36716,9 +36908,9 @@
       </w:tcPr>
     </w:tblStylePr>
   </w:style>
-  <w:style w:type="table" w:styleId="1089">
+  <w:style w:type="table" w:styleId="1097">
     <w:name w:val="Grid Table 7 Colorful - Accent 6"/>
-    <w:basedOn w:val="1179"/>
+    <w:basedOn w:val="1187"/>
     <w:uiPriority w:val="99"/>
     <w:pPr>
       <w:spacing w:lineRule="auto" w:line="240" w:after="0"/>
@@ -36828,9 +37020,9 @@
       </w:tcPr>
     </w:tblStylePr>
   </w:style>
-  <w:style w:type="table" w:styleId="1090">
+  <w:style w:type="table" w:styleId="1098">
     <w:name w:val="List Table 1 Light"/>
-    <w:basedOn w:val="1179"/>
+    <w:basedOn w:val="1187"/>
     <w:uiPriority w:val="99"/>
     <w:pPr>
       <w:spacing w:lineRule="auto" w:line="240" w:after="0"/>
@@ -36891,9 +37083,9 @@
       </w:tcPr>
     </w:tblStylePr>
   </w:style>
-  <w:style w:type="table" w:styleId="1091">
+  <w:style w:type="table" w:styleId="1099">
     <w:name w:val="List Table 1 Light - Accent 1"/>
-    <w:basedOn w:val="1179"/>
+    <w:basedOn w:val="1187"/>
     <w:uiPriority w:val="99"/>
     <w:pPr>
       <w:spacing w:lineRule="auto" w:line="240" w:after="0"/>
@@ -36954,9 +37146,9 @@
       </w:tcPr>
     </w:tblStylePr>
   </w:style>
-  <w:style w:type="table" w:styleId="1092">
+  <w:style w:type="table" w:styleId="1100">
     <w:name w:val="List Table 1 Light - Accent 2"/>
-    <w:basedOn w:val="1179"/>
+    <w:basedOn w:val="1187"/>
     <w:uiPriority w:val="99"/>
     <w:pPr>
       <w:spacing w:lineRule="auto" w:line="240" w:after="0"/>
@@ -37017,9 +37209,9 @@
       </w:tcPr>
     </w:tblStylePr>
   </w:style>
-  <w:style w:type="table" w:styleId="1093">
+  <w:style w:type="table" w:styleId="1101">
     <w:name w:val="List Table 1 Light - Accent 3"/>
-    <w:basedOn w:val="1179"/>
+    <w:basedOn w:val="1187"/>
     <w:uiPriority w:val="99"/>
     <w:pPr>
       <w:spacing w:lineRule="auto" w:line="240" w:after="0"/>
@@ -37080,9 +37272,9 @@
       </w:tcPr>
     </w:tblStylePr>
   </w:style>
-  <w:style w:type="table" w:styleId="1094">
+  <w:style w:type="table" w:styleId="1102">
     <w:name w:val="List Table 1 Light - Accent 4"/>
-    <w:basedOn w:val="1179"/>
+    <w:basedOn w:val="1187"/>
     <w:uiPriority w:val="99"/>
     <w:pPr>
       <w:spacing w:lineRule="auto" w:line="240" w:after="0"/>
@@ -37143,9 +37335,9 @@
       </w:tcPr>
     </w:tblStylePr>
   </w:style>
-  <w:style w:type="table" w:styleId="1095">
+  <w:style w:type="table" w:styleId="1103">
     <w:name w:val="List Table 1 Light - Accent 5"/>
-    <w:basedOn w:val="1179"/>
+    <w:basedOn w:val="1187"/>
     <w:uiPriority w:val="99"/>
     <w:pPr>
       <w:spacing w:lineRule="auto" w:line="240" w:after="0"/>
@@ -37206,9 +37398,9 @@
       </w:tcPr>
     </w:tblStylePr>
   </w:style>
-  <w:style w:type="table" w:styleId="1096">
+  <w:style w:type="table" w:styleId="1104">
     <w:name w:val="List Table 1 Light - Accent 6"/>
-    <w:basedOn w:val="1179"/>
+    <w:basedOn w:val="1187"/>
     <w:uiPriority w:val="99"/>
     <w:pPr>
       <w:spacing w:lineRule="auto" w:line="240" w:after="0"/>
@@ -37269,9 +37461,9 @@
       </w:tcPr>
     </w:tblStylePr>
   </w:style>
-  <w:style w:type="table" w:styleId="1097">
+  <w:style w:type="table" w:styleId="1105">
     <w:name w:val="List Table 2"/>
-    <w:basedOn w:val="1179"/>
+    <w:basedOn w:val="1187"/>
     <w:uiPriority w:val="99"/>
     <w:pPr>
       <w:spacing w:lineRule="auto" w:line="240" w:after="0"/>
@@ -37355,9 +37547,9 @@
       </w:tcPr>
     </w:tblStylePr>
   </w:style>
-  <w:style w:type="table" w:styleId="1098">
+  <w:style w:type="table" w:styleId="1106">
     <w:name w:val="List Table 2 - Accent 1"/>
-    <w:basedOn w:val="1179"/>
+    <w:basedOn w:val="1187"/>
     <w:uiPriority w:val="99"/>
     <w:pPr>
       <w:spacing w:lineRule="auto" w:line="240" w:after="0"/>
@@ -37441,9 +37633,9 @@
       </w:tcPr>
     </w:tblStylePr>
   </w:style>
-  <w:style w:type="table" w:styleId="1099">
+  <w:style w:type="table" w:styleId="1107">
     <w:name w:val="List Table 2 - Accent 2"/>
-    <w:basedOn w:val="1179"/>
+    <w:basedOn w:val="1187"/>
     <w:uiPriority w:val="99"/>
     <w:pPr>
       <w:spacing w:lineRule="auto" w:line="240" w:after="0"/>
@@ -37527,9 +37719,9 @@
       </w:tcPr>
     </w:tblStylePr>
   </w:style>
-  <w:style w:type="table" w:styleId="1100">
+  <w:style w:type="table" w:styleId="1108">
     <w:name w:val="List Table 2 - Accent 3"/>
-    <w:basedOn w:val="1179"/>
+    <w:basedOn w:val="1187"/>
     <w:uiPriority w:val="99"/>
     <w:pPr>
       <w:spacing w:lineRule="auto" w:line="240" w:after="0"/>
@@ -37613,9 +37805,9 @@
       </w:tcPr>
     </w:tblStylePr>
   </w:style>
-  <w:style w:type="table" w:styleId="1101">
+  <w:style w:type="table" w:styleId="1109">
     <w:name w:val="List Table 2 - Accent 4"/>
-    <w:basedOn w:val="1179"/>
+    <w:basedOn w:val="1187"/>
     <w:uiPriority w:val="99"/>
     <w:pPr>
       <w:spacing w:lineRule="auto" w:line="240" w:after="0"/>
@@ -37699,9 +37891,9 @@
       </w:tcPr>
     </w:tblStylePr>
   </w:style>
-  <w:style w:type="table" w:styleId="1102">
+  <w:style w:type="table" w:styleId="1110">
     <w:name w:val="List Table 2 - Accent 5"/>
-    <w:basedOn w:val="1179"/>
+    <w:basedOn w:val="1187"/>
     <w:uiPriority w:val="99"/>
     <w:pPr>
       <w:spacing w:lineRule="auto" w:line="240" w:after="0"/>
@@ -37785,9 +37977,9 @@
       </w:tcPr>
     </w:tblStylePr>
   </w:style>
-  <w:style w:type="table" w:styleId="1103">
+  <w:style w:type="table" w:styleId="1111">
     <w:name w:val="List Table 2 - Accent 6"/>
-    <w:basedOn w:val="1179"/>
+    <w:basedOn w:val="1187"/>
     <w:uiPriority w:val="99"/>
     <w:pPr>
       <w:spacing w:lineRule="auto" w:line="240" w:after="0"/>
@@ -37871,9 +38063,9 @@
       </w:tcPr>
     </w:tblStylePr>
   </w:style>
-  <w:style w:type="table" w:styleId="1104">
+  <w:style w:type="table" w:styleId="1112">
     <w:name w:val="List Table 3"/>
-    <w:basedOn w:val="1179"/>
+    <w:basedOn w:val="1187"/>
     <w:uiPriority w:val="99"/>
     <w:pPr>
       <w:spacing w:lineRule="auto" w:line="240" w:after="0"/>
@@ -37945,9 +38137,9 @@
       </w:rPr>
     </w:tblStylePr>
   </w:style>
-  <w:style w:type="table" w:styleId="1105">
+  <w:style w:type="table" w:styleId="1113">
     <w:name w:val="List Table 3 - Accent 1"/>
-    <w:basedOn w:val="1179"/>
+    <w:basedOn w:val="1187"/>
     <w:uiPriority w:val="99"/>
     <w:pPr>
       <w:spacing w:lineRule="auto" w:line="240" w:after="0"/>
@@ -38019,9 +38211,9 @@
       </w:rPr>
     </w:tblStylePr>
   </w:style>
-  <w:style w:type="table" w:styleId="1106">
+  <w:style w:type="table" w:styleId="1114">
     <w:name w:val="List Table 3 - Accent 2"/>
-    <w:basedOn w:val="1179"/>
+    <w:basedOn w:val="1187"/>
     <w:uiPriority w:val="99"/>
     <w:pPr>
       <w:spacing w:lineRule="auto" w:line="240" w:after="0"/>
@@ -38093,9 +38285,9 @@
       </w:rPr>
     </w:tblStylePr>
   </w:style>
-  <w:style w:type="table" w:styleId="1107">
+  <w:style w:type="table" w:styleId="1115">
     <w:name w:val="List Table 3 - Accent 3"/>
-    <w:basedOn w:val="1179"/>
+    <w:basedOn w:val="1187"/>
     <w:uiPriority w:val="99"/>
     <w:pPr>
       <w:spacing w:lineRule="auto" w:line="240" w:after="0"/>
@@ -38167,9 +38359,9 @@
       </w:rPr>
     </w:tblStylePr>
   </w:style>
-  <w:style w:type="table" w:styleId="1108">
+  <w:style w:type="table" w:styleId="1116">
     <w:name w:val="List Table 3 - Accent 4"/>
-    <w:basedOn w:val="1179"/>
+    <w:basedOn w:val="1187"/>
     <w:uiPriority w:val="99"/>
     <w:pPr>
       <w:spacing w:lineRule="auto" w:line="240" w:after="0"/>
@@ -38241,9 +38433,9 @@
       </w:rPr>
     </w:tblStylePr>
   </w:style>
-  <w:style w:type="table" w:styleId="1109">
+  <w:style w:type="table" w:styleId="1117">
     <w:name w:val="List Table 3 - Accent 5"/>
-    <w:basedOn w:val="1179"/>
+    <w:basedOn w:val="1187"/>
     <w:uiPriority w:val="99"/>
     <w:pPr>
       <w:spacing w:lineRule="auto" w:line="240" w:after="0"/>
@@ -38315,9 +38507,9 @@
       </w:rPr>
     </w:tblStylePr>
   </w:style>
-  <w:style w:type="table" w:styleId="1110">
+  <w:style w:type="table" w:styleId="1118">
     <w:name w:val="List Table 3 - Accent 6"/>
-    <w:basedOn w:val="1179"/>
+    <w:basedOn w:val="1187"/>
     <w:uiPriority w:val="99"/>
     <w:pPr>
       <w:spacing w:lineRule="auto" w:line="240" w:after="0"/>
@@ -38389,9 +38581,9 @@
       </w:rPr>
     </w:tblStylePr>
   </w:style>
-  <w:style w:type="table" w:styleId="1111">
+  <w:style w:type="table" w:styleId="1119">
     <w:name w:val="List Table 4"/>
-    <w:basedOn w:val="1179"/>
+    <w:basedOn w:val="1187"/>
     <w:uiPriority w:val="99"/>
     <w:pPr>
       <w:spacing w:lineRule="auto" w:line="240" w:after="0"/>
@@ -38458,9 +38650,9 @@
       </w:rPr>
     </w:tblStylePr>
   </w:style>
-  <w:style w:type="table" w:styleId="1112">
+  <w:style w:type="table" w:styleId="1120">
     <w:name w:val="List Table 4 - Accent 1"/>
-    <w:basedOn w:val="1179"/>
+    <w:basedOn w:val="1187"/>
     <w:uiPriority w:val="99"/>
     <w:pPr>
       <w:spacing w:lineRule="auto" w:line="240" w:after="0"/>
@@ -38527,9 +38719,9 @@
       </w:rPr>
     </w:tblStylePr>
   </w:style>
-  <w:style w:type="table" w:styleId="1113">
+  <w:style w:type="table" w:styleId="1121">
     <w:name w:val="List Table 4 - Accent 2"/>
-    <w:basedOn w:val="1179"/>
+    <w:basedOn w:val="1187"/>
     <w:uiPriority w:val="99"/>
     <w:pPr>
       <w:spacing w:lineRule="auto" w:line="240" w:after="0"/>
@@ -38596,9 +38788,9 @@
       </w:rPr>
     </w:tblStylePr>
   </w:style>
-  <w:style w:type="table" w:styleId="1114">
+  <w:style w:type="table" w:styleId="1122">
     <w:name w:val="List Table 4 - Accent 3"/>
-    <w:basedOn w:val="1179"/>
+    <w:basedOn w:val="1187"/>
     <w:uiPriority w:val="99"/>
     <w:pPr>
       <w:spacing w:lineRule="auto" w:line="240" w:after="0"/>
@@ -38665,9 +38857,9 @@
       </w:rPr>
     </w:tblStylePr>
   </w:style>
-  <w:style w:type="table" w:styleId="1115">
+  <w:style w:type="table" w:styleId="1123">
     <w:name w:val="List Table 4 - Accent 4"/>
-    <w:basedOn w:val="1179"/>
+    <w:basedOn w:val="1187"/>
     <w:uiPriority w:val="99"/>
     <w:pPr>
       <w:spacing w:lineRule="auto" w:line="240" w:after="0"/>
@@ -38734,9 +38926,9 @@
       </w:rPr>
     </w:tblStylePr>
   </w:style>
-  <w:style w:type="table" w:styleId="1116">
+  <w:style w:type="table" w:styleId="1124">
     <w:name w:val="List Table 4 - Accent 5"/>
-    <w:basedOn w:val="1179"/>
+    <w:basedOn w:val="1187"/>
     <w:uiPriority w:val="99"/>
     <w:pPr>
       <w:spacing w:lineRule="auto" w:line="240" w:after="0"/>
@@ -38803,9 +38995,9 @@
       </w:rPr>
     </w:tblStylePr>
   </w:style>
-  <w:style w:type="table" w:styleId="1117">
+  <w:style w:type="table" w:styleId="1125">
     <w:name w:val="List Table 4 - Accent 6"/>
-    <w:basedOn w:val="1179"/>
+    <w:basedOn w:val="1187"/>
     <w:uiPriority w:val="99"/>
     <w:pPr>
       <w:spacing w:lineRule="auto" w:line="240" w:after="0"/>
@@ -38872,9 +39064,9 @@
       </w:rPr>
     </w:tblStylePr>
   </w:style>
-  <w:style w:type="table" w:styleId="1118">
+  <w:style w:type="table" w:styleId="1126">
     <w:name w:val="List Table 5 Dark"/>
-    <w:basedOn w:val="1179"/>
+    <w:basedOn w:val="1187"/>
     <w:uiPriority w:val="99"/>
     <w:pPr>
       <w:spacing w:lineRule="auto" w:line="240" w:after="0"/>
@@ -38979,9 +39171,9 @@
       </w:rPr>
     </w:tblStylePr>
   </w:style>
-  <w:style w:type="table" w:styleId="1119">
+  <w:style w:type="table" w:styleId="1127">
     <w:name w:val="List Table 5 Dark - Accent 1"/>
-    <w:basedOn w:val="1179"/>
+    <w:basedOn w:val="1187"/>
     <w:uiPriority w:val="99"/>
     <w:pPr>
       <w:spacing w:lineRule="auto" w:line="240" w:after="0"/>
@@ -39086,9 +39278,9 @@
       </w:rPr>
     </w:tblStylePr>
   </w:style>
-  <w:style w:type="table" w:styleId="1120">
+  <w:style w:type="table" w:styleId="1128">
     <w:name w:val="List Table 5 Dark - Accent 2"/>
-    <w:basedOn w:val="1179"/>
+    <w:basedOn w:val="1187"/>
     <w:uiPriority w:val="99"/>
     <w:pPr>
       <w:spacing w:lineRule="auto" w:line="240" w:after="0"/>
@@ -39193,9 +39385,9 @@
       </w:rPr>
     </w:tblStylePr>
   </w:style>
-  <w:style w:type="table" w:styleId="1121">
+  <w:style w:type="table" w:styleId="1129">
     <w:name w:val="List Table 5 Dark - Accent 3"/>
-    <w:basedOn w:val="1179"/>
+    <w:basedOn w:val="1187"/>
     <w:uiPriority w:val="99"/>
     <w:pPr>
       <w:spacing w:lineRule="auto" w:line="240" w:after="0"/>
@@ -39300,9 +39492,9 @@
       </w:rPr>
     </w:tblStylePr>
   </w:style>
-  <w:style w:type="table" w:styleId="1122">
+  <w:style w:type="table" w:styleId="1130">
     <w:name w:val="List Table 5 Dark - Accent 4"/>
-    <w:basedOn w:val="1179"/>
+    <w:basedOn w:val="1187"/>
     <w:uiPriority w:val="99"/>
     <w:pPr>
       <w:spacing w:lineRule="auto" w:line="240" w:after="0"/>
@@ -39407,9 +39599,9 @@
       </w:rPr>
     </w:tblStylePr>
   </w:style>
-  <w:style w:type="table" w:styleId="1123">
+  <w:style w:type="table" w:styleId="1131">
     <w:name w:val="List Table 5 Dark - Accent 5"/>
-    <w:basedOn w:val="1179"/>
+    <w:basedOn w:val="1187"/>
     <w:uiPriority w:val="99"/>
     <w:pPr>
       <w:spacing w:lineRule="auto" w:line="240" w:after="0"/>
@@ -39514,9 +39706,9 @@
       </w:rPr>
     </w:tblStylePr>
   </w:style>
-  <w:style w:type="table" w:styleId="1124">
+  <w:style w:type="table" w:styleId="1132">
     <w:name w:val="List Table 5 Dark - Accent 6"/>
-    <w:basedOn w:val="1179"/>
+    <w:basedOn w:val="1187"/>
     <w:uiPriority w:val="99"/>
     <w:pPr>
       <w:spacing w:lineRule="auto" w:line="240" w:after="0"/>
@@ -39621,9 +39813,9 @@
       </w:rPr>
     </w:tblStylePr>
   </w:style>
-  <w:style w:type="table" w:styleId="1125">
+  <w:style w:type="table" w:styleId="1133">
     <w:name w:val="List Table 6 Colorful"/>
-    <w:basedOn w:val="1179"/>
+    <w:basedOn w:val="1187"/>
     <w:uiPriority w:val="99"/>
     <w:pPr>
       <w:spacing w:lineRule="auto" w:line="240" w:after="0"/>
@@ -39694,9 +39886,9 @@
       </w:tcPr>
     </w:tblStylePr>
   </w:style>
-  <w:style w:type="table" w:styleId="1126">
+  <w:style w:type="table" w:styleId="1134">
     <w:name w:val="List Table 6 Colorful - Accent 1"/>
-    <w:basedOn w:val="1179"/>
+    <w:basedOn w:val="1187"/>
     <w:uiPriority w:val="99"/>
     <w:pPr>
       <w:spacing w:lineRule="auto" w:line="240" w:after="0"/>
@@ -39767,9 +39959,9 @@
       </w:tcPr>
     </w:tblStylePr>
   </w:style>
-  <w:style w:type="table" w:styleId="1127">
+  <w:style w:type="table" w:styleId="1135">
     <w:name w:val="List Table 6 Colorful - Accent 2"/>
-    <w:basedOn w:val="1179"/>
+    <w:basedOn w:val="1187"/>
     <w:uiPriority w:val="99"/>
     <w:pPr>
       <w:spacing w:lineRule="auto" w:line="240" w:after="0"/>
@@ -39840,9 +40032,9 @@
       </w:tcPr>
     </w:tblStylePr>
   </w:style>
-  <w:style w:type="table" w:styleId="1128">
+  <w:style w:type="table" w:styleId="1136">
     <w:name w:val="List Table 6 Colorful - Accent 3"/>
-    <w:basedOn w:val="1179"/>
+    <w:basedOn w:val="1187"/>
     <w:uiPriority w:val="99"/>
     <w:pPr>
       <w:spacing w:lineRule="auto" w:line="240" w:after="0"/>
@@ -39913,9 +40105,9 @@
       </w:tcPr>
     </w:tblStylePr>
   </w:style>
-  <w:style w:type="table" w:styleId="1129">
+  <w:style w:type="table" w:styleId="1137">
     <w:name w:val="List Table 6 Colorful - Accent 4"/>
-    <w:basedOn w:val="1179"/>
+    <w:basedOn w:val="1187"/>
     <w:uiPriority w:val="99"/>
     <w:pPr>
       <w:spacing w:lineRule="auto" w:line="240" w:after="0"/>
@@ -39986,9 +40178,9 @@
       </w:tcPr>
     </w:tblStylePr>
   </w:style>
-  <w:style w:type="table" w:styleId="1130">
+  <w:style w:type="table" w:styleId="1138">
     <w:name w:val="List Table 6 Colorful - Accent 5"/>
-    <w:basedOn w:val="1179"/>
+    <w:basedOn w:val="1187"/>
     <w:uiPriority w:val="99"/>
     <w:pPr>
       <w:spacing w:lineRule="auto" w:line="240" w:after="0"/>
@@ -40059,9 +40251,9 @@
       </w:tcPr>
     </w:tblStylePr>
   </w:style>
-  <w:style w:type="table" w:styleId="1131">
+  <w:style w:type="table" w:styleId="1139">
     <w:name w:val="List Table 6 Colorful - Accent 6"/>
-    <w:basedOn w:val="1179"/>
+    <w:basedOn w:val="1187"/>
     <w:uiPriority w:val="99"/>
     <w:pPr>
       <w:spacing w:lineRule="auto" w:line="240" w:after="0"/>
@@ -40132,9 +40324,9 @@
       </w:tcPr>
     </w:tblStylePr>
   </w:style>
-  <w:style w:type="table" w:styleId="1132">
+  <w:style w:type="table" w:styleId="1140">
     <w:name w:val="List Table 7 Colorful"/>
-    <w:basedOn w:val="1179"/>
+    <w:basedOn w:val="1187"/>
     <w:uiPriority w:val="99"/>
     <w:pPr>
       <w:spacing w:lineRule="auto" w:line="240" w:after="0"/>
@@ -40248,9 +40440,9 @@
       </w:rPr>
     </w:tblStylePr>
   </w:style>
-  <w:style w:type="table" w:styleId="1133">
+  <w:style w:type="table" w:styleId="1141">
     <w:name w:val="List Table 7 Colorful - Accent 1"/>
-    <w:basedOn w:val="1179"/>
+    <w:basedOn w:val="1187"/>
     <w:uiPriority w:val="99"/>
     <w:pPr>
       <w:spacing w:lineRule="auto" w:line="240" w:after="0"/>
@@ -40364,9 +40556,9 @@
       </w:rPr>
     </w:tblStylePr>
   </w:style>
-  <w:style w:type="table" w:styleId="1134">
+  <w:style w:type="table" w:styleId="1142">
     <w:name w:val="List Table 7 Colorful - Accent 2"/>
-    <w:basedOn w:val="1179"/>
+    <w:basedOn w:val="1187"/>
     <w:uiPriority w:val="99"/>
     <w:pPr>
       <w:spacing w:lineRule="auto" w:line="240" w:after="0"/>
@@ -40480,9 +40672,9 @@
       </w:rPr>
     </w:tblStylePr>
   </w:style>
-  <w:style w:type="table" w:styleId="1135">
+  <w:style w:type="table" w:styleId="1143">
     <w:name w:val="List Table 7 Colorful - Accent 3"/>
-    <w:basedOn w:val="1179"/>
+    <w:basedOn w:val="1187"/>
     <w:uiPriority w:val="99"/>
     <w:pPr>
       <w:spacing w:lineRule="auto" w:line="240" w:after="0"/>
@@ -40596,9 +40788,9 @@
       </w:rPr>
     </w:tblStylePr>
   </w:style>
-  <w:style w:type="table" w:styleId="1136">
+  <w:style w:type="table" w:styleId="1144">
     <w:name w:val="List Table 7 Colorful - Accent 4"/>
-    <w:basedOn w:val="1179"/>
+    <w:basedOn w:val="1187"/>
     <w:uiPriority w:val="99"/>
     <w:pPr>
       <w:spacing w:lineRule="auto" w:line="240" w:after="0"/>
@@ -40712,9 +40904,9 @@
       </w:rPr>
     </w:tblStylePr>
   </w:style>
-  <w:style w:type="table" w:styleId="1137">
+  <w:style w:type="table" w:styleId="1145">
     <w:name w:val="List Table 7 Colorful - Accent 5"/>
-    <w:basedOn w:val="1179"/>
+    <w:basedOn w:val="1187"/>
     <w:uiPriority w:val="99"/>
     <w:pPr>
       <w:spacing w:lineRule="auto" w:line="240" w:after="0"/>
@@ -40828,9 +41020,9 @@
       </w:rPr>
     </w:tblStylePr>
   </w:style>
-  <w:style w:type="table" w:styleId="1138">
+  <w:style w:type="table" w:styleId="1146">
     <w:name w:val="List Table 7 Colorful - Accent 6"/>
-    <w:basedOn w:val="1179"/>
+    <w:basedOn w:val="1187"/>
     <w:uiPriority w:val="99"/>
     <w:pPr>
       <w:spacing w:lineRule="auto" w:line="240" w:after="0"/>
@@ -40944,9 +41136,9 @@
       </w:rPr>
     </w:tblStylePr>
   </w:style>
-  <w:style w:type="table" w:styleId="1139">
+  <w:style w:type="table" w:styleId="1147">
     <w:name w:val="Lined - Accent"/>
-    <w:basedOn w:val="1179"/>
+    <w:basedOn w:val="1187"/>
     <w:uiPriority w:val="99"/>
     <w:rPr>
       <w:color w:val="404040"/>
@@ -41034,9 +41226,9 @@
       </w:tcPr>
     </w:tblStylePr>
   </w:style>
-  <w:style w:type="table" w:styleId="1140">
+  <w:style w:type="table" w:styleId="1148">
     <w:name w:val="Lined - Accent 1"/>
-    <w:basedOn w:val="1179"/>
+    <w:basedOn w:val="1187"/>
     <w:uiPriority w:val="99"/>
     <w:rPr>
       <w:color w:val="404040"/>
@@ -41124,9 +41316,9 @@
       </w:tcPr>
     </w:tblStylePr>
   </w:style>
-  <w:style w:type="table" w:styleId="1141">
+  <w:style w:type="table" w:styleId="1149">
     <w:name w:val="Lined - Accent 2"/>
-    <w:basedOn w:val="1179"/>
+    <w:basedOn w:val="1187"/>
     <w:uiPriority w:val="99"/>
     <w:rPr>
       <w:color w:val="404040"/>
@@ -41214,9 +41406,9 @@
       </w:tcPr>
     </w:tblStylePr>
   </w:style>
-  <w:style w:type="table" w:styleId="1142">
+  <w:style w:type="table" w:styleId="1150">
     <w:name w:val="Lined - Accent 3"/>
-    <w:basedOn w:val="1179"/>
+    <w:basedOn w:val="1187"/>
     <w:uiPriority w:val="99"/>
     <w:rPr>
       <w:color w:val="404040"/>
@@ -41304,9 +41496,9 @@
       </w:tcPr>
     </w:tblStylePr>
   </w:style>
-  <w:style w:type="table" w:styleId="1143">
+  <w:style w:type="table" w:styleId="1151">
     <w:name w:val="Lined - Accent 4"/>
-    <w:basedOn w:val="1179"/>
+    <w:basedOn w:val="1187"/>
     <w:uiPriority w:val="99"/>
     <w:rPr>
       <w:color w:val="404040"/>
@@ -41394,9 +41586,9 @@
       </w:tcPr>
     </w:tblStylePr>
   </w:style>
-  <w:style w:type="table" w:styleId="1144">
+  <w:style w:type="table" w:styleId="1152">
     <w:name w:val="Lined - Accent 5"/>
-    <w:basedOn w:val="1179"/>
+    <w:basedOn w:val="1187"/>
     <w:uiPriority w:val="99"/>
     <w:rPr>
       <w:color w:val="404040"/>
@@ -41484,9 +41676,9 @@
       </w:tcPr>
     </w:tblStylePr>
   </w:style>
-  <w:style w:type="table" w:styleId="1145">
+  <w:style w:type="table" w:styleId="1153">
     <w:name w:val="Lined - Accent 6"/>
-    <w:basedOn w:val="1179"/>
+    <w:basedOn w:val="1187"/>
     <w:uiPriority w:val="99"/>
     <w:rPr>
       <w:color w:val="404040"/>
@@ -41574,9 +41766,9 @@
       </w:tcPr>
     </w:tblStylePr>
   </w:style>
-  <w:style w:type="table" w:styleId="1146">
+  <w:style w:type="table" w:styleId="1154">
     <w:name w:val="Bordered &amp; Lined - Accent"/>
-    <w:basedOn w:val="1179"/>
+    <w:basedOn w:val="1187"/>
     <w:uiPriority w:val="99"/>
     <w:rPr>
       <w:color w:val="404040"/>
@@ -41672,9 +41864,9 @@
       </w:tcPr>
     </w:tblStylePr>
   </w:style>
-  <w:style w:type="table" w:styleId="1147">
+  <w:style w:type="table" w:styleId="1155">
     <w:name w:val="Bordered &amp; Lined - Accent 1"/>
-    <w:basedOn w:val="1179"/>
+    <w:basedOn w:val="1187"/>
     <w:uiPriority w:val="99"/>
     <w:rPr>
       <w:color w:val="404040"/>
@@ -41770,9 +41962,9 @@
       </w:tcPr>
     </w:tblStylePr>
   </w:style>
-  <w:style w:type="table" w:styleId="1148">
+  <w:style w:type="table" w:styleId="1156">
     <w:name w:val="Bordered &amp; Lined - Accent 2"/>
-    <w:basedOn w:val="1179"/>
+    <w:basedOn w:val="1187"/>
     <w:uiPriority w:val="99"/>
     <w:rPr>
       <w:color w:val="404040"/>
@@ -41868,9 +42060,9 @@
       </w:tcPr>
     </w:tblStylePr>
   </w:style>
-  <w:style w:type="table" w:styleId="1149">
+  <w:style w:type="table" w:styleId="1157">
     <w:name w:val="Bordered &amp; Lined - Accent 3"/>
-    <w:basedOn w:val="1179"/>
+    <w:basedOn w:val="1187"/>
     <w:uiPriority w:val="99"/>
     <w:rPr>
       <w:color w:val="404040"/>
@@ -41966,9 +42158,9 @@
       </w:tcPr>
     </w:tblStylePr>
   </w:style>
-  <w:style w:type="table" w:styleId="1150">
+  <w:style w:type="table" w:styleId="1158">
     <w:name w:val="Bordered &amp; Lined - Accent 4"/>
-    <w:basedOn w:val="1179"/>
+    <w:basedOn w:val="1187"/>
     <w:uiPriority w:val="99"/>
     <w:rPr>
       <w:color w:val="404040"/>
@@ -42064,9 +42256,9 @@
       </w:tcPr>
     </w:tblStylePr>
   </w:style>
-  <w:style w:type="table" w:styleId="1151">
+  <w:style w:type="table" w:styleId="1159">
     <w:name w:val="Bordered &amp; Lined - Accent 5"/>
-    <w:basedOn w:val="1179"/>
+    <w:basedOn w:val="1187"/>
     <w:uiPriority w:val="99"/>
     <w:rPr>
       <w:color w:val="404040"/>
@@ -42162,9 +42354,9 @@
       </w:tcPr>
     </w:tblStylePr>
   </w:style>
-  <w:style w:type="table" w:styleId="1152">
+  <w:style w:type="table" w:styleId="1160">
     <w:name w:val="Bordered &amp; Lined - Accent 6"/>
-    <w:basedOn w:val="1179"/>
+    <w:basedOn w:val="1187"/>
     <w:uiPriority w:val="99"/>
     <w:rPr>
       <w:color w:val="404040"/>
@@ -42260,9 +42452,9 @@
       </w:tcPr>
     </w:tblStylePr>
   </w:style>
-  <w:style w:type="table" w:styleId="1153">
+  <w:style w:type="table" w:styleId="1161">
     <w:name w:val="Bordered"/>
-    <w:basedOn w:val="1179"/>
+    <w:basedOn w:val="1187"/>
     <w:uiPriority w:val="99"/>
     <w:pPr>
       <w:spacing w:lineRule="auto" w:line="240" w:after="0"/>
@@ -42339,9 +42531,9 @@
       </w:tcPr>
     </w:tblStylePr>
   </w:style>
-  <w:style w:type="table" w:styleId="1154">
+  <w:style w:type="table" w:styleId="1162">
     <w:name w:val="Bordered - Accent 1"/>
-    <w:basedOn w:val="1179"/>
+    <w:basedOn w:val="1187"/>
     <w:uiPriority w:val="99"/>
     <w:pPr>
       <w:spacing w:lineRule="auto" w:line="240" w:after="0"/>
@@ -42418,9 +42610,9 @@
       </w:tcPr>
     </w:tblStylePr>
   </w:style>
-  <w:style w:type="table" w:styleId="1155">
+  <w:style w:type="table" w:styleId="1163">
     <w:name w:val="Bordered - Accent 2"/>
-    <w:basedOn w:val="1179"/>
+    <w:basedOn w:val="1187"/>
     <w:uiPriority w:val="99"/>
     <w:pPr>
       <w:spacing w:lineRule="auto" w:line="240" w:after="0"/>
@@ -42497,9 +42689,9 @@
       </w:tcPr>
     </w:tblStylePr>
   </w:style>
-  <w:style w:type="table" w:styleId="1156">
+  <w:style w:type="table" w:styleId="1164">
     <w:name w:val="Bordered - Accent 3"/>
-    <w:basedOn w:val="1179"/>
+    <w:basedOn w:val="1187"/>
     <w:uiPriority w:val="99"/>
     <w:pPr>
       <w:spacing w:lineRule="auto" w:line="240" w:after="0"/>
@@ -42576,9 +42768,9 @@
       </w:tcPr>
     </w:tblStylePr>
   </w:style>
-  <w:style w:type="table" w:styleId="1157">
+  <w:style w:type="table" w:styleId="1165">
     <w:name w:val="Bordered - Accent 4"/>
-    <w:basedOn w:val="1179"/>
+    <w:basedOn w:val="1187"/>
     <w:uiPriority w:val="99"/>
     <w:pPr>
       <w:spacing w:lineRule="auto" w:line="240" w:after="0"/>
@@ -42655,9 +42847,9 @@
       </w:tcPr>
     </w:tblStylePr>
   </w:style>
-  <w:style w:type="table" w:styleId="1158">
+  <w:style w:type="table" w:styleId="1166">
     <w:name w:val="Bordered - Accent 5"/>
-    <w:basedOn w:val="1179"/>
+    <w:basedOn w:val="1187"/>
     <w:uiPriority w:val="99"/>
     <w:pPr>
       <w:spacing w:lineRule="auto" w:line="240" w:after="0"/>
@@ -42734,9 +42926,9 @@
       </w:tcPr>
     </w:tblStylePr>
   </w:style>
-  <w:style w:type="table" w:styleId="1159">
+  <w:style w:type="table" w:styleId="1167">
     <w:name w:val="Bordered - Accent 6"/>
-    <w:basedOn w:val="1179"/>
+    <w:basedOn w:val="1187"/>
     <w:uiPriority w:val="99"/>
     <w:pPr>
       <w:spacing w:lineRule="auto" w:line="240" w:after="0"/>
@@ -42813,7 +43005,7 @@
       </w:tcPr>
     </w:tblStylePr>
   </w:style>
-  <w:style w:type="character" w:styleId="1160">
+  <w:style w:type="character" w:styleId="1168">
     <w:name w:val="Hyperlink"/>
     <w:uiPriority w:val="99"/>
     <w:unhideWhenUsed/>
@@ -42822,10 +43014,10 @@
       <w:u w:val="single"/>
     </w:rPr>
   </w:style>
-  <w:style w:type="paragraph" w:styleId="1161">
+  <w:style w:type="paragraph" w:styleId="1169">
     <w:name w:val="footnote text"/>
-    <w:basedOn w:val="1178"/>
-    <w:link w:val="1162"/>
+    <w:basedOn w:val="1186"/>
+    <w:link w:val="1170"/>
     <w:uiPriority w:val="99"/>
     <w:semiHidden/>
     <w:unhideWhenUsed/>
@@ -42836,15 +43028,15 @@
       <w:spacing w:lineRule="auto" w:line="240" w:after="40"/>
     </w:pPr>
   </w:style>
-  <w:style w:type="character" w:styleId="1162">
+  <w:style w:type="character" w:styleId="1170">
     <w:name w:val="Footnote Text Char"/>
-    <w:link w:val="1161"/>
+    <w:link w:val="1169"/>
     <w:uiPriority w:val="99"/>
     <w:rPr>
       <w:sz w:val="18"/>
     </w:rPr>
   </w:style>
-  <w:style w:type="character" w:styleId="1163">
+  <w:style w:type="character" w:styleId="1171">
     <w:name w:val="footnote reference"/>
     <w:uiPriority w:val="99"/>
     <w:unhideWhenUsed/>
@@ -42852,10 +43044,10 @@
       <w:vertAlign w:val="superscript"/>
     </w:rPr>
   </w:style>
-  <w:style w:type="paragraph" w:styleId="1164">
+  <w:style w:type="paragraph" w:styleId="1172">
     <w:name w:val="endnote text"/>
-    <w:basedOn w:val="1178"/>
-    <w:link w:val="1165"/>
+    <w:basedOn w:val="1186"/>
+    <w:link w:val="1173"/>
     <w:uiPriority w:val="99"/>
     <w:semiHidden/>
     <w:unhideWhenUsed/>
@@ -42866,15 +43058,15 @@
       <w:spacing w:lineRule="auto" w:line="240" w:after="0"/>
     </w:pPr>
   </w:style>
-  <w:style w:type="character" w:styleId="1165">
+  <w:style w:type="character" w:styleId="1173">
     <w:name w:val="Endnote Text Char"/>
-    <w:link w:val="1164"/>
+    <w:link w:val="1172"/>
     <w:uiPriority w:val="99"/>
     <w:rPr>
       <w:sz w:val="20"/>
     </w:rPr>
   </w:style>
-  <w:style w:type="character" w:styleId="1166">
+  <w:style w:type="character" w:styleId="1174">
     <w:name w:val="endnote reference"/>
     <w:uiPriority w:val="99"/>
     <w:semiHidden/>
@@ -42883,10 +43075,10 @@
       <w:vertAlign w:val="superscript"/>
     </w:rPr>
   </w:style>
-  <w:style w:type="paragraph" w:styleId="1167">
+  <w:style w:type="paragraph" w:styleId="1175">
     <w:name w:val="toc 1"/>
-    <w:basedOn w:val="1178"/>
-    <w:next w:val="1178"/>
+    <w:basedOn w:val="1186"/>
+    <w:next w:val="1186"/>
     <w:uiPriority w:val="39"/>
     <w:unhideWhenUsed/>
     <w:pPr>
@@ -42894,10 +43086,10 @@
       <w:spacing w:after="57"/>
     </w:pPr>
   </w:style>
-  <w:style w:type="paragraph" w:styleId="1168">
+  <w:style w:type="paragraph" w:styleId="1176">
     <w:name w:val="toc 2"/>
-    <w:basedOn w:val="1178"/>
-    <w:next w:val="1178"/>
+    <w:basedOn w:val="1186"/>
+    <w:next w:val="1186"/>
     <w:uiPriority w:val="39"/>
     <w:unhideWhenUsed/>
     <w:pPr>
@@ -42905,10 +43097,10 @@
       <w:spacing w:after="57"/>
     </w:pPr>
   </w:style>
-  <w:style w:type="paragraph" w:styleId="1169">
+  <w:style w:type="paragraph" w:styleId="1177">
     <w:name w:val="toc 3"/>
-    <w:basedOn w:val="1178"/>
-    <w:next w:val="1178"/>
+    <w:basedOn w:val="1186"/>
+    <w:next w:val="1186"/>
     <w:uiPriority w:val="39"/>
     <w:unhideWhenUsed/>
     <w:pPr>
@@ -42916,10 +43108,10 @@
       <w:spacing w:after="57"/>
     </w:pPr>
   </w:style>
-  <w:style w:type="paragraph" w:styleId="1170">
+  <w:style w:type="paragraph" w:styleId="1178">
     <w:name w:val="toc 4"/>
-    <w:basedOn w:val="1178"/>
-    <w:next w:val="1178"/>
+    <w:basedOn w:val="1186"/>
+    <w:next w:val="1186"/>
     <w:uiPriority w:val="39"/>
     <w:unhideWhenUsed/>
     <w:pPr>
@@ -42927,10 +43119,10 @@
       <w:spacing w:after="57"/>
     </w:pPr>
   </w:style>
-  <w:style w:type="paragraph" w:styleId="1171">
+  <w:style w:type="paragraph" w:styleId="1179">
     <w:name w:val="toc 5"/>
-    <w:basedOn w:val="1178"/>
-    <w:next w:val="1178"/>
+    <w:basedOn w:val="1186"/>
+    <w:next w:val="1186"/>
     <w:uiPriority w:val="39"/>
     <w:unhideWhenUsed/>
     <w:pPr>
@@ -42938,10 +43130,10 @@
       <w:spacing w:after="57"/>
     </w:pPr>
   </w:style>
-  <w:style w:type="paragraph" w:styleId="1172">
+  <w:style w:type="paragraph" w:styleId="1180">
     <w:name w:val="toc 6"/>
-    <w:basedOn w:val="1178"/>
-    <w:next w:val="1178"/>
+    <w:basedOn w:val="1186"/>
+    <w:next w:val="1186"/>
     <w:uiPriority w:val="39"/>
     <w:unhideWhenUsed/>
     <w:pPr>
@@ -42949,10 +43141,10 @@
       <w:spacing w:after="57"/>
     </w:pPr>
   </w:style>
-  <w:style w:type="paragraph" w:styleId="1173">
+  <w:style w:type="paragraph" w:styleId="1181">
     <w:name w:val="toc 7"/>
-    <w:basedOn w:val="1178"/>
-    <w:next w:val="1178"/>
+    <w:basedOn w:val="1186"/>
+    <w:next w:val="1186"/>
     <w:uiPriority w:val="39"/>
     <w:unhideWhenUsed/>
     <w:pPr>
@@ -42960,10 +43152,10 @@
       <w:spacing w:after="57"/>
     </w:pPr>
   </w:style>
-  <w:style w:type="paragraph" w:styleId="1174">
+  <w:style w:type="paragraph" w:styleId="1182">
     <w:name w:val="toc 8"/>
-    <w:basedOn w:val="1178"/>
-    <w:next w:val="1178"/>
+    <w:basedOn w:val="1186"/>
+    <w:next w:val="1186"/>
     <w:uiPriority w:val="39"/>
     <w:unhideWhenUsed/>
     <w:pPr>
@@ -42971,10 +43163,10 @@
       <w:spacing w:after="57"/>
     </w:pPr>
   </w:style>
-  <w:style w:type="paragraph" w:styleId="1175">
+  <w:style w:type="paragraph" w:styleId="1183">
     <w:name w:val="toc 9"/>
-    <w:basedOn w:val="1178"/>
-    <w:next w:val="1178"/>
+    <w:basedOn w:val="1186"/>
+    <w:next w:val="1186"/>
     <w:uiPriority w:val="39"/>
     <w:unhideWhenUsed/>
     <w:pPr>
@@ -42982,26 +43174,26 @@
       <w:spacing w:after="57"/>
     </w:pPr>
   </w:style>
-  <w:style w:type="paragraph" w:styleId="1176">
+  <w:style w:type="paragraph" w:styleId="1184">
     <w:name w:val="TOC Heading"/>
     <w:uiPriority w:val="39"/>
     <w:unhideWhenUsed/>
   </w:style>
-  <w:style w:type="paragraph" w:styleId="1177">
+  <w:style w:type="paragraph" w:styleId="1185">
     <w:name w:val="table of figures"/>
-    <w:basedOn w:val="1178"/>
-    <w:next w:val="1178"/>
+    <w:basedOn w:val="1186"/>
+    <w:next w:val="1186"/>
     <w:uiPriority w:val="99"/>
     <w:unhideWhenUsed/>
     <w:pPr>
       <w:spacing w:after="0" w:afterAutospacing="0"/>
     </w:pPr>
   </w:style>
-  <w:style w:type="paragraph" w:styleId="1178" w:default="1">
+  <w:style w:type="paragraph" w:styleId="1186" w:default="1">
     <w:name w:val="Normal"/>
     <w:qFormat/>
   </w:style>
-  <w:style w:type="table" w:styleId="1179" w:default="1">
+  <w:style w:type="table" w:styleId="1187" w:default="1">
     <w:name w:val="Normal Table"/>
     <w:uiPriority w:val="99"/>
     <w:semiHidden/>
@@ -43016,24 +43208,24 @@
       </w:tblCellMar>
     </w:tblPr>
   </w:style>
-  <w:style w:type="numbering" w:styleId="1180" w:default="1">
+  <w:style w:type="numbering" w:styleId="1188" w:default="1">
     <w:name w:val="No List"/>
     <w:uiPriority w:val="99"/>
     <w:semiHidden/>
     <w:unhideWhenUsed/>
   </w:style>
-  <w:style w:type="paragraph" w:styleId="1181">
+  <w:style w:type="paragraph" w:styleId="1189">
     <w:name w:val="No Spacing"/>
-    <w:basedOn w:val="1178"/>
+    <w:basedOn w:val="1186"/>
     <w:qFormat/>
     <w:uiPriority w:val="1"/>
     <w:pPr>
       <w:spacing w:lineRule="auto" w:line="240" w:after="0"/>
     </w:pPr>
   </w:style>
-  <w:style w:type="paragraph" w:styleId="1182">
+  <w:style w:type="paragraph" w:styleId="1190">
     <w:name w:val="List Paragraph"/>
-    <w:basedOn w:val="1178"/>
+    <w:basedOn w:val="1186"/>
     <w:qFormat/>
     <w:uiPriority w:val="34"/>
     <w:pPr>
@@ -43041,7 +43233,7 @@
       <w:ind w:left="720"/>
     </w:pPr>
   </w:style>
-  <w:style w:type="character" w:styleId="1183" w:default="1">
+  <w:style w:type="character" w:styleId="1191" w:default="1">
     <w:name w:val="Default Paragraph Font"/>
     <w:uiPriority w:val="1"/>
     <w:semiHidden/>

</xml_diff>

<commit_message>
Agrega Atajos y Documentación
</commit_message>
<xml_diff>
--- a/Documentacion/VIM - Documentacion.docx
+++ b/Documentacion/VIM - Documentacion.docx
@@ -249,7 +249,7 @@
     </w:p>
     <w:tbl>
       <w:tblPr>
-        <w:tblStyle w:val="1042"/>
+        <w:tblStyle w:val="1044"/>
         <w:tblW w:w="0" w:type="auto"/>
         <w:tblInd w:w="-1701" w:type="dxa"/>
         <w:tblLayout w:type="fixed"/>
@@ -276,7 +276,7 @@
           </w:tcPr>
           <w:p>
             <w:pPr>
-              <w:pStyle w:val="1190"/>
+              <w:pStyle w:val="1192"/>
               <w:numPr>
                 <w:ilvl w:val="0"/>
                 <w:numId w:val="11"/>
@@ -327,7 +327,7 @@
           </w:p>
           <w:p>
             <w:pPr>
-              <w:pStyle w:val="1190"/>
+              <w:pStyle w:val="1192"/>
               <w:numPr>
                 <w:ilvl w:val="0"/>
                 <w:numId w:val="11"/>
@@ -383,7 +383,7 @@
           </w:p>
           <w:p>
             <w:pPr>
-              <w:pStyle w:val="1190"/>
+              <w:pStyle w:val="1192"/>
               <w:numPr>
                 <w:ilvl w:val="0"/>
                 <w:numId w:val="11"/>
@@ -439,7 +439,7 @@
           </w:p>
           <w:p>
             <w:pPr>
-              <w:pStyle w:val="1190"/>
+              <w:pStyle w:val="1192"/>
               <w:numPr>
                 <w:ilvl w:val="0"/>
                 <w:numId w:val="141"/>
@@ -533,7 +533,7 @@
           </w:p>
           <w:p>
             <w:pPr>
-              <w:pStyle w:val="1190"/>
+              <w:pStyle w:val="1192"/>
               <w:numPr>
                 <w:ilvl w:val="0"/>
                 <w:numId w:val="163"/>
@@ -606,6 +606,95 @@
               </w:rPr>
             </w:r>
             <w:r/>
+          </w:p>
+          <w:p>
+            <w:pPr>
+              <w:pStyle w:val="1192"/>
+              <w:jc w:val="left"/>
+            </w:pPr>
+            <w:r>
+              <w:rPr>
+                <w:b/>
+                <w:sz w:val="22"/>
+                <w:highlight w:val="none"/>
+                <w:lang w:val="es-ES"/>
+              </w:rPr>
+              <w:t xml:space="preserve">f[Letra]</w:t>
+            </w:r>
+            <w:r>
+              <w:rPr>
+                <w:sz w:val="18"/>
+                <w:highlight w:val="none"/>
+                <w:lang w:val="es-ES"/>
+              </w:rPr>
+              <w:t xml:space="preserve"> </w:t>
+            </w:r>
+            <w:r>
+              <w:rPr>
+                <w:sz w:val="16"/>
+                <w:highlight w:val="none"/>
+                <w:lang w:val="es-ES"/>
+              </w:rPr>
+              <w:t xml:space="preserve">—&gt; </w:t>
+            </w:r>
+            <w:r>
+              <w:rPr>
+                <w:sz w:val="18"/>
+                <w:highlight w:val="none"/>
+                <w:lang w:val="es-ES"/>
+              </w:rPr>
+              <w:t xml:space="preserve">Se mueve a la siguiente letra</w:t>
+            </w:r>
+            <w:r/>
+          </w:p>
+          <w:p>
+            <w:pPr>
+              <w:pStyle w:val="1192"/>
+              <w:numPr>
+                <w:ilvl w:val="0"/>
+                <w:numId w:val="163"/>
+              </w:numPr>
+              <w:jc w:val="left"/>
+            </w:pPr>
+            <w:r>
+              <w:rPr>
+                <w:b/>
+                <w:sz w:val="22"/>
+                <w:highlight w:val="none"/>
+                <w:lang w:val="es-ES"/>
+              </w:rPr>
+              <w:t xml:space="preserve">F[Letra] </w:t>
+            </w:r>
+            <w:r>
+              <w:rPr>
+                <w:sz w:val="16"/>
+                <w:highlight w:val="none"/>
+                <w:lang w:val="es-ES"/>
+              </w:rPr>
+              <w:t xml:space="preserve">—&gt; </w:t>
+            </w:r>
+            <w:r>
+              <w:rPr>
+                <w:sz w:val="18"/>
+                <w:highlight w:val="none"/>
+                <w:lang w:val="es-ES"/>
+              </w:rPr>
+              <w:t xml:space="preserve">Se mueve a la anterior letra</w:t>
+            </w:r>
+            <w:r>
+              <w:rPr>
+                <w:sz w:val="18"/>
+                <w:highlight w:val="none"/>
+                <w:lang w:val="es-ES"/>
+              </w:rPr>
+            </w:r>
+            <w:r>
+              <w:rPr>
+                <w:sz w:val="18"/>
+                <w:highlight w:val="none"/>
+                <w:lang w:val="es-ES"/>
+              </w:rPr>
+            </w:r>
           </w:p>
         </w:tc>
         <w:tc>
@@ -622,7 +711,7 @@
           </w:tcPr>
           <w:p>
             <w:pPr>
-              <w:pStyle w:val="1190"/>
+              <w:pStyle w:val="1192"/>
               <w:numPr>
                 <w:ilvl w:val="0"/>
                 <w:numId w:val="34"/>
@@ -681,7 +770,7 @@
           </w:p>
           <w:p>
             <w:pPr>
-              <w:pStyle w:val="1190"/>
+              <w:pStyle w:val="1192"/>
               <w:numPr>
                 <w:ilvl w:val="0"/>
                 <w:numId w:val="34"/>
@@ -742,19 +831,33 @@
           </w:p>
           <w:p>
             <w:pPr>
-              <w:ind w:left="0" w:firstLine="0"/>
-              <w:jc w:val="center"/>
-              <w:rPr>
-                <w:lang w:val="es-ES"/>
-              </w:rPr>
+              <w:pStyle w:val="1192"/>
+              <w:jc w:val="left"/>
             </w:pPr>
             <w:r>
               <w:rPr>
+                <w:b/>
+                <w:sz w:val="22"/>
+                <w:highlight w:val="none"/>
+                <w:lang w:val="es-ES"/>
+              </w:rPr>
+              <w:t xml:space="preserve">e</w:t>
+            </w:r>
+            <w:r>
+              <w:rPr>
                 <w:sz w:val="18"/>
                 <w:highlight w:val="none"/>
                 <w:lang w:val="es-ES"/>
               </w:rPr>
-              <w:t xml:space="preserve">———</w:t>
+              <w:t xml:space="preserve"> </w:t>
+            </w:r>
+            <w:r>
+              <w:rPr>
+                <w:sz w:val="16"/>
+                <w:highlight w:val="none"/>
+                <w:lang w:val="es-ES"/>
+              </w:rPr>
+              <w:t xml:space="preserve">—&gt; </w:t>
             </w:r>
             <w:r>
               <w:rPr>
@@ -762,31 +865,31 @@
                 <w:highlight w:val="none"/>
                 <w:lang w:val="es-ES"/>
               </w:rPr>
+              <w:t xml:space="preserve">avanza palabra por palabra en el final de la misma</w:t>
             </w:r>
             <w:r/>
           </w:p>
           <w:p>
             <w:pPr>
-              <w:pStyle w:val="1190"/>
+              <w:pStyle w:val="1192"/>
               <w:numPr>
                 <w:ilvl w:val="0"/>
-                <w:numId w:val="13"/>
+                <w:numId w:val="34"/>
               </w:numPr>
               <w:jc w:val="left"/>
-              <w:rPr>
-                <w:lang w:val="es-ES"/>
-              </w:rPr>
             </w:pPr>
             <w:r>
               <w:rPr>
                 <w:b/>
-                <w:highlight w:val="none"/>
-                <w:lang w:val="es-ES"/>
-              </w:rPr>
-              <w:t xml:space="preserve">gd</w:t>
-            </w:r>
-            <w:r>
-              <w:rPr>
+                <w:sz w:val="22"/>
+                <w:highlight w:val="none"/>
+                <w:lang w:val="es-ES"/>
+              </w:rPr>
+              <w:t xml:space="preserve">ge</w:t>
+            </w:r>
+            <w:r>
+              <w:rPr>
+                <w:sz w:val="18"/>
                 <w:highlight w:val="none"/>
                 <w:lang w:val="es-ES"/>
               </w:rPr>
@@ -798,6 +901,73 @@
                 <w:highlight w:val="none"/>
                 <w:lang w:val="es-ES"/>
               </w:rPr>
+              <w:t xml:space="preserve">—&gt; </w:t>
+            </w:r>
+            <w:r>
+              <w:rPr>
+                <w:sz w:val="18"/>
+                <w:highlight w:val="none"/>
+                <w:lang w:val="es-ES"/>
+              </w:rPr>
+              <w:t xml:space="preserve">retrocede palabra por palabra en el final de la misma</w:t>
+            </w:r>
+            <w:r>
+              <w:rPr>
+                <w:sz w:val="18"/>
+                <w:highlight w:val="none"/>
+                <w:lang w:val="es-ES"/>
+              </w:rPr>
+            </w:r>
+            <w:r>
+              <w:rPr>
+                <w:sz w:val="18"/>
+                <w:highlight w:val="none"/>
+                <w:lang w:val="es-ES"/>
+              </w:rPr>
+            </w:r>
+          </w:p>
+          <w:p>
+            <w:pPr>
+              <w:pStyle w:val="1192"/>
+              <w:numPr>
+                <w:ilvl w:val="0"/>
+                <w:numId w:val="188"/>
+              </w:numPr>
+              <w:jc w:val="left"/>
+              <w:rPr>
+                <w:lang w:val="es-ES"/>
+              </w:rPr>
+            </w:pPr>
+            <w:r>
+              <w:rPr>
+                <w:sz w:val="18"/>
+                <w:highlight w:val="none"/>
+                <w:lang w:val="es-ES"/>
+              </w:rPr>
+            </w:r>
+            <w:r>
+              <w:rPr>
+                <w:b/>
+                <w:sz w:val="22"/>
+                <w:highlight w:val="none"/>
+                <w:lang w:val="es-ES"/>
+              </w:rPr>
+              <w:t xml:space="preserve">ap</w:t>
+            </w:r>
+            <w:r>
+              <w:rPr>
+                <w:sz w:val="22"/>
+                <w:highlight w:val="none"/>
+                <w:lang w:val="es-ES"/>
+              </w:rPr>
+              <w:t xml:space="preserve"> </w:t>
+            </w:r>
+            <w:r>
+              <w:rPr>
+                <w:sz w:val="16"/>
+                <w:highlight w:val="none"/>
+                <w:lang w:val="es-ES"/>
+              </w:rPr>
               <w:t xml:space="preserve">—&gt;</w:t>
             </w:r>
             <w:r>
@@ -813,57 +983,107 @@
                 <w:highlight w:val="none"/>
                 <w:lang w:val="es-ES"/>
               </w:rPr>
-              <w:t xml:space="preserve">Va a la Definición de la Función</w:t>
-            </w:r>
-            <w:r>
-              <w:rPr>
-                <w:lang w:val="es-ES"/>
-              </w:rPr>
+              <w:t xml:space="preserve">Párrafo</w:t>
+            </w:r>
+            <w:r>
+              <w:rPr>
+                <w:lang w:val="es-ES"/>
+              </w:rPr>
+            </w:r>
+            <w:r/>
+            <w:r>
+              <w:rPr>
+                <w:sz w:val="18"/>
+                <w:highlight w:val="none"/>
+                <w:lang w:val="es-ES"/>
+              </w:rPr>
+            </w:r>
+            <w:r>
+              <w:rPr>
+                <w:sz w:val="18"/>
+                <w:highlight w:val="none"/>
+                <w:lang w:val="es-ES"/>
+              </w:rPr>
+            </w:r>
+          </w:p>
+          <w:p>
+            <w:pPr>
+              <w:pStyle w:val="1192"/>
+              <w:jc w:val="left"/>
+            </w:pPr>
+            <w:r>
+              <w:rPr>
+                <w:sz w:val="18"/>
+                <w:highlight w:val="none"/>
+                <w:lang w:val="es-ES"/>
+              </w:rPr>
+              <w:t xml:space="preserve">H —&gt; Moverse a la parte superior de la pantalla</w:t>
             </w:r>
             <w:r/>
           </w:p>
           <w:p>
             <w:pPr>
-              <w:pStyle w:val="1190"/>
+              <w:pStyle w:val="1192"/>
+              <w:jc w:val="left"/>
+            </w:pPr>
+            <w:r>
+              <w:rPr>
+                <w:sz w:val="18"/>
+                <w:highlight w:val="none"/>
+                <w:lang w:val="es-ES"/>
+              </w:rPr>
+              <w:t xml:space="preserve">M —&gt; Moverse a la parte media de la pantalla</w:t>
+            </w:r>
+            <w:r/>
+          </w:p>
+          <w:p>
+            <w:pPr>
+              <w:pStyle w:val="1192"/>
               <w:numPr>
                 <w:ilvl w:val="0"/>
-                <w:numId w:val="13"/>
+                <w:numId w:val="188"/>
               </w:numPr>
               <w:jc w:val="left"/>
-              <w:rPr>
-                <w:lang w:val="es-ES"/>
-              </w:rPr>
             </w:pPr>
             <w:r>
               <w:rPr>
-                <w:b/>
-                <w:highlight w:val="none"/>
-                <w:lang w:val="es-ES"/>
-              </w:rPr>
-              <w:t xml:space="preserve">gf </w:t>
-            </w:r>
-            <w:r>
-              <w:rPr>
-                <w:highlight w:val="none"/>
-                <w:lang w:val="es-ES"/>
-              </w:rPr>
-              <w:t xml:space="preserve"> </w:t>
-            </w:r>
-            <w:r>
-              <w:rPr>
-                <w:sz w:val="16"/>
-                <w:highlight w:val="none"/>
-                <w:lang w:val="es-ES"/>
-              </w:rPr>
-              <w:t xml:space="preserve">—&gt;</w:t>
-            </w:r>
-            <w:r>
-              <w:rPr>
                 <w:sz w:val="18"/>
                 <w:highlight w:val="none"/>
                 <w:lang w:val="es-ES"/>
               </w:rPr>
-              <w:t xml:space="preserve"> Va a la Definición de la Función (en Otro Archivo)</w:t>
+              <w:t xml:space="preserve">L —&gt; Moverse a la parte baja de la pantalla</w:t>
+            </w:r>
+            <w:r/>
+            <w:r>
+              <w:rPr>
+                <w:sz w:val="18"/>
+                <w:highlight w:val="none"/>
+                <w:lang w:val="es-ES"/>
+              </w:rPr>
+            </w:r>
+            <w:r>
+              <w:rPr>
+                <w:sz w:val="18"/>
+                <w:highlight w:val="none"/>
+                <w:lang w:val="es-ES"/>
+              </w:rPr>
+            </w:r>
+          </w:p>
+          <w:p>
+            <w:pPr>
+              <w:ind w:left="0" w:firstLine="0"/>
+              <w:jc w:val="center"/>
+              <w:rPr>
+                <w:lang w:val="es-ES"/>
+              </w:rPr>
+            </w:pPr>
+            <w:r>
+              <w:rPr>
+                <w:sz w:val="18"/>
+                <w:highlight w:val="none"/>
+                <w:lang w:val="es-ES"/>
+              </w:rPr>
+              <w:t xml:space="preserve">———</w:t>
             </w:r>
             <w:r>
               <w:rPr>
@@ -889,7 +1109,64 @@
           </w:tcPr>
           <w:p>
             <w:pPr>
-              <w:pStyle w:val="1190"/>
+              <w:pStyle w:val="1192"/>
+              <w:numPr>
+                <w:ilvl w:val="0"/>
+                <w:numId w:val="189"/>
+              </w:numPr>
+              <w:jc w:val="left"/>
+              <w:rPr>
+                <w:lang w:val="es-ES"/>
+              </w:rPr>
+            </w:pPr>
+            <w:r>
+              <w:rPr>
+                <w:b/>
+                <w:highlight w:val="none"/>
+                <w:lang w:val="es-ES"/>
+              </w:rPr>
+              <w:t xml:space="preserve">gd</w:t>
+            </w:r>
+            <w:r>
+              <w:rPr>
+                <w:highlight w:val="none"/>
+                <w:lang w:val="es-ES"/>
+              </w:rPr>
+              <w:t xml:space="preserve"> </w:t>
+            </w:r>
+            <w:r>
+              <w:rPr>
+                <w:sz w:val="16"/>
+                <w:highlight w:val="none"/>
+                <w:lang w:val="es-ES"/>
+              </w:rPr>
+              <w:t xml:space="preserve">—&gt;</w:t>
+            </w:r>
+            <w:r>
+              <w:rPr>
+                <w:highlight w:val="none"/>
+                <w:lang w:val="es-ES"/>
+              </w:rPr>
+              <w:t xml:space="preserve"> </w:t>
+            </w:r>
+            <w:r>
+              <w:rPr>
+                <w:sz w:val="18"/>
+                <w:highlight w:val="none"/>
+                <w:lang w:val="es-ES"/>
+              </w:rPr>
+              <w:t xml:space="preserve">Va a la Definición de la Función</w:t>
+            </w:r>
+            <w:r>
+              <w:rPr>
+                <w:lang w:val="es-ES"/>
+              </w:rPr>
+            </w:r>
+            <w:r/>
+          </w:p>
+          <w:p>
+            <w:pPr>
+              <w:pStyle w:val="1192"/>
               <w:numPr>
                 <w:ilvl w:val="0"/>
                 <w:numId w:val="33"/>
@@ -966,7 +1243,7 @@
           </w:p>
           <w:p>
             <w:pPr>
-              <w:pStyle w:val="1190"/>
+              <w:pStyle w:val="1192"/>
               <w:numPr>
                 <w:ilvl w:val="0"/>
                 <w:numId w:val="33"/>
@@ -1017,7 +1294,7 @@
           </w:p>
           <w:p>
             <w:pPr>
-              <w:pStyle w:val="1190"/>
+              <w:pStyle w:val="1192"/>
               <w:numPr>
                 <w:ilvl w:val="0"/>
                 <w:numId w:val="33"/>
@@ -1120,7 +1397,7 @@
     </w:p>
     <w:tbl>
       <w:tblPr>
-        <w:tblStyle w:val="1042"/>
+        <w:tblStyle w:val="1044"/>
         <w:tblW w:w="0" w:type="auto"/>
         <w:tblInd w:w="-1701" w:type="dxa"/>
         <w:tblLayout w:type="fixed"/>
@@ -1147,7 +1424,7 @@
           </w:tcPr>
           <w:p>
             <w:pPr>
-              <w:pStyle w:val="1190"/>
+              <w:pStyle w:val="1192"/>
               <w:numPr>
                 <w:ilvl w:val="0"/>
                 <w:numId w:val="23"/>
@@ -1196,7 +1473,7 @@
           </w:p>
           <w:p>
             <w:pPr>
-              <w:pStyle w:val="1190"/>
+              <w:pStyle w:val="1192"/>
               <w:numPr>
                 <w:ilvl w:val="0"/>
                 <w:numId w:val="23"/>
@@ -1254,7 +1531,7 @@
           </w:p>
           <w:p>
             <w:pPr>
-              <w:pStyle w:val="1190"/>
+              <w:pStyle w:val="1192"/>
               <w:numPr>
                 <w:ilvl w:val="0"/>
                 <w:numId w:val="23"/>
@@ -1304,7 +1581,7 @@
           </w:p>
           <w:p>
             <w:pPr>
-              <w:pStyle w:val="1190"/>
+              <w:pStyle w:val="1192"/>
               <w:numPr>
                 <w:ilvl w:val="0"/>
                 <w:numId w:val="23"/>
@@ -1356,7 +1633,7 @@
           </w:p>
           <w:p>
             <w:pPr>
-              <w:pStyle w:val="1190"/>
+              <w:pStyle w:val="1192"/>
               <w:numPr>
                 <w:ilvl w:val="0"/>
                 <w:numId w:val="23"/>
@@ -1407,7 +1684,7 @@
           </w:p>
           <w:p>
             <w:pPr>
-              <w:pStyle w:val="1190"/>
+              <w:pStyle w:val="1192"/>
               <w:numPr>
                 <w:ilvl w:val="0"/>
                 <w:numId w:val="23"/>
@@ -1458,7 +1735,7 @@
           </w:p>
           <w:p>
             <w:pPr>
-              <w:pStyle w:val="1190"/>
+              <w:pStyle w:val="1192"/>
               <w:numPr>
                 <w:ilvl w:val="0"/>
                 <w:numId w:val="142"/>
@@ -1546,7 +1823,7 @@
           </w:p>
           <w:p>
             <w:pPr>
-              <w:pStyle w:val="1190"/>
+              <w:pStyle w:val="1192"/>
               <w:numPr>
                 <w:ilvl w:val="0"/>
                 <w:numId w:val="167"/>
@@ -1602,7 +1879,7 @@
           </w:p>
           <w:p>
             <w:pPr>
-              <w:pStyle w:val="1190"/>
+              <w:pStyle w:val="1192"/>
               <w:numPr>
                 <w:ilvl w:val="0"/>
                 <w:numId w:val="170"/>
@@ -1688,7 +1965,7 @@
           </w:tcPr>
           <w:p>
             <w:pPr>
-              <w:pStyle w:val="1190"/>
+              <w:pStyle w:val="1192"/>
               <w:numPr>
                 <w:ilvl w:val="0"/>
                 <w:numId w:val="23"/>
@@ -1743,7 +2020,7 @@
           </w:p>
           <w:p>
             <w:pPr>
-              <w:pStyle w:val="1190"/>
+              <w:pStyle w:val="1192"/>
               <w:numPr>
                 <w:ilvl w:val="0"/>
                 <w:numId w:val="23"/>
@@ -1797,7 +2074,7 @@
           </w:p>
           <w:p>
             <w:pPr>
-              <w:pStyle w:val="1190"/>
+              <w:pStyle w:val="1192"/>
               <w:numPr>
                 <w:ilvl w:val="0"/>
                 <w:numId w:val="23"/>
@@ -1852,7 +2129,7 @@
           </w:p>
           <w:p>
             <w:pPr>
-              <w:pStyle w:val="1190"/>
+              <w:pStyle w:val="1192"/>
               <w:numPr>
                 <w:ilvl w:val="0"/>
                 <w:numId w:val="110"/>
@@ -1931,7 +2208,7 @@
           </w:p>
           <w:p>
             <w:pPr>
-              <w:pStyle w:val="1190"/>
+              <w:pStyle w:val="1192"/>
               <w:numPr>
                 <w:ilvl w:val="0"/>
                 <w:numId w:val="137"/>
@@ -1979,7 +2256,7 @@
           </w:p>
           <w:p>
             <w:pPr>
-              <w:pStyle w:val="1190"/>
+              <w:pStyle w:val="1192"/>
               <w:numPr>
                 <w:ilvl w:val="0"/>
                 <w:numId w:val="137"/>
@@ -2042,7 +2319,7 @@
           </w:tcPr>
           <w:p>
             <w:pPr>
-              <w:pStyle w:val="1190"/>
+              <w:pStyle w:val="1192"/>
               <w:numPr>
                 <w:ilvl w:val="0"/>
                 <w:numId w:val="23"/>
@@ -2091,7 +2368,7 @@
           </w:p>
           <w:p>
             <w:pPr>
-              <w:pStyle w:val="1190"/>
+              <w:pStyle w:val="1192"/>
               <w:numPr>
                 <w:ilvl w:val="0"/>
                 <w:numId w:val="23"/>
@@ -2171,7 +2448,7 @@
           </w:p>
           <w:p>
             <w:pPr>
-              <w:pStyle w:val="1190"/>
+              <w:pStyle w:val="1192"/>
               <w:numPr>
                 <w:ilvl w:val="0"/>
                 <w:numId w:val="121"/>
@@ -2223,7 +2500,7 @@
           </w:p>
           <w:p>
             <w:pPr>
-              <w:pStyle w:val="1190"/>
+              <w:pStyle w:val="1192"/>
               <w:numPr>
                 <w:ilvl w:val="0"/>
                 <w:numId w:val="121"/>
@@ -2269,7 +2546,7 @@
           </w:p>
           <w:p>
             <w:pPr>
-              <w:pStyle w:val="1190"/>
+              <w:pStyle w:val="1192"/>
               <w:numPr>
                 <w:ilvl w:val="0"/>
                 <w:numId w:val="115"/>
@@ -2313,7 +2590,7 @@
           </w:p>
           <w:p>
             <w:pPr>
-              <w:pStyle w:val="1190"/>
+              <w:pStyle w:val="1192"/>
               <w:numPr>
                 <w:ilvl w:val="0"/>
                 <w:numId w:val="143"/>
@@ -2372,7 +2649,7 @@
                 <w:highlight w:val="none"/>
                 <w:lang w:val="es-ES"/>
               </w:rPr>
-              <w:t xml:space="preserve"> en el reemplazo o busquedasignifica salto de linea</w:t>
+              <w:t xml:space="preserve"> en el reemplazo o búsqueda significa salto de linea</w:t>
             </w:r>
             <w:r>
               <w:rPr>
@@ -2456,7 +2733,7 @@
     </w:p>
     <w:tbl>
       <w:tblPr>
-        <w:tblStyle w:val="1042"/>
+        <w:tblStyle w:val="1044"/>
         <w:tblW w:w="0" w:type="auto"/>
         <w:tblInd w:w="-1701" w:type="dxa"/>
         <w:tblLayout w:type="fixed"/>
@@ -2485,7 +2762,7 @@
           </w:tcPr>
           <w:p>
             <w:pPr>
-              <w:pStyle w:val="1190"/>
+              <w:pStyle w:val="1192"/>
               <w:numPr>
                 <w:ilvl w:val="0"/>
                 <w:numId w:val="3"/>
@@ -2542,7 +2819,7 @@
           </w:p>
           <w:p>
             <w:pPr>
-              <w:pStyle w:val="1190"/>
+              <w:pStyle w:val="1192"/>
               <w:numPr>
                 <w:ilvl w:val="0"/>
                 <w:numId w:val="5"/>
@@ -2599,7 +2876,7 @@
           </w:p>
           <w:p>
             <w:pPr>
-              <w:pStyle w:val="1190"/>
+              <w:pStyle w:val="1192"/>
               <w:numPr>
                 <w:ilvl w:val="0"/>
                 <w:numId w:val="5"/>
@@ -2659,7 +2936,7 @@
           </w:p>
           <w:p>
             <w:pPr>
-              <w:pStyle w:val="1190"/>
+              <w:pStyle w:val="1192"/>
               <w:numPr>
                 <w:ilvl w:val="0"/>
                 <w:numId w:val="5"/>
@@ -2696,7 +2973,7 @@
           </w:p>
           <w:p>
             <w:pPr>
-              <w:pStyle w:val="1190"/>
+              <w:pStyle w:val="1192"/>
               <w:numPr>
                 <w:ilvl w:val="0"/>
                 <w:numId w:val="5"/>
@@ -2783,7 +3060,7 @@
           </w:p>
           <w:p>
             <w:pPr>
-              <w:pStyle w:val="1190"/>
+              <w:pStyle w:val="1192"/>
               <w:numPr>
                 <w:ilvl w:val="0"/>
                 <w:numId w:val="5"/>
@@ -2878,7 +3155,7 @@
           </w:p>
           <w:p>
             <w:pPr>
-              <w:pStyle w:val="1190"/>
+              <w:pStyle w:val="1192"/>
               <w:numPr>
                 <w:ilvl w:val="0"/>
                 <w:numId w:val="5"/>
@@ -2964,7 +3241,7 @@
           </w:p>
           <w:p>
             <w:pPr>
-              <w:pStyle w:val="1190"/>
+              <w:pStyle w:val="1192"/>
               <w:numPr>
                 <w:ilvl w:val="0"/>
                 <w:numId w:val="3"/>
@@ -3026,7 +3303,7 @@
           </w:p>
           <w:p>
             <w:pPr>
-              <w:pStyle w:val="1190"/>
+              <w:pStyle w:val="1192"/>
               <w:numPr>
                 <w:ilvl w:val="0"/>
                 <w:numId w:val="158"/>
@@ -3087,7 +3364,7 @@
           </w:p>
           <w:p>
             <w:pPr>
-              <w:pStyle w:val="1190"/>
+              <w:pStyle w:val="1192"/>
               <w:numPr>
                 <w:ilvl w:val="0"/>
                 <w:numId w:val="156"/>
@@ -3151,7 +3428,7 @@
           </w:p>
           <w:p>
             <w:pPr>
-              <w:pStyle w:val="1190"/>
+              <w:pStyle w:val="1192"/>
               <w:numPr>
                 <w:ilvl w:val="0"/>
                 <w:numId w:val="157"/>
@@ -3216,7 +3493,7 @@
           </w:p>
           <w:p>
             <w:pPr>
-              <w:pStyle w:val="1190"/>
+              <w:pStyle w:val="1192"/>
               <w:numPr>
                 <w:ilvl w:val="0"/>
                 <w:numId w:val="129"/>
@@ -3275,7 +3552,7 @@
           </w:p>
           <w:p>
             <w:pPr>
-              <w:pStyle w:val="1190"/>
+              <w:pStyle w:val="1192"/>
               <w:numPr>
                 <w:ilvl w:val="0"/>
                 <w:numId w:val="129"/>
@@ -3334,7 +3611,7 @@
           </w:p>
           <w:p>
             <w:pPr>
-              <w:pStyle w:val="1190"/>
+              <w:pStyle w:val="1192"/>
               <w:numPr>
                 <w:ilvl w:val="0"/>
                 <w:numId w:val="146"/>
@@ -3395,7 +3672,7 @@
           </w:p>
           <w:p>
             <w:pPr>
-              <w:pStyle w:val="1190"/>
+              <w:pStyle w:val="1192"/>
               <w:numPr>
                 <w:ilvl w:val="0"/>
                 <w:numId w:val="147"/>
@@ -3469,7 +3746,7 @@
           </w:tcPr>
           <w:p>
             <w:pPr>
-              <w:pStyle w:val="1190"/>
+              <w:pStyle w:val="1192"/>
               <w:numPr>
                 <w:ilvl w:val="0"/>
                 <w:numId w:val="161"/>
@@ -3531,7 +3808,7 @@
           </w:p>
           <w:p>
             <w:pPr>
-              <w:pStyle w:val="1190"/>
+              <w:pStyle w:val="1192"/>
               <w:numPr>
                 <w:ilvl w:val="0"/>
                 <w:numId w:val="159"/>
@@ -3575,7 +3852,7 @@
           </w:p>
           <w:p>
             <w:pPr>
-              <w:pStyle w:val="1190"/>
+              <w:pStyle w:val="1192"/>
               <w:numPr>
                 <w:ilvl w:val="0"/>
                 <w:numId w:val="160"/>
@@ -3626,7 +3903,82 @@
           </w:p>
           <w:p>
             <w:pPr>
-              <w:pStyle w:val="1190"/>
+              <w:pStyle w:val="1192"/>
+              <w:numPr>
+                <w:ilvl w:val="0"/>
+                <w:numId w:val="160"/>
+              </w:numPr>
+              <w:jc w:val="left"/>
+              <w:rPr>
+                <w:lang w:val="es-ES"/>
+              </w:rPr>
+            </w:pPr>
+            <w:r>
+              <w:rPr>
+                <w:sz w:val="18"/>
+                <w:highlight w:val="none"/>
+                <w:lang w:val="es-ES"/>
+              </w:rPr>
+            </w:r>
+            <w:r>
+              <w:rPr>
+                <w:sz w:val="22"/>
+                <w:highlight w:val="none"/>
+                <w:lang w:val="es-ES"/>
+              </w:rPr>
+              <w:t xml:space="preserve">[</w:t>
+            </w:r>
+            <w:r>
+              <w:rPr>
+                <w:b/>
+                <w:sz w:val="22"/>
+                <w:highlight w:val="none"/>
+                <w:lang w:val="es-ES"/>
+              </w:rPr>
+              <w:t xml:space="preserve">Ctrl] v</w:t>
+            </w:r>
+            <w:r>
+              <w:rPr>
+                <w:sz w:val="22"/>
+                <w:highlight w:val="none"/>
+                <w:lang w:val="es-ES"/>
+              </w:rPr>
+              <w:t xml:space="preserve"> </w:t>
+            </w:r>
+            <w:r>
+              <w:rPr>
+                <w:sz w:val="16"/>
+                <w:highlight w:val="none"/>
+                <w:lang w:val="es-ES"/>
+              </w:rPr>
+              <w:t xml:space="preserve">—&gt;</w:t>
+            </w:r>
+            <w:r>
+              <w:rPr>
+                <w:highlight w:val="none"/>
+                <w:lang w:val="es-ES"/>
+              </w:rPr>
+              <w:t xml:space="preserve"> </w:t>
+            </w:r>
+            <w:r>
+              <w:rPr>
+                <w:sz w:val="18"/>
+                <w:highlight w:val="none"/>
+                <w:lang w:val="es-ES"/>
+              </w:rPr>
+              <w:t xml:space="preserve">Modo Visual Line</w:t>
+            </w:r>
+            <w:r>
+              <w:rPr>
+                <w:sz w:val="18"/>
+                <w:highlight w:val="none"/>
+                <w:lang w:val="es-ES"/>
+              </w:rPr>
+            </w:r>
+          </w:p>
+          <w:p>
+            <w:pPr>
+              <w:pStyle w:val="1192"/>
               <w:numPr>
                 <w:ilvl w:val="0"/>
                 <w:numId w:val="148"/>
@@ -3685,7 +4037,7 @@
           </w:p>
           <w:p>
             <w:pPr>
-              <w:pStyle w:val="1190"/>
+              <w:pStyle w:val="1192"/>
               <w:numPr>
                 <w:ilvl w:val="0"/>
                 <w:numId w:val="136"/>
@@ -3777,7 +4129,7 @@
           </w:p>
           <w:p>
             <w:pPr>
-              <w:pStyle w:val="1190"/>
+              <w:pStyle w:val="1192"/>
               <w:numPr>
                 <w:ilvl w:val="0"/>
                 <w:numId w:val="14"/>
@@ -3851,7 +4203,7 @@
           </w:p>
           <w:p>
             <w:pPr>
-              <w:pStyle w:val="1190"/>
+              <w:pStyle w:val="1192"/>
               <w:numPr>
                 <w:ilvl w:val="0"/>
                 <w:numId w:val="3"/>
@@ -3918,7 +4270,7 @@
           </w:p>
           <w:p>
             <w:pPr>
-              <w:pStyle w:val="1190"/>
+              <w:pStyle w:val="1192"/>
               <w:numPr>
                 <w:ilvl w:val="0"/>
                 <w:numId w:val="112"/>
@@ -3968,7 +4320,7 @@
           </w:p>
           <w:p>
             <w:pPr>
-              <w:pStyle w:val="1190"/>
+              <w:pStyle w:val="1192"/>
               <w:numPr>
                 <w:ilvl w:val="0"/>
                 <w:numId w:val="114"/>
@@ -4026,7 +4378,7 @@
           </w:p>
           <w:p>
             <w:pPr>
-              <w:pStyle w:val="1190"/>
+              <w:pStyle w:val="1192"/>
               <w:numPr>
                 <w:ilvl w:val="0"/>
                 <w:numId w:val="114"/>
@@ -4077,7 +4429,7 @@
           </w:p>
           <w:p>
             <w:pPr>
-              <w:pStyle w:val="1190"/>
+              <w:pStyle w:val="1192"/>
               <w:numPr>
                 <w:ilvl w:val="0"/>
                 <w:numId w:val="114"/>
@@ -4128,7 +4480,7 @@
           </w:p>
           <w:p>
             <w:pPr>
-              <w:pStyle w:val="1190"/>
+              <w:pStyle w:val="1192"/>
               <w:numPr>
                 <w:ilvl w:val="0"/>
                 <w:numId w:val="114"/>
@@ -4195,7 +4547,7 @@
           </w:p>
           <w:p>
             <w:pPr>
-              <w:pStyle w:val="1190"/>
+              <w:pStyle w:val="1192"/>
               <w:numPr>
                 <w:ilvl w:val="0"/>
                 <w:numId w:val="126"/>
@@ -4263,7 +4615,7 @@
           </w:p>
           <w:p>
             <w:pPr>
-              <w:pStyle w:val="1190"/>
+              <w:pStyle w:val="1192"/>
               <w:numPr>
                 <w:ilvl w:val="0"/>
                 <w:numId w:val="126"/>
@@ -4338,7 +4690,7 @@
           </w:tcPr>
           <w:p>
             <w:pPr>
-              <w:pStyle w:val="1190"/>
+              <w:pStyle w:val="1192"/>
               <w:numPr>
                 <w:ilvl w:val="0"/>
                 <w:numId w:val="138"/>
@@ -4396,7 +4748,7 @@
           </w:p>
           <w:p>
             <w:pPr>
-              <w:pStyle w:val="1190"/>
+              <w:pStyle w:val="1192"/>
               <w:numPr>
                 <w:ilvl w:val="0"/>
                 <w:numId w:val="138"/>
@@ -4468,7 +4820,7 @@
           </w:p>
           <w:p>
             <w:pPr>
-              <w:pStyle w:val="1190"/>
+              <w:pStyle w:val="1192"/>
               <w:numPr>
                 <w:ilvl w:val="0"/>
                 <w:numId w:val="138"/>
@@ -4551,7 +4903,7 @@
           </w:p>
           <w:p>
             <w:pPr>
-              <w:pStyle w:val="1190"/>
+              <w:pStyle w:val="1192"/>
               <w:numPr>
                 <w:ilvl w:val="0"/>
                 <w:numId w:val="3"/>
@@ -4598,7 +4950,7 @@
           </w:p>
           <w:p>
             <w:pPr>
-              <w:pStyle w:val="1190"/>
+              <w:pStyle w:val="1192"/>
               <w:ind w:left="0"/>
               <w:jc w:val="left"/>
               <w:rPr>
@@ -4691,7 +5043,7 @@
           </w:p>
           <w:p>
             <w:pPr>
-              <w:pStyle w:val="1190"/>
+              <w:pStyle w:val="1192"/>
               <w:ind w:left="0"/>
               <w:jc w:val="left"/>
               <w:rPr>
@@ -4824,7 +5176,7 @@
           </w:p>
           <w:p>
             <w:pPr>
-              <w:pStyle w:val="1190"/>
+              <w:pStyle w:val="1192"/>
               <w:ind w:left="0"/>
               <w:jc w:val="left"/>
               <w:rPr>
@@ -4957,7 +5309,7 @@
           </w:p>
           <w:p>
             <w:pPr>
-              <w:pStyle w:val="1190"/>
+              <w:pStyle w:val="1192"/>
               <w:ind w:left="0"/>
               <w:jc w:val="left"/>
               <w:rPr>
@@ -5113,7 +5465,7 @@
           </w:p>
           <w:p>
             <w:pPr>
-              <w:pStyle w:val="1190"/>
+              <w:pStyle w:val="1192"/>
               <w:numPr>
                 <w:ilvl w:val="0"/>
                 <w:numId w:val="93"/>
@@ -5158,7 +5510,7 @@
           </w:p>
           <w:p>
             <w:pPr>
-              <w:pStyle w:val="1190"/>
+              <w:pStyle w:val="1192"/>
               <w:ind w:left="0"/>
               <w:jc w:val="left"/>
               <w:rPr>
@@ -5293,7 +5645,7 @@
           </w:p>
           <w:p>
             <w:pPr>
-              <w:pStyle w:val="1190"/>
+              <w:pStyle w:val="1192"/>
               <w:ind w:left="0"/>
               <w:jc w:val="left"/>
               <w:rPr>
@@ -5427,7 +5779,7 @@
           </w:p>
           <w:p>
             <w:pPr>
-              <w:pStyle w:val="1190"/>
+              <w:pStyle w:val="1192"/>
               <w:ind w:left="0"/>
               <w:jc w:val="left"/>
               <w:rPr>
@@ -5763,7 +6115,7 @@
     </w:p>
     <w:tbl>
       <w:tblPr>
-        <w:tblStyle w:val="1042"/>
+        <w:tblStyle w:val="1044"/>
         <w:tblW w:w="0" w:type="auto"/>
         <w:tblInd w:w="-1701" w:type="dxa"/>
         <w:tblLayout w:type="fixed"/>
@@ -5789,7 +6141,7 @@
           </w:tcPr>
           <w:p>
             <w:pPr>
-              <w:pStyle w:val="1190"/>
+              <w:pStyle w:val="1192"/>
               <w:numPr>
                 <w:ilvl w:val="0"/>
                 <w:numId w:val="176"/>
@@ -5880,7 +6232,7 @@
           </w:p>
           <w:p>
             <w:pPr>
-              <w:pStyle w:val="1190"/>
+              <w:pStyle w:val="1192"/>
               <w:numPr>
                 <w:ilvl w:val="0"/>
                 <w:numId w:val="176"/>
@@ -5980,7 +6332,7 @@
           </w:p>
           <w:p>
             <w:pPr>
-              <w:pStyle w:val="1190"/>
+              <w:pStyle w:val="1192"/>
               <w:numPr>
                 <w:ilvl w:val="0"/>
                 <w:numId w:val="176"/>
@@ -6089,7 +6441,7 @@
           </w:p>
           <w:p>
             <w:pPr>
-              <w:pStyle w:val="1190"/>
+              <w:pStyle w:val="1192"/>
               <w:numPr>
                 <w:ilvl w:val="0"/>
                 <w:numId w:val="176"/>
@@ -6164,7 +6516,7 @@
           </w:p>
           <w:p>
             <w:pPr>
-              <w:pStyle w:val="1190"/>
+              <w:pStyle w:val="1192"/>
               <w:numPr>
                 <w:ilvl w:val="0"/>
                 <w:numId w:val="176"/>
@@ -6208,7 +6560,7 @@
           </w:p>
           <w:p>
             <w:pPr>
-              <w:pStyle w:val="1190"/>
+              <w:pStyle w:val="1192"/>
               <w:numPr>
                 <w:ilvl w:val="0"/>
                 <w:numId w:val="176"/>
@@ -6272,7 +6624,7 @@
           </w:p>
           <w:p>
             <w:pPr>
-              <w:pStyle w:val="1190"/>
+              <w:pStyle w:val="1192"/>
               <w:numPr>
                 <w:ilvl w:val="0"/>
                 <w:numId w:val="176"/>
@@ -6368,7 +6720,7 @@
           </w:tcPr>
           <w:p>
             <w:pPr>
-              <w:pStyle w:val="1190"/>
+              <w:pStyle w:val="1192"/>
               <w:numPr>
                 <w:ilvl w:val="0"/>
                 <w:numId w:val="177"/>
@@ -6424,7 +6776,7 @@
           </w:p>
           <w:p>
             <w:pPr>
-              <w:pStyle w:val="1190"/>
+              <w:pStyle w:val="1192"/>
               <w:numPr>
                 <w:ilvl w:val="0"/>
                 <w:numId w:val="177"/>
@@ -6463,7 +6815,7 @@
           </w:p>
           <w:p>
             <w:pPr>
-              <w:pStyle w:val="1190"/>
+              <w:pStyle w:val="1192"/>
               <w:numPr>
                 <w:ilvl w:val="0"/>
                 <w:numId w:val="177"/>
@@ -6499,6 +6851,7 @@
                 <w:highlight w:val="none"/>
                 <w:lang w:val="es-ES"/>
               </w:rPr>
+              <w:t xml:space="preserve">—&gt; </w:t>
             </w:r>
             <w:r>
               <w:rPr>
@@ -6507,9 +6860,8 @@
                 <w:highlight w:val="none"/>
                 <w:lang w:val="es-ES"/>
               </w:rPr>
-              <w:t xml:space="preserve">—&gt; </w:t>
-            </w:r>
-            <w:r/>
+              <w:t xml:space="preserve">Compila el Archivo Automáticamente</w:t>
+            </w:r>
             <w:r>
               <w:rPr>
                 <w:b w:val="false"/>
@@ -6517,22 +6869,16 @@
                 <w:highlight w:val="none"/>
                 <w:lang w:val="es-ES"/>
               </w:rPr>
-              <w:t xml:space="preserve">Compila el Archivo Automáticamente</w:t>
-            </w:r>
-            <w:r>
-              <w:rPr>
-                <w:b w:val="false"/>
-                <w:sz w:val="18"/>
-                <w:highlight w:val="none"/>
-                <w:lang w:val="es-ES"/>
-              </w:rPr>
-            </w:r>
+            </w:r>
+            <w:r/>
           </w:p>
           <w:p>
             <w:pPr>
               <w:ind w:left="0" w:firstLine="0"/>
               <w:jc w:val="center"/>
               <w:rPr>
+                <w:sz w:val="18"/>
+                <w:highlight w:val="none"/>
                 <w:lang w:val="es-ES"/>
               </w:rPr>
             </w:pPr>
@@ -6553,6 +6899,437 @@
               </w:rPr>
             </w:r>
             <w:r/>
+          </w:p>
+          <w:p>
+            <w:pPr>
+              <w:pStyle w:val="1192"/>
+              <w:numPr>
+                <w:ilvl w:val="0"/>
+                <w:numId w:val="187"/>
+              </w:numPr>
+              <w:jc w:val="left"/>
+              <w:rPr>
+                <w:lang w:val="es-ES"/>
+              </w:rPr>
+            </w:pPr>
+            <w:r>
+              <w:rPr>
+                <w:sz w:val="18"/>
+                <w:highlight w:val="none"/>
+                <w:lang w:val="es-ES"/>
+              </w:rPr>
+            </w:r>
+            <w:r>
+              <w:rPr>
+                <w:b/>
+                <w:sz w:val="22"/>
+                <w:highlight w:val="none"/>
+                <w:lang w:val="es-ES"/>
+              </w:rPr>
+              <w:t xml:space="preserve">[Accion] i [Caracter]</w:t>
+            </w:r>
+            <w:r>
+              <w:rPr>
+                <w:sz w:val="18"/>
+                <w:highlight w:val="none"/>
+                <w:lang w:val="es-ES"/>
+              </w:rPr>
+              <w:t xml:space="preserve"> </w:t>
+            </w:r>
+            <w:r>
+              <w:rPr>
+                <w:sz w:val="16"/>
+                <w:highlight w:val="none"/>
+                <w:lang w:val="es-ES"/>
+              </w:rPr>
+              <w:t xml:space="preserve">—&gt; </w:t>
+            </w:r>
+            <w:r>
+              <w:rPr>
+                <w:sz w:val="18"/>
+                <w:highlight w:val="none"/>
+                <w:lang w:val="es-ES"/>
+              </w:rPr>
+              <w:t xml:space="preserve">Acción dentro de los Carateres. Por ejemplo, di[ ; ci( ; ci{ ; yi” ; etc. Puede ser llamado a distancia o dentro de los mismos.</w:t>
+            </w:r>
+            <w:r>
+              <w:rPr>
+                <w:sz w:val="18"/>
+                <w:highlight w:val="none"/>
+                <w:lang w:val="es-ES"/>
+              </w:rPr>
+            </w:r>
+            <w:r>
+              <w:rPr>
+                <w:sz w:val="18"/>
+                <w:highlight w:val="none"/>
+                <w:lang w:val="es-ES"/>
+              </w:rPr>
+            </w:r>
+          </w:p>
+          <w:p>
+            <w:pPr>
+              <w:pStyle w:val="1192"/>
+              <w:numPr>
+                <w:ilvl w:val="0"/>
+                <w:numId w:val="187"/>
+              </w:numPr>
+              <w:jc w:val="left"/>
+            </w:pPr>
+            <w:r>
+              <w:rPr>
+                <w:b/>
+                <w:sz w:val="22"/>
+                <w:highlight w:val="none"/>
+                <w:lang w:val="es-ES"/>
+              </w:rPr>
+              <w:t xml:space="preserve">++ </w:t>
+            </w:r>
+            <w:r>
+              <w:rPr>
+                <w:sz w:val="16"/>
+                <w:highlight w:val="none"/>
+                <w:lang w:val="es-ES"/>
+              </w:rPr>
+              <w:t xml:space="preserve">== </w:t>
+            </w:r>
+            <w:r>
+              <w:rPr>
+                <w:b/>
+                <w:color w:val="000000" w:themeColor="text1"/>
+                <w:sz w:val="22"/>
+                <w:highlight w:val="none"/>
+                <w:lang w:val="es-ES"/>
+              </w:rPr>
+              <w:t xml:space="preserve">[Ctrl + a]</w:t>
+            </w:r>
+            <w:r>
+              <w:rPr>
+                <w:sz w:val="18"/>
+                <w:highlight w:val="none"/>
+                <w:lang w:val="es-ES"/>
+              </w:rPr>
+              <w:t xml:space="preserve"> —&gt; Aumenta el valor de un numero</w:t>
+            </w:r>
+            <w:r/>
+          </w:p>
+          <w:p>
+            <w:pPr>
+              <w:pStyle w:val="1192"/>
+              <w:numPr>
+                <w:ilvl w:val="0"/>
+                <w:numId w:val="187"/>
+              </w:numPr>
+              <w:jc w:val="left"/>
+            </w:pPr>
+            <w:r>
+              <w:rPr>
+                <w:b/>
+                <w:sz w:val="22"/>
+                <w:highlight w:val="none"/>
+                <w:lang w:val="es-ES"/>
+              </w:rPr>
+              <w:t xml:space="preserve">- -</w:t>
+            </w:r>
+            <w:r>
+              <w:rPr>
+                <w:sz w:val="18"/>
+                <w:highlight w:val="none"/>
+                <w:lang w:val="es-ES"/>
+              </w:rPr>
+              <w:t xml:space="preserve">  </w:t>
+            </w:r>
+            <w:r>
+              <w:rPr>
+                <w:sz w:val="16"/>
+                <w:highlight w:val="none"/>
+                <w:lang w:val="es-ES"/>
+              </w:rPr>
+              <w:t xml:space="preserve">==  </w:t>
+            </w:r>
+            <w:r>
+              <w:rPr>
+                <w:b/>
+                <w:sz w:val="22"/>
+                <w:highlight w:val="none"/>
+                <w:lang w:val="es-ES"/>
+              </w:rPr>
+              <w:t xml:space="preserve">[Ctrl + x]</w:t>
+            </w:r>
+            <w:r>
+              <w:rPr>
+                <w:sz w:val="18"/>
+                <w:highlight w:val="none"/>
+                <w:lang w:val="es-ES"/>
+              </w:rPr>
+              <w:t xml:space="preserve"> —&gt; Disminuye el valor de un numero</w:t>
+            </w:r>
+            <w:r>
+              <w:rPr>
+                <w:sz w:val="18"/>
+                <w:highlight w:val="none"/>
+                <w:lang w:val="es-ES"/>
+              </w:rPr>
+            </w:r>
+            <w:r>
+              <w:rPr>
+                <w:sz w:val="18"/>
+                <w:highlight w:val="none"/>
+                <w:lang w:val="es-ES"/>
+              </w:rPr>
+            </w:r>
+          </w:p>
+          <w:p>
+            <w:pPr>
+              <w:pStyle w:val="1192"/>
+              <w:numPr>
+                <w:ilvl w:val="0"/>
+                <w:numId w:val="187"/>
+              </w:numPr>
+              <w:jc w:val="left"/>
+              <w:rPr>
+                <w:sz w:val="18"/>
+                <w:highlight w:val="none"/>
+                <w:lang w:val="es-ES"/>
+              </w:rPr>
+            </w:pPr>
+            <w:r>
+              <w:rPr>
+                <w:sz w:val="18"/>
+                <w:highlight w:val="none"/>
+                <w:lang w:val="es-ES"/>
+              </w:rPr>
+            </w:r>
+            <w:r>
+              <w:rPr>
+                <w:b/>
+                <w:sz w:val="22"/>
+                <w:highlight w:val="none"/>
+                <w:lang w:val="es-ES"/>
+              </w:rPr>
+              <w:t xml:space="preserve">[Ctrl + o] </w:t>
+            </w:r>
+            <w:r>
+              <w:rPr>
+                <w:sz w:val="16"/>
+                <w:highlight w:val="none"/>
+                <w:lang w:val="es-ES"/>
+              </w:rPr>
+              <w:t xml:space="preserve">—&gt; </w:t>
+            </w:r>
+            <w:r>
+              <w:rPr>
+                <w:sz w:val="18"/>
+                <w:highlight w:val="none"/>
+                <w:lang w:val="es-ES"/>
+              </w:rPr>
+              <w:t xml:space="preserve">Permite entrar un comando Normal en INSERT</w:t>
+            </w:r>
+            <w:r>
+              <w:rPr>
+                <w:sz w:val="18"/>
+                <w:highlight w:val="none"/>
+                <w:lang w:val="es-ES"/>
+              </w:rPr>
+            </w:r>
+            <w:r>
+              <w:rPr>
+                <w:sz w:val="18"/>
+                <w:highlight w:val="none"/>
+                <w:lang w:val="es-ES"/>
+              </w:rPr>
+            </w:r>
+          </w:p>
+          <w:p>
+            <w:pPr>
+              <w:pStyle w:val="1192"/>
+              <w:numPr>
+                <w:ilvl w:val="0"/>
+                <w:numId w:val="187"/>
+              </w:numPr>
+              <w:jc w:val="left"/>
+              <w:rPr>
+                <w:sz w:val="18"/>
+                <w:highlight w:val="none"/>
+                <w:lang w:val="es-ES"/>
+              </w:rPr>
+            </w:pPr>
+            <w:r>
+              <w:rPr>
+                <w:sz w:val="18"/>
+                <w:highlight w:val="none"/>
+                <w:lang w:val="es-ES"/>
+              </w:rPr>
+            </w:r>
+            <w:r>
+              <w:rPr>
+                <w:b/>
+                <w:sz w:val="22"/>
+                <w:highlight w:val="none"/>
+                <w:lang w:val="es-ES"/>
+              </w:rPr>
+              <w:t xml:space="preserve">/([0-9]\*)</w:t>
+            </w:r>
+            <w:r>
+              <w:rPr>
+                <w:sz w:val="18"/>
+                <w:highlight w:val="none"/>
+                <w:lang w:val="es-ES"/>
+              </w:rPr>
+              <w:t xml:space="preserve"> </w:t>
+            </w:r>
+            <w:r>
+              <w:rPr>
+                <w:sz w:val="16"/>
+                <w:highlight w:val="none"/>
+                <w:lang w:val="es-ES"/>
+              </w:rPr>
+              <w:t xml:space="preserve">—&gt; </w:t>
+            </w:r>
+            <w:r>
+              <w:rPr>
+                <w:sz w:val="18"/>
+                <w:highlight w:val="none"/>
+                <w:lang w:val="es-ES"/>
+              </w:rPr>
+              <w:t xml:space="preserve">Busca por ejemplo: (2), (8), etc.</w:t>
+            </w:r>
+            <w:r>
+              <w:rPr>
+                <w:sz w:val="18"/>
+                <w:highlight w:val="none"/>
+                <w:lang w:val="es-ES"/>
+              </w:rPr>
+            </w:r>
+            <w:r>
+              <w:rPr>
+                <w:sz w:val="18"/>
+                <w:highlight w:val="none"/>
+                <w:lang w:val="es-ES"/>
+              </w:rPr>
+            </w:r>
+          </w:p>
+          <w:p>
+            <w:pPr>
+              <w:pStyle w:val="1192"/>
+              <w:numPr>
+                <w:ilvl w:val="0"/>
+                <w:numId w:val="187"/>
+              </w:numPr>
+              <w:jc w:val="left"/>
+              <w:rPr>
+                <w:sz w:val="18"/>
+                <w:highlight w:val="none"/>
+                <w:lang w:val="es-ES"/>
+              </w:rPr>
+            </w:pPr>
+            <w:r>
+              <w:rPr>
+                <w:sz w:val="18"/>
+                <w:highlight w:val="none"/>
+                <w:lang w:val="es-ES"/>
+              </w:rPr>
+            </w:r>
+            <w:r>
+              <w:rPr>
+                <w:b/>
+                <w:sz w:val="18"/>
+                <w:highlight w:val="none"/>
+                <w:lang w:val="es-ES"/>
+              </w:rPr>
+              <w:t xml:space="preserve">[Ctrl + r] " </w:t>
+            </w:r>
+            <w:r>
+              <w:rPr>
+                <w:sz w:val="16"/>
+                <w:highlight w:val="none"/>
+                <w:lang w:val="es-ES"/>
+              </w:rPr>
+              <w:t xml:space="preserve">—&gt; </w:t>
+            </w:r>
+            <w:r>
+              <w:rPr>
+                <w:sz w:val="18"/>
+                <w:highlight w:val="none"/>
+                <w:lang w:val="es-ES"/>
+              </w:rPr>
+              <w:t xml:space="preserve">Pega lo que está en el portapapeles. SOLO FUNCIONA EN MODO COMANDOS!! Y apretando las teclas, no escribiendo eso</w:t>
+            </w:r>
+            <w:r>
+              <w:rPr>
+                <w:sz w:val="18"/>
+                <w:highlight w:val="none"/>
+                <w:lang w:val="es-ES"/>
+              </w:rPr>
+            </w:r>
+            <w:r>
+              <w:rPr>
+                <w:sz w:val="18"/>
+                <w:highlight w:val="none"/>
+                <w:lang w:val="es-ES"/>
+              </w:rPr>
+            </w:r>
+          </w:p>
+          <w:p>
+            <w:pPr>
+              <w:pStyle w:val="1192"/>
+              <w:numPr>
+                <w:ilvl w:val="0"/>
+                <w:numId w:val="187"/>
+              </w:numPr>
+              <w:jc w:val="left"/>
+              <w:rPr>
+                <w:sz w:val="18"/>
+                <w:highlight w:val="none"/>
+                <w:lang w:val="es-ES"/>
+              </w:rPr>
+            </w:pPr>
+            <w:r>
+              <w:rPr>
+                <w:sz w:val="18"/>
+                <w:highlight w:val="none"/>
+                <w:lang w:val="es-ES"/>
+              </w:rPr>
+            </w:r>
+            <w:r>
+              <w:rPr>
+                <w:b/>
+                <w:sz w:val="22"/>
+                <w:highlight w:val="none"/>
+                <w:lang w:val="es-ES"/>
+              </w:rPr>
+              <w:t xml:space="preserve">' ' </w:t>
+            </w:r>
+            <w:r>
+              <w:rPr>
+                <w:sz w:val="16"/>
+                <w:highlight w:val="none"/>
+                <w:lang w:val="es-ES"/>
+              </w:rPr>
+              <w:t xml:space="preserve">—&gt; </w:t>
+            </w:r>
+            <w:r>
+              <w:rPr>
+                <w:sz w:val="18"/>
+                <w:highlight w:val="none"/>
+                <w:lang w:val="es-ES"/>
+              </w:rPr>
+              <w:t xml:space="preserve">Vuelve a la ultima linea en donde se encontraba</w:t>
+            </w:r>
+            <w:r>
+              <w:rPr>
+                <w:sz w:val="18"/>
+                <w:highlight w:val="none"/>
+                <w:lang w:val="es-ES"/>
+              </w:rPr>
+            </w:r>
+            <w:r>
+              <w:rPr>
+                <w:sz w:val="18"/>
+                <w:highlight w:val="none"/>
+                <w:lang w:val="es-ES"/>
+              </w:rPr>
+            </w:r>
           </w:p>
         </w:tc>
       </w:tr>
@@ -6625,7 +7402,7 @@
     </w:p>
     <w:tbl>
       <w:tblPr>
-        <w:tblStyle w:val="1042"/>
+        <w:tblStyle w:val="1044"/>
         <w:tblW w:w="0" w:type="auto"/>
         <w:tblInd w:w="-1701" w:type="dxa"/>
         <w:tblLayout w:type="fixed"/>
@@ -6652,7 +7429,7 @@
           </w:tcPr>
           <w:p>
             <w:pPr>
-              <w:pStyle w:val="1190"/>
+              <w:pStyle w:val="1192"/>
               <w:numPr>
                 <w:ilvl w:val="0"/>
                 <w:numId w:val="2"/>
@@ -6725,7 +7502,7 @@
           </w:p>
           <w:p>
             <w:pPr>
-              <w:pStyle w:val="1190"/>
+              <w:pStyle w:val="1192"/>
               <w:numPr>
                 <w:ilvl w:val="0"/>
                 <w:numId w:val="2"/>
@@ -6786,7 +7563,7 @@
           </w:p>
           <w:p>
             <w:pPr>
-              <w:pStyle w:val="1190"/>
+              <w:pStyle w:val="1192"/>
               <w:numPr>
                 <w:ilvl w:val="0"/>
                 <w:numId w:val="155"/>
@@ -7501,7 +8278,7 @@
 <w:hdr xmlns:wpc="http://schemas.microsoft.com/office/word/2010/wordprocessingCanvas" xmlns:mc="http://schemas.openxmlformats.org/markup-compatibility/2006" xmlns:o="urn:schemas-microsoft-com:office:office" xmlns:r="http://schemas.openxmlformats.org/officeDocument/2006/relationships" xmlns:m="http://schemas.openxmlformats.org/officeDocument/2006/math" xmlns:v="urn:schemas-microsoft-com:vml" xmlns:wp14="http://schemas.microsoft.com/office/word/2010/wordprocessingDrawing" xmlns:wp="http://schemas.openxmlformats.org/drawingml/2006/wordprocessingDrawing" xmlns:w10="urn:schemas-microsoft-com:office:word" xmlns:w="http://schemas.openxmlformats.org/wordprocessingml/2006/main" xmlns:w14="http://schemas.microsoft.com/office/word/2010/wordml" xmlns:w15="http://schemas.microsoft.com/office/word/2012/wordml" xmlns:wpg="http://schemas.microsoft.com/office/word/2010/wordprocessingGroup" xmlns:wpi="http://schemas.microsoft.com/office/word/2010/wordprocessingInk" xmlns:wne="http://schemas.microsoft.com/office/word/2006/wordml" xmlns:a="http://schemas.openxmlformats.org/drawingml/2006/main" xmlns:wps="http://schemas.microsoft.com/office/word/2010/wordprocessingShape" mc:Ignorable="w14 w15 wp14">
   <w:p>
     <w:pPr>
-      <w:pStyle w:val="1036"/>
+      <w:pStyle w:val="1038"/>
     </w:pPr>
     <w:r/>
     <w:r/>
@@ -31241,6 +32018,651 @@
       <w:lvlJc w:val="left"/>
       <w:pPr>
         <w:ind w:left="6480" w:hanging="360"/>
+      </w:pPr>
+      <w:rPr>
+        <w:rFonts w:ascii="Wingdings" w:hAnsi="Wingdings" w:cs="Wingdings" w:eastAsia="Wingdings" w:hint="default"/>
+      </w:rPr>
+    </w:lvl>
+  </w:abstractNum>
+  <w:abstractNum w:abstractNumId="184">
+    <w:multiLevelType w:val="hybridMultilevel"/>
+    <w:lvl w:ilvl="0">
+      <w:start w:val="1"/>
+      <w:numFmt w:val="bullet"/>
+      <w:isLgl w:val="false"/>
+      <w:suff w:val="tab"/>
+      <w:lvlText w:val="·"/>
+      <w:lvlJc w:val="left"/>
+      <w:pPr>
+        <w:ind w:left="709" w:hanging="360"/>
+      </w:pPr>
+      <w:rPr>
+        <w:rFonts w:ascii="Symbol" w:hAnsi="Symbol" w:cs="Symbol" w:eastAsia="Symbol" w:hint="default"/>
+      </w:rPr>
+    </w:lvl>
+    <w:lvl w:ilvl="1">
+      <w:start w:val="1"/>
+      <w:numFmt w:val="bullet"/>
+      <w:isLgl w:val="false"/>
+      <w:suff w:val="tab"/>
+      <w:lvlText w:val="o"/>
+      <w:lvlJc w:val="left"/>
+      <w:pPr>
+        <w:ind w:left="1429" w:hanging="360"/>
+      </w:pPr>
+      <w:rPr>
+        <w:rFonts w:ascii="Courier New" w:hAnsi="Courier New" w:cs="Courier New" w:eastAsia="Courier New" w:hint="default"/>
+      </w:rPr>
+    </w:lvl>
+    <w:lvl w:ilvl="2">
+      <w:start w:val="1"/>
+      <w:numFmt w:val="bullet"/>
+      <w:isLgl w:val="false"/>
+      <w:suff w:val="tab"/>
+      <w:lvlText w:val="§"/>
+      <w:lvlJc w:val="left"/>
+      <w:pPr>
+        <w:ind w:left="2149" w:hanging="360"/>
+      </w:pPr>
+      <w:rPr>
+        <w:rFonts w:ascii="Wingdings" w:hAnsi="Wingdings" w:cs="Wingdings" w:eastAsia="Wingdings" w:hint="default"/>
+      </w:rPr>
+    </w:lvl>
+    <w:lvl w:ilvl="3">
+      <w:start w:val="1"/>
+      <w:numFmt w:val="bullet"/>
+      <w:isLgl w:val="false"/>
+      <w:suff w:val="tab"/>
+      <w:lvlText w:val="·"/>
+      <w:lvlJc w:val="left"/>
+      <w:pPr>
+        <w:ind w:left="2869" w:hanging="360"/>
+      </w:pPr>
+      <w:rPr>
+        <w:rFonts w:ascii="Symbol" w:hAnsi="Symbol" w:cs="Symbol" w:eastAsia="Symbol" w:hint="default"/>
+      </w:rPr>
+    </w:lvl>
+    <w:lvl w:ilvl="4">
+      <w:start w:val="1"/>
+      <w:numFmt w:val="bullet"/>
+      <w:isLgl w:val="false"/>
+      <w:suff w:val="tab"/>
+      <w:lvlText w:val="o"/>
+      <w:lvlJc w:val="left"/>
+      <w:pPr>
+        <w:ind w:left="3589" w:hanging="360"/>
+      </w:pPr>
+      <w:rPr>
+        <w:rFonts w:ascii="Courier New" w:hAnsi="Courier New" w:cs="Courier New" w:eastAsia="Courier New" w:hint="default"/>
+      </w:rPr>
+    </w:lvl>
+    <w:lvl w:ilvl="5">
+      <w:start w:val="1"/>
+      <w:numFmt w:val="bullet"/>
+      <w:isLgl w:val="false"/>
+      <w:suff w:val="tab"/>
+      <w:lvlText w:val="§"/>
+      <w:lvlJc w:val="left"/>
+      <w:pPr>
+        <w:ind w:left="4309" w:hanging="360"/>
+      </w:pPr>
+      <w:rPr>
+        <w:rFonts w:ascii="Wingdings" w:hAnsi="Wingdings" w:cs="Wingdings" w:eastAsia="Wingdings" w:hint="default"/>
+      </w:rPr>
+    </w:lvl>
+    <w:lvl w:ilvl="6">
+      <w:start w:val="1"/>
+      <w:numFmt w:val="bullet"/>
+      <w:isLgl w:val="false"/>
+      <w:suff w:val="tab"/>
+      <w:lvlText w:val="·"/>
+      <w:lvlJc w:val="left"/>
+      <w:pPr>
+        <w:ind w:left="5029" w:hanging="360"/>
+      </w:pPr>
+      <w:rPr>
+        <w:rFonts w:ascii="Symbol" w:hAnsi="Symbol" w:cs="Symbol" w:eastAsia="Symbol" w:hint="default"/>
+      </w:rPr>
+    </w:lvl>
+    <w:lvl w:ilvl="7">
+      <w:start w:val="1"/>
+      <w:numFmt w:val="bullet"/>
+      <w:isLgl w:val="false"/>
+      <w:suff w:val="tab"/>
+      <w:lvlText w:val="o"/>
+      <w:lvlJc w:val="left"/>
+      <w:pPr>
+        <w:ind w:left="5749" w:hanging="360"/>
+      </w:pPr>
+      <w:rPr>
+        <w:rFonts w:ascii="Courier New" w:hAnsi="Courier New" w:cs="Courier New" w:eastAsia="Courier New" w:hint="default"/>
+      </w:rPr>
+    </w:lvl>
+    <w:lvl w:ilvl="8">
+      <w:start w:val="1"/>
+      <w:numFmt w:val="bullet"/>
+      <w:isLgl w:val="false"/>
+      <w:suff w:val="tab"/>
+      <w:lvlText w:val="§"/>
+      <w:lvlJc w:val="left"/>
+      <w:pPr>
+        <w:ind w:left="6469" w:hanging="360"/>
+      </w:pPr>
+      <w:rPr>
+        <w:rFonts w:ascii="Wingdings" w:hAnsi="Wingdings" w:cs="Wingdings" w:eastAsia="Wingdings" w:hint="default"/>
+      </w:rPr>
+    </w:lvl>
+  </w:abstractNum>
+  <w:abstractNum w:abstractNumId="185">
+    <w:multiLevelType w:val="hybridMultilevel"/>
+    <w:lvl w:ilvl="0">
+      <w:start w:val="1"/>
+      <w:numFmt w:val="bullet"/>
+      <w:isLgl w:val="false"/>
+      <w:suff w:val="tab"/>
+      <w:lvlText w:val="·"/>
+      <w:lvlJc w:val="left"/>
+      <w:pPr>
+        <w:ind w:left="709" w:hanging="360"/>
+      </w:pPr>
+      <w:rPr>
+        <w:rFonts w:ascii="Symbol" w:hAnsi="Symbol" w:cs="Symbol" w:eastAsia="Symbol" w:hint="default"/>
+      </w:rPr>
+    </w:lvl>
+    <w:lvl w:ilvl="1">
+      <w:start w:val="1"/>
+      <w:numFmt w:val="bullet"/>
+      <w:isLgl w:val="false"/>
+      <w:suff w:val="tab"/>
+      <w:lvlText w:val="o"/>
+      <w:lvlJc w:val="left"/>
+      <w:pPr>
+        <w:ind w:left="1429" w:hanging="360"/>
+      </w:pPr>
+      <w:rPr>
+        <w:rFonts w:ascii="Courier New" w:hAnsi="Courier New" w:cs="Courier New" w:eastAsia="Courier New" w:hint="default"/>
+      </w:rPr>
+    </w:lvl>
+    <w:lvl w:ilvl="2">
+      <w:start w:val="1"/>
+      <w:numFmt w:val="bullet"/>
+      <w:isLgl w:val="false"/>
+      <w:suff w:val="tab"/>
+      <w:lvlText w:val="§"/>
+      <w:lvlJc w:val="left"/>
+      <w:pPr>
+        <w:ind w:left="2149" w:hanging="360"/>
+      </w:pPr>
+      <w:rPr>
+        <w:rFonts w:ascii="Wingdings" w:hAnsi="Wingdings" w:cs="Wingdings" w:eastAsia="Wingdings" w:hint="default"/>
+      </w:rPr>
+    </w:lvl>
+    <w:lvl w:ilvl="3">
+      <w:start w:val="1"/>
+      <w:numFmt w:val="bullet"/>
+      <w:isLgl w:val="false"/>
+      <w:suff w:val="tab"/>
+      <w:lvlText w:val="·"/>
+      <w:lvlJc w:val="left"/>
+      <w:pPr>
+        <w:ind w:left="2869" w:hanging="360"/>
+      </w:pPr>
+      <w:rPr>
+        <w:rFonts w:ascii="Symbol" w:hAnsi="Symbol" w:cs="Symbol" w:eastAsia="Symbol" w:hint="default"/>
+      </w:rPr>
+    </w:lvl>
+    <w:lvl w:ilvl="4">
+      <w:start w:val="1"/>
+      <w:numFmt w:val="bullet"/>
+      <w:isLgl w:val="false"/>
+      <w:suff w:val="tab"/>
+      <w:lvlText w:val="o"/>
+      <w:lvlJc w:val="left"/>
+      <w:pPr>
+        <w:ind w:left="3589" w:hanging="360"/>
+      </w:pPr>
+      <w:rPr>
+        <w:rFonts w:ascii="Courier New" w:hAnsi="Courier New" w:cs="Courier New" w:eastAsia="Courier New" w:hint="default"/>
+      </w:rPr>
+    </w:lvl>
+    <w:lvl w:ilvl="5">
+      <w:start w:val="1"/>
+      <w:numFmt w:val="bullet"/>
+      <w:isLgl w:val="false"/>
+      <w:suff w:val="tab"/>
+      <w:lvlText w:val="§"/>
+      <w:lvlJc w:val="left"/>
+      <w:pPr>
+        <w:ind w:left="4309" w:hanging="360"/>
+      </w:pPr>
+      <w:rPr>
+        <w:rFonts w:ascii="Wingdings" w:hAnsi="Wingdings" w:cs="Wingdings" w:eastAsia="Wingdings" w:hint="default"/>
+      </w:rPr>
+    </w:lvl>
+    <w:lvl w:ilvl="6">
+      <w:start w:val="1"/>
+      <w:numFmt w:val="bullet"/>
+      <w:isLgl w:val="false"/>
+      <w:suff w:val="tab"/>
+      <w:lvlText w:val="·"/>
+      <w:lvlJc w:val="left"/>
+      <w:pPr>
+        <w:ind w:left="5029" w:hanging="360"/>
+      </w:pPr>
+      <w:rPr>
+        <w:rFonts w:ascii="Symbol" w:hAnsi="Symbol" w:cs="Symbol" w:eastAsia="Symbol" w:hint="default"/>
+      </w:rPr>
+    </w:lvl>
+    <w:lvl w:ilvl="7">
+      <w:start w:val="1"/>
+      <w:numFmt w:val="bullet"/>
+      <w:isLgl w:val="false"/>
+      <w:suff w:val="tab"/>
+      <w:lvlText w:val="o"/>
+      <w:lvlJc w:val="left"/>
+      <w:pPr>
+        <w:ind w:left="5749" w:hanging="360"/>
+      </w:pPr>
+      <w:rPr>
+        <w:rFonts w:ascii="Courier New" w:hAnsi="Courier New" w:cs="Courier New" w:eastAsia="Courier New" w:hint="default"/>
+      </w:rPr>
+    </w:lvl>
+    <w:lvl w:ilvl="8">
+      <w:start w:val="1"/>
+      <w:numFmt w:val="bullet"/>
+      <w:isLgl w:val="false"/>
+      <w:suff w:val="tab"/>
+      <w:lvlText w:val="§"/>
+      <w:lvlJc w:val="left"/>
+      <w:pPr>
+        <w:ind w:left="6469" w:hanging="360"/>
+      </w:pPr>
+      <w:rPr>
+        <w:rFonts w:ascii="Wingdings" w:hAnsi="Wingdings" w:cs="Wingdings" w:eastAsia="Wingdings" w:hint="default"/>
+      </w:rPr>
+    </w:lvl>
+  </w:abstractNum>
+  <w:abstractNum w:abstractNumId="186">
+    <w:multiLevelType w:val="hybridMultilevel"/>
+    <w:lvl w:ilvl="0">
+      <w:start w:val="1"/>
+      <w:numFmt w:val="bullet"/>
+      <w:isLgl w:val="false"/>
+      <w:suff w:val="tab"/>
+      <w:lvlText w:val="·"/>
+      <w:lvlJc w:val="left"/>
+      <w:pPr>
+        <w:ind w:left="709" w:hanging="360"/>
+      </w:pPr>
+      <w:rPr>
+        <w:rFonts w:ascii="Symbol" w:hAnsi="Symbol" w:cs="Symbol" w:eastAsia="Symbol" w:hint="default"/>
+      </w:rPr>
+    </w:lvl>
+    <w:lvl w:ilvl="1">
+      <w:start w:val="1"/>
+      <w:numFmt w:val="bullet"/>
+      <w:isLgl w:val="false"/>
+      <w:suff w:val="tab"/>
+      <w:lvlText w:val="o"/>
+      <w:lvlJc w:val="left"/>
+      <w:pPr>
+        <w:ind w:left="1429" w:hanging="360"/>
+      </w:pPr>
+      <w:rPr>
+        <w:rFonts w:ascii="Courier New" w:hAnsi="Courier New" w:cs="Courier New" w:eastAsia="Courier New" w:hint="default"/>
+      </w:rPr>
+    </w:lvl>
+    <w:lvl w:ilvl="2">
+      <w:start w:val="1"/>
+      <w:numFmt w:val="bullet"/>
+      <w:isLgl w:val="false"/>
+      <w:suff w:val="tab"/>
+      <w:lvlText w:val="§"/>
+      <w:lvlJc w:val="left"/>
+      <w:pPr>
+        <w:ind w:left="2149" w:hanging="360"/>
+      </w:pPr>
+      <w:rPr>
+        <w:rFonts w:ascii="Wingdings" w:hAnsi="Wingdings" w:cs="Wingdings" w:eastAsia="Wingdings" w:hint="default"/>
+      </w:rPr>
+    </w:lvl>
+    <w:lvl w:ilvl="3">
+      <w:start w:val="1"/>
+      <w:numFmt w:val="bullet"/>
+      <w:isLgl w:val="false"/>
+      <w:suff w:val="tab"/>
+      <w:lvlText w:val="·"/>
+      <w:lvlJc w:val="left"/>
+      <w:pPr>
+        <w:ind w:left="2869" w:hanging="360"/>
+      </w:pPr>
+      <w:rPr>
+        <w:rFonts w:ascii="Symbol" w:hAnsi="Symbol" w:cs="Symbol" w:eastAsia="Symbol" w:hint="default"/>
+      </w:rPr>
+    </w:lvl>
+    <w:lvl w:ilvl="4">
+      <w:start w:val="1"/>
+      <w:numFmt w:val="bullet"/>
+      <w:isLgl w:val="false"/>
+      <w:suff w:val="tab"/>
+      <w:lvlText w:val="o"/>
+      <w:lvlJc w:val="left"/>
+      <w:pPr>
+        <w:ind w:left="3589" w:hanging="360"/>
+      </w:pPr>
+      <w:rPr>
+        <w:rFonts w:ascii="Courier New" w:hAnsi="Courier New" w:cs="Courier New" w:eastAsia="Courier New" w:hint="default"/>
+      </w:rPr>
+    </w:lvl>
+    <w:lvl w:ilvl="5">
+      <w:start w:val="1"/>
+      <w:numFmt w:val="bullet"/>
+      <w:isLgl w:val="false"/>
+      <w:suff w:val="tab"/>
+      <w:lvlText w:val="§"/>
+      <w:lvlJc w:val="left"/>
+      <w:pPr>
+        <w:ind w:left="4309" w:hanging="360"/>
+      </w:pPr>
+      <w:rPr>
+        <w:rFonts w:ascii="Wingdings" w:hAnsi="Wingdings" w:cs="Wingdings" w:eastAsia="Wingdings" w:hint="default"/>
+      </w:rPr>
+    </w:lvl>
+    <w:lvl w:ilvl="6">
+      <w:start w:val="1"/>
+      <w:numFmt w:val="bullet"/>
+      <w:isLgl w:val="false"/>
+      <w:suff w:val="tab"/>
+      <w:lvlText w:val="·"/>
+      <w:lvlJc w:val="left"/>
+      <w:pPr>
+        <w:ind w:left="5029" w:hanging="360"/>
+      </w:pPr>
+      <w:rPr>
+        <w:rFonts w:ascii="Symbol" w:hAnsi="Symbol" w:cs="Symbol" w:eastAsia="Symbol" w:hint="default"/>
+      </w:rPr>
+    </w:lvl>
+    <w:lvl w:ilvl="7">
+      <w:start w:val="1"/>
+      <w:numFmt w:val="bullet"/>
+      <w:isLgl w:val="false"/>
+      <w:suff w:val="tab"/>
+      <w:lvlText w:val="o"/>
+      <w:lvlJc w:val="left"/>
+      <w:pPr>
+        <w:ind w:left="5749" w:hanging="360"/>
+      </w:pPr>
+      <w:rPr>
+        <w:rFonts w:ascii="Courier New" w:hAnsi="Courier New" w:cs="Courier New" w:eastAsia="Courier New" w:hint="default"/>
+      </w:rPr>
+    </w:lvl>
+    <w:lvl w:ilvl="8">
+      <w:start w:val="1"/>
+      <w:numFmt w:val="bullet"/>
+      <w:isLgl w:val="false"/>
+      <w:suff w:val="tab"/>
+      <w:lvlText w:val="§"/>
+      <w:lvlJc w:val="left"/>
+      <w:pPr>
+        <w:ind w:left="6469" w:hanging="360"/>
+      </w:pPr>
+      <w:rPr>
+        <w:rFonts w:ascii="Wingdings" w:hAnsi="Wingdings" w:cs="Wingdings" w:eastAsia="Wingdings" w:hint="default"/>
+      </w:rPr>
+    </w:lvl>
+  </w:abstractNum>
+  <w:abstractNum w:abstractNumId="187">
+    <w:multiLevelType w:val="hybridMultilevel"/>
+    <w:lvl w:ilvl="0">
+      <w:start w:val="1"/>
+      <w:numFmt w:val="bullet"/>
+      <w:isLgl w:val="false"/>
+      <w:suff w:val="tab"/>
+      <w:lvlText w:val="·"/>
+      <w:lvlJc w:val="left"/>
+      <w:pPr>
+        <w:ind w:left="709" w:hanging="360"/>
+      </w:pPr>
+      <w:rPr>
+        <w:rFonts w:ascii="Symbol" w:hAnsi="Symbol" w:cs="Symbol" w:eastAsia="Symbol" w:hint="default"/>
+      </w:rPr>
+    </w:lvl>
+    <w:lvl w:ilvl="1">
+      <w:start w:val="1"/>
+      <w:numFmt w:val="bullet"/>
+      <w:isLgl w:val="false"/>
+      <w:suff w:val="tab"/>
+      <w:lvlText w:val="o"/>
+      <w:lvlJc w:val="left"/>
+      <w:pPr>
+        <w:ind w:left="1429" w:hanging="360"/>
+      </w:pPr>
+      <w:rPr>
+        <w:rFonts w:ascii="Courier New" w:hAnsi="Courier New" w:cs="Courier New" w:eastAsia="Courier New" w:hint="default"/>
+      </w:rPr>
+    </w:lvl>
+    <w:lvl w:ilvl="2">
+      <w:start w:val="1"/>
+      <w:numFmt w:val="bullet"/>
+      <w:isLgl w:val="false"/>
+      <w:suff w:val="tab"/>
+      <w:lvlText w:val="§"/>
+      <w:lvlJc w:val="left"/>
+      <w:pPr>
+        <w:ind w:left="2149" w:hanging="360"/>
+      </w:pPr>
+      <w:rPr>
+        <w:rFonts w:ascii="Wingdings" w:hAnsi="Wingdings" w:cs="Wingdings" w:eastAsia="Wingdings" w:hint="default"/>
+      </w:rPr>
+    </w:lvl>
+    <w:lvl w:ilvl="3">
+      <w:start w:val="1"/>
+      <w:numFmt w:val="bullet"/>
+      <w:isLgl w:val="false"/>
+      <w:suff w:val="tab"/>
+      <w:lvlText w:val="·"/>
+      <w:lvlJc w:val="left"/>
+      <w:pPr>
+        <w:ind w:left="2869" w:hanging="360"/>
+      </w:pPr>
+      <w:rPr>
+        <w:rFonts w:ascii="Symbol" w:hAnsi="Symbol" w:cs="Symbol" w:eastAsia="Symbol" w:hint="default"/>
+      </w:rPr>
+    </w:lvl>
+    <w:lvl w:ilvl="4">
+      <w:start w:val="1"/>
+      <w:numFmt w:val="bullet"/>
+      <w:isLgl w:val="false"/>
+      <w:suff w:val="tab"/>
+      <w:lvlText w:val="o"/>
+      <w:lvlJc w:val="left"/>
+      <w:pPr>
+        <w:ind w:left="3589" w:hanging="360"/>
+      </w:pPr>
+      <w:rPr>
+        <w:rFonts w:ascii="Courier New" w:hAnsi="Courier New" w:cs="Courier New" w:eastAsia="Courier New" w:hint="default"/>
+      </w:rPr>
+    </w:lvl>
+    <w:lvl w:ilvl="5">
+      <w:start w:val="1"/>
+      <w:numFmt w:val="bullet"/>
+      <w:isLgl w:val="false"/>
+      <w:suff w:val="tab"/>
+      <w:lvlText w:val="§"/>
+      <w:lvlJc w:val="left"/>
+      <w:pPr>
+        <w:ind w:left="4309" w:hanging="360"/>
+      </w:pPr>
+      <w:rPr>
+        <w:rFonts w:ascii="Wingdings" w:hAnsi="Wingdings" w:cs="Wingdings" w:eastAsia="Wingdings" w:hint="default"/>
+      </w:rPr>
+    </w:lvl>
+    <w:lvl w:ilvl="6">
+      <w:start w:val="1"/>
+      <w:numFmt w:val="bullet"/>
+      <w:isLgl w:val="false"/>
+      <w:suff w:val="tab"/>
+      <w:lvlText w:val="·"/>
+      <w:lvlJc w:val="left"/>
+      <w:pPr>
+        <w:ind w:left="5029" w:hanging="360"/>
+      </w:pPr>
+      <w:rPr>
+        <w:rFonts w:ascii="Symbol" w:hAnsi="Symbol" w:cs="Symbol" w:eastAsia="Symbol" w:hint="default"/>
+      </w:rPr>
+    </w:lvl>
+    <w:lvl w:ilvl="7">
+      <w:start w:val="1"/>
+      <w:numFmt w:val="bullet"/>
+      <w:isLgl w:val="false"/>
+      <w:suff w:val="tab"/>
+      <w:lvlText w:val="o"/>
+      <w:lvlJc w:val="left"/>
+      <w:pPr>
+        <w:ind w:left="5749" w:hanging="360"/>
+      </w:pPr>
+      <w:rPr>
+        <w:rFonts w:ascii="Courier New" w:hAnsi="Courier New" w:cs="Courier New" w:eastAsia="Courier New" w:hint="default"/>
+      </w:rPr>
+    </w:lvl>
+    <w:lvl w:ilvl="8">
+      <w:start w:val="1"/>
+      <w:numFmt w:val="bullet"/>
+      <w:isLgl w:val="false"/>
+      <w:suff w:val="tab"/>
+      <w:lvlText w:val="§"/>
+      <w:lvlJc w:val="left"/>
+      <w:pPr>
+        <w:ind w:left="6469" w:hanging="360"/>
+      </w:pPr>
+      <w:rPr>
+        <w:rFonts w:ascii="Wingdings" w:hAnsi="Wingdings" w:cs="Wingdings" w:eastAsia="Wingdings" w:hint="default"/>
+      </w:rPr>
+    </w:lvl>
+  </w:abstractNum>
+  <w:abstractNum w:abstractNumId="188">
+    <w:multiLevelType w:val="hybridMultilevel"/>
+    <w:lvl w:ilvl="0">
+      <w:start w:val="1"/>
+      <w:numFmt w:val="bullet"/>
+      <w:isLgl w:val="false"/>
+      <w:suff w:val="tab"/>
+      <w:lvlText w:val="·"/>
+      <w:lvlJc w:val="left"/>
+      <w:pPr>
+        <w:ind w:left="709" w:hanging="360"/>
+      </w:pPr>
+      <w:rPr>
+        <w:rFonts w:ascii="Symbol" w:hAnsi="Symbol" w:cs="Symbol" w:eastAsia="Symbol" w:hint="default"/>
+      </w:rPr>
+    </w:lvl>
+    <w:lvl w:ilvl="1">
+      <w:start w:val="1"/>
+      <w:numFmt w:val="bullet"/>
+      <w:isLgl w:val="false"/>
+      <w:suff w:val="tab"/>
+      <w:lvlText w:val="o"/>
+      <w:lvlJc w:val="left"/>
+      <w:pPr>
+        <w:ind w:left="1429" w:hanging="360"/>
+      </w:pPr>
+      <w:rPr>
+        <w:rFonts w:ascii="Courier New" w:hAnsi="Courier New" w:cs="Courier New" w:eastAsia="Courier New" w:hint="default"/>
+      </w:rPr>
+    </w:lvl>
+    <w:lvl w:ilvl="2">
+      <w:start w:val="1"/>
+      <w:numFmt w:val="bullet"/>
+      <w:isLgl w:val="false"/>
+      <w:suff w:val="tab"/>
+      <w:lvlText w:val="§"/>
+      <w:lvlJc w:val="left"/>
+      <w:pPr>
+        <w:ind w:left="2149" w:hanging="360"/>
+      </w:pPr>
+      <w:rPr>
+        <w:rFonts w:ascii="Wingdings" w:hAnsi="Wingdings" w:cs="Wingdings" w:eastAsia="Wingdings" w:hint="default"/>
+      </w:rPr>
+    </w:lvl>
+    <w:lvl w:ilvl="3">
+      <w:start w:val="1"/>
+      <w:numFmt w:val="bullet"/>
+      <w:isLgl w:val="false"/>
+      <w:suff w:val="tab"/>
+      <w:lvlText w:val="·"/>
+      <w:lvlJc w:val="left"/>
+      <w:pPr>
+        <w:ind w:left="2869" w:hanging="360"/>
+      </w:pPr>
+      <w:rPr>
+        <w:rFonts w:ascii="Symbol" w:hAnsi="Symbol" w:cs="Symbol" w:eastAsia="Symbol" w:hint="default"/>
+      </w:rPr>
+    </w:lvl>
+    <w:lvl w:ilvl="4">
+      <w:start w:val="1"/>
+      <w:numFmt w:val="bullet"/>
+      <w:isLgl w:val="false"/>
+      <w:suff w:val="tab"/>
+      <w:lvlText w:val="o"/>
+      <w:lvlJc w:val="left"/>
+      <w:pPr>
+        <w:ind w:left="3589" w:hanging="360"/>
+      </w:pPr>
+      <w:rPr>
+        <w:rFonts w:ascii="Courier New" w:hAnsi="Courier New" w:cs="Courier New" w:eastAsia="Courier New" w:hint="default"/>
+      </w:rPr>
+    </w:lvl>
+    <w:lvl w:ilvl="5">
+      <w:start w:val="1"/>
+      <w:numFmt w:val="bullet"/>
+      <w:isLgl w:val="false"/>
+      <w:suff w:val="tab"/>
+      <w:lvlText w:val="§"/>
+      <w:lvlJc w:val="left"/>
+      <w:pPr>
+        <w:ind w:left="4309" w:hanging="360"/>
+      </w:pPr>
+      <w:rPr>
+        <w:rFonts w:ascii="Wingdings" w:hAnsi="Wingdings" w:cs="Wingdings" w:eastAsia="Wingdings" w:hint="default"/>
+      </w:rPr>
+    </w:lvl>
+    <w:lvl w:ilvl="6">
+      <w:start w:val="1"/>
+      <w:numFmt w:val="bullet"/>
+      <w:isLgl w:val="false"/>
+      <w:suff w:val="tab"/>
+      <w:lvlText w:val="·"/>
+      <w:lvlJc w:val="left"/>
+      <w:pPr>
+        <w:ind w:left="5029" w:hanging="360"/>
+      </w:pPr>
+      <w:rPr>
+        <w:rFonts w:ascii="Symbol" w:hAnsi="Symbol" w:cs="Symbol" w:eastAsia="Symbol" w:hint="default"/>
+      </w:rPr>
+    </w:lvl>
+    <w:lvl w:ilvl="7">
+      <w:start w:val="1"/>
+      <w:numFmt w:val="bullet"/>
+      <w:isLgl w:val="false"/>
+      <w:suff w:val="tab"/>
+      <w:lvlText w:val="o"/>
+      <w:lvlJc w:val="left"/>
+      <w:pPr>
+        <w:ind w:left="5749" w:hanging="360"/>
+      </w:pPr>
+      <w:rPr>
+        <w:rFonts w:ascii="Courier New" w:hAnsi="Courier New" w:cs="Courier New" w:eastAsia="Courier New" w:hint="default"/>
+      </w:rPr>
+    </w:lvl>
+    <w:lvl w:ilvl="8">
+      <w:start w:val="1"/>
+      <w:numFmt w:val="bullet"/>
+      <w:isLgl w:val="false"/>
+      <w:suff w:val="tab"/>
+      <w:lvlText w:val="§"/>
+      <w:lvlJc w:val="left"/>
+      <w:pPr>
+        <w:ind w:left="6469" w:hanging="360"/>
       </w:pPr>
       <w:rPr>
         <w:rFonts w:ascii="Wingdings" w:hAnsi="Wingdings" w:cs="Wingdings" w:eastAsia="Wingdings" w:hint="default"/>
@@ -31799,6 +33221,21 @@
   <w:num w:numId="184">
     <w:abstractNumId w:val="183"/>
   </w:num>
+  <w:num w:numId="185">
+    <w:abstractNumId w:val="184"/>
+  </w:num>
+  <w:num w:numId="186">
+    <w:abstractNumId w:val="185"/>
+  </w:num>
+  <w:num w:numId="187">
+    <w:abstractNumId w:val="186"/>
+  </w:num>
+  <w:num w:numId="188">
+    <w:abstractNumId w:val="187"/>
+  </w:num>
+  <w:num w:numId="189">
+    <w:abstractNumId w:val="188"/>
+  </w:num>
 </w:numbering>
 </file>
 
@@ -31958,11 +33395,11 @@
     <w:lsdException w:name="Bibliography" w:uiPriority="37"/>
     <w:lsdException w:name="TOC Heading" w:uiPriority="39" w:qFormat="1"/>
   </w:latentStyles>
-  <w:style w:type="paragraph" w:styleId="1010">
+  <w:style w:type="paragraph" w:styleId="1012">
     <w:name w:val="Heading 1"/>
-    <w:basedOn w:val="1186"/>
-    <w:next w:val="1186"/>
-    <w:link w:val="1011"/>
+    <w:basedOn w:val="1188"/>
+    <w:next w:val="1188"/>
+    <w:link w:val="1013"/>
     <w:qFormat/>
     <w:uiPriority w:val="9"/>
     <w:rPr>
@@ -31977,9 +33414,9 @@
       <w:outlineLvl w:val="0"/>
     </w:pPr>
   </w:style>
-  <w:style w:type="character" w:styleId="1011">
+  <w:style w:type="character" w:styleId="1013">
     <w:name w:val="Heading 1 Char"/>
-    <w:link w:val="1010"/>
+    <w:link w:val="1012"/>
     <w:uiPriority w:val="9"/>
     <w:rPr>
       <w:rFonts w:ascii="Arial" w:hAnsi="Arial" w:cs="Arial" w:eastAsia="Arial"/>
@@ -31987,11 +33424,11 @@
       <w:szCs w:val="40"/>
     </w:rPr>
   </w:style>
-  <w:style w:type="paragraph" w:styleId="1012">
+  <w:style w:type="paragraph" w:styleId="1014">
     <w:name w:val="Heading 2"/>
-    <w:basedOn w:val="1186"/>
-    <w:next w:val="1186"/>
-    <w:link w:val="1013"/>
+    <w:basedOn w:val="1188"/>
+    <w:next w:val="1188"/>
+    <w:link w:val="1015"/>
     <w:qFormat/>
     <w:uiPriority w:val="9"/>
     <w:unhideWhenUsed/>
@@ -32006,20 +33443,20 @@
       <w:outlineLvl w:val="1"/>
     </w:pPr>
   </w:style>
-  <w:style w:type="character" w:styleId="1013">
+  <w:style w:type="character" w:styleId="1015">
     <w:name w:val="Heading 2 Char"/>
-    <w:link w:val="1012"/>
+    <w:link w:val="1014"/>
     <w:uiPriority w:val="9"/>
     <w:rPr>
       <w:rFonts w:ascii="Arial" w:hAnsi="Arial" w:cs="Arial" w:eastAsia="Arial"/>
       <w:sz w:val="34"/>
     </w:rPr>
   </w:style>
-  <w:style w:type="paragraph" w:styleId="1014">
+  <w:style w:type="paragraph" w:styleId="1016">
     <w:name w:val="Heading 3"/>
-    <w:basedOn w:val="1186"/>
-    <w:next w:val="1186"/>
-    <w:link w:val="1015"/>
+    <w:basedOn w:val="1188"/>
+    <w:next w:val="1188"/>
+    <w:link w:val="1017"/>
     <w:qFormat/>
     <w:uiPriority w:val="9"/>
     <w:unhideWhenUsed/>
@@ -32035,9 +33472,9 @@
       <w:outlineLvl w:val="2"/>
     </w:pPr>
   </w:style>
-  <w:style w:type="character" w:styleId="1015">
+  <w:style w:type="character" w:styleId="1017">
     <w:name w:val="Heading 3 Char"/>
-    <w:link w:val="1014"/>
+    <w:link w:val="1016"/>
     <w:uiPriority w:val="9"/>
     <w:rPr>
       <w:rFonts w:ascii="Arial" w:hAnsi="Arial" w:cs="Arial" w:eastAsia="Arial"/>
@@ -32045,11 +33482,11 @@
       <w:szCs w:val="30"/>
     </w:rPr>
   </w:style>
-  <w:style w:type="paragraph" w:styleId="1016">
+  <w:style w:type="paragraph" w:styleId="1018">
     <w:name w:val="Heading 4"/>
-    <w:basedOn w:val="1186"/>
-    <w:next w:val="1186"/>
-    <w:link w:val="1017"/>
+    <w:basedOn w:val="1188"/>
+    <w:next w:val="1188"/>
+    <w:link w:val="1019"/>
     <w:qFormat/>
     <w:uiPriority w:val="9"/>
     <w:unhideWhenUsed/>
@@ -32067,9 +33504,9 @@
       <w:outlineLvl w:val="3"/>
     </w:pPr>
   </w:style>
-  <w:style w:type="character" w:styleId="1017">
+  <w:style w:type="character" w:styleId="1019">
     <w:name w:val="Heading 4 Char"/>
-    <w:link w:val="1016"/>
+    <w:link w:val="1018"/>
     <w:uiPriority w:val="9"/>
     <w:rPr>
       <w:rFonts w:ascii="Arial" w:hAnsi="Arial" w:cs="Arial" w:eastAsia="Arial"/>
@@ -32079,11 +33516,11 @@
       <w:szCs w:val="26"/>
     </w:rPr>
   </w:style>
-  <w:style w:type="paragraph" w:styleId="1018">
+  <w:style w:type="paragraph" w:styleId="1020">
     <w:name w:val="Heading 5"/>
-    <w:basedOn w:val="1186"/>
-    <w:next w:val="1186"/>
-    <w:link w:val="1019"/>
+    <w:basedOn w:val="1188"/>
+    <w:next w:val="1188"/>
+    <w:link w:val="1021"/>
     <w:qFormat/>
     <w:uiPriority w:val="9"/>
     <w:unhideWhenUsed/>
@@ -32101,9 +33538,9 @@
       <w:outlineLvl w:val="4"/>
     </w:pPr>
   </w:style>
-  <w:style w:type="character" w:styleId="1019">
+  <w:style w:type="character" w:styleId="1021">
     <w:name w:val="Heading 5 Char"/>
-    <w:link w:val="1018"/>
+    <w:link w:val="1020"/>
     <w:uiPriority w:val="9"/>
     <w:rPr>
       <w:rFonts w:ascii="Arial" w:hAnsi="Arial" w:cs="Arial" w:eastAsia="Arial"/>
@@ -32113,11 +33550,11 @@
       <w:szCs w:val="24"/>
     </w:rPr>
   </w:style>
-  <w:style w:type="paragraph" w:styleId="1020">
+  <w:style w:type="paragraph" w:styleId="1022">
     <w:name w:val="Heading 6"/>
-    <w:basedOn w:val="1186"/>
-    <w:next w:val="1186"/>
-    <w:link w:val="1021"/>
+    <w:basedOn w:val="1188"/>
+    <w:next w:val="1188"/>
+    <w:link w:val="1023"/>
     <w:qFormat/>
     <w:uiPriority w:val="9"/>
     <w:unhideWhenUsed/>
@@ -32135,9 +33572,9 @@
       <w:outlineLvl w:val="5"/>
     </w:pPr>
   </w:style>
-  <w:style w:type="character" w:styleId="1021">
+  <w:style w:type="character" w:styleId="1023">
     <w:name w:val="Heading 6 Char"/>
-    <w:link w:val="1020"/>
+    <w:link w:val="1022"/>
     <w:uiPriority w:val="9"/>
     <w:rPr>
       <w:rFonts w:ascii="Arial" w:hAnsi="Arial" w:cs="Arial" w:eastAsia="Arial"/>
@@ -32147,11 +33584,11 @@
       <w:szCs w:val="22"/>
     </w:rPr>
   </w:style>
-  <w:style w:type="paragraph" w:styleId="1022">
+  <w:style w:type="paragraph" w:styleId="1024">
     <w:name w:val="Heading 7"/>
-    <w:basedOn w:val="1186"/>
-    <w:next w:val="1186"/>
-    <w:link w:val="1023"/>
+    <w:basedOn w:val="1188"/>
+    <w:next w:val="1188"/>
+    <w:link w:val="1025"/>
     <w:qFormat/>
     <w:uiPriority w:val="9"/>
     <w:unhideWhenUsed/>
@@ -32171,9 +33608,9 @@
       <w:outlineLvl w:val="6"/>
     </w:pPr>
   </w:style>
-  <w:style w:type="character" w:styleId="1023">
+  <w:style w:type="character" w:styleId="1025">
     <w:name w:val="Heading 7 Char"/>
-    <w:link w:val="1022"/>
+    <w:link w:val="1024"/>
     <w:uiPriority w:val="9"/>
     <w:rPr>
       <w:rFonts w:ascii="Arial" w:hAnsi="Arial" w:cs="Arial" w:eastAsia="Arial"/>
@@ -32185,11 +33622,11 @@
       <w:szCs w:val="22"/>
     </w:rPr>
   </w:style>
-  <w:style w:type="paragraph" w:styleId="1024">
+  <w:style w:type="paragraph" w:styleId="1026">
     <w:name w:val="Heading 8"/>
-    <w:basedOn w:val="1186"/>
-    <w:next w:val="1186"/>
-    <w:link w:val="1025"/>
+    <w:basedOn w:val="1188"/>
+    <w:next w:val="1188"/>
+    <w:link w:val="1027"/>
     <w:qFormat/>
     <w:uiPriority w:val="9"/>
     <w:unhideWhenUsed/>
@@ -32207,9 +33644,9 @@
       <w:outlineLvl w:val="7"/>
     </w:pPr>
   </w:style>
-  <w:style w:type="character" w:styleId="1025">
+  <w:style w:type="character" w:styleId="1027">
     <w:name w:val="Heading 8 Char"/>
-    <w:link w:val="1024"/>
+    <w:link w:val="1026"/>
     <w:uiPriority w:val="9"/>
     <w:rPr>
       <w:rFonts w:ascii="Arial" w:hAnsi="Arial" w:cs="Arial" w:eastAsia="Arial"/>
@@ -32219,11 +33656,11 @@
       <w:szCs w:val="22"/>
     </w:rPr>
   </w:style>
-  <w:style w:type="paragraph" w:styleId="1026">
+  <w:style w:type="paragraph" w:styleId="1028">
     <w:name w:val="Heading 9"/>
-    <w:basedOn w:val="1186"/>
-    <w:next w:val="1186"/>
-    <w:link w:val="1027"/>
+    <w:basedOn w:val="1188"/>
+    <w:next w:val="1188"/>
+    <w:link w:val="1029"/>
     <w:qFormat/>
     <w:uiPriority w:val="9"/>
     <w:unhideWhenUsed/>
@@ -32241,9 +33678,9 @@
       <w:outlineLvl w:val="8"/>
     </w:pPr>
   </w:style>
-  <w:style w:type="character" w:styleId="1027">
+  <w:style w:type="character" w:styleId="1029">
     <w:name w:val="Heading 9 Char"/>
-    <w:link w:val="1026"/>
+    <w:link w:val="1028"/>
     <w:uiPriority w:val="9"/>
     <w:rPr>
       <w:rFonts w:ascii="Arial" w:hAnsi="Arial" w:cs="Arial" w:eastAsia="Arial"/>
@@ -32253,11 +33690,11 @@
       <w:szCs w:val="21"/>
     </w:rPr>
   </w:style>
-  <w:style w:type="paragraph" w:styleId="1028">
+  <w:style w:type="paragraph" w:styleId="1030">
     <w:name w:val="Title"/>
-    <w:basedOn w:val="1186"/>
-    <w:next w:val="1186"/>
-    <w:link w:val="1029"/>
+    <w:basedOn w:val="1188"/>
+    <w:next w:val="1188"/>
+    <w:link w:val="1031"/>
     <w:qFormat/>
     <w:uiPriority w:val="10"/>
     <w:rPr>
@@ -32269,20 +33706,20 @@
       <w:spacing w:after="200" w:before="300"/>
     </w:pPr>
   </w:style>
-  <w:style w:type="character" w:styleId="1029">
+  <w:style w:type="character" w:styleId="1031">
     <w:name w:val="Title Char"/>
-    <w:link w:val="1028"/>
+    <w:link w:val="1030"/>
     <w:uiPriority w:val="10"/>
     <w:rPr>
       <w:sz w:val="48"/>
       <w:szCs w:val="48"/>
     </w:rPr>
   </w:style>
-  <w:style w:type="paragraph" w:styleId="1030">
+  <w:style w:type="paragraph" w:styleId="1032">
     <w:name w:val="Subtitle"/>
-    <w:basedOn w:val="1186"/>
-    <w:next w:val="1186"/>
-    <w:link w:val="1031"/>
+    <w:basedOn w:val="1188"/>
+    <w:next w:val="1188"/>
+    <w:link w:val="1033"/>
     <w:qFormat/>
     <w:uiPriority w:val="11"/>
     <w:rPr>
@@ -32293,20 +33730,20 @@
       <w:spacing w:after="200" w:before="200"/>
     </w:pPr>
   </w:style>
-  <w:style w:type="character" w:styleId="1031">
+  <w:style w:type="character" w:styleId="1033">
     <w:name w:val="Subtitle Char"/>
-    <w:link w:val="1030"/>
+    <w:link w:val="1032"/>
     <w:uiPriority w:val="11"/>
     <w:rPr>
       <w:sz w:val="24"/>
       <w:szCs w:val="24"/>
     </w:rPr>
   </w:style>
-  <w:style w:type="paragraph" w:styleId="1032">
+  <w:style w:type="paragraph" w:styleId="1034">
     <w:name w:val="Quote"/>
-    <w:basedOn w:val="1186"/>
-    <w:next w:val="1186"/>
-    <w:link w:val="1033"/>
+    <w:basedOn w:val="1188"/>
+    <w:next w:val="1188"/>
+    <w:link w:val="1035"/>
     <w:qFormat/>
     <w:uiPriority w:val="29"/>
     <w:rPr>
@@ -32316,19 +33753,19 @@
       <w:ind w:left="720" w:right="720"/>
     </w:pPr>
   </w:style>
-  <w:style w:type="character" w:styleId="1033">
+  <w:style w:type="character" w:styleId="1035">
     <w:name w:val="Quote Char"/>
-    <w:link w:val="1032"/>
+    <w:link w:val="1034"/>
     <w:uiPriority w:val="29"/>
     <w:rPr>
       <w:i/>
     </w:rPr>
   </w:style>
-  <w:style w:type="paragraph" w:styleId="1034">
+  <w:style w:type="paragraph" w:styleId="1036">
     <w:name w:val="Intense Quote"/>
-    <w:basedOn w:val="1186"/>
-    <w:next w:val="1186"/>
-    <w:link w:val="1035"/>
+    <w:basedOn w:val="1188"/>
+    <w:next w:val="1188"/>
+    <w:link w:val="1037"/>
     <w:qFormat/>
     <w:uiPriority w:val="30"/>
     <w:rPr>
@@ -32346,37 +33783,18 @@
       </w:pBdr>
     </w:pPr>
   </w:style>
-  <w:style w:type="character" w:styleId="1035">
+  <w:style w:type="character" w:styleId="1037">
     <w:name w:val="Intense Quote Char"/>
-    <w:link w:val="1034"/>
+    <w:link w:val="1036"/>
     <w:uiPriority w:val="30"/>
     <w:rPr>
       <w:i/>
     </w:rPr>
   </w:style>
-  <w:style w:type="paragraph" w:styleId="1036">
+  <w:style w:type="paragraph" w:styleId="1038">
     <w:name w:val="Header"/>
-    <w:basedOn w:val="1186"/>
-    <w:link w:val="1037"/>
-    <w:uiPriority w:val="99"/>
-    <w:unhideWhenUsed/>
-    <w:pPr>
-      <w:spacing w:lineRule="auto" w:line="240" w:after="0"/>
-      <w:tabs>
-        <w:tab w:val="center" w:pos="7143" w:leader="none"/>
-        <w:tab w:val="right" w:pos="14287" w:leader="none"/>
-      </w:tabs>
-    </w:pPr>
-  </w:style>
-  <w:style w:type="character" w:styleId="1037">
-    <w:name w:val="Header Char"/>
-    <w:link w:val="1036"/>
-    <w:uiPriority w:val="99"/>
-  </w:style>
-  <w:style w:type="paragraph" w:styleId="1038">
-    <w:name w:val="Footer"/>
-    <w:basedOn w:val="1186"/>
-    <w:link w:val="1041"/>
+    <w:basedOn w:val="1188"/>
+    <w:link w:val="1039"/>
     <w:uiPriority w:val="99"/>
     <w:unhideWhenUsed/>
     <w:pPr>
@@ -32388,14 +33806,33 @@
     </w:pPr>
   </w:style>
   <w:style w:type="character" w:styleId="1039">
-    <w:name w:val="Footer Char"/>
+    <w:name w:val="Header Char"/>
     <w:link w:val="1038"/>
     <w:uiPriority w:val="99"/>
   </w:style>
   <w:style w:type="paragraph" w:styleId="1040">
+    <w:name w:val="Footer"/>
+    <w:basedOn w:val="1188"/>
+    <w:link w:val="1043"/>
+    <w:uiPriority w:val="99"/>
+    <w:unhideWhenUsed/>
+    <w:pPr>
+      <w:spacing w:lineRule="auto" w:line="240" w:after="0"/>
+      <w:tabs>
+        <w:tab w:val="center" w:pos="7143" w:leader="none"/>
+        <w:tab w:val="right" w:pos="14287" w:leader="none"/>
+      </w:tabs>
+    </w:pPr>
+  </w:style>
+  <w:style w:type="character" w:styleId="1041">
+    <w:name w:val="Footer Char"/>
+    <w:link w:val="1040"/>
+    <w:uiPriority w:val="99"/>
+  </w:style>
+  <w:style w:type="paragraph" w:styleId="1042">
     <w:name w:val="Caption"/>
-    <w:basedOn w:val="1186"/>
-    <w:next w:val="1186"/>
+    <w:basedOn w:val="1188"/>
+    <w:next w:val="1188"/>
     <w:qFormat/>
     <w:uiPriority w:val="35"/>
     <w:semiHidden/>
@@ -32411,15 +33848,15 @@
       <w:spacing w:lineRule="auto" w:line="276"/>
     </w:pPr>
   </w:style>
-  <w:style w:type="character" w:styleId="1041">
+  <w:style w:type="character" w:styleId="1043">
     <w:name w:val="Caption Char"/>
-    <w:basedOn w:val="1040"/>
-    <w:link w:val="1038"/>
+    <w:basedOn w:val="1042"/>
+    <w:link w:val="1040"/>
     <w:uiPriority w:val="99"/>
   </w:style>
-  <w:style w:type="table" w:styleId="1042">
+  <w:style w:type="table" w:styleId="1044">
     <w:name w:val="Table Grid"/>
-    <w:basedOn w:val="1187"/>
+    <w:basedOn w:val="1189"/>
     <w:uiPriority w:val="59"/>
     <w:pPr>
       <w:spacing w:lineRule="auto" w:line="240" w:after="0"/>
@@ -32442,9 +33879,9 @@
       </w:tblCellMar>
     </w:tblPr>
   </w:style>
-  <w:style w:type="table" w:styleId="1043">
+  <w:style w:type="table" w:styleId="1045">
     <w:name w:val="Table Grid Light"/>
-    <w:basedOn w:val="1187"/>
+    <w:basedOn w:val="1189"/>
     <w:uiPriority w:val="59"/>
     <w:pPr>
       <w:spacing w:lineRule="auto" w:line="240" w:after="0"/>
@@ -32467,9 +33904,9 @@
       </w:tblCellMar>
     </w:tblPr>
   </w:style>
-  <w:style w:type="table" w:styleId="1044">
+  <w:style w:type="table" w:styleId="1046">
     <w:name w:val="Plain Table 1"/>
-    <w:basedOn w:val="1187"/>
+    <w:basedOn w:val="1189"/>
     <w:uiPriority w:val="59"/>
     <w:pPr>
       <w:spacing w:lineRule="auto" w:line="240" w:after="0"/>
@@ -32534,9 +33971,9 @@
       </w:rPr>
     </w:tblStylePr>
   </w:style>
-  <w:style w:type="table" w:styleId="1045">
+  <w:style w:type="table" w:styleId="1047">
     <w:name w:val="Plain Table 2"/>
-    <w:basedOn w:val="1187"/>
+    <w:basedOn w:val="1189"/>
     <w:uiPriority w:val="59"/>
     <w:pPr>
       <w:spacing w:lineRule="auto" w:line="240" w:after="0"/>
@@ -32619,9 +34056,9 @@
       </w:rPr>
     </w:tblStylePr>
   </w:style>
-  <w:style w:type="table" w:styleId="1046">
+  <w:style w:type="table" w:styleId="1048">
     <w:name w:val="Plain Table 3"/>
-    <w:basedOn w:val="1187"/>
+    <w:basedOn w:val="1189"/>
     <w:uiPriority w:val="99"/>
     <w:pPr>
       <w:spacing w:lineRule="auto" w:line="240" w:after="0"/>
@@ -32696,9 +34133,9 @@
       </w:rPr>
     </w:tblStylePr>
   </w:style>
-  <w:style w:type="table" w:styleId="1047">
+  <w:style w:type="table" w:styleId="1049">
     <w:name w:val="Plain Table 4"/>
-    <w:basedOn w:val="1187"/>
+    <w:basedOn w:val="1189"/>
     <w:uiPriority w:val="99"/>
     <w:pPr>
       <w:spacing w:lineRule="auto" w:line="240" w:after="0"/>
@@ -32753,9 +34190,9 @@
       </w:rPr>
     </w:tblStylePr>
   </w:style>
-  <w:style w:type="table" w:styleId="1048">
+  <w:style w:type="table" w:styleId="1050">
     <w:name w:val="Plain Table 5"/>
-    <w:basedOn w:val="1187"/>
+    <w:basedOn w:val="1189"/>
     <w:uiPriority w:val="99"/>
     <w:pPr>
       <w:spacing w:lineRule="auto" w:line="240" w:after="0"/>
@@ -32841,9 +34278,9 @@
       </w:tcPr>
     </w:tblStylePr>
   </w:style>
-  <w:style w:type="table" w:styleId="1049">
+  <w:style w:type="table" w:styleId="1051">
     <w:name w:val="Grid Table 1 Light"/>
-    <w:basedOn w:val="1187"/>
+    <w:basedOn w:val="1189"/>
     <w:uiPriority w:val="99"/>
     <w:pPr>
       <w:spacing w:lineRule="auto" w:line="240" w:after="0"/>
@@ -32906,9 +34343,9 @@
       </w:rPr>
     </w:tblStylePr>
   </w:style>
-  <w:style w:type="table" w:styleId="1050">
+  <w:style w:type="table" w:styleId="1052">
     <w:name w:val="Grid Table 1 Light - Accent 1"/>
-    <w:basedOn w:val="1187"/>
+    <w:basedOn w:val="1189"/>
     <w:uiPriority w:val="99"/>
     <w:pPr>
       <w:spacing w:lineRule="auto" w:line="240" w:after="0"/>
@@ -32971,9 +34408,9 @@
       </w:rPr>
     </w:tblStylePr>
   </w:style>
-  <w:style w:type="table" w:styleId="1051">
+  <w:style w:type="table" w:styleId="1053">
     <w:name w:val="Grid Table 1 Light - Accent 2"/>
-    <w:basedOn w:val="1187"/>
+    <w:basedOn w:val="1189"/>
     <w:uiPriority w:val="99"/>
     <w:pPr>
       <w:spacing w:lineRule="auto" w:line="240" w:after="0"/>
@@ -33036,9 +34473,9 @@
       </w:rPr>
     </w:tblStylePr>
   </w:style>
-  <w:style w:type="table" w:styleId="1052">
+  <w:style w:type="table" w:styleId="1054">
     <w:name w:val="Grid Table 1 Light - Accent 3"/>
-    <w:basedOn w:val="1187"/>
+    <w:basedOn w:val="1189"/>
     <w:uiPriority w:val="99"/>
     <w:pPr>
       <w:spacing w:lineRule="auto" w:line="240" w:after="0"/>
@@ -33101,9 +34538,9 @@
       </w:rPr>
     </w:tblStylePr>
   </w:style>
-  <w:style w:type="table" w:styleId="1053">
+  <w:style w:type="table" w:styleId="1055">
     <w:name w:val="Grid Table 1 Light - Accent 4"/>
-    <w:basedOn w:val="1187"/>
+    <w:basedOn w:val="1189"/>
     <w:uiPriority w:val="99"/>
     <w:pPr>
       <w:spacing w:lineRule="auto" w:line="240" w:after="0"/>
@@ -33166,9 +34603,9 @@
       </w:rPr>
     </w:tblStylePr>
   </w:style>
-  <w:style w:type="table" w:styleId="1054">
+  <w:style w:type="table" w:styleId="1056">
     <w:name w:val="Grid Table 1 Light - Accent 5"/>
-    <w:basedOn w:val="1187"/>
+    <w:basedOn w:val="1189"/>
     <w:uiPriority w:val="99"/>
     <w:pPr>
       <w:spacing w:lineRule="auto" w:line="240" w:after="0"/>
@@ -33231,9 +34668,9 @@
       </w:rPr>
     </w:tblStylePr>
   </w:style>
-  <w:style w:type="table" w:styleId="1055">
+  <w:style w:type="table" w:styleId="1057">
     <w:name w:val="Grid Table 1 Light - Accent 6"/>
-    <w:basedOn w:val="1187"/>
+    <w:basedOn w:val="1189"/>
     <w:uiPriority w:val="99"/>
     <w:pPr>
       <w:spacing w:lineRule="auto" w:line="240" w:after="0"/>
@@ -33296,9 +34733,9 @@
       </w:rPr>
     </w:tblStylePr>
   </w:style>
-  <w:style w:type="table" w:styleId="1056">
+  <w:style w:type="table" w:styleId="1058">
     <w:name w:val="Grid Table 2"/>
-    <w:basedOn w:val="1187"/>
+    <w:basedOn w:val="1189"/>
     <w:uiPriority w:val="99"/>
     <w:pPr>
       <w:spacing w:lineRule="auto" w:line="240" w:after="0"/>
@@ -33376,9 +34813,9 @@
       </w:tcPr>
     </w:tblStylePr>
   </w:style>
-  <w:style w:type="table" w:styleId="1057">
+  <w:style w:type="table" w:styleId="1059">
     <w:name w:val="Grid Table 2 - Accent 1"/>
-    <w:basedOn w:val="1187"/>
+    <w:basedOn w:val="1189"/>
     <w:uiPriority w:val="99"/>
     <w:pPr>
       <w:spacing w:lineRule="auto" w:line="240" w:after="0"/>
@@ -33456,9 +34893,9 @@
       </w:tcPr>
     </w:tblStylePr>
   </w:style>
-  <w:style w:type="table" w:styleId="1058">
+  <w:style w:type="table" w:styleId="1060">
     <w:name w:val="Grid Table 2 - Accent 2"/>
-    <w:basedOn w:val="1187"/>
+    <w:basedOn w:val="1189"/>
     <w:uiPriority w:val="99"/>
     <w:pPr>
       <w:spacing w:lineRule="auto" w:line="240" w:after="0"/>
@@ -33536,9 +34973,9 @@
       </w:tcPr>
     </w:tblStylePr>
   </w:style>
-  <w:style w:type="table" w:styleId="1059">
+  <w:style w:type="table" w:styleId="1061">
     <w:name w:val="Grid Table 2 - Accent 3"/>
-    <w:basedOn w:val="1187"/>
+    <w:basedOn w:val="1189"/>
     <w:uiPriority w:val="99"/>
     <w:pPr>
       <w:spacing w:lineRule="auto" w:line="240" w:after="0"/>
@@ -33616,9 +35053,9 @@
       </w:tcPr>
     </w:tblStylePr>
   </w:style>
-  <w:style w:type="table" w:styleId="1060">
+  <w:style w:type="table" w:styleId="1062">
     <w:name w:val="Grid Table 2 - Accent 4"/>
-    <w:basedOn w:val="1187"/>
+    <w:basedOn w:val="1189"/>
     <w:uiPriority w:val="99"/>
     <w:pPr>
       <w:spacing w:lineRule="auto" w:line="240" w:after="0"/>
@@ -33696,9 +35133,9 @@
       </w:tcPr>
     </w:tblStylePr>
   </w:style>
-  <w:style w:type="table" w:styleId="1061">
+  <w:style w:type="table" w:styleId="1063">
     <w:name w:val="Grid Table 2 - Accent 5"/>
-    <w:basedOn w:val="1187"/>
+    <w:basedOn w:val="1189"/>
     <w:uiPriority w:val="99"/>
     <w:pPr>
       <w:spacing w:lineRule="auto" w:line="240" w:after="0"/>
@@ -33776,9 +35213,9 @@
       </w:tcPr>
     </w:tblStylePr>
   </w:style>
-  <w:style w:type="table" w:styleId="1062">
+  <w:style w:type="table" w:styleId="1064">
     <w:name w:val="Grid Table 2 - Accent 6"/>
-    <w:basedOn w:val="1187"/>
+    <w:basedOn w:val="1189"/>
     <w:uiPriority w:val="99"/>
     <w:pPr>
       <w:spacing w:lineRule="auto" w:line="240" w:after="0"/>
@@ -33856,9 +35293,9 @@
       </w:tcPr>
     </w:tblStylePr>
   </w:style>
-  <w:style w:type="table" w:styleId="1063">
+  <w:style w:type="table" w:styleId="1065">
     <w:name w:val="Grid Table 3"/>
-    <w:basedOn w:val="1187"/>
+    <w:basedOn w:val="1189"/>
     <w:uiPriority w:val="99"/>
     <w:pPr>
       <w:spacing w:lineRule="auto" w:line="240" w:after="0"/>
@@ -33957,9 +35394,9 @@
       </w:tcPr>
     </w:tblStylePr>
   </w:style>
-  <w:style w:type="table" w:styleId="1064">
+  <w:style w:type="table" w:styleId="1066">
     <w:name w:val="Grid Table 3 - Accent 1"/>
-    <w:basedOn w:val="1187"/>
+    <w:basedOn w:val="1189"/>
     <w:uiPriority w:val="99"/>
     <w:pPr>
       <w:spacing w:lineRule="auto" w:line="240" w:after="0"/>
@@ -34058,9 +35495,9 @@
       </w:tcPr>
     </w:tblStylePr>
   </w:style>
-  <w:style w:type="table" w:styleId="1065">
+  <w:style w:type="table" w:styleId="1067">
     <w:name w:val="Grid Table 3 - Accent 2"/>
-    <w:basedOn w:val="1187"/>
+    <w:basedOn w:val="1189"/>
     <w:uiPriority w:val="99"/>
     <w:pPr>
       <w:spacing w:lineRule="auto" w:line="240" w:after="0"/>
@@ -34159,9 +35596,9 @@
       </w:tcPr>
     </w:tblStylePr>
   </w:style>
-  <w:style w:type="table" w:styleId="1066">
+  <w:style w:type="table" w:styleId="1068">
     <w:name w:val="Grid Table 3 - Accent 3"/>
-    <w:basedOn w:val="1187"/>
+    <w:basedOn w:val="1189"/>
     <w:uiPriority w:val="99"/>
     <w:pPr>
       <w:spacing w:lineRule="auto" w:line="240" w:after="0"/>
@@ -34260,9 +35697,9 @@
       </w:tcPr>
     </w:tblStylePr>
   </w:style>
-  <w:style w:type="table" w:styleId="1067">
+  <w:style w:type="table" w:styleId="1069">
     <w:name w:val="Grid Table 3 - Accent 4"/>
-    <w:basedOn w:val="1187"/>
+    <w:basedOn w:val="1189"/>
     <w:uiPriority w:val="99"/>
     <w:pPr>
       <w:spacing w:lineRule="auto" w:line="240" w:after="0"/>
@@ -34361,9 +35798,9 @@
       </w:tcPr>
     </w:tblStylePr>
   </w:style>
-  <w:style w:type="table" w:styleId="1068">
+  <w:style w:type="table" w:styleId="1070">
     <w:name w:val="Grid Table 3 - Accent 5"/>
-    <w:basedOn w:val="1187"/>
+    <w:basedOn w:val="1189"/>
     <w:uiPriority w:val="99"/>
     <w:pPr>
       <w:spacing w:lineRule="auto" w:line="240" w:after="0"/>
@@ -34462,9 +35899,9 @@
       </w:tcPr>
     </w:tblStylePr>
   </w:style>
-  <w:style w:type="table" w:styleId="1069">
+  <w:style w:type="table" w:styleId="1071">
     <w:name w:val="Grid Table 3 - Accent 6"/>
-    <w:basedOn w:val="1187"/>
+    <w:basedOn w:val="1189"/>
     <w:uiPriority w:val="99"/>
     <w:pPr>
       <w:spacing w:lineRule="auto" w:line="240" w:after="0"/>
@@ -34563,9 +36000,9 @@
       </w:tcPr>
     </w:tblStylePr>
   </w:style>
-  <w:style w:type="table" w:styleId="1070">
+  <w:style w:type="table" w:styleId="1072">
     <w:name w:val="Grid Table 4"/>
-    <w:basedOn w:val="1187"/>
+    <w:basedOn w:val="1189"/>
     <w:uiPriority w:val="59"/>
     <w:pPr>
       <w:spacing w:lineRule="auto" w:line="240" w:after="0"/>
@@ -34644,9 +36081,9 @@
       </w:tcPr>
     </w:tblStylePr>
   </w:style>
-  <w:style w:type="table" w:styleId="1071">
+  <w:style w:type="table" w:styleId="1073">
     <w:name w:val="Grid Table 4 - Accent 1"/>
-    <w:basedOn w:val="1187"/>
+    <w:basedOn w:val="1189"/>
     <w:uiPriority w:val="59"/>
     <w:pPr>
       <w:spacing w:lineRule="auto" w:line="240" w:after="0"/>
@@ -34725,9 +36162,9 @@
       </w:tcPr>
     </w:tblStylePr>
   </w:style>
-  <w:style w:type="table" w:styleId="1072">
+  <w:style w:type="table" w:styleId="1074">
     <w:name w:val="Grid Table 4 - Accent 2"/>
-    <w:basedOn w:val="1187"/>
+    <w:basedOn w:val="1189"/>
     <w:uiPriority w:val="59"/>
     <w:pPr>
       <w:spacing w:lineRule="auto" w:line="240" w:after="0"/>
@@ -34806,9 +36243,9 @@
       </w:tcPr>
     </w:tblStylePr>
   </w:style>
-  <w:style w:type="table" w:styleId="1073">
+  <w:style w:type="table" w:styleId="1075">
     <w:name w:val="Grid Table 4 - Accent 3"/>
-    <w:basedOn w:val="1187"/>
+    <w:basedOn w:val="1189"/>
     <w:uiPriority w:val="59"/>
     <w:pPr>
       <w:spacing w:lineRule="auto" w:line="240" w:after="0"/>
@@ -34887,9 +36324,9 @@
       </w:tcPr>
     </w:tblStylePr>
   </w:style>
-  <w:style w:type="table" w:styleId="1074">
+  <w:style w:type="table" w:styleId="1076">
     <w:name w:val="Grid Table 4 - Accent 4"/>
-    <w:basedOn w:val="1187"/>
+    <w:basedOn w:val="1189"/>
     <w:uiPriority w:val="59"/>
     <w:pPr>
       <w:spacing w:lineRule="auto" w:line="240" w:after="0"/>
@@ -34968,9 +36405,9 @@
       </w:tcPr>
     </w:tblStylePr>
   </w:style>
-  <w:style w:type="table" w:styleId="1075">
+  <w:style w:type="table" w:styleId="1077">
     <w:name w:val="Grid Table 4 - Accent 5"/>
-    <w:basedOn w:val="1187"/>
+    <w:basedOn w:val="1189"/>
     <w:uiPriority w:val="59"/>
     <w:pPr>
       <w:spacing w:lineRule="auto" w:line="240" w:after="0"/>
@@ -35049,9 +36486,9 @@
       </w:tcPr>
     </w:tblStylePr>
   </w:style>
-  <w:style w:type="table" w:styleId="1076">
+  <w:style w:type="table" w:styleId="1078">
     <w:name w:val="Grid Table 4 - Accent 6"/>
-    <w:basedOn w:val="1187"/>
+    <w:basedOn w:val="1189"/>
     <w:uiPriority w:val="59"/>
     <w:pPr>
       <w:spacing w:lineRule="auto" w:line="240" w:after="0"/>
@@ -35130,9 +36567,9 @@
       </w:tcPr>
     </w:tblStylePr>
   </w:style>
-  <w:style w:type="table" w:styleId="1077">
+  <w:style w:type="table" w:styleId="1079">
     <w:name w:val="Grid Table 5 Dark"/>
-    <w:basedOn w:val="1187"/>
+    <w:basedOn w:val="1189"/>
     <w:uiPriority w:val="99"/>
     <w:pPr>
       <w:spacing w:lineRule="auto" w:line="240" w:after="0"/>
@@ -35209,9 +36646,9 @@
       </w:tcPr>
     </w:tblStylePr>
   </w:style>
-  <w:style w:type="table" w:styleId="1078">
+  <w:style w:type="table" w:styleId="1080">
     <w:name w:val="Grid Table 5 Dark- Accent 1"/>
-    <w:basedOn w:val="1187"/>
+    <w:basedOn w:val="1189"/>
     <w:uiPriority w:val="99"/>
     <w:pPr>
       <w:spacing w:lineRule="auto" w:line="240" w:after="0"/>
@@ -35288,9 +36725,9 @@
       </w:tcPr>
     </w:tblStylePr>
   </w:style>
-  <w:style w:type="table" w:styleId="1079">
+  <w:style w:type="table" w:styleId="1081">
     <w:name w:val="Grid Table 5 Dark - Accent 2"/>
-    <w:basedOn w:val="1187"/>
+    <w:basedOn w:val="1189"/>
     <w:uiPriority w:val="99"/>
     <w:pPr>
       <w:spacing w:lineRule="auto" w:line="240" w:after="0"/>
@@ -35367,9 +36804,9 @@
       </w:tcPr>
     </w:tblStylePr>
   </w:style>
-  <w:style w:type="table" w:styleId="1080">
+  <w:style w:type="table" w:styleId="1082">
     <w:name w:val="Grid Table 5 Dark - Accent 3"/>
-    <w:basedOn w:val="1187"/>
+    <w:basedOn w:val="1189"/>
     <w:uiPriority w:val="99"/>
     <w:pPr>
       <w:spacing w:lineRule="auto" w:line="240" w:after="0"/>
@@ -35446,9 +36883,9 @@
       </w:tcPr>
     </w:tblStylePr>
   </w:style>
-  <w:style w:type="table" w:styleId="1081">
+  <w:style w:type="table" w:styleId="1083">
     <w:name w:val="Grid Table 5 Dark- Accent 4"/>
-    <w:basedOn w:val="1187"/>
+    <w:basedOn w:val="1189"/>
     <w:uiPriority w:val="99"/>
     <w:pPr>
       <w:spacing w:lineRule="auto" w:line="240" w:after="0"/>
@@ -35525,9 +36962,9 @@
       </w:tcPr>
     </w:tblStylePr>
   </w:style>
-  <w:style w:type="table" w:styleId="1082">
+  <w:style w:type="table" w:styleId="1084">
     <w:name w:val="Grid Table 5 Dark - Accent 5"/>
-    <w:basedOn w:val="1187"/>
+    <w:basedOn w:val="1189"/>
     <w:uiPriority w:val="99"/>
     <w:pPr>
       <w:spacing w:lineRule="auto" w:line="240" w:after="0"/>
@@ -35604,9 +37041,9 @@
       </w:tcPr>
     </w:tblStylePr>
   </w:style>
-  <w:style w:type="table" w:styleId="1083">
+  <w:style w:type="table" w:styleId="1085">
     <w:name w:val="Grid Table 5 Dark - Accent 6"/>
-    <w:basedOn w:val="1187"/>
+    <w:basedOn w:val="1189"/>
     <w:uiPriority w:val="99"/>
     <w:pPr>
       <w:spacing w:lineRule="auto" w:line="240" w:after="0"/>
@@ -35683,9 +37120,9 @@
       </w:tcPr>
     </w:tblStylePr>
   </w:style>
-  <w:style w:type="table" w:styleId="1084">
+  <w:style w:type="table" w:styleId="1086">
     <w:name w:val="Grid Table 6 Colorful"/>
-    <w:basedOn w:val="1187"/>
+    <w:basedOn w:val="1189"/>
     <w:uiPriority w:val="99"/>
     <w:pPr>
       <w:spacing w:lineRule="auto" w:line="240" w:after="0"/>
@@ -35762,9 +37199,9 @@
       </w:rPr>
     </w:tblStylePr>
   </w:style>
-  <w:style w:type="table" w:styleId="1085">
+  <w:style w:type="table" w:styleId="1087">
     <w:name w:val="Grid Table 6 Colorful - Accent 1"/>
-    <w:basedOn w:val="1187"/>
+    <w:basedOn w:val="1189"/>
     <w:uiPriority w:val="99"/>
     <w:pPr>
       <w:spacing w:lineRule="auto" w:line="240" w:after="0"/>
@@ -35841,9 +37278,9 @@
       </w:rPr>
     </w:tblStylePr>
   </w:style>
-  <w:style w:type="table" w:styleId="1086">
+  <w:style w:type="table" w:styleId="1088">
     <w:name w:val="Grid Table 6 Colorful - Accent 2"/>
-    <w:basedOn w:val="1187"/>
+    <w:basedOn w:val="1189"/>
     <w:uiPriority w:val="99"/>
     <w:pPr>
       <w:spacing w:lineRule="auto" w:line="240" w:after="0"/>
@@ -35920,9 +37357,9 @@
       </w:rPr>
     </w:tblStylePr>
   </w:style>
-  <w:style w:type="table" w:styleId="1087">
+  <w:style w:type="table" w:styleId="1089">
     <w:name w:val="Grid Table 6 Colorful - Accent 3"/>
-    <w:basedOn w:val="1187"/>
+    <w:basedOn w:val="1189"/>
     <w:uiPriority w:val="99"/>
     <w:pPr>
       <w:spacing w:lineRule="auto" w:line="240" w:after="0"/>
@@ -35999,9 +37436,9 @@
       </w:rPr>
     </w:tblStylePr>
   </w:style>
-  <w:style w:type="table" w:styleId="1088">
+  <w:style w:type="table" w:styleId="1090">
     <w:name w:val="Grid Table 6 Colorful - Accent 4"/>
-    <w:basedOn w:val="1187"/>
+    <w:basedOn w:val="1189"/>
     <w:uiPriority w:val="99"/>
     <w:pPr>
       <w:spacing w:lineRule="auto" w:line="240" w:after="0"/>
@@ -36078,9 +37515,9 @@
       </w:rPr>
     </w:tblStylePr>
   </w:style>
-  <w:style w:type="table" w:styleId="1089">
+  <w:style w:type="table" w:styleId="1091">
     <w:name w:val="Grid Table 6 Colorful - Accent 5"/>
-    <w:basedOn w:val="1187"/>
+    <w:basedOn w:val="1189"/>
     <w:uiPriority w:val="99"/>
     <w:pPr>
       <w:spacing w:lineRule="auto" w:line="240" w:after="0"/>
@@ -36157,9 +37594,9 @@
       </w:rPr>
     </w:tblStylePr>
   </w:style>
-  <w:style w:type="table" w:styleId="1090">
+  <w:style w:type="table" w:styleId="1092">
     <w:name w:val="Grid Table 6 Colorful - Accent 6"/>
-    <w:basedOn w:val="1187"/>
+    <w:basedOn w:val="1189"/>
     <w:uiPriority w:val="99"/>
     <w:pPr>
       <w:spacing w:lineRule="auto" w:line="240" w:after="0"/>
@@ -36236,9 +37673,9 @@
       </w:rPr>
     </w:tblStylePr>
   </w:style>
-  <w:style w:type="table" w:styleId="1091">
+  <w:style w:type="table" w:styleId="1093">
     <w:name w:val="Grid Table 7 Colorful"/>
-    <w:basedOn w:val="1187"/>
+    <w:basedOn w:val="1189"/>
     <w:uiPriority w:val="99"/>
     <w:pPr>
       <w:spacing w:lineRule="auto" w:line="240" w:after="0"/>
@@ -36348,9 +37785,9 @@
       </w:tcPr>
     </w:tblStylePr>
   </w:style>
-  <w:style w:type="table" w:styleId="1092">
+  <w:style w:type="table" w:styleId="1094">
     <w:name w:val="Grid Table 7 Colorful - Accent 1"/>
-    <w:basedOn w:val="1187"/>
+    <w:basedOn w:val="1189"/>
     <w:uiPriority w:val="99"/>
     <w:pPr>
       <w:spacing w:lineRule="auto" w:line="240" w:after="0"/>
@@ -36460,9 +37897,9 @@
       </w:tcPr>
     </w:tblStylePr>
   </w:style>
-  <w:style w:type="table" w:styleId="1093">
+  <w:style w:type="table" w:styleId="1095">
     <w:name w:val="Grid Table 7 Colorful - Accent 2"/>
-    <w:basedOn w:val="1187"/>
+    <w:basedOn w:val="1189"/>
     <w:uiPriority w:val="99"/>
     <w:pPr>
       <w:spacing w:lineRule="auto" w:line="240" w:after="0"/>
@@ -36572,9 +38009,9 @@
       </w:tcPr>
     </w:tblStylePr>
   </w:style>
-  <w:style w:type="table" w:styleId="1094">
+  <w:style w:type="table" w:styleId="1096">
     <w:name w:val="Grid Table 7 Colorful - Accent 3"/>
-    <w:basedOn w:val="1187"/>
+    <w:basedOn w:val="1189"/>
     <w:uiPriority w:val="99"/>
     <w:pPr>
       <w:spacing w:lineRule="auto" w:line="240" w:after="0"/>
@@ -36684,9 +38121,9 @@
       </w:tcPr>
     </w:tblStylePr>
   </w:style>
-  <w:style w:type="table" w:styleId="1095">
+  <w:style w:type="table" w:styleId="1097">
     <w:name w:val="Grid Table 7 Colorful - Accent 4"/>
-    <w:basedOn w:val="1187"/>
+    <w:basedOn w:val="1189"/>
     <w:uiPriority w:val="99"/>
     <w:pPr>
       <w:spacing w:lineRule="auto" w:line="240" w:after="0"/>
@@ -36796,9 +38233,9 @@
       </w:tcPr>
     </w:tblStylePr>
   </w:style>
-  <w:style w:type="table" w:styleId="1096">
+  <w:style w:type="table" w:styleId="1098">
     <w:name w:val="Grid Table 7 Colorful - Accent 5"/>
-    <w:basedOn w:val="1187"/>
+    <w:basedOn w:val="1189"/>
     <w:uiPriority w:val="99"/>
     <w:pPr>
       <w:spacing w:lineRule="auto" w:line="240" w:after="0"/>
@@ -36908,9 +38345,9 @@
       </w:tcPr>
     </w:tblStylePr>
   </w:style>
-  <w:style w:type="table" w:styleId="1097">
+  <w:style w:type="table" w:styleId="1099">
     <w:name w:val="Grid Table 7 Colorful - Accent 6"/>
-    <w:basedOn w:val="1187"/>
+    <w:basedOn w:val="1189"/>
     <w:uiPriority w:val="99"/>
     <w:pPr>
       <w:spacing w:lineRule="auto" w:line="240" w:after="0"/>
@@ -37020,9 +38457,9 @@
       </w:tcPr>
     </w:tblStylePr>
   </w:style>
-  <w:style w:type="table" w:styleId="1098">
+  <w:style w:type="table" w:styleId="1100">
     <w:name w:val="List Table 1 Light"/>
-    <w:basedOn w:val="1187"/>
+    <w:basedOn w:val="1189"/>
     <w:uiPriority w:val="99"/>
     <w:pPr>
       <w:spacing w:lineRule="auto" w:line="240" w:after="0"/>
@@ -37083,9 +38520,9 @@
       </w:tcPr>
     </w:tblStylePr>
   </w:style>
-  <w:style w:type="table" w:styleId="1099">
+  <w:style w:type="table" w:styleId="1101">
     <w:name w:val="List Table 1 Light - Accent 1"/>
-    <w:basedOn w:val="1187"/>
+    <w:basedOn w:val="1189"/>
     <w:uiPriority w:val="99"/>
     <w:pPr>
       <w:spacing w:lineRule="auto" w:line="240" w:after="0"/>
@@ -37146,9 +38583,9 @@
       </w:tcPr>
     </w:tblStylePr>
   </w:style>
-  <w:style w:type="table" w:styleId="1100">
+  <w:style w:type="table" w:styleId="1102">
     <w:name w:val="List Table 1 Light - Accent 2"/>
-    <w:basedOn w:val="1187"/>
+    <w:basedOn w:val="1189"/>
     <w:uiPriority w:val="99"/>
     <w:pPr>
       <w:spacing w:lineRule="auto" w:line="240" w:after="0"/>
@@ -37209,9 +38646,9 @@
       </w:tcPr>
     </w:tblStylePr>
   </w:style>
-  <w:style w:type="table" w:styleId="1101">
+  <w:style w:type="table" w:styleId="1103">
     <w:name w:val="List Table 1 Light - Accent 3"/>
-    <w:basedOn w:val="1187"/>
+    <w:basedOn w:val="1189"/>
     <w:uiPriority w:val="99"/>
     <w:pPr>
       <w:spacing w:lineRule="auto" w:line="240" w:after="0"/>
@@ -37272,9 +38709,9 @@
       </w:tcPr>
     </w:tblStylePr>
   </w:style>
-  <w:style w:type="table" w:styleId="1102">
+  <w:style w:type="table" w:styleId="1104">
     <w:name w:val="List Table 1 Light - Accent 4"/>
-    <w:basedOn w:val="1187"/>
+    <w:basedOn w:val="1189"/>
     <w:uiPriority w:val="99"/>
     <w:pPr>
       <w:spacing w:lineRule="auto" w:line="240" w:after="0"/>
@@ -37335,9 +38772,9 @@
       </w:tcPr>
     </w:tblStylePr>
   </w:style>
-  <w:style w:type="table" w:styleId="1103">
+  <w:style w:type="table" w:styleId="1105">
     <w:name w:val="List Table 1 Light - Accent 5"/>
-    <w:basedOn w:val="1187"/>
+    <w:basedOn w:val="1189"/>
     <w:uiPriority w:val="99"/>
     <w:pPr>
       <w:spacing w:lineRule="auto" w:line="240" w:after="0"/>
@@ -37398,9 +38835,9 @@
       </w:tcPr>
     </w:tblStylePr>
   </w:style>
-  <w:style w:type="table" w:styleId="1104">
+  <w:style w:type="table" w:styleId="1106">
     <w:name w:val="List Table 1 Light - Accent 6"/>
-    <w:basedOn w:val="1187"/>
+    <w:basedOn w:val="1189"/>
     <w:uiPriority w:val="99"/>
     <w:pPr>
       <w:spacing w:lineRule="auto" w:line="240" w:after="0"/>
@@ -37461,9 +38898,9 @@
       </w:tcPr>
     </w:tblStylePr>
   </w:style>
-  <w:style w:type="table" w:styleId="1105">
+  <w:style w:type="table" w:styleId="1107">
     <w:name w:val="List Table 2"/>
-    <w:basedOn w:val="1187"/>
+    <w:basedOn w:val="1189"/>
     <w:uiPriority w:val="99"/>
     <w:pPr>
       <w:spacing w:lineRule="auto" w:line="240" w:after="0"/>
@@ -37547,9 +38984,9 @@
       </w:tcPr>
     </w:tblStylePr>
   </w:style>
-  <w:style w:type="table" w:styleId="1106">
+  <w:style w:type="table" w:styleId="1108">
     <w:name w:val="List Table 2 - Accent 1"/>
-    <w:basedOn w:val="1187"/>
+    <w:basedOn w:val="1189"/>
     <w:uiPriority w:val="99"/>
     <w:pPr>
       <w:spacing w:lineRule="auto" w:line="240" w:after="0"/>
@@ -37633,9 +39070,9 @@
       </w:tcPr>
     </w:tblStylePr>
   </w:style>
-  <w:style w:type="table" w:styleId="1107">
+  <w:style w:type="table" w:styleId="1109">
     <w:name w:val="List Table 2 - Accent 2"/>
-    <w:basedOn w:val="1187"/>
+    <w:basedOn w:val="1189"/>
     <w:uiPriority w:val="99"/>
     <w:pPr>
       <w:spacing w:lineRule="auto" w:line="240" w:after="0"/>
@@ -37719,9 +39156,9 @@
       </w:tcPr>
     </w:tblStylePr>
   </w:style>
-  <w:style w:type="table" w:styleId="1108">
+  <w:style w:type="table" w:styleId="1110">
     <w:name w:val="List Table 2 - Accent 3"/>
-    <w:basedOn w:val="1187"/>
+    <w:basedOn w:val="1189"/>
     <w:uiPriority w:val="99"/>
     <w:pPr>
       <w:spacing w:lineRule="auto" w:line="240" w:after="0"/>
@@ -37805,9 +39242,9 @@
       </w:tcPr>
     </w:tblStylePr>
   </w:style>
-  <w:style w:type="table" w:styleId="1109">
+  <w:style w:type="table" w:styleId="1111">
     <w:name w:val="List Table 2 - Accent 4"/>
-    <w:basedOn w:val="1187"/>
+    <w:basedOn w:val="1189"/>
     <w:uiPriority w:val="99"/>
     <w:pPr>
       <w:spacing w:lineRule="auto" w:line="240" w:after="0"/>
@@ -37891,9 +39328,9 @@
       </w:tcPr>
     </w:tblStylePr>
   </w:style>
-  <w:style w:type="table" w:styleId="1110">
+  <w:style w:type="table" w:styleId="1112">
     <w:name w:val="List Table 2 - Accent 5"/>
-    <w:basedOn w:val="1187"/>
+    <w:basedOn w:val="1189"/>
     <w:uiPriority w:val="99"/>
     <w:pPr>
       <w:spacing w:lineRule="auto" w:line="240" w:after="0"/>
@@ -37977,9 +39414,9 @@
       </w:tcPr>
     </w:tblStylePr>
   </w:style>
-  <w:style w:type="table" w:styleId="1111">
+  <w:style w:type="table" w:styleId="1113">
     <w:name w:val="List Table 2 - Accent 6"/>
-    <w:basedOn w:val="1187"/>
+    <w:basedOn w:val="1189"/>
     <w:uiPriority w:val="99"/>
     <w:pPr>
       <w:spacing w:lineRule="auto" w:line="240" w:after="0"/>
@@ -38063,9 +39500,9 @@
       </w:tcPr>
     </w:tblStylePr>
   </w:style>
-  <w:style w:type="table" w:styleId="1112">
+  <w:style w:type="table" w:styleId="1114">
     <w:name w:val="List Table 3"/>
-    <w:basedOn w:val="1187"/>
+    <w:basedOn w:val="1189"/>
     <w:uiPriority w:val="99"/>
     <w:pPr>
       <w:spacing w:lineRule="auto" w:line="240" w:after="0"/>
@@ -38137,9 +39574,9 @@
       </w:rPr>
     </w:tblStylePr>
   </w:style>
-  <w:style w:type="table" w:styleId="1113">
+  <w:style w:type="table" w:styleId="1115">
     <w:name w:val="List Table 3 - Accent 1"/>
-    <w:basedOn w:val="1187"/>
+    <w:basedOn w:val="1189"/>
     <w:uiPriority w:val="99"/>
     <w:pPr>
       <w:spacing w:lineRule="auto" w:line="240" w:after="0"/>
@@ -38211,9 +39648,9 @@
       </w:rPr>
     </w:tblStylePr>
   </w:style>
-  <w:style w:type="table" w:styleId="1114">
+  <w:style w:type="table" w:styleId="1116">
     <w:name w:val="List Table 3 - Accent 2"/>
-    <w:basedOn w:val="1187"/>
+    <w:basedOn w:val="1189"/>
     <w:uiPriority w:val="99"/>
     <w:pPr>
       <w:spacing w:lineRule="auto" w:line="240" w:after="0"/>
@@ -38285,9 +39722,9 @@
       </w:rPr>
     </w:tblStylePr>
   </w:style>
-  <w:style w:type="table" w:styleId="1115">
+  <w:style w:type="table" w:styleId="1117">
     <w:name w:val="List Table 3 - Accent 3"/>
-    <w:basedOn w:val="1187"/>
+    <w:basedOn w:val="1189"/>
     <w:uiPriority w:val="99"/>
     <w:pPr>
       <w:spacing w:lineRule="auto" w:line="240" w:after="0"/>
@@ -38359,9 +39796,9 @@
       </w:rPr>
     </w:tblStylePr>
   </w:style>
-  <w:style w:type="table" w:styleId="1116">
+  <w:style w:type="table" w:styleId="1118">
     <w:name w:val="List Table 3 - Accent 4"/>
-    <w:basedOn w:val="1187"/>
+    <w:basedOn w:val="1189"/>
     <w:uiPriority w:val="99"/>
     <w:pPr>
       <w:spacing w:lineRule="auto" w:line="240" w:after="0"/>
@@ -38433,9 +39870,9 @@
       </w:rPr>
     </w:tblStylePr>
   </w:style>
-  <w:style w:type="table" w:styleId="1117">
+  <w:style w:type="table" w:styleId="1119">
     <w:name w:val="List Table 3 - Accent 5"/>
-    <w:basedOn w:val="1187"/>
+    <w:basedOn w:val="1189"/>
     <w:uiPriority w:val="99"/>
     <w:pPr>
       <w:spacing w:lineRule="auto" w:line="240" w:after="0"/>
@@ -38507,9 +39944,9 @@
       </w:rPr>
     </w:tblStylePr>
   </w:style>
-  <w:style w:type="table" w:styleId="1118">
+  <w:style w:type="table" w:styleId="1120">
     <w:name w:val="List Table 3 - Accent 6"/>
-    <w:basedOn w:val="1187"/>
+    <w:basedOn w:val="1189"/>
     <w:uiPriority w:val="99"/>
     <w:pPr>
       <w:spacing w:lineRule="auto" w:line="240" w:after="0"/>
@@ -38581,9 +40018,9 @@
       </w:rPr>
     </w:tblStylePr>
   </w:style>
-  <w:style w:type="table" w:styleId="1119">
+  <w:style w:type="table" w:styleId="1121">
     <w:name w:val="List Table 4"/>
-    <w:basedOn w:val="1187"/>
+    <w:basedOn w:val="1189"/>
     <w:uiPriority w:val="99"/>
     <w:pPr>
       <w:spacing w:lineRule="auto" w:line="240" w:after="0"/>
@@ -38650,9 +40087,9 @@
       </w:rPr>
     </w:tblStylePr>
   </w:style>
-  <w:style w:type="table" w:styleId="1120">
+  <w:style w:type="table" w:styleId="1122">
     <w:name w:val="List Table 4 - Accent 1"/>
-    <w:basedOn w:val="1187"/>
+    <w:basedOn w:val="1189"/>
     <w:uiPriority w:val="99"/>
     <w:pPr>
       <w:spacing w:lineRule="auto" w:line="240" w:after="0"/>
@@ -38719,9 +40156,9 @@
       </w:rPr>
     </w:tblStylePr>
   </w:style>
-  <w:style w:type="table" w:styleId="1121">
+  <w:style w:type="table" w:styleId="1123">
     <w:name w:val="List Table 4 - Accent 2"/>
-    <w:basedOn w:val="1187"/>
+    <w:basedOn w:val="1189"/>
     <w:uiPriority w:val="99"/>
     <w:pPr>
       <w:spacing w:lineRule="auto" w:line="240" w:after="0"/>
@@ -38788,9 +40225,9 @@
       </w:rPr>
     </w:tblStylePr>
   </w:style>
-  <w:style w:type="table" w:styleId="1122">
+  <w:style w:type="table" w:styleId="1124">
     <w:name w:val="List Table 4 - Accent 3"/>
-    <w:basedOn w:val="1187"/>
+    <w:basedOn w:val="1189"/>
     <w:uiPriority w:val="99"/>
     <w:pPr>
       <w:spacing w:lineRule="auto" w:line="240" w:after="0"/>
@@ -38857,9 +40294,9 @@
       </w:rPr>
     </w:tblStylePr>
   </w:style>
-  <w:style w:type="table" w:styleId="1123">
+  <w:style w:type="table" w:styleId="1125">
     <w:name w:val="List Table 4 - Accent 4"/>
-    <w:basedOn w:val="1187"/>
+    <w:basedOn w:val="1189"/>
     <w:uiPriority w:val="99"/>
     <w:pPr>
       <w:spacing w:lineRule="auto" w:line="240" w:after="0"/>
@@ -38926,9 +40363,9 @@
       </w:rPr>
     </w:tblStylePr>
   </w:style>
-  <w:style w:type="table" w:styleId="1124">
+  <w:style w:type="table" w:styleId="1126">
     <w:name w:val="List Table 4 - Accent 5"/>
-    <w:basedOn w:val="1187"/>
+    <w:basedOn w:val="1189"/>
     <w:uiPriority w:val="99"/>
     <w:pPr>
       <w:spacing w:lineRule="auto" w:line="240" w:after="0"/>
@@ -38995,9 +40432,9 @@
       </w:rPr>
     </w:tblStylePr>
   </w:style>
-  <w:style w:type="table" w:styleId="1125">
+  <w:style w:type="table" w:styleId="1127">
     <w:name w:val="List Table 4 - Accent 6"/>
-    <w:basedOn w:val="1187"/>
+    <w:basedOn w:val="1189"/>
     <w:uiPriority w:val="99"/>
     <w:pPr>
       <w:spacing w:lineRule="auto" w:line="240" w:after="0"/>
@@ -39064,9 +40501,9 @@
       </w:rPr>
     </w:tblStylePr>
   </w:style>
-  <w:style w:type="table" w:styleId="1126">
+  <w:style w:type="table" w:styleId="1128">
     <w:name w:val="List Table 5 Dark"/>
-    <w:basedOn w:val="1187"/>
+    <w:basedOn w:val="1189"/>
     <w:uiPriority w:val="99"/>
     <w:pPr>
       <w:spacing w:lineRule="auto" w:line="240" w:after="0"/>
@@ -39171,9 +40608,9 @@
       </w:rPr>
     </w:tblStylePr>
   </w:style>
-  <w:style w:type="table" w:styleId="1127">
+  <w:style w:type="table" w:styleId="1129">
     <w:name w:val="List Table 5 Dark - Accent 1"/>
-    <w:basedOn w:val="1187"/>
+    <w:basedOn w:val="1189"/>
     <w:uiPriority w:val="99"/>
     <w:pPr>
       <w:spacing w:lineRule="auto" w:line="240" w:after="0"/>
@@ -39278,9 +40715,9 @@
       </w:rPr>
     </w:tblStylePr>
   </w:style>
-  <w:style w:type="table" w:styleId="1128">
+  <w:style w:type="table" w:styleId="1130">
     <w:name w:val="List Table 5 Dark - Accent 2"/>
-    <w:basedOn w:val="1187"/>
+    <w:basedOn w:val="1189"/>
     <w:uiPriority w:val="99"/>
     <w:pPr>
       <w:spacing w:lineRule="auto" w:line="240" w:after="0"/>
@@ -39385,9 +40822,9 @@
       </w:rPr>
     </w:tblStylePr>
   </w:style>
-  <w:style w:type="table" w:styleId="1129">
+  <w:style w:type="table" w:styleId="1131">
     <w:name w:val="List Table 5 Dark - Accent 3"/>
-    <w:basedOn w:val="1187"/>
+    <w:basedOn w:val="1189"/>
     <w:uiPriority w:val="99"/>
     <w:pPr>
       <w:spacing w:lineRule="auto" w:line="240" w:after="0"/>
@@ -39492,9 +40929,9 @@
       </w:rPr>
     </w:tblStylePr>
   </w:style>
-  <w:style w:type="table" w:styleId="1130">
+  <w:style w:type="table" w:styleId="1132">
     <w:name w:val="List Table 5 Dark - Accent 4"/>
-    <w:basedOn w:val="1187"/>
+    <w:basedOn w:val="1189"/>
     <w:uiPriority w:val="99"/>
     <w:pPr>
       <w:spacing w:lineRule="auto" w:line="240" w:after="0"/>
@@ -39599,9 +41036,9 @@
       </w:rPr>
     </w:tblStylePr>
   </w:style>
-  <w:style w:type="table" w:styleId="1131">
+  <w:style w:type="table" w:styleId="1133">
     <w:name w:val="List Table 5 Dark - Accent 5"/>
-    <w:basedOn w:val="1187"/>
+    <w:basedOn w:val="1189"/>
     <w:uiPriority w:val="99"/>
     <w:pPr>
       <w:spacing w:lineRule="auto" w:line="240" w:after="0"/>
@@ -39706,9 +41143,9 @@
       </w:rPr>
     </w:tblStylePr>
   </w:style>
-  <w:style w:type="table" w:styleId="1132">
+  <w:style w:type="table" w:styleId="1134">
     <w:name w:val="List Table 5 Dark - Accent 6"/>
-    <w:basedOn w:val="1187"/>
+    <w:basedOn w:val="1189"/>
     <w:uiPriority w:val="99"/>
     <w:pPr>
       <w:spacing w:lineRule="auto" w:line="240" w:after="0"/>
@@ -39813,9 +41250,9 @@
       </w:rPr>
     </w:tblStylePr>
   </w:style>
-  <w:style w:type="table" w:styleId="1133">
+  <w:style w:type="table" w:styleId="1135">
     <w:name w:val="List Table 6 Colorful"/>
-    <w:basedOn w:val="1187"/>
+    <w:basedOn w:val="1189"/>
     <w:uiPriority w:val="99"/>
     <w:pPr>
       <w:spacing w:lineRule="auto" w:line="240" w:after="0"/>
@@ -39886,9 +41323,9 @@
       </w:tcPr>
     </w:tblStylePr>
   </w:style>
-  <w:style w:type="table" w:styleId="1134">
+  <w:style w:type="table" w:styleId="1136">
     <w:name w:val="List Table 6 Colorful - Accent 1"/>
-    <w:basedOn w:val="1187"/>
+    <w:basedOn w:val="1189"/>
     <w:uiPriority w:val="99"/>
     <w:pPr>
       <w:spacing w:lineRule="auto" w:line="240" w:after="0"/>
@@ -39959,9 +41396,9 @@
       </w:tcPr>
     </w:tblStylePr>
   </w:style>
-  <w:style w:type="table" w:styleId="1135">
+  <w:style w:type="table" w:styleId="1137">
     <w:name w:val="List Table 6 Colorful - Accent 2"/>
-    <w:basedOn w:val="1187"/>
+    <w:basedOn w:val="1189"/>
     <w:uiPriority w:val="99"/>
     <w:pPr>
       <w:spacing w:lineRule="auto" w:line="240" w:after="0"/>
@@ -40032,9 +41469,9 @@
       </w:tcPr>
     </w:tblStylePr>
   </w:style>
-  <w:style w:type="table" w:styleId="1136">
+  <w:style w:type="table" w:styleId="1138">
     <w:name w:val="List Table 6 Colorful - Accent 3"/>
-    <w:basedOn w:val="1187"/>
+    <w:basedOn w:val="1189"/>
     <w:uiPriority w:val="99"/>
     <w:pPr>
       <w:spacing w:lineRule="auto" w:line="240" w:after="0"/>
@@ -40105,9 +41542,9 @@
       </w:tcPr>
     </w:tblStylePr>
   </w:style>
-  <w:style w:type="table" w:styleId="1137">
+  <w:style w:type="table" w:styleId="1139">
     <w:name w:val="List Table 6 Colorful - Accent 4"/>
-    <w:basedOn w:val="1187"/>
+    <w:basedOn w:val="1189"/>
     <w:uiPriority w:val="99"/>
     <w:pPr>
       <w:spacing w:lineRule="auto" w:line="240" w:after="0"/>
@@ -40178,9 +41615,9 @@
       </w:tcPr>
     </w:tblStylePr>
   </w:style>
-  <w:style w:type="table" w:styleId="1138">
+  <w:style w:type="table" w:styleId="1140">
     <w:name w:val="List Table 6 Colorful - Accent 5"/>
-    <w:basedOn w:val="1187"/>
+    <w:basedOn w:val="1189"/>
     <w:uiPriority w:val="99"/>
     <w:pPr>
       <w:spacing w:lineRule="auto" w:line="240" w:after="0"/>
@@ -40251,9 +41688,9 @@
       </w:tcPr>
     </w:tblStylePr>
   </w:style>
-  <w:style w:type="table" w:styleId="1139">
+  <w:style w:type="table" w:styleId="1141">
     <w:name w:val="List Table 6 Colorful - Accent 6"/>
-    <w:basedOn w:val="1187"/>
+    <w:basedOn w:val="1189"/>
     <w:uiPriority w:val="99"/>
     <w:pPr>
       <w:spacing w:lineRule="auto" w:line="240" w:after="0"/>
@@ -40324,9 +41761,9 @@
       </w:tcPr>
     </w:tblStylePr>
   </w:style>
-  <w:style w:type="table" w:styleId="1140">
+  <w:style w:type="table" w:styleId="1142">
     <w:name w:val="List Table 7 Colorful"/>
-    <w:basedOn w:val="1187"/>
+    <w:basedOn w:val="1189"/>
     <w:uiPriority w:val="99"/>
     <w:pPr>
       <w:spacing w:lineRule="auto" w:line="240" w:after="0"/>
@@ -40440,9 +41877,9 @@
       </w:rPr>
     </w:tblStylePr>
   </w:style>
-  <w:style w:type="table" w:styleId="1141">
+  <w:style w:type="table" w:styleId="1143">
     <w:name w:val="List Table 7 Colorful - Accent 1"/>
-    <w:basedOn w:val="1187"/>
+    <w:basedOn w:val="1189"/>
     <w:uiPriority w:val="99"/>
     <w:pPr>
       <w:spacing w:lineRule="auto" w:line="240" w:after="0"/>
@@ -40556,9 +41993,9 @@
       </w:rPr>
     </w:tblStylePr>
   </w:style>
-  <w:style w:type="table" w:styleId="1142">
+  <w:style w:type="table" w:styleId="1144">
     <w:name w:val="List Table 7 Colorful - Accent 2"/>
-    <w:basedOn w:val="1187"/>
+    <w:basedOn w:val="1189"/>
     <w:uiPriority w:val="99"/>
     <w:pPr>
       <w:spacing w:lineRule="auto" w:line="240" w:after="0"/>
@@ -40672,9 +42109,9 @@
       </w:rPr>
     </w:tblStylePr>
   </w:style>
-  <w:style w:type="table" w:styleId="1143">
+  <w:style w:type="table" w:styleId="1145">
     <w:name w:val="List Table 7 Colorful - Accent 3"/>
-    <w:basedOn w:val="1187"/>
+    <w:basedOn w:val="1189"/>
     <w:uiPriority w:val="99"/>
     <w:pPr>
       <w:spacing w:lineRule="auto" w:line="240" w:after="0"/>
@@ -40788,9 +42225,9 @@
       </w:rPr>
     </w:tblStylePr>
   </w:style>
-  <w:style w:type="table" w:styleId="1144">
+  <w:style w:type="table" w:styleId="1146">
     <w:name w:val="List Table 7 Colorful - Accent 4"/>
-    <w:basedOn w:val="1187"/>
+    <w:basedOn w:val="1189"/>
     <w:uiPriority w:val="99"/>
     <w:pPr>
       <w:spacing w:lineRule="auto" w:line="240" w:after="0"/>
@@ -40904,9 +42341,9 @@
       </w:rPr>
     </w:tblStylePr>
   </w:style>
-  <w:style w:type="table" w:styleId="1145">
+  <w:style w:type="table" w:styleId="1147">
     <w:name w:val="List Table 7 Colorful - Accent 5"/>
-    <w:basedOn w:val="1187"/>
+    <w:basedOn w:val="1189"/>
     <w:uiPriority w:val="99"/>
     <w:pPr>
       <w:spacing w:lineRule="auto" w:line="240" w:after="0"/>
@@ -41020,9 +42457,9 @@
       </w:rPr>
     </w:tblStylePr>
   </w:style>
-  <w:style w:type="table" w:styleId="1146">
+  <w:style w:type="table" w:styleId="1148">
     <w:name w:val="List Table 7 Colorful - Accent 6"/>
-    <w:basedOn w:val="1187"/>
+    <w:basedOn w:val="1189"/>
     <w:uiPriority w:val="99"/>
     <w:pPr>
       <w:spacing w:lineRule="auto" w:line="240" w:after="0"/>
@@ -41136,9 +42573,9 @@
       </w:rPr>
     </w:tblStylePr>
   </w:style>
-  <w:style w:type="table" w:styleId="1147">
+  <w:style w:type="table" w:styleId="1149">
     <w:name w:val="Lined - Accent"/>
-    <w:basedOn w:val="1187"/>
+    <w:basedOn w:val="1189"/>
     <w:uiPriority w:val="99"/>
     <w:rPr>
       <w:color w:val="404040"/>
@@ -41226,9 +42663,9 @@
       </w:tcPr>
     </w:tblStylePr>
   </w:style>
-  <w:style w:type="table" w:styleId="1148">
+  <w:style w:type="table" w:styleId="1150">
     <w:name w:val="Lined - Accent 1"/>
-    <w:basedOn w:val="1187"/>
+    <w:basedOn w:val="1189"/>
     <w:uiPriority w:val="99"/>
     <w:rPr>
       <w:color w:val="404040"/>
@@ -41316,9 +42753,9 @@
       </w:tcPr>
     </w:tblStylePr>
   </w:style>
-  <w:style w:type="table" w:styleId="1149">
+  <w:style w:type="table" w:styleId="1151">
     <w:name w:val="Lined - Accent 2"/>
-    <w:basedOn w:val="1187"/>
+    <w:basedOn w:val="1189"/>
     <w:uiPriority w:val="99"/>
     <w:rPr>
       <w:color w:val="404040"/>
@@ -41406,9 +42843,9 @@
       </w:tcPr>
     </w:tblStylePr>
   </w:style>
-  <w:style w:type="table" w:styleId="1150">
+  <w:style w:type="table" w:styleId="1152">
     <w:name w:val="Lined - Accent 3"/>
-    <w:basedOn w:val="1187"/>
+    <w:basedOn w:val="1189"/>
     <w:uiPriority w:val="99"/>
     <w:rPr>
       <w:color w:val="404040"/>
@@ -41496,9 +42933,9 @@
       </w:tcPr>
     </w:tblStylePr>
   </w:style>
-  <w:style w:type="table" w:styleId="1151">
+  <w:style w:type="table" w:styleId="1153">
     <w:name w:val="Lined - Accent 4"/>
-    <w:basedOn w:val="1187"/>
+    <w:basedOn w:val="1189"/>
     <w:uiPriority w:val="99"/>
     <w:rPr>
       <w:color w:val="404040"/>
@@ -41586,9 +43023,9 @@
       </w:tcPr>
     </w:tblStylePr>
   </w:style>
-  <w:style w:type="table" w:styleId="1152">
+  <w:style w:type="table" w:styleId="1154">
     <w:name w:val="Lined - Accent 5"/>
-    <w:basedOn w:val="1187"/>
+    <w:basedOn w:val="1189"/>
     <w:uiPriority w:val="99"/>
     <w:rPr>
       <w:color w:val="404040"/>
@@ -41676,9 +43113,9 @@
       </w:tcPr>
     </w:tblStylePr>
   </w:style>
-  <w:style w:type="table" w:styleId="1153">
+  <w:style w:type="table" w:styleId="1155">
     <w:name w:val="Lined - Accent 6"/>
-    <w:basedOn w:val="1187"/>
+    <w:basedOn w:val="1189"/>
     <w:uiPriority w:val="99"/>
     <w:rPr>
       <w:color w:val="404040"/>
@@ -41766,9 +43203,9 @@
       </w:tcPr>
     </w:tblStylePr>
   </w:style>
-  <w:style w:type="table" w:styleId="1154">
+  <w:style w:type="table" w:styleId="1156">
     <w:name w:val="Bordered &amp; Lined - Accent"/>
-    <w:basedOn w:val="1187"/>
+    <w:basedOn w:val="1189"/>
     <w:uiPriority w:val="99"/>
     <w:rPr>
       <w:color w:val="404040"/>
@@ -41864,9 +43301,9 @@
       </w:tcPr>
     </w:tblStylePr>
   </w:style>
-  <w:style w:type="table" w:styleId="1155">
+  <w:style w:type="table" w:styleId="1157">
     <w:name w:val="Bordered &amp; Lined - Accent 1"/>
-    <w:basedOn w:val="1187"/>
+    <w:basedOn w:val="1189"/>
     <w:uiPriority w:val="99"/>
     <w:rPr>
       <w:color w:val="404040"/>
@@ -41962,9 +43399,9 @@
       </w:tcPr>
     </w:tblStylePr>
   </w:style>
-  <w:style w:type="table" w:styleId="1156">
+  <w:style w:type="table" w:styleId="1158">
     <w:name w:val="Bordered &amp; Lined - Accent 2"/>
-    <w:basedOn w:val="1187"/>
+    <w:basedOn w:val="1189"/>
     <w:uiPriority w:val="99"/>
     <w:rPr>
       <w:color w:val="404040"/>
@@ -42060,9 +43497,9 @@
       </w:tcPr>
     </w:tblStylePr>
   </w:style>
-  <w:style w:type="table" w:styleId="1157">
+  <w:style w:type="table" w:styleId="1159">
     <w:name w:val="Bordered &amp; Lined - Accent 3"/>
-    <w:basedOn w:val="1187"/>
+    <w:basedOn w:val="1189"/>
     <w:uiPriority w:val="99"/>
     <w:rPr>
       <w:color w:val="404040"/>
@@ -42158,9 +43595,9 @@
       </w:tcPr>
     </w:tblStylePr>
   </w:style>
-  <w:style w:type="table" w:styleId="1158">
+  <w:style w:type="table" w:styleId="1160">
     <w:name w:val="Bordered &amp; Lined - Accent 4"/>
-    <w:basedOn w:val="1187"/>
+    <w:basedOn w:val="1189"/>
     <w:uiPriority w:val="99"/>
     <w:rPr>
       <w:color w:val="404040"/>
@@ -42256,9 +43693,9 @@
       </w:tcPr>
     </w:tblStylePr>
   </w:style>
-  <w:style w:type="table" w:styleId="1159">
+  <w:style w:type="table" w:styleId="1161">
     <w:name w:val="Bordered &amp; Lined - Accent 5"/>
-    <w:basedOn w:val="1187"/>
+    <w:basedOn w:val="1189"/>
     <w:uiPriority w:val="99"/>
     <w:rPr>
       <w:color w:val="404040"/>
@@ -42354,9 +43791,9 @@
       </w:tcPr>
     </w:tblStylePr>
   </w:style>
-  <w:style w:type="table" w:styleId="1160">
+  <w:style w:type="table" w:styleId="1162">
     <w:name w:val="Bordered &amp; Lined - Accent 6"/>
-    <w:basedOn w:val="1187"/>
+    <w:basedOn w:val="1189"/>
     <w:uiPriority w:val="99"/>
     <w:rPr>
       <w:color w:val="404040"/>
@@ -42452,9 +43889,9 @@
       </w:tcPr>
     </w:tblStylePr>
   </w:style>
-  <w:style w:type="table" w:styleId="1161">
+  <w:style w:type="table" w:styleId="1163">
     <w:name w:val="Bordered"/>
-    <w:basedOn w:val="1187"/>
+    <w:basedOn w:val="1189"/>
     <w:uiPriority w:val="99"/>
     <w:pPr>
       <w:spacing w:lineRule="auto" w:line="240" w:after="0"/>
@@ -42531,9 +43968,9 @@
       </w:tcPr>
     </w:tblStylePr>
   </w:style>
-  <w:style w:type="table" w:styleId="1162">
+  <w:style w:type="table" w:styleId="1164">
     <w:name w:val="Bordered - Accent 1"/>
-    <w:basedOn w:val="1187"/>
+    <w:basedOn w:val="1189"/>
     <w:uiPriority w:val="99"/>
     <w:pPr>
       <w:spacing w:lineRule="auto" w:line="240" w:after="0"/>
@@ -42610,9 +44047,9 @@
       </w:tcPr>
     </w:tblStylePr>
   </w:style>
-  <w:style w:type="table" w:styleId="1163">
+  <w:style w:type="table" w:styleId="1165">
     <w:name w:val="Bordered - Accent 2"/>
-    <w:basedOn w:val="1187"/>
+    <w:basedOn w:val="1189"/>
     <w:uiPriority w:val="99"/>
     <w:pPr>
       <w:spacing w:lineRule="auto" w:line="240" w:after="0"/>
@@ -42689,9 +44126,9 @@
       </w:tcPr>
     </w:tblStylePr>
   </w:style>
-  <w:style w:type="table" w:styleId="1164">
+  <w:style w:type="table" w:styleId="1166">
     <w:name w:val="Bordered - Accent 3"/>
-    <w:basedOn w:val="1187"/>
+    <w:basedOn w:val="1189"/>
     <w:uiPriority w:val="99"/>
     <w:pPr>
       <w:spacing w:lineRule="auto" w:line="240" w:after="0"/>
@@ -42768,9 +44205,9 @@
       </w:tcPr>
     </w:tblStylePr>
   </w:style>
-  <w:style w:type="table" w:styleId="1165">
+  <w:style w:type="table" w:styleId="1167">
     <w:name w:val="Bordered - Accent 4"/>
-    <w:basedOn w:val="1187"/>
+    <w:basedOn w:val="1189"/>
     <w:uiPriority w:val="99"/>
     <w:pPr>
       <w:spacing w:lineRule="auto" w:line="240" w:after="0"/>
@@ -42847,9 +44284,9 @@
       </w:tcPr>
     </w:tblStylePr>
   </w:style>
-  <w:style w:type="table" w:styleId="1166">
+  <w:style w:type="table" w:styleId="1168">
     <w:name w:val="Bordered - Accent 5"/>
-    <w:basedOn w:val="1187"/>
+    <w:basedOn w:val="1189"/>
     <w:uiPriority w:val="99"/>
     <w:pPr>
       <w:spacing w:lineRule="auto" w:line="240" w:after="0"/>
@@ -42926,9 +44363,9 @@
       </w:tcPr>
     </w:tblStylePr>
   </w:style>
-  <w:style w:type="table" w:styleId="1167">
+  <w:style w:type="table" w:styleId="1169">
     <w:name w:val="Bordered - Accent 6"/>
-    <w:basedOn w:val="1187"/>
+    <w:basedOn w:val="1189"/>
     <w:uiPriority w:val="99"/>
     <w:pPr>
       <w:spacing w:lineRule="auto" w:line="240" w:after="0"/>
@@ -43005,7 +44442,7 @@
       </w:tcPr>
     </w:tblStylePr>
   </w:style>
-  <w:style w:type="character" w:styleId="1168">
+  <w:style w:type="character" w:styleId="1170">
     <w:name w:val="Hyperlink"/>
     <w:uiPriority w:val="99"/>
     <w:unhideWhenUsed/>
@@ -43014,10 +44451,10 @@
       <w:u w:val="single"/>
     </w:rPr>
   </w:style>
-  <w:style w:type="paragraph" w:styleId="1169">
+  <w:style w:type="paragraph" w:styleId="1171">
     <w:name w:val="footnote text"/>
-    <w:basedOn w:val="1186"/>
-    <w:link w:val="1170"/>
+    <w:basedOn w:val="1188"/>
+    <w:link w:val="1172"/>
     <w:uiPriority w:val="99"/>
     <w:semiHidden/>
     <w:unhideWhenUsed/>
@@ -43028,15 +44465,15 @@
       <w:spacing w:lineRule="auto" w:line="240" w:after="40"/>
     </w:pPr>
   </w:style>
-  <w:style w:type="character" w:styleId="1170">
+  <w:style w:type="character" w:styleId="1172">
     <w:name w:val="Footnote Text Char"/>
-    <w:link w:val="1169"/>
+    <w:link w:val="1171"/>
     <w:uiPriority w:val="99"/>
     <w:rPr>
       <w:sz w:val="18"/>
     </w:rPr>
   </w:style>
-  <w:style w:type="character" w:styleId="1171">
+  <w:style w:type="character" w:styleId="1173">
     <w:name w:val="footnote reference"/>
     <w:uiPriority w:val="99"/>
     <w:unhideWhenUsed/>
@@ -43044,10 +44481,10 @@
       <w:vertAlign w:val="superscript"/>
     </w:rPr>
   </w:style>
-  <w:style w:type="paragraph" w:styleId="1172">
+  <w:style w:type="paragraph" w:styleId="1174">
     <w:name w:val="endnote text"/>
-    <w:basedOn w:val="1186"/>
-    <w:link w:val="1173"/>
+    <w:basedOn w:val="1188"/>
+    <w:link w:val="1175"/>
     <w:uiPriority w:val="99"/>
     <w:semiHidden/>
     <w:unhideWhenUsed/>
@@ -43058,15 +44495,15 @@
       <w:spacing w:lineRule="auto" w:line="240" w:after="0"/>
     </w:pPr>
   </w:style>
-  <w:style w:type="character" w:styleId="1173">
+  <w:style w:type="character" w:styleId="1175">
     <w:name w:val="Endnote Text Char"/>
-    <w:link w:val="1172"/>
+    <w:link w:val="1174"/>
     <w:uiPriority w:val="99"/>
     <w:rPr>
       <w:sz w:val="20"/>
     </w:rPr>
   </w:style>
-  <w:style w:type="character" w:styleId="1174">
+  <w:style w:type="character" w:styleId="1176">
     <w:name w:val="endnote reference"/>
     <w:uiPriority w:val="99"/>
     <w:semiHidden/>
@@ -43075,10 +44512,10 @@
       <w:vertAlign w:val="superscript"/>
     </w:rPr>
   </w:style>
-  <w:style w:type="paragraph" w:styleId="1175">
+  <w:style w:type="paragraph" w:styleId="1177">
     <w:name w:val="toc 1"/>
-    <w:basedOn w:val="1186"/>
-    <w:next w:val="1186"/>
+    <w:basedOn w:val="1188"/>
+    <w:next w:val="1188"/>
     <w:uiPriority w:val="39"/>
     <w:unhideWhenUsed/>
     <w:pPr>
@@ -43086,10 +44523,10 @@
       <w:spacing w:after="57"/>
     </w:pPr>
   </w:style>
-  <w:style w:type="paragraph" w:styleId="1176">
+  <w:style w:type="paragraph" w:styleId="1178">
     <w:name w:val="toc 2"/>
-    <w:basedOn w:val="1186"/>
-    <w:next w:val="1186"/>
+    <w:basedOn w:val="1188"/>
+    <w:next w:val="1188"/>
     <w:uiPriority w:val="39"/>
     <w:unhideWhenUsed/>
     <w:pPr>
@@ -43097,10 +44534,10 @@
       <w:spacing w:after="57"/>
     </w:pPr>
   </w:style>
-  <w:style w:type="paragraph" w:styleId="1177">
+  <w:style w:type="paragraph" w:styleId="1179">
     <w:name w:val="toc 3"/>
-    <w:basedOn w:val="1186"/>
-    <w:next w:val="1186"/>
+    <w:basedOn w:val="1188"/>
+    <w:next w:val="1188"/>
     <w:uiPriority w:val="39"/>
     <w:unhideWhenUsed/>
     <w:pPr>
@@ -43108,10 +44545,10 @@
       <w:spacing w:after="57"/>
     </w:pPr>
   </w:style>
-  <w:style w:type="paragraph" w:styleId="1178">
+  <w:style w:type="paragraph" w:styleId="1180">
     <w:name w:val="toc 4"/>
-    <w:basedOn w:val="1186"/>
-    <w:next w:val="1186"/>
+    <w:basedOn w:val="1188"/>
+    <w:next w:val="1188"/>
     <w:uiPriority w:val="39"/>
     <w:unhideWhenUsed/>
     <w:pPr>
@@ -43119,10 +44556,10 @@
       <w:spacing w:after="57"/>
     </w:pPr>
   </w:style>
-  <w:style w:type="paragraph" w:styleId="1179">
+  <w:style w:type="paragraph" w:styleId="1181">
     <w:name w:val="toc 5"/>
-    <w:basedOn w:val="1186"/>
-    <w:next w:val="1186"/>
+    <w:basedOn w:val="1188"/>
+    <w:next w:val="1188"/>
     <w:uiPriority w:val="39"/>
     <w:unhideWhenUsed/>
     <w:pPr>
@@ -43130,10 +44567,10 @@
       <w:spacing w:after="57"/>
     </w:pPr>
   </w:style>
-  <w:style w:type="paragraph" w:styleId="1180">
+  <w:style w:type="paragraph" w:styleId="1182">
     <w:name w:val="toc 6"/>
-    <w:basedOn w:val="1186"/>
-    <w:next w:val="1186"/>
+    <w:basedOn w:val="1188"/>
+    <w:next w:val="1188"/>
     <w:uiPriority w:val="39"/>
     <w:unhideWhenUsed/>
     <w:pPr>
@@ -43141,10 +44578,10 @@
       <w:spacing w:after="57"/>
     </w:pPr>
   </w:style>
-  <w:style w:type="paragraph" w:styleId="1181">
+  <w:style w:type="paragraph" w:styleId="1183">
     <w:name w:val="toc 7"/>
-    <w:basedOn w:val="1186"/>
-    <w:next w:val="1186"/>
+    <w:basedOn w:val="1188"/>
+    <w:next w:val="1188"/>
     <w:uiPriority w:val="39"/>
     <w:unhideWhenUsed/>
     <w:pPr>
@@ -43152,10 +44589,10 @@
       <w:spacing w:after="57"/>
     </w:pPr>
   </w:style>
-  <w:style w:type="paragraph" w:styleId="1182">
+  <w:style w:type="paragraph" w:styleId="1184">
     <w:name w:val="toc 8"/>
-    <w:basedOn w:val="1186"/>
-    <w:next w:val="1186"/>
+    <w:basedOn w:val="1188"/>
+    <w:next w:val="1188"/>
     <w:uiPriority w:val="39"/>
     <w:unhideWhenUsed/>
     <w:pPr>
@@ -43163,10 +44600,10 @@
       <w:spacing w:after="57"/>
     </w:pPr>
   </w:style>
-  <w:style w:type="paragraph" w:styleId="1183">
+  <w:style w:type="paragraph" w:styleId="1185">
     <w:name w:val="toc 9"/>
-    <w:basedOn w:val="1186"/>
-    <w:next w:val="1186"/>
+    <w:basedOn w:val="1188"/>
+    <w:next w:val="1188"/>
     <w:uiPriority w:val="39"/>
     <w:unhideWhenUsed/>
     <w:pPr>
@@ -43174,26 +44611,26 @@
       <w:spacing w:after="57"/>
     </w:pPr>
   </w:style>
-  <w:style w:type="paragraph" w:styleId="1184">
+  <w:style w:type="paragraph" w:styleId="1186">
     <w:name w:val="TOC Heading"/>
     <w:uiPriority w:val="39"/>
     <w:unhideWhenUsed/>
   </w:style>
-  <w:style w:type="paragraph" w:styleId="1185">
+  <w:style w:type="paragraph" w:styleId="1187">
     <w:name w:val="table of figures"/>
-    <w:basedOn w:val="1186"/>
-    <w:next w:val="1186"/>
+    <w:basedOn w:val="1188"/>
+    <w:next w:val="1188"/>
     <w:uiPriority w:val="99"/>
     <w:unhideWhenUsed/>
     <w:pPr>
       <w:spacing w:after="0" w:afterAutospacing="0"/>
     </w:pPr>
   </w:style>
-  <w:style w:type="paragraph" w:styleId="1186" w:default="1">
+  <w:style w:type="paragraph" w:styleId="1188" w:default="1">
     <w:name w:val="Normal"/>
     <w:qFormat/>
   </w:style>
-  <w:style w:type="table" w:styleId="1187" w:default="1">
+  <w:style w:type="table" w:styleId="1189" w:default="1">
     <w:name w:val="Normal Table"/>
     <w:uiPriority w:val="99"/>
     <w:semiHidden/>
@@ -43208,24 +44645,24 @@
       </w:tblCellMar>
     </w:tblPr>
   </w:style>
-  <w:style w:type="numbering" w:styleId="1188" w:default="1">
+  <w:style w:type="numbering" w:styleId="1190" w:default="1">
     <w:name w:val="No List"/>
     <w:uiPriority w:val="99"/>
     <w:semiHidden/>
     <w:unhideWhenUsed/>
   </w:style>
-  <w:style w:type="paragraph" w:styleId="1189">
+  <w:style w:type="paragraph" w:styleId="1191">
     <w:name w:val="No Spacing"/>
-    <w:basedOn w:val="1186"/>
+    <w:basedOn w:val="1188"/>
     <w:qFormat/>
     <w:uiPriority w:val="1"/>
     <w:pPr>
       <w:spacing w:lineRule="auto" w:line="240" w:after="0"/>
     </w:pPr>
   </w:style>
-  <w:style w:type="paragraph" w:styleId="1190">
+  <w:style w:type="paragraph" w:styleId="1192">
     <w:name w:val="List Paragraph"/>
-    <w:basedOn w:val="1186"/>
+    <w:basedOn w:val="1188"/>
     <w:qFormat/>
     <w:uiPriority w:val="34"/>
     <w:pPr>
@@ -43233,7 +44670,7 @@
       <w:ind w:left="720"/>
     </w:pPr>
   </w:style>
-  <w:style w:type="character" w:styleId="1191" w:default="1">
+  <w:style w:type="character" w:styleId="1193" w:default="1">
     <w:name w:val="Default Paragraph Font"/>
     <w:uiPriority w:val="1"/>
     <w:semiHidden/>

</xml_diff>

<commit_message>
Agrega Documentacion y Arregla un Comando
</commit_message>
<xml_diff>
--- a/Documentacion/VIM - Documentacion.docx
+++ b/Documentacion/VIM - Documentacion.docx
@@ -249,7 +249,7 @@
     </w:p>
     <w:tbl>
       <w:tblPr>
-        <w:tblStyle w:val="1094"/>
+        <w:tblStyle w:val="1112"/>
         <w:tblW w:w="0" w:type="auto"/>
         <w:tblInd w:w="-1701" w:type="dxa"/>
         <w:tblLayout w:type="fixed"/>
@@ -276,7 +276,7 @@
           </w:tcPr>
           <w:p>
             <w:pPr>
-              <w:pStyle w:val="1242"/>
+              <w:pStyle w:val="1260"/>
               <w:numPr>
                 <w:ilvl w:val="0"/>
                 <w:numId w:val="11"/>
@@ -327,7 +327,7 @@
           </w:p>
           <w:p>
             <w:pPr>
-              <w:pStyle w:val="1242"/>
+              <w:pStyle w:val="1260"/>
               <w:numPr>
                 <w:ilvl w:val="0"/>
                 <w:numId w:val="11"/>
@@ -383,7 +383,7 @@
           </w:p>
           <w:p>
             <w:pPr>
-              <w:pStyle w:val="1242"/>
+              <w:pStyle w:val="1260"/>
               <w:numPr>
                 <w:ilvl w:val="0"/>
                 <w:numId w:val="11"/>
@@ -439,7 +439,7 @@
           </w:p>
           <w:p>
             <w:pPr>
-              <w:pStyle w:val="1242"/>
+              <w:pStyle w:val="1260"/>
               <w:numPr>
                 <w:ilvl w:val="0"/>
                 <w:numId w:val="141"/>
@@ -533,7 +533,7 @@
           </w:p>
           <w:p>
             <w:pPr>
-              <w:pStyle w:val="1242"/>
+              <w:pStyle w:val="1260"/>
               <w:numPr>
                 <w:ilvl w:val="0"/>
                 <w:numId w:val="163"/>
@@ -609,7 +609,7 @@
           </w:p>
           <w:p>
             <w:pPr>
-              <w:pStyle w:val="1242"/>
+              <w:pStyle w:val="1260"/>
               <w:jc w:val="left"/>
             </w:pPr>
             <w:r>
@@ -649,7 +649,7 @@
           </w:p>
           <w:p>
             <w:pPr>
-              <w:pStyle w:val="1242"/>
+              <w:pStyle w:val="1260"/>
               <w:numPr>
                 <w:ilvl w:val="0"/>
                 <w:numId w:val="163"/>
@@ -705,7 +705,7 @@
           </w:tcPr>
           <w:p>
             <w:pPr>
-              <w:pStyle w:val="1242"/>
+              <w:pStyle w:val="1260"/>
               <w:numPr>
                 <w:ilvl w:val="0"/>
                 <w:numId w:val="34"/>
@@ -764,7 +764,7 @@
           </w:p>
           <w:p>
             <w:pPr>
-              <w:pStyle w:val="1242"/>
+              <w:pStyle w:val="1260"/>
               <w:numPr>
                 <w:ilvl w:val="0"/>
                 <w:numId w:val="34"/>
@@ -825,7 +825,7 @@
           </w:p>
           <w:p>
             <w:pPr>
-              <w:pStyle w:val="1242"/>
+              <w:pStyle w:val="1260"/>
               <w:jc w:val="left"/>
             </w:pPr>
             <w:r>
@@ -865,7 +865,7 @@
           </w:p>
           <w:p>
             <w:pPr>
-              <w:pStyle w:val="1242"/>
+              <w:pStyle w:val="1260"/>
               <w:numPr>
                 <w:ilvl w:val="0"/>
                 <w:numId w:val="34"/>
@@ -916,7 +916,7 @@
           </w:p>
           <w:p>
             <w:pPr>
-              <w:pStyle w:val="1242"/>
+              <w:pStyle w:val="1260"/>
               <w:numPr>
                 <w:ilvl w:val="0"/>
                 <w:numId w:val="188"/>
@@ -984,7 +984,7 @@
           </w:p>
           <w:p>
             <w:pPr>
-              <w:pStyle w:val="1242"/>
+              <w:pStyle w:val="1260"/>
               <w:jc w:val="left"/>
             </w:pPr>
             <w:r>
@@ -999,7 +999,7 @@
           </w:p>
           <w:p>
             <w:pPr>
-              <w:pStyle w:val="1242"/>
+              <w:pStyle w:val="1260"/>
               <w:jc w:val="left"/>
             </w:pPr>
             <w:r>
@@ -1014,7 +1014,7 @@
           </w:p>
           <w:p>
             <w:pPr>
-              <w:pStyle w:val="1242"/>
+              <w:pStyle w:val="1260"/>
               <w:numPr>
                 <w:ilvl w:val="0"/>
                 <w:numId w:val="188"/>
@@ -1104,7 +1104,7 @@
           </w:tcPr>
           <w:p>
             <w:pPr>
-              <w:pStyle w:val="1242"/>
+              <w:pStyle w:val="1260"/>
               <w:numPr>
                 <w:ilvl w:val="0"/>
                 <w:numId w:val="189"/>
@@ -1161,7 +1161,7 @@
           </w:p>
           <w:p>
             <w:pPr>
-              <w:pStyle w:val="1242"/>
+              <w:pStyle w:val="1260"/>
               <w:numPr>
                 <w:ilvl w:val="0"/>
                 <w:numId w:val="33"/>
@@ -1238,7 +1238,7 @@
           </w:p>
           <w:p>
             <w:pPr>
-              <w:pStyle w:val="1242"/>
+              <w:pStyle w:val="1260"/>
               <w:numPr>
                 <w:ilvl w:val="0"/>
                 <w:numId w:val="33"/>
@@ -1289,7 +1289,7 @@
           </w:p>
           <w:p>
             <w:pPr>
-              <w:pStyle w:val="1242"/>
+              <w:pStyle w:val="1260"/>
               <w:numPr>
                 <w:ilvl w:val="0"/>
                 <w:numId w:val="33"/>
@@ -1347,7 +1347,7 @@
           </w:p>
           <w:p>
             <w:pPr>
-              <w:pStyle w:val="1242"/>
+              <w:pStyle w:val="1260"/>
               <w:numPr>
                 <w:ilvl w:val="0"/>
                 <w:numId w:val="33"/>
@@ -1461,7 +1461,7 @@
     </w:p>
     <w:tbl>
       <w:tblPr>
-        <w:tblStyle w:val="1094"/>
+        <w:tblStyle w:val="1112"/>
         <w:tblW w:w="0" w:type="auto"/>
         <w:tblInd w:w="-1701" w:type="dxa"/>
         <w:tblLayout w:type="fixed"/>
@@ -1488,7 +1488,7 @@
           </w:tcPr>
           <w:p>
             <w:pPr>
-              <w:pStyle w:val="1242"/>
+              <w:pStyle w:val="1260"/>
               <w:numPr>
                 <w:ilvl w:val="0"/>
                 <w:numId w:val="23"/>
@@ -1537,7 +1537,7 @@
           </w:p>
           <w:p>
             <w:pPr>
-              <w:pStyle w:val="1242"/>
+              <w:pStyle w:val="1260"/>
               <w:numPr>
                 <w:ilvl w:val="0"/>
                 <w:numId w:val="23"/>
@@ -1595,7 +1595,7 @@
           </w:p>
           <w:p>
             <w:pPr>
-              <w:pStyle w:val="1242"/>
+              <w:pStyle w:val="1260"/>
               <w:numPr>
                 <w:ilvl w:val="0"/>
                 <w:numId w:val="23"/>
@@ -1645,7 +1645,7 @@
           </w:p>
           <w:p>
             <w:pPr>
-              <w:pStyle w:val="1242"/>
+              <w:pStyle w:val="1260"/>
               <w:numPr>
                 <w:ilvl w:val="0"/>
                 <w:numId w:val="23"/>
@@ -1697,7 +1697,7 @@
           </w:p>
           <w:p>
             <w:pPr>
-              <w:pStyle w:val="1242"/>
+              <w:pStyle w:val="1260"/>
               <w:numPr>
                 <w:ilvl w:val="0"/>
                 <w:numId w:val="23"/>
@@ -1748,7 +1748,7 @@
           </w:p>
           <w:p>
             <w:pPr>
-              <w:pStyle w:val="1242"/>
+              <w:pStyle w:val="1260"/>
               <w:numPr>
                 <w:ilvl w:val="0"/>
                 <w:numId w:val="23"/>
@@ -1799,7 +1799,7 @@
           </w:p>
           <w:p>
             <w:pPr>
-              <w:pStyle w:val="1242"/>
+              <w:pStyle w:val="1260"/>
               <w:numPr>
                 <w:ilvl w:val="0"/>
                 <w:numId w:val="142"/>
@@ -1887,7 +1887,7 @@
           </w:p>
           <w:p>
             <w:pPr>
-              <w:pStyle w:val="1242"/>
+              <w:pStyle w:val="1260"/>
               <w:numPr>
                 <w:ilvl w:val="0"/>
                 <w:numId w:val="167"/>
@@ -1943,7 +1943,7 @@
           </w:p>
           <w:p>
             <w:pPr>
-              <w:pStyle w:val="1242"/>
+              <w:pStyle w:val="1260"/>
               <w:numPr>
                 <w:ilvl w:val="0"/>
                 <w:numId w:val="170"/>
@@ -2031,7 +2031,7 @@
           </w:tcPr>
           <w:p>
             <w:pPr>
-              <w:pStyle w:val="1242"/>
+              <w:pStyle w:val="1260"/>
               <w:numPr>
                 <w:ilvl w:val="0"/>
                 <w:numId w:val="23"/>
@@ -2086,7 +2086,7 @@
           </w:p>
           <w:p>
             <w:pPr>
-              <w:pStyle w:val="1242"/>
+              <w:pStyle w:val="1260"/>
               <w:numPr>
                 <w:ilvl w:val="0"/>
                 <w:numId w:val="23"/>
@@ -2140,7 +2140,7 @@
           </w:p>
           <w:p>
             <w:pPr>
-              <w:pStyle w:val="1242"/>
+              <w:pStyle w:val="1260"/>
               <w:numPr>
                 <w:ilvl w:val="0"/>
                 <w:numId w:val="23"/>
@@ -2195,7 +2195,7 @@
           </w:p>
           <w:p>
             <w:pPr>
-              <w:pStyle w:val="1242"/>
+              <w:pStyle w:val="1260"/>
               <w:numPr>
                 <w:ilvl w:val="0"/>
                 <w:numId w:val="110"/>
@@ -2274,7 +2274,7 @@
           </w:p>
           <w:p>
             <w:pPr>
-              <w:pStyle w:val="1242"/>
+              <w:pStyle w:val="1260"/>
               <w:numPr>
                 <w:ilvl w:val="0"/>
                 <w:numId w:val="137"/>
@@ -2322,7 +2322,7 @@
           </w:p>
           <w:p>
             <w:pPr>
-              <w:pStyle w:val="1242"/>
+              <w:pStyle w:val="1260"/>
               <w:numPr>
                 <w:ilvl w:val="0"/>
                 <w:numId w:val="137"/>
@@ -2385,7 +2385,7 @@
           </w:tcPr>
           <w:p>
             <w:pPr>
-              <w:pStyle w:val="1242"/>
+              <w:pStyle w:val="1260"/>
               <w:numPr>
                 <w:ilvl w:val="0"/>
                 <w:numId w:val="23"/>
@@ -2434,7 +2434,7 @@
           </w:p>
           <w:p>
             <w:pPr>
-              <w:pStyle w:val="1242"/>
+              <w:pStyle w:val="1260"/>
               <w:numPr>
                 <w:ilvl w:val="0"/>
                 <w:numId w:val="23"/>
@@ -2514,7 +2514,7 @@
           </w:p>
           <w:p>
             <w:pPr>
-              <w:pStyle w:val="1242"/>
+              <w:pStyle w:val="1260"/>
               <w:numPr>
                 <w:ilvl w:val="0"/>
                 <w:numId w:val="121"/>
@@ -2566,7 +2566,7 @@
           </w:p>
           <w:p>
             <w:pPr>
-              <w:pStyle w:val="1242"/>
+              <w:pStyle w:val="1260"/>
               <w:numPr>
                 <w:ilvl w:val="0"/>
                 <w:numId w:val="121"/>
@@ -2612,7 +2612,7 @@
           </w:p>
           <w:p>
             <w:pPr>
-              <w:pStyle w:val="1242"/>
+              <w:pStyle w:val="1260"/>
               <w:numPr>
                 <w:ilvl w:val="0"/>
                 <w:numId w:val="115"/>
@@ -2656,7 +2656,7 @@
           </w:p>
           <w:p>
             <w:pPr>
-              <w:pStyle w:val="1242"/>
+              <w:pStyle w:val="1260"/>
               <w:numPr>
                 <w:ilvl w:val="0"/>
                 <w:numId w:val="143"/>
@@ -2744,24 +2744,12 @@
             </w:r>
             <w:r>
               <w:rPr>
+                <w:sz w:val="18"/>
+                <w:highlight w:val="none"/>
                 <w:lang w:val="es-ES"/>
               </w:rPr>
             </w:r>
             <w:r/>
-            <w:r>
-              <w:rPr>
-                <w:sz w:val="18"/>
-                <w:highlight w:val="none"/>
-                <w:lang w:val="es-ES"/>
-              </w:rPr>
-            </w:r>
-            <w:r>
-              <w:rPr>
-                <w:sz w:val="18"/>
-                <w:highlight w:val="none"/>
-                <w:lang w:val="es-ES"/>
-              </w:rPr>
-            </w:r>
           </w:p>
           <w:p>
             <w:pPr>
@@ -2787,6 +2775,7 @@
                 <w:lang w:val="es-ES"/>
               </w:rPr>
             </w:r>
+            <w:r/>
           </w:p>
         </w:tc>
       </w:tr>
@@ -2840,7 +2829,7 @@
     </w:p>
     <w:tbl>
       <w:tblPr>
-        <w:tblStyle w:val="1094"/>
+        <w:tblStyle w:val="1112"/>
         <w:tblW w:w="0" w:type="auto"/>
         <w:tblInd w:w="-1701" w:type="dxa"/>
         <w:tblLayout w:type="fixed"/>
@@ -2869,7 +2858,7 @@
           </w:tcPr>
           <w:p>
             <w:pPr>
-              <w:pStyle w:val="1242"/>
+              <w:pStyle w:val="1260"/>
               <w:numPr>
                 <w:ilvl w:val="0"/>
                 <w:numId w:val="3"/>
@@ -2926,7 +2915,7 @@
           </w:p>
           <w:p>
             <w:pPr>
-              <w:pStyle w:val="1242"/>
+              <w:pStyle w:val="1260"/>
               <w:numPr>
                 <w:ilvl w:val="0"/>
                 <w:numId w:val="5"/>
@@ -2983,7 +2972,7 @@
           </w:p>
           <w:p>
             <w:pPr>
-              <w:pStyle w:val="1242"/>
+              <w:pStyle w:val="1260"/>
               <w:numPr>
                 <w:ilvl w:val="0"/>
                 <w:numId w:val="5"/>
@@ -3043,7 +3032,7 @@
           </w:p>
           <w:p>
             <w:pPr>
-              <w:pStyle w:val="1242"/>
+              <w:pStyle w:val="1260"/>
               <w:numPr>
                 <w:ilvl w:val="0"/>
                 <w:numId w:val="5"/>
@@ -3080,7 +3069,7 @@
           </w:p>
           <w:p>
             <w:pPr>
-              <w:pStyle w:val="1242"/>
+              <w:pStyle w:val="1260"/>
               <w:numPr>
                 <w:ilvl w:val="0"/>
                 <w:numId w:val="5"/>
@@ -3167,7 +3156,7 @@
           </w:p>
           <w:p>
             <w:pPr>
-              <w:pStyle w:val="1242"/>
+              <w:pStyle w:val="1260"/>
               <w:numPr>
                 <w:ilvl w:val="0"/>
                 <w:numId w:val="5"/>
@@ -3262,7 +3251,7 @@
           </w:p>
           <w:p>
             <w:pPr>
-              <w:pStyle w:val="1242"/>
+              <w:pStyle w:val="1260"/>
               <w:numPr>
                 <w:ilvl w:val="0"/>
                 <w:numId w:val="5"/>
@@ -3348,7 +3337,7 @@
           </w:p>
           <w:p>
             <w:pPr>
-              <w:pStyle w:val="1242"/>
+              <w:pStyle w:val="1260"/>
               <w:numPr>
                 <w:ilvl w:val="0"/>
                 <w:numId w:val="3"/>
@@ -3410,7 +3399,7 @@
           </w:p>
           <w:p>
             <w:pPr>
-              <w:pStyle w:val="1242"/>
+              <w:pStyle w:val="1260"/>
               <w:numPr>
                 <w:ilvl w:val="0"/>
                 <w:numId w:val="158"/>
@@ -3471,7 +3460,7 @@
           </w:p>
           <w:p>
             <w:pPr>
-              <w:pStyle w:val="1242"/>
+              <w:pStyle w:val="1260"/>
               <w:numPr>
                 <w:ilvl w:val="0"/>
                 <w:numId w:val="156"/>
@@ -3535,7 +3524,7 @@
           </w:p>
           <w:p>
             <w:pPr>
-              <w:pStyle w:val="1242"/>
+              <w:pStyle w:val="1260"/>
               <w:numPr>
                 <w:ilvl w:val="0"/>
                 <w:numId w:val="157"/>
@@ -3600,7 +3589,7 @@
           </w:p>
           <w:p>
             <w:pPr>
-              <w:pStyle w:val="1242"/>
+              <w:pStyle w:val="1260"/>
               <w:numPr>
                 <w:ilvl w:val="0"/>
                 <w:numId w:val="129"/>
@@ -3659,7 +3648,7 @@
           </w:p>
           <w:p>
             <w:pPr>
-              <w:pStyle w:val="1242"/>
+              <w:pStyle w:val="1260"/>
               <w:numPr>
                 <w:ilvl w:val="0"/>
                 <w:numId w:val="129"/>
@@ -3718,7 +3707,7 @@
           </w:p>
           <w:p>
             <w:pPr>
-              <w:pStyle w:val="1242"/>
+              <w:pStyle w:val="1260"/>
               <w:numPr>
                 <w:ilvl w:val="0"/>
                 <w:numId w:val="146"/>
@@ -3779,7 +3768,7 @@
           </w:p>
           <w:p>
             <w:pPr>
-              <w:pStyle w:val="1242"/>
+              <w:pStyle w:val="1260"/>
               <w:numPr>
                 <w:ilvl w:val="0"/>
                 <w:numId w:val="147"/>
@@ -3853,7 +3842,7 @@
           </w:tcPr>
           <w:p>
             <w:pPr>
-              <w:pStyle w:val="1242"/>
+              <w:pStyle w:val="1260"/>
               <w:numPr>
                 <w:ilvl w:val="0"/>
                 <w:numId w:val="161"/>
@@ -3915,7 +3904,7 @@
           </w:p>
           <w:p>
             <w:pPr>
-              <w:pStyle w:val="1242"/>
+              <w:pStyle w:val="1260"/>
               <w:numPr>
                 <w:ilvl w:val="0"/>
                 <w:numId w:val="159"/>
@@ -3959,7 +3948,7 @@
           </w:p>
           <w:p>
             <w:pPr>
-              <w:pStyle w:val="1242"/>
+              <w:pStyle w:val="1260"/>
               <w:numPr>
                 <w:ilvl w:val="0"/>
                 <w:numId w:val="160"/>
@@ -4010,7 +3999,7 @@
           </w:p>
           <w:p>
             <w:pPr>
-              <w:pStyle w:val="1242"/>
+              <w:pStyle w:val="1260"/>
               <w:numPr>
                 <w:ilvl w:val="0"/>
                 <w:numId w:val="160"/>
@@ -4086,7 +4075,7 @@
           </w:p>
           <w:p>
             <w:pPr>
-              <w:pStyle w:val="1242"/>
+              <w:pStyle w:val="1260"/>
               <w:numPr>
                 <w:ilvl w:val="0"/>
                 <w:numId w:val="148"/>
@@ -4145,7 +4134,7 @@
           </w:p>
           <w:p>
             <w:pPr>
-              <w:pStyle w:val="1242"/>
+              <w:pStyle w:val="1260"/>
               <w:numPr>
                 <w:ilvl w:val="0"/>
                 <w:numId w:val="136"/>
@@ -4237,7 +4226,7 @@
           </w:p>
           <w:p>
             <w:pPr>
-              <w:pStyle w:val="1242"/>
+              <w:pStyle w:val="1260"/>
               <w:numPr>
                 <w:ilvl w:val="0"/>
                 <w:numId w:val="3"/>
@@ -4304,7 +4293,7 @@
           </w:p>
           <w:p>
             <w:pPr>
-              <w:pStyle w:val="1242"/>
+              <w:pStyle w:val="1260"/>
               <w:numPr>
                 <w:ilvl w:val="0"/>
                 <w:numId w:val="112"/>
@@ -4363,7 +4352,7 @@
           </w:p>
           <w:p>
             <w:pPr>
-              <w:pStyle w:val="1242"/>
+              <w:pStyle w:val="1260"/>
               <w:numPr>
                 <w:ilvl w:val="0"/>
                 <w:numId w:val="114"/>
@@ -4424,7 +4413,7 @@
           </w:p>
           <w:p>
             <w:pPr>
-              <w:pStyle w:val="1242"/>
+              <w:pStyle w:val="1260"/>
               <w:numPr>
                 <w:ilvl w:val="0"/>
                 <w:numId w:val="114"/>
@@ -4466,40 +4455,26 @@
               </w:rPr>
               <w:t xml:space="preserve"> </w:t>
             </w:r>
+            <w:r>
+              <w:rPr>
+                <w:sz w:val="18"/>
+                <w:highlight w:val="none"/>
+                <w:lang w:val="es-ES"/>
+              </w:rPr>
+              <w:t xml:space="preserve">Rehacer</w:t>
+            </w:r>
+            <w:r>
+              <w:rPr>
+                <w:sz w:val="18"/>
+                <w:highlight w:val="none"/>
+                <w:lang w:val="es-ES"/>
+              </w:rPr>
+            </w:r>
             <w:r/>
-            <w:r>
-              <w:rPr>
-                <w:sz w:val="18"/>
-                <w:highlight w:val="none"/>
-                <w:lang w:val="es-ES"/>
-              </w:rPr>
-            </w:r>
-            <w:r>
-              <w:rPr>
-                <w:sz w:val="18"/>
-                <w:highlight w:val="none"/>
-                <w:lang w:val="es-ES"/>
-              </w:rPr>
-              <w:t xml:space="preserve">Rehacer</w:t>
-            </w:r>
-            <w:r>
-              <w:rPr>
-                <w:sz w:val="18"/>
-                <w:highlight w:val="none"/>
-                <w:lang w:val="es-ES"/>
-              </w:rPr>
-            </w:r>
-            <w:r>
-              <w:rPr>
-                <w:sz w:val="18"/>
-                <w:highlight w:val="none"/>
-                <w:lang w:val="es-ES"/>
-              </w:rPr>
-            </w:r>
           </w:p>
           <w:p>
             <w:pPr>
-              <w:pStyle w:val="1242"/>
+              <w:pStyle w:val="1260"/>
               <w:numPr>
                 <w:ilvl w:val="0"/>
                 <w:numId w:val="114"/>
@@ -4558,7 +4533,7 @@
           </w:p>
           <w:p>
             <w:pPr>
-              <w:pStyle w:val="1242"/>
+              <w:pStyle w:val="1260"/>
               <w:numPr>
                 <w:ilvl w:val="0"/>
                 <w:numId w:val="114"/>
@@ -4618,7 +4593,7 @@
           </w:p>
           <w:p>
             <w:pPr>
-              <w:pStyle w:val="1242"/>
+              <w:pStyle w:val="1260"/>
               <w:jc w:val="left"/>
               <w:rPr>
                 <w:sz w:val="18"/>
@@ -4664,7 +4639,7 @@
           </w:p>
           <w:p>
             <w:pPr>
-              <w:pStyle w:val="1242"/>
+              <w:pStyle w:val="1260"/>
               <w:numPr>
                 <w:ilvl w:val="0"/>
                 <w:numId w:val="114"/>
@@ -4753,7 +4728,7 @@
           </w:tcPr>
           <w:p>
             <w:pPr>
-              <w:pStyle w:val="1242"/>
+              <w:pStyle w:val="1260"/>
               <w:numPr>
                 <w:ilvl w:val="0"/>
                 <w:numId w:val="138"/>
@@ -4811,7 +4786,7 @@
           </w:p>
           <w:p>
             <w:pPr>
-              <w:pStyle w:val="1242"/>
+              <w:pStyle w:val="1260"/>
               <w:numPr>
                 <w:ilvl w:val="0"/>
                 <w:numId w:val="138"/>
@@ -4883,7 +4858,7 @@
           </w:p>
           <w:p>
             <w:pPr>
-              <w:pStyle w:val="1242"/>
+              <w:pStyle w:val="1260"/>
               <w:numPr>
                 <w:ilvl w:val="0"/>
                 <w:numId w:val="138"/>
@@ -4966,7 +4941,7 @@
           </w:p>
           <w:p>
             <w:pPr>
-              <w:pStyle w:val="1242"/>
+              <w:pStyle w:val="1260"/>
               <w:numPr>
                 <w:ilvl w:val="0"/>
                 <w:numId w:val="3"/>
@@ -5013,7 +4988,7 @@
           </w:p>
           <w:p>
             <w:pPr>
-              <w:pStyle w:val="1242"/>
+              <w:pStyle w:val="1260"/>
               <w:ind w:left="0"/>
               <w:jc w:val="left"/>
               <w:rPr>
@@ -5106,7 +5081,7 @@
           </w:p>
           <w:p>
             <w:pPr>
-              <w:pStyle w:val="1242"/>
+              <w:pStyle w:val="1260"/>
               <w:ind w:left="0"/>
               <w:jc w:val="left"/>
               <w:rPr>
@@ -5239,7 +5214,7 @@
           </w:p>
           <w:p>
             <w:pPr>
-              <w:pStyle w:val="1242"/>
+              <w:pStyle w:val="1260"/>
               <w:ind w:left="0"/>
               <w:jc w:val="left"/>
               <w:rPr>
@@ -5372,7 +5347,7 @@
           </w:p>
           <w:p>
             <w:pPr>
-              <w:pStyle w:val="1242"/>
+              <w:pStyle w:val="1260"/>
               <w:ind w:left="0"/>
               <w:jc w:val="left"/>
               <w:rPr>
@@ -5528,7 +5503,7 @@
           </w:p>
           <w:p>
             <w:pPr>
-              <w:pStyle w:val="1242"/>
+              <w:pStyle w:val="1260"/>
               <w:numPr>
                 <w:ilvl w:val="0"/>
                 <w:numId w:val="93"/>
@@ -5573,7 +5548,7 @@
           </w:p>
           <w:p>
             <w:pPr>
-              <w:pStyle w:val="1242"/>
+              <w:pStyle w:val="1260"/>
               <w:ind w:left="0"/>
               <w:jc w:val="left"/>
               <w:rPr>
@@ -5708,7 +5683,7 @@
           </w:p>
           <w:p>
             <w:pPr>
-              <w:pStyle w:val="1242"/>
+              <w:pStyle w:val="1260"/>
               <w:ind w:left="0"/>
               <w:jc w:val="left"/>
               <w:rPr>
@@ -5842,7 +5817,7 @@
           </w:p>
           <w:p>
             <w:pPr>
-              <w:pStyle w:val="1242"/>
+              <w:pStyle w:val="1260"/>
               <w:ind w:left="0"/>
               <w:jc w:val="left"/>
               <w:rPr>
@@ -6135,7 +6110,7 @@
           </w:p>
           <w:p>
             <w:pPr>
-              <w:pStyle w:val="1242"/>
+              <w:pStyle w:val="1260"/>
               <w:numPr>
                 <w:ilvl w:val="0"/>
                 <w:numId w:val="207"/>
@@ -6202,7 +6177,7 @@
           </w:p>
           <w:p>
             <w:pPr>
-              <w:pStyle w:val="1242"/>
+              <w:pStyle w:val="1260"/>
               <w:numPr>
                 <w:ilvl w:val="0"/>
                 <w:numId w:val="208"/>
@@ -6270,7 +6245,7 @@
           </w:p>
           <w:p>
             <w:pPr>
-              <w:pStyle w:val="1242"/>
+              <w:pStyle w:val="1260"/>
               <w:numPr>
                 <w:ilvl w:val="0"/>
                 <w:numId w:val="208"/>
@@ -6399,7 +6374,7 @@
     </w:p>
     <w:tbl>
       <w:tblPr>
-        <w:tblStyle w:val="1094"/>
+        <w:tblStyle w:val="1112"/>
         <w:tblW w:w="0" w:type="auto"/>
         <w:tblInd w:w="-1701" w:type="dxa"/>
         <w:tblLayout w:type="fixed"/>
@@ -6425,7 +6400,7 @@
           </w:tcPr>
           <w:p>
             <w:pPr>
-              <w:pStyle w:val="1242"/>
+              <w:pStyle w:val="1260"/>
               <w:numPr>
                 <w:ilvl w:val="0"/>
                 <w:numId w:val="176"/>
@@ -6524,7 +6499,7 @@
           </w:p>
           <w:p>
             <w:pPr>
-              <w:pStyle w:val="1242"/>
+              <w:pStyle w:val="1260"/>
               <w:numPr>
                 <w:ilvl w:val="0"/>
                 <w:numId w:val="212"/>
@@ -6622,13 +6597,10 @@
               </w:rPr>
             </w:r>
             <w:r/>
-            <w:r/>
-            <w:r/>
-            <w:r/>
           </w:p>
           <w:p>
             <w:pPr>
-              <w:pStyle w:val="1242"/>
+              <w:pStyle w:val="1260"/>
               <w:numPr>
                 <w:ilvl w:val="0"/>
                 <w:numId w:val="212"/>
@@ -6664,17 +6636,10 @@
               </w:rPr>
             </w:r>
             <w:r/>
-            <w:r>
-              <w:rPr>
-                <w:highlight w:val="none"/>
-                <w:lang w:val="es-ES"/>
-              </w:rPr>
-            </w:r>
-            <w:r/>
           </w:p>
           <w:p>
             <w:pPr>
-              <w:pStyle w:val="1242"/>
+              <w:pStyle w:val="1260"/>
               <w:numPr>
                 <w:ilvl w:val="0"/>
                 <w:numId w:val="176"/>
@@ -6783,7 +6748,7 @@
           </w:p>
           <w:p>
             <w:pPr>
-              <w:pStyle w:val="1242"/>
+              <w:pStyle w:val="1260"/>
               <w:numPr>
                 <w:ilvl w:val="0"/>
                 <w:numId w:val="176"/>
@@ -6858,7 +6823,7 @@
           </w:p>
           <w:p>
             <w:pPr>
-              <w:pStyle w:val="1242"/>
+              <w:pStyle w:val="1260"/>
               <w:numPr>
                 <w:ilvl w:val="0"/>
                 <w:numId w:val="176"/>
@@ -6902,7 +6867,7 @@
           </w:p>
           <w:p>
             <w:pPr>
-              <w:pStyle w:val="1242"/>
+              <w:pStyle w:val="1260"/>
               <w:numPr>
                 <w:ilvl w:val="0"/>
                 <w:numId w:val="176"/>
@@ -6966,7 +6931,7 @@
           </w:p>
           <w:p>
             <w:pPr>
-              <w:pStyle w:val="1242"/>
+              <w:pStyle w:val="1260"/>
               <w:numPr>
                 <w:ilvl w:val="0"/>
                 <w:numId w:val="176"/>
@@ -7025,7 +6990,7 @@
           </w:p>
           <w:p>
             <w:pPr>
-              <w:pStyle w:val="1242"/>
+              <w:pStyle w:val="1260"/>
               <w:numPr>
                 <w:ilvl w:val="0"/>
                 <w:numId w:val="176"/>
@@ -7082,7 +7047,7 @@
           </w:p>
           <w:p>
             <w:pPr>
-              <w:pStyle w:val="1242"/>
+              <w:pStyle w:val="1260"/>
               <w:numPr>
                 <w:ilvl w:val="0"/>
                 <w:numId w:val="209"/>
@@ -7136,7 +7101,7 @@
           </w:p>
           <w:p>
             <w:pPr>
-              <w:pStyle w:val="1242"/>
+              <w:pStyle w:val="1260"/>
               <w:jc w:val="left"/>
               <w:rPr>
                 <w:highlight w:val="none"/>
@@ -7216,14 +7181,6 @@
                 <w:lang w:val="es-ES"/>
               </w:rPr>
               <w:t xml:space="preserve">«ci" hola»</w:t>
-            </w:r>
-            <w:r/>
-            <w:r>
-              <w:rPr>
-                <w:sz w:val="18"/>
-                <w:highlight w:val="none"/>
-                <w:lang w:val="es-ES"/>
-              </w:rPr>
             </w:r>
             <w:r>
               <w:rPr>
@@ -7236,7 +7193,7 @@
           </w:p>
           <w:p>
             <w:pPr>
-              <w:pStyle w:val="1242"/>
+              <w:pStyle w:val="1260"/>
               <w:numPr>
                 <w:ilvl w:val="0"/>
                 <w:numId w:val="209"/>
@@ -7312,14 +7269,6 @@
                 <w:lang w:val="es-ES"/>
               </w:rPr>
               <w:t xml:space="preserve">»</w:t>
-            </w:r>
-            <w:r/>
-            <w:r>
-              <w:rPr>
-                <w:sz w:val="18"/>
-                <w:highlight w:val="none"/>
-                <w:lang w:val="es-ES"/>
-              </w:rPr>
             </w:r>
             <w:r>
               <w:rPr>
@@ -7375,7 +7324,7 @@
           </w:tcPr>
           <w:p>
             <w:pPr>
-              <w:pStyle w:val="1242"/>
+              <w:pStyle w:val="1260"/>
               <w:numPr>
                 <w:ilvl w:val="0"/>
                 <w:numId w:val="177"/>
@@ -7425,7 +7374,7 @@
           </w:p>
           <w:p>
             <w:pPr>
-              <w:pStyle w:val="1242"/>
+              <w:pStyle w:val="1260"/>
               <w:numPr>
                 <w:ilvl w:val="0"/>
                 <w:numId w:val="177"/>
@@ -7481,11 +7430,10 @@
               <w:t xml:space="preserve">Compila el Archivo Automáticamente</w:t>
             </w:r>
             <w:r/>
-            <w:r/>
           </w:p>
           <w:p>
             <w:pPr>
-              <w:pStyle w:val="1242"/>
+              <w:pStyle w:val="1260"/>
               <w:numPr>
                 <w:ilvl w:val="0"/>
                 <w:numId w:val="218"/>
@@ -7534,7 +7482,7 @@
           </w:p>
           <w:p>
             <w:pPr>
-              <w:pStyle w:val="1242"/>
+              <w:pStyle w:val="1260"/>
               <w:numPr>
                 <w:ilvl w:val="0"/>
                 <w:numId w:val="177"/>
@@ -7545,6 +7493,12 @@
                 <w:lang w:val="es-ES"/>
               </w:rPr>
             </w:pPr>
+            <w:r>
+              <w:rPr>
+                <w:highlight w:val="none"/>
+                <w:lang w:val="es-ES"/>
+              </w:rPr>
+            </w:r>
             <w:r/>
           </w:p>
           <w:p>
@@ -7577,7 +7531,7 @@
           </w:p>
           <w:p>
             <w:pPr>
-              <w:pStyle w:val="1242"/>
+              <w:pStyle w:val="1260"/>
               <w:numPr>
                 <w:ilvl w:val="0"/>
                 <w:numId w:val="187"/>
@@ -7686,7 +7640,7 @@
           </w:p>
           <w:p>
             <w:pPr>
-              <w:pStyle w:val="1242"/>
+              <w:pStyle w:val="1260"/>
               <w:numPr>
                 <w:ilvl w:val="0"/>
                 <w:numId w:val="187"/>
@@ -7732,7 +7686,7 @@
           </w:p>
           <w:p>
             <w:pPr>
-              <w:pStyle w:val="1242"/>
+              <w:pStyle w:val="1260"/>
               <w:numPr>
                 <w:ilvl w:val="0"/>
                 <w:numId w:val="187"/>
@@ -7789,14 +7743,6 @@
               </w:rPr>
               <w:t xml:space="preserve">cercano en la línea o sobre él</w:t>
             </w:r>
-            <w:r/>
-            <w:r>
-              <w:rPr>
-                <w:sz w:val="18"/>
-                <w:highlight w:val="none"/>
-                <w:lang w:val="es-ES"/>
-              </w:rPr>
-            </w:r>
             <w:r>
               <w:rPr>
                 <w:sz w:val="18"/>
@@ -7808,7 +7754,7 @@
           </w:p>
           <w:p>
             <w:pPr>
-              <w:pStyle w:val="1242"/>
+              <w:pStyle w:val="1260"/>
               <w:numPr>
                 <w:ilvl w:val="0"/>
                 <w:numId w:val="187"/>
@@ -7863,7 +7809,7 @@
           </w:p>
           <w:p>
             <w:pPr>
-              <w:pStyle w:val="1242"/>
+              <w:pStyle w:val="1260"/>
               <w:numPr>
                 <w:ilvl w:val="0"/>
                 <w:numId w:val="217"/>
@@ -7910,13 +7856,10 @@
               </w:rPr>
             </w:r>
             <w:r/>
-            <w:r/>
-            <w:r/>
-            <w:r/>
           </w:p>
           <w:p>
             <w:pPr>
-              <w:pStyle w:val="1242"/>
+              <w:pStyle w:val="1260"/>
               <w:numPr>
                 <w:ilvl w:val="0"/>
                 <w:numId w:val="217"/>
@@ -7967,8 +7910,6 @@
               </w:rPr>
               <w:t xml:space="preserve">Información sobre el Documento</w:t>
             </w:r>
-            <w:r/>
-            <w:r/>
             <w:r>
               <w:rPr>
                 <w:sz w:val="18"/>
@@ -8082,7 +8023,7 @@
     </w:p>
     <w:tbl>
       <w:tblPr>
-        <w:tblStyle w:val="1094"/>
+        <w:tblStyle w:val="1112"/>
         <w:tblW w:w="0" w:type="auto"/>
         <w:tblInd w:w="-1701" w:type="dxa"/>
         <w:tblLayout w:type="fixed"/>
@@ -8109,7 +8050,7 @@
           </w:tcPr>
           <w:p>
             <w:pPr>
-              <w:pStyle w:val="1242"/>
+              <w:pStyle w:val="1260"/>
               <w:numPr>
                 <w:ilvl w:val="0"/>
                 <w:numId w:val="2"/>
@@ -8182,7 +8123,7 @@
           </w:p>
           <w:p>
             <w:pPr>
-              <w:pStyle w:val="1242"/>
+              <w:pStyle w:val="1260"/>
               <w:numPr>
                 <w:ilvl w:val="0"/>
                 <w:numId w:val="2"/>
@@ -8243,7 +8184,7 @@
           </w:p>
           <w:p>
             <w:pPr>
-              <w:pStyle w:val="1242"/>
+              <w:pStyle w:val="1260"/>
               <w:numPr>
                 <w:ilvl w:val="0"/>
                 <w:numId w:val="155"/>
@@ -8942,7 +8883,7 @@
     </w:p>
     <w:tbl>
       <w:tblPr>
-        <w:tblStyle w:val="1094"/>
+        <w:tblStyle w:val="1112"/>
         <w:tblW w:w="0" w:type="auto"/>
         <w:tblInd w:w="-1701" w:type="dxa"/>
         <w:tblLayout w:type="fixed"/>
@@ -8968,7 +8909,7 @@
           </w:tcPr>
           <w:p>
             <w:pPr>
-              <w:pStyle w:val="1242"/>
+              <w:pStyle w:val="1260"/>
               <w:numPr>
                 <w:ilvl w:val="0"/>
                 <w:numId w:val="192"/>
@@ -9004,7 +8945,7 @@
           </w:p>
           <w:p>
             <w:pPr>
-              <w:pStyle w:val="1242"/>
+              <w:pStyle w:val="1260"/>
               <w:numPr>
                 <w:ilvl w:val="0"/>
                 <w:numId w:val="192"/>
@@ -9040,7 +8981,7 @@
           </w:p>
           <w:p>
             <w:pPr>
-              <w:pStyle w:val="1242"/>
+              <w:pStyle w:val="1260"/>
               <w:numPr>
                 <w:ilvl w:val="0"/>
                 <w:numId w:val="192"/>
@@ -9084,7 +9025,7 @@
           </w:p>
           <w:p>
             <w:pPr>
-              <w:pStyle w:val="1242"/>
+              <w:pStyle w:val="1260"/>
               <w:numPr>
                 <w:ilvl w:val="0"/>
                 <w:numId w:val="204"/>
@@ -9151,7 +9092,7 @@
           </w:p>
           <w:p>
             <w:pPr>
-              <w:pStyle w:val="1242"/>
+              <w:pStyle w:val="1260"/>
               <w:numPr>
                 <w:ilvl w:val="0"/>
                 <w:numId w:val="204"/>
@@ -9207,24 +9148,6 @@
               </w:rPr>
             </w:r>
             <w:r/>
-            <w:r/>
-            <w:r/>
-            <w:r>
-              <w:rPr>
-                <w:b w:val="false"/>
-                <w:sz w:val="18"/>
-                <w:highlight w:val="none"/>
-                <w:lang w:val="es-ES"/>
-              </w:rPr>
-            </w:r>
-            <w:r>
-              <w:rPr>
-                <w:b w:val="false"/>
-                <w:sz w:val="18"/>
-                <w:highlight w:val="none"/>
-                <w:lang w:val="es-ES"/>
-              </w:rPr>
-            </w:r>
           </w:p>
           <w:p>
             <w:pPr>
@@ -9251,6 +9174,7 @@
                 <w:lang w:val="es-ES"/>
               </w:rPr>
             </w:r>
+            <w:r/>
           </w:p>
         </w:tc>
         <w:tc>
@@ -9267,7 +9191,7 @@
           </w:tcPr>
           <w:p>
             <w:pPr>
-              <w:pStyle w:val="1242"/>
+              <w:pStyle w:val="1260"/>
               <w:numPr>
                 <w:ilvl w:val="0"/>
                 <w:numId w:val="192"/>
@@ -9326,7 +9250,7 @@
           </w:p>
           <w:p>
             <w:pPr>
-              <w:pStyle w:val="1242"/>
+              <w:pStyle w:val="1260"/>
               <w:numPr>
                 <w:ilvl w:val="0"/>
                 <w:numId w:val="205"/>
@@ -9385,7 +9309,7 @@
           </w:p>
           <w:p>
             <w:pPr>
-              <w:pStyle w:val="1242"/>
+              <w:pStyle w:val="1260"/>
               <w:numPr>
                 <w:ilvl w:val="0"/>
                 <w:numId w:val="205"/>
@@ -9452,7 +9376,7 @@
           </w:p>
           <w:p>
             <w:pPr>
-              <w:pStyle w:val="1242"/>
+              <w:pStyle w:val="1260"/>
               <w:numPr>
                 <w:ilvl w:val="0"/>
                 <w:numId w:val="205"/>
@@ -9511,7 +9435,7 @@
           </w:p>
           <w:p>
             <w:pPr>
-              <w:pStyle w:val="1242"/>
+              <w:pStyle w:val="1260"/>
               <w:numPr>
                 <w:ilvl w:val="0"/>
                 <w:numId w:val="216"/>
@@ -9577,13 +9501,10 @@
               </w:rPr>
             </w:r>
             <w:r/>
-            <w:r/>
-            <w:r/>
-            <w:r/>
           </w:p>
           <w:p>
             <w:pPr>
-              <w:pStyle w:val="1242"/>
+              <w:pStyle w:val="1260"/>
               <w:numPr>
                 <w:ilvl w:val="0"/>
                 <w:numId w:val="216"/>
@@ -9645,6 +9566,74 @@
           </w:p>
           <w:p>
             <w:pPr>
+              <w:pStyle w:val="1260"/>
+              <w:numPr>
+                <w:ilvl w:val="0"/>
+                <w:numId w:val="216"/>
+              </w:numPr>
+              <w:jc w:val="left"/>
+              <w:rPr>
+                <w:highlight w:val="none"/>
+                <w:lang w:val="es-ES"/>
+              </w:rPr>
+            </w:pPr>
+            <w:r>
+              <w:rPr>
+                <w:sz w:val="18"/>
+                <w:highlight w:val="none"/>
+                <w:lang w:val="es-ES"/>
+              </w:rPr>
+            </w:r>
+            <w:r>
+              <w:rPr>
+                <w:b/>
+                <w:sz w:val="22"/>
+                <w:highlight w:val="none"/>
+                <w:lang w:val="es-ES"/>
+              </w:rPr>
+              <w:t xml:space="preserve">g [Ctrl + a]</w:t>
+            </w:r>
+            <w:r>
+              <w:rPr>
+                <w:sz w:val="18"/>
+                <w:highlight w:val="none"/>
+                <w:lang w:val="es-ES"/>
+              </w:rPr>
+              <w:t xml:space="preserve"> </w:t>
+            </w:r>
+            <w:r>
+              <w:rPr>
+                <w:sz w:val="16"/>
+                <w:highlight w:val="none"/>
+                <w:lang w:val="es-ES"/>
+              </w:rPr>
+              <w:t xml:space="preserve">—&gt; </w:t>
+            </w:r>
+            <w:r>
+              <w:rPr>
+                <w:sz w:val="18"/>
+                <w:highlight w:val="none"/>
+                <w:lang w:val="es-ES"/>
+              </w:rPr>
+              <w:t xml:space="preserve">Aumenta un numero como si fuese en fila ascendente. Ideal en modo Visual, apretar el comando con una columna de "0" y los pone ascendentemente. De 0, 0, 0 a 0, 1, 2</w:t>
+            </w:r>
+            <w:r>
+              <w:rPr>
+                <w:sz w:val="18"/>
+                <w:highlight w:val="none"/>
+                <w:lang w:val="es-ES"/>
+              </w:rPr>
+            </w:r>
+            <w:r>
+              <w:rPr>
+                <w:sz w:val="18"/>
+                <w:highlight w:val="none"/>
+                <w:lang w:val="es-ES"/>
+              </w:rPr>
+            </w:r>
+          </w:p>
+          <w:p>
+            <w:pPr>
               <w:ind w:left="0" w:firstLine="0"/>
               <w:jc w:val="left"/>
               <w:rPr>
@@ -9652,8 +9641,12 @@
                 <w:lang w:val="es-ES"/>
               </w:rPr>
             </w:pPr>
-            <w:r/>
-            <w:r/>
+            <w:r>
+              <w:rPr>
+                <w:highlight w:val="none"/>
+                <w:lang w:val="es-ES"/>
+              </w:rPr>
+            </w:r>
             <w:r/>
           </w:p>
         </w:tc>
@@ -9750,7 +9743,7 @@
 <w:hdr xmlns:wpc="http://schemas.microsoft.com/office/word/2010/wordprocessingCanvas" xmlns:mc="http://schemas.openxmlformats.org/markup-compatibility/2006" xmlns:o="urn:schemas-microsoft-com:office:office" xmlns:r="http://schemas.openxmlformats.org/officeDocument/2006/relationships" xmlns:m="http://schemas.openxmlformats.org/officeDocument/2006/math" xmlns:v="urn:schemas-microsoft-com:vml" xmlns:wp14="http://schemas.microsoft.com/office/word/2010/wordprocessingDrawing" xmlns:wp="http://schemas.openxmlformats.org/drawingml/2006/wordprocessingDrawing" xmlns:w10="urn:schemas-microsoft-com:office:word" xmlns:w="http://schemas.openxmlformats.org/wordprocessingml/2006/main" xmlns:w14="http://schemas.microsoft.com/office/word/2010/wordml" xmlns:w15="http://schemas.microsoft.com/office/word/2012/wordml" xmlns:wpg="http://schemas.microsoft.com/office/word/2010/wordprocessingGroup" xmlns:wpi="http://schemas.microsoft.com/office/word/2010/wordprocessingInk" xmlns:wne="http://schemas.microsoft.com/office/word/2006/wordml" xmlns:a="http://schemas.openxmlformats.org/drawingml/2006/main" xmlns:wps="http://schemas.microsoft.com/office/word/2010/wordprocessingShape" mc:Ignorable="w14 w15 wp14">
   <w:p>
     <w:pPr>
-      <w:pStyle w:val="1088"/>
+      <w:pStyle w:val="1106"/>
     </w:pPr>
     <w:r/>
     <w:r/>
@@ -38695,11 +38688,11 @@
     <w:lsdException w:name="Bibliography" w:uiPriority="37"/>
     <w:lsdException w:name="TOC Heading" w:uiPriority="39" w:qFormat="1"/>
   </w:latentStyles>
-  <w:style w:type="paragraph" w:styleId="1062">
+  <w:style w:type="paragraph" w:styleId="1080">
     <w:name w:val="Heading 1"/>
-    <w:basedOn w:val="1238"/>
-    <w:next w:val="1238"/>
-    <w:link w:val="1063"/>
+    <w:basedOn w:val="1256"/>
+    <w:next w:val="1256"/>
+    <w:link w:val="1081"/>
     <w:qFormat/>
     <w:uiPriority w:val="9"/>
     <w:rPr>
@@ -38714,9 +38707,9 @@
       <w:outlineLvl w:val="0"/>
     </w:pPr>
   </w:style>
-  <w:style w:type="character" w:styleId="1063">
+  <w:style w:type="character" w:styleId="1081">
     <w:name w:val="Heading 1 Char"/>
-    <w:link w:val="1062"/>
+    <w:link w:val="1080"/>
     <w:uiPriority w:val="9"/>
     <w:rPr>
       <w:rFonts w:ascii="Arial" w:hAnsi="Arial" w:cs="Arial" w:eastAsia="Arial"/>
@@ -38724,11 +38717,11 @@
       <w:szCs w:val="40"/>
     </w:rPr>
   </w:style>
-  <w:style w:type="paragraph" w:styleId="1064">
+  <w:style w:type="paragraph" w:styleId="1082">
     <w:name w:val="Heading 2"/>
-    <w:basedOn w:val="1238"/>
-    <w:next w:val="1238"/>
-    <w:link w:val="1065"/>
+    <w:basedOn w:val="1256"/>
+    <w:next w:val="1256"/>
+    <w:link w:val="1083"/>
     <w:qFormat/>
     <w:uiPriority w:val="9"/>
     <w:unhideWhenUsed/>
@@ -38743,20 +38736,20 @@
       <w:outlineLvl w:val="1"/>
     </w:pPr>
   </w:style>
-  <w:style w:type="character" w:styleId="1065">
+  <w:style w:type="character" w:styleId="1083">
     <w:name w:val="Heading 2 Char"/>
-    <w:link w:val="1064"/>
+    <w:link w:val="1082"/>
     <w:uiPriority w:val="9"/>
     <w:rPr>
       <w:rFonts w:ascii="Arial" w:hAnsi="Arial" w:cs="Arial" w:eastAsia="Arial"/>
       <w:sz w:val="34"/>
     </w:rPr>
   </w:style>
-  <w:style w:type="paragraph" w:styleId="1066">
+  <w:style w:type="paragraph" w:styleId="1084">
     <w:name w:val="Heading 3"/>
-    <w:basedOn w:val="1238"/>
-    <w:next w:val="1238"/>
-    <w:link w:val="1067"/>
+    <w:basedOn w:val="1256"/>
+    <w:next w:val="1256"/>
+    <w:link w:val="1085"/>
     <w:qFormat/>
     <w:uiPriority w:val="9"/>
     <w:unhideWhenUsed/>
@@ -38772,9 +38765,9 @@
       <w:outlineLvl w:val="2"/>
     </w:pPr>
   </w:style>
-  <w:style w:type="character" w:styleId="1067">
+  <w:style w:type="character" w:styleId="1085">
     <w:name w:val="Heading 3 Char"/>
-    <w:link w:val="1066"/>
+    <w:link w:val="1084"/>
     <w:uiPriority w:val="9"/>
     <w:rPr>
       <w:rFonts w:ascii="Arial" w:hAnsi="Arial" w:cs="Arial" w:eastAsia="Arial"/>
@@ -38782,11 +38775,11 @@
       <w:szCs w:val="30"/>
     </w:rPr>
   </w:style>
-  <w:style w:type="paragraph" w:styleId="1068">
+  <w:style w:type="paragraph" w:styleId="1086">
     <w:name w:val="Heading 4"/>
-    <w:basedOn w:val="1238"/>
-    <w:next w:val="1238"/>
-    <w:link w:val="1069"/>
+    <w:basedOn w:val="1256"/>
+    <w:next w:val="1256"/>
+    <w:link w:val="1087"/>
     <w:qFormat/>
     <w:uiPriority w:val="9"/>
     <w:unhideWhenUsed/>
@@ -38804,9 +38797,9 @@
       <w:outlineLvl w:val="3"/>
     </w:pPr>
   </w:style>
-  <w:style w:type="character" w:styleId="1069">
+  <w:style w:type="character" w:styleId="1087">
     <w:name w:val="Heading 4 Char"/>
-    <w:link w:val="1068"/>
+    <w:link w:val="1086"/>
     <w:uiPriority w:val="9"/>
     <w:rPr>
       <w:rFonts w:ascii="Arial" w:hAnsi="Arial" w:cs="Arial" w:eastAsia="Arial"/>
@@ -38816,11 +38809,11 @@
       <w:szCs w:val="26"/>
     </w:rPr>
   </w:style>
-  <w:style w:type="paragraph" w:styleId="1070">
+  <w:style w:type="paragraph" w:styleId="1088">
     <w:name w:val="Heading 5"/>
-    <w:basedOn w:val="1238"/>
-    <w:next w:val="1238"/>
-    <w:link w:val="1071"/>
+    <w:basedOn w:val="1256"/>
+    <w:next w:val="1256"/>
+    <w:link w:val="1089"/>
     <w:qFormat/>
     <w:uiPriority w:val="9"/>
     <w:unhideWhenUsed/>
@@ -38838,9 +38831,9 @@
       <w:outlineLvl w:val="4"/>
     </w:pPr>
   </w:style>
-  <w:style w:type="character" w:styleId="1071">
+  <w:style w:type="character" w:styleId="1089">
     <w:name w:val="Heading 5 Char"/>
-    <w:link w:val="1070"/>
+    <w:link w:val="1088"/>
     <w:uiPriority w:val="9"/>
     <w:rPr>
       <w:rFonts w:ascii="Arial" w:hAnsi="Arial" w:cs="Arial" w:eastAsia="Arial"/>
@@ -38850,11 +38843,11 @@
       <w:szCs w:val="24"/>
     </w:rPr>
   </w:style>
-  <w:style w:type="paragraph" w:styleId="1072">
+  <w:style w:type="paragraph" w:styleId="1090">
     <w:name w:val="Heading 6"/>
-    <w:basedOn w:val="1238"/>
-    <w:next w:val="1238"/>
-    <w:link w:val="1073"/>
+    <w:basedOn w:val="1256"/>
+    <w:next w:val="1256"/>
+    <w:link w:val="1091"/>
     <w:qFormat/>
     <w:uiPriority w:val="9"/>
     <w:unhideWhenUsed/>
@@ -38872,9 +38865,9 @@
       <w:outlineLvl w:val="5"/>
     </w:pPr>
   </w:style>
-  <w:style w:type="character" w:styleId="1073">
+  <w:style w:type="character" w:styleId="1091">
     <w:name w:val="Heading 6 Char"/>
-    <w:link w:val="1072"/>
+    <w:link w:val="1090"/>
     <w:uiPriority w:val="9"/>
     <w:rPr>
       <w:rFonts w:ascii="Arial" w:hAnsi="Arial" w:cs="Arial" w:eastAsia="Arial"/>
@@ -38884,11 +38877,11 @@
       <w:szCs w:val="22"/>
     </w:rPr>
   </w:style>
-  <w:style w:type="paragraph" w:styleId="1074">
+  <w:style w:type="paragraph" w:styleId="1092">
     <w:name w:val="Heading 7"/>
-    <w:basedOn w:val="1238"/>
-    <w:next w:val="1238"/>
-    <w:link w:val="1075"/>
+    <w:basedOn w:val="1256"/>
+    <w:next w:val="1256"/>
+    <w:link w:val="1093"/>
     <w:qFormat/>
     <w:uiPriority w:val="9"/>
     <w:unhideWhenUsed/>
@@ -38908,9 +38901,9 @@
       <w:outlineLvl w:val="6"/>
     </w:pPr>
   </w:style>
-  <w:style w:type="character" w:styleId="1075">
+  <w:style w:type="character" w:styleId="1093">
     <w:name w:val="Heading 7 Char"/>
-    <w:link w:val="1074"/>
+    <w:link w:val="1092"/>
     <w:uiPriority w:val="9"/>
     <w:rPr>
       <w:rFonts w:ascii="Arial" w:hAnsi="Arial" w:cs="Arial" w:eastAsia="Arial"/>
@@ -38922,11 +38915,11 @@
       <w:szCs w:val="22"/>
     </w:rPr>
   </w:style>
-  <w:style w:type="paragraph" w:styleId="1076">
+  <w:style w:type="paragraph" w:styleId="1094">
     <w:name w:val="Heading 8"/>
-    <w:basedOn w:val="1238"/>
-    <w:next w:val="1238"/>
-    <w:link w:val="1077"/>
+    <w:basedOn w:val="1256"/>
+    <w:next w:val="1256"/>
+    <w:link w:val="1095"/>
     <w:qFormat/>
     <w:uiPriority w:val="9"/>
     <w:unhideWhenUsed/>
@@ -38944,9 +38937,9 @@
       <w:outlineLvl w:val="7"/>
     </w:pPr>
   </w:style>
-  <w:style w:type="character" w:styleId="1077">
+  <w:style w:type="character" w:styleId="1095">
     <w:name w:val="Heading 8 Char"/>
-    <w:link w:val="1076"/>
+    <w:link w:val="1094"/>
     <w:uiPriority w:val="9"/>
     <w:rPr>
       <w:rFonts w:ascii="Arial" w:hAnsi="Arial" w:cs="Arial" w:eastAsia="Arial"/>
@@ -38956,11 +38949,11 @@
       <w:szCs w:val="22"/>
     </w:rPr>
   </w:style>
-  <w:style w:type="paragraph" w:styleId="1078">
+  <w:style w:type="paragraph" w:styleId="1096">
     <w:name w:val="Heading 9"/>
-    <w:basedOn w:val="1238"/>
-    <w:next w:val="1238"/>
-    <w:link w:val="1079"/>
+    <w:basedOn w:val="1256"/>
+    <w:next w:val="1256"/>
+    <w:link w:val="1097"/>
     <w:qFormat/>
     <w:uiPriority w:val="9"/>
     <w:unhideWhenUsed/>
@@ -38978,9 +38971,9 @@
       <w:outlineLvl w:val="8"/>
     </w:pPr>
   </w:style>
-  <w:style w:type="character" w:styleId="1079">
+  <w:style w:type="character" w:styleId="1097">
     <w:name w:val="Heading 9 Char"/>
-    <w:link w:val="1078"/>
+    <w:link w:val="1096"/>
     <w:uiPriority w:val="9"/>
     <w:rPr>
       <w:rFonts w:ascii="Arial" w:hAnsi="Arial" w:cs="Arial" w:eastAsia="Arial"/>
@@ -38990,11 +38983,11 @@
       <w:szCs w:val="21"/>
     </w:rPr>
   </w:style>
-  <w:style w:type="paragraph" w:styleId="1080">
+  <w:style w:type="paragraph" w:styleId="1098">
     <w:name w:val="Title"/>
-    <w:basedOn w:val="1238"/>
-    <w:next w:val="1238"/>
-    <w:link w:val="1081"/>
+    <w:basedOn w:val="1256"/>
+    <w:next w:val="1256"/>
+    <w:link w:val="1099"/>
     <w:qFormat/>
     <w:uiPriority w:val="10"/>
     <w:rPr>
@@ -39006,20 +38999,20 @@
       <w:spacing w:after="200" w:before="300"/>
     </w:pPr>
   </w:style>
-  <w:style w:type="character" w:styleId="1081">
+  <w:style w:type="character" w:styleId="1099">
     <w:name w:val="Title Char"/>
-    <w:link w:val="1080"/>
+    <w:link w:val="1098"/>
     <w:uiPriority w:val="10"/>
     <w:rPr>
       <w:sz w:val="48"/>
       <w:szCs w:val="48"/>
     </w:rPr>
   </w:style>
-  <w:style w:type="paragraph" w:styleId="1082">
+  <w:style w:type="paragraph" w:styleId="1100">
     <w:name w:val="Subtitle"/>
-    <w:basedOn w:val="1238"/>
-    <w:next w:val="1238"/>
-    <w:link w:val="1083"/>
+    <w:basedOn w:val="1256"/>
+    <w:next w:val="1256"/>
+    <w:link w:val="1101"/>
     <w:qFormat/>
     <w:uiPriority w:val="11"/>
     <w:rPr>
@@ -39030,20 +39023,20 @@
       <w:spacing w:after="200" w:before="200"/>
     </w:pPr>
   </w:style>
-  <w:style w:type="character" w:styleId="1083">
+  <w:style w:type="character" w:styleId="1101">
     <w:name w:val="Subtitle Char"/>
-    <w:link w:val="1082"/>
+    <w:link w:val="1100"/>
     <w:uiPriority w:val="11"/>
     <w:rPr>
       <w:sz w:val="24"/>
       <w:szCs w:val="24"/>
     </w:rPr>
   </w:style>
-  <w:style w:type="paragraph" w:styleId="1084">
+  <w:style w:type="paragraph" w:styleId="1102">
     <w:name w:val="Quote"/>
-    <w:basedOn w:val="1238"/>
-    <w:next w:val="1238"/>
-    <w:link w:val="1085"/>
+    <w:basedOn w:val="1256"/>
+    <w:next w:val="1256"/>
+    <w:link w:val="1103"/>
     <w:qFormat/>
     <w:uiPriority w:val="29"/>
     <w:rPr>
@@ -39053,19 +39046,19 @@
       <w:ind w:left="720" w:right="720"/>
     </w:pPr>
   </w:style>
-  <w:style w:type="character" w:styleId="1085">
+  <w:style w:type="character" w:styleId="1103">
     <w:name w:val="Quote Char"/>
-    <w:link w:val="1084"/>
+    <w:link w:val="1102"/>
     <w:uiPriority w:val="29"/>
     <w:rPr>
       <w:i/>
     </w:rPr>
   </w:style>
-  <w:style w:type="paragraph" w:styleId="1086">
+  <w:style w:type="paragraph" w:styleId="1104">
     <w:name w:val="Intense Quote"/>
-    <w:basedOn w:val="1238"/>
-    <w:next w:val="1238"/>
-    <w:link w:val="1087"/>
+    <w:basedOn w:val="1256"/>
+    <w:next w:val="1256"/>
+    <w:link w:val="1105"/>
     <w:qFormat/>
     <w:uiPriority w:val="30"/>
     <w:rPr>
@@ -39083,18 +39076,18 @@
       </w:pBdr>
     </w:pPr>
   </w:style>
-  <w:style w:type="character" w:styleId="1087">
+  <w:style w:type="character" w:styleId="1105">
     <w:name w:val="Intense Quote Char"/>
-    <w:link w:val="1086"/>
+    <w:link w:val="1104"/>
     <w:uiPriority w:val="30"/>
     <w:rPr>
       <w:i/>
     </w:rPr>
   </w:style>
-  <w:style w:type="paragraph" w:styleId="1088">
+  <w:style w:type="paragraph" w:styleId="1106">
     <w:name w:val="Header"/>
-    <w:basedOn w:val="1238"/>
-    <w:link w:val="1089"/>
+    <w:basedOn w:val="1256"/>
+    <w:link w:val="1107"/>
     <w:uiPriority w:val="99"/>
     <w:unhideWhenUsed/>
     <w:pPr>
@@ -39105,15 +39098,15 @@
       </w:tabs>
     </w:pPr>
   </w:style>
-  <w:style w:type="character" w:styleId="1089">
+  <w:style w:type="character" w:styleId="1107">
     <w:name w:val="Header Char"/>
-    <w:link w:val="1088"/>
+    <w:link w:val="1106"/>
     <w:uiPriority w:val="99"/>
   </w:style>
-  <w:style w:type="paragraph" w:styleId="1090">
+  <w:style w:type="paragraph" w:styleId="1108">
     <w:name w:val="Footer"/>
-    <w:basedOn w:val="1238"/>
-    <w:link w:val="1093"/>
+    <w:basedOn w:val="1256"/>
+    <w:link w:val="1111"/>
     <w:uiPriority w:val="99"/>
     <w:unhideWhenUsed/>
     <w:pPr>
@@ -39124,15 +39117,15 @@
       </w:tabs>
     </w:pPr>
   </w:style>
-  <w:style w:type="character" w:styleId="1091">
+  <w:style w:type="character" w:styleId="1109">
     <w:name w:val="Footer Char"/>
-    <w:link w:val="1090"/>
+    <w:link w:val="1108"/>
     <w:uiPriority w:val="99"/>
   </w:style>
-  <w:style w:type="paragraph" w:styleId="1092">
+  <w:style w:type="paragraph" w:styleId="1110">
     <w:name w:val="Caption"/>
-    <w:basedOn w:val="1238"/>
-    <w:next w:val="1238"/>
+    <w:basedOn w:val="1256"/>
+    <w:next w:val="1256"/>
     <w:qFormat/>
     <w:uiPriority w:val="35"/>
     <w:semiHidden/>
@@ -39148,15 +39141,15 @@
       <w:spacing w:lineRule="auto" w:line="276"/>
     </w:pPr>
   </w:style>
-  <w:style w:type="character" w:styleId="1093">
+  <w:style w:type="character" w:styleId="1111">
     <w:name w:val="Caption Char"/>
-    <w:basedOn w:val="1092"/>
-    <w:link w:val="1090"/>
+    <w:basedOn w:val="1110"/>
+    <w:link w:val="1108"/>
     <w:uiPriority w:val="99"/>
   </w:style>
-  <w:style w:type="table" w:styleId="1094">
+  <w:style w:type="table" w:styleId="1112">
     <w:name w:val="Table Grid"/>
-    <w:basedOn w:val="1239"/>
+    <w:basedOn w:val="1257"/>
     <w:uiPriority w:val="59"/>
     <w:pPr>
       <w:spacing w:lineRule="auto" w:line="240" w:after="0"/>
@@ -39179,9 +39172,9 @@
       </w:tblCellMar>
     </w:tblPr>
   </w:style>
-  <w:style w:type="table" w:styleId="1095">
+  <w:style w:type="table" w:styleId="1113">
     <w:name w:val="Table Grid Light"/>
-    <w:basedOn w:val="1239"/>
+    <w:basedOn w:val="1257"/>
     <w:uiPriority w:val="59"/>
     <w:pPr>
       <w:spacing w:lineRule="auto" w:line="240" w:after="0"/>
@@ -39204,9 +39197,9 @@
       </w:tblCellMar>
     </w:tblPr>
   </w:style>
-  <w:style w:type="table" w:styleId="1096">
+  <w:style w:type="table" w:styleId="1114">
     <w:name w:val="Plain Table 1"/>
-    <w:basedOn w:val="1239"/>
+    <w:basedOn w:val="1257"/>
     <w:uiPriority w:val="59"/>
     <w:pPr>
       <w:spacing w:lineRule="auto" w:line="240" w:after="0"/>
@@ -39271,9 +39264,9 @@
       </w:rPr>
     </w:tblStylePr>
   </w:style>
-  <w:style w:type="table" w:styleId="1097">
+  <w:style w:type="table" w:styleId="1115">
     <w:name w:val="Plain Table 2"/>
-    <w:basedOn w:val="1239"/>
+    <w:basedOn w:val="1257"/>
     <w:uiPriority w:val="59"/>
     <w:pPr>
       <w:spacing w:lineRule="auto" w:line="240" w:after="0"/>
@@ -39356,9 +39349,9 @@
       </w:rPr>
     </w:tblStylePr>
   </w:style>
-  <w:style w:type="table" w:styleId="1098">
+  <w:style w:type="table" w:styleId="1116">
     <w:name w:val="Plain Table 3"/>
-    <w:basedOn w:val="1239"/>
+    <w:basedOn w:val="1257"/>
     <w:uiPriority w:val="99"/>
     <w:pPr>
       <w:spacing w:lineRule="auto" w:line="240" w:after="0"/>
@@ -39433,9 +39426,9 @@
       </w:rPr>
     </w:tblStylePr>
   </w:style>
-  <w:style w:type="table" w:styleId="1099">
+  <w:style w:type="table" w:styleId="1117">
     <w:name w:val="Plain Table 4"/>
-    <w:basedOn w:val="1239"/>
+    <w:basedOn w:val="1257"/>
     <w:uiPriority w:val="99"/>
     <w:pPr>
       <w:spacing w:lineRule="auto" w:line="240" w:after="0"/>
@@ -39490,9 +39483,9 @@
       </w:rPr>
     </w:tblStylePr>
   </w:style>
-  <w:style w:type="table" w:styleId="1100">
+  <w:style w:type="table" w:styleId="1118">
     <w:name w:val="Plain Table 5"/>
-    <w:basedOn w:val="1239"/>
+    <w:basedOn w:val="1257"/>
     <w:uiPriority w:val="99"/>
     <w:pPr>
       <w:spacing w:lineRule="auto" w:line="240" w:after="0"/>
@@ -39578,9 +39571,9 @@
       </w:tcPr>
     </w:tblStylePr>
   </w:style>
-  <w:style w:type="table" w:styleId="1101">
+  <w:style w:type="table" w:styleId="1119">
     <w:name w:val="Grid Table 1 Light"/>
-    <w:basedOn w:val="1239"/>
+    <w:basedOn w:val="1257"/>
     <w:uiPriority w:val="99"/>
     <w:pPr>
       <w:spacing w:lineRule="auto" w:line="240" w:after="0"/>
@@ -39643,9 +39636,9 @@
       </w:rPr>
     </w:tblStylePr>
   </w:style>
-  <w:style w:type="table" w:styleId="1102">
+  <w:style w:type="table" w:styleId="1120">
     <w:name w:val="Grid Table 1 Light - Accent 1"/>
-    <w:basedOn w:val="1239"/>
+    <w:basedOn w:val="1257"/>
     <w:uiPriority w:val="99"/>
     <w:pPr>
       <w:spacing w:lineRule="auto" w:line="240" w:after="0"/>
@@ -39708,9 +39701,9 @@
       </w:rPr>
     </w:tblStylePr>
   </w:style>
-  <w:style w:type="table" w:styleId="1103">
+  <w:style w:type="table" w:styleId="1121">
     <w:name w:val="Grid Table 1 Light - Accent 2"/>
-    <w:basedOn w:val="1239"/>
+    <w:basedOn w:val="1257"/>
     <w:uiPriority w:val="99"/>
     <w:pPr>
       <w:spacing w:lineRule="auto" w:line="240" w:after="0"/>
@@ -39773,9 +39766,9 @@
       </w:rPr>
     </w:tblStylePr>
   </w:style>
-  <w:style w:type="table" w:styleId="1104">
+  <w:style w:type="table" w:styleId="1122">
     <w:name w:val="Grid Table 1 Light - Accent 3"/>
-    <w:basedOn w:val="1239"/>
+    <w:basedOn w:val="1257"/>
     <w:uiPriority w:val="99"/>
     <w:pPr>
       <w:spacing w:lineRule="auto" w:line="240" w:after="0"/>
@@ -39838,9 +39831,9 @@
       </w:rPr>
     </w:tblStylePr>
   </w:style>
-  <w:style w:type="table" w:styleId="1105">
+  <w:style w:type="table" w:styleId="1123">
     <w:name w:val="Grid Table 1 Light - Accent 4"/>
-    <w:basedOn w:val="1239"/>
+    <w:basedOn w:val="1257"/>
     <w:uiPriority w:val="99"/>
     <w:pPr>
       <w:spacing w:lineRule="auto" w:line="240" w:after="0"/>
@@ -39903,9 +39896,9 @@
       </w:rPr>
     </w:tblStylePr>
   </w:style>
-  <w:style w:type="table" w:styleId="1106">
+  <w:style w:type="table" w:styleId="1124">
     <w:name w:val="Grid Table 1 Light - Accent 5"/>
-    <w:basedOn w:val="1239"/>
+    <w:basedOn w:val="1257"/>
     <w:uiPriority w:val="99"/>
     <w:pPr>
       <w:spacing w:lineRule="auto" w:line="240" w:after="0"/>
@@ -39968,9 +39961,9 @@
       </w:rPr>
     </w:tblStylePr>
   </w:style>
-  <w:style w:type="table" w:styleId="1107">
+  <w:style w:type="table" w:styleId="1125">
     <w:name w:val="Grid Table 1 Light - Accent 6"/>
-    <w:basedOn w:val="1239"/>
+    <w:basedOn w:val="1257"/>
     <w:uiPriority w:val="99"/>
     <w:pPr>
       <w:spacing w:lineRule="auto" w:line="240" w:after="0"/>
@@ -40033,9 +40026,9 @@
       </w:rPr>
     </w:tblStylePr>
   </w:style>
-  <w:style w:type="table" w:styleId="1108">
+  <w:style w:type="table" w:styleId="1126">
     <w:name w:val="Grid Table 2"/>
-    <w:basedOn w:val="1239"/>
+    <w:basedOn w:val="1257"/>
     <w:uiPriority w:val="99"/>
     <w:pPr>
       <w:spacing w:lineRule="auto" w:line="240" w:after="0"/>
@@ -40113,9 +40106,9 @@
       </w:tcPr>
     </w:tblStylePr>
   </w:style>
-  <w:style w:type="table" w:styleId="1109">
+  <w:style w:type="table" w:styleId="1127">
     <w:name w:val="Grid Table 2 - Accent 1"/>
-    <w:basedOn w:val="1239"/>
+    <w:basedOn w:val="1257"/>
     <w:uiPriority w:val="99"/>
     <w:pPr>
       <w:spacing w:lineRule="auto" w:line="240" w:after="0"/>
@@ -40193,9 +40186,9 @@
       </w:tcPr>
     </w:tblStylePr>
   </w:style>
-  <w:style w:type="table" w:styleId="1110">
+  <w:style w:type="table" w:styleId="1128">
     <w:name w:val="Grid Table 2 - Accent 2"/>
-    <w:basedOn w:val="1239"/>
+    <w:basedOn w:val="1257"/>
     <w:uiPriority w:val="99"/>
     <w:pPr>
       <w:spacing w:lineRule="auto" w:line="240" w:after="0"/>
@@ -40273,9 +40266,9 @@
       </w:tcPr>
     </w:tblStylePr>
   </w:style>
-  <w:style w:type="table" w:styleId="1111">
+  <w:style w:type="table" w:styleId="1129">
     <w:name w:val="Grid Table 2 - Accent 3"/>
-    <w:basedOn w:val="1239"/>
+    <w:basedOn w:val="1257"/>
     <w:uiPriority w:val="99"/>
     <w:pPr>
       <w:spacing w:lineRule="auto" w:line="240" w:after="0"/>
@@ -40353,9 +40346,9 @@
       </w:tcPr>
     </w:tblStylePr>
   </w:style>
-  <w:style w:type="table" w:styleId="1112">
+  <w:style w:type="table" w:styleId="1130">
     <w:name w:val="Grid Table 2 - Accent 4"/>
-    <w:basedOn w:val="1239"/>
+    <w:basedOn w:val="1257"/>
     <w:uiPriority w:val="99"/>
     <w:pPr>
       <w:spacing w:lineRule="auto" w:line="240" w:after="0"/>
@@ -40433,9 +40426,9 @@
       </w:tcPr>
     </w:tblStylePr>
   </w:style>
-  <w:style w:type="table" w:styleId="1113">
+  <w:style w:type="table" w:styleId="1131">
     <w:name w:val="Grid Table 2 - Accent 5"/>
-    <w:basedOn w:val="1239"/>
+    <w:basedOn w:val="1257"/>
     <w:uiPriority w:val="99"/>
     <w:pPr>
       <w:spacing w:lineRule="auto" w:line="240" w:after="0"/>
@@ -40513,9 +40506,9 @@
       </w:tcPr>
     </w:tblStylePr>
   </w:style>
-  <w:style w:type="table" w:styleId="1114">
+  <w:style w:type="table" w:styleId="1132">
     <w:name w:val="Grid Table 2 - Accent 6"/>
-    <w:basedOn w:val="1239"/>
+    <w:basedOn w:val="1257"/>
     <w:uiPriority w:val="99"/>
     <w:pPr>
       <w:spacing w:lineRule="auto" w:line="240" w:after="0"/>
@@ -40593,9 +40586,9 @@
       </w:tcPr>
     </w:tblStylePr>
   </w:style>
-  <w:style w:type="table" w:styleId="1115">
+  <w:style w:type="table" w:styleId="1133">
     <w:name w:val="Grid Table 3"/>
-    <w:basedOn w:val="1239"/>
+    <w:basedOn w:val="1257"/>
     <w:uiPriority w:val="99"/>
     <w:pPr>
       <w:spacing w:lineRule="auto" w:line="240" w:after="0"/>
@@ -40694,9 +40687,9 @@
       </w:tcPr>
     </w:tblStylePr>
   </w:style>
-  <w:style w:type="table" w:styleId="1116">
+  <w:style w:type="table" w:styleId="1134">
     <w:name w:val="Grid Table 3 - Accent 1"/>
-    <w:basedOn w:val="1239"/>
+    <w:basedOn w:val="1257"/>
     <w:uiPriority w:val="99"/>
     <w:pPr>
       <w:spacing w:lineRule="auto" w:line="240" w:after="0"/>
@@ -40795,9 +40788,9 @@
       </w:tcPr>
     </w:tblStylePr>
   </w:style>
-  <w:style w:type="table" w:styleId="1117">
+  <w:style w:type="table" w:styleId="1135">
     <w:name w:val="Grid Table 3 - Accent 2"/>
-    <w:basedOn w:val="1239"/>
+    <w:basedOn w:val="1257"/>
     <w:uiPriority w:val="99"/>
     <w:pPr>
       <w:spacing w:lineRule="auto" w:line="240" w:after="0"/>
@@ -40896,9 +40889,9 @@
       </w:tcPr>
     </w:tblStylePr>
   </w:style>
-  <w:style w:type="table" w:styleId="1118">
+  <w:style w:type="table" w:styleId="1136">
     <w:name w:val="Grid Table 3 - Accent 3"/>
-    <w:basedOn w:val="1239"/>
+    <w:basedOn w:val="1257"/>
     <w:uiPriority w:val="99"/>
     <w:pPr>
       <w:spacing w:lineRule="auto" w:line="240" w:after="0"/>
@@ -40997,9 +40990,9 @@
       </w:tcPr>
     </w:tblStylePr>
   </w:style>
-  <w:style w:type="table" w:styleId="1119">
+  <w:style w:type="table" w:styleId="1137">
     <w:name w:val="Grid Table 3 - Accent 4"/>
-    <w:basedOn w:val="1239"/>
+    <w:basedOn w:val="1257"/>
     <w:uiPriority w:val="99"/>
     <w:pPr>
       <w:spacing w:lineRule="auto" w:line="240" w:after="0"/>
@@ -41098,9 +41091,9 @@
       </w:tcPr>
     </w:tblStylePr>
   </w:style>
-  <w:style w:type="table" w:styleId="1120">
+  <w:style w:type="table" w:styleId="1138">
     <w:name w:val="Grid Table 3 - Accent 5"/>
-    <w:basedOn w:val="1239"/>
+    <w:basedOn w:val="1257"/>
     <w:uiPriority w:val="99"/>
     <w:pPr>
       <w:spacing w:lineRule="auto" w:line="240" w:after="0"/>
@@ -41199,9 +41192,9 @@
       </w:tcPr>
     </w:tblStylePr>
   </w:style>
-  <w:style w:type="table" w:styleId="1121">
+  <w:style w:type="table" w:styleId="1139">
     <w:name w:val="Grid Table 3 - Accent 6"/>
-    <w:basedOn w:val="1239"/>
+    <w:basedOn w:val="1257"/>
     <w:uiPriority w:val="99"/>
     <w:pPr>
       <w:spacing w:lineRule="auto" w:line="240" w:after="0"/>
@@ -41300,9 +41293,9 @@
       </w:tcPr>
     </w:tblStylePr>
   </w:style>
-  <w:style w:type="table" w:styleId="1122">
+  <w:style w:type="table" w:styleId="1140">
     <w:name w:val="Grid Table 4"/>
-    <w:basedOn w:val="1239"/>
+    <w:basedOn w:val="1257"/>
     <w:uiPriority w:val="59"/>
     <w:pPr>
       <w:spacing w:lineRule="auto" w:line="240" w:after="0"/>
@@ -41381,9 +41374,9 @@
       </w:tcPr>
     </w:tblStylePr>
   </w:style>
-  <w:style w:type="table" w:styleId="1123">
+  <w:style w:type="table" w:styleId="1141">
     <w:name w:val="Grid Table 4 - Accent 1"/>
-    <w:basedOn w:val="1239"/>
+    <w:basedOn w:val="1257"/>
     <w:uiPriority w:val="59"/>
     <w:pPr>
       <w:spacing w:lineRule="auto" w:line="240" w:after="0"/>
@@ -41462,9 +41455,9 @@
       </w:tcPr>
     </w:tblStylePr>
   </w:style>
-  <w:style w:type="table" w:styleId="1124">
+  <w:style w:type="table" w:styleId="1142">
     <w:name w:val="Grid Table 4 - Accent 2"/>
-    <w:basedOn w:val="1239"/>
+    <w:basedOn w:val="1257"/>
     <w:uiPriority w:val="59"/>
     <w:pPr>
       <w:spacing w:lineRule="auto" w:line="240" w:after="0"/>
@@ -41543,9 +41536,9 @@
       </w:tcPr>
     </w:tblStylePr>
   </w:style>
-  <w:style w:type="table" w:styleId="1125">
+  <w:style w:type="table" w:styleId="1143">
     <w:name w:val="Grid Table 4 - Accent 3"/>
-    <w:basedOn w:val="1239"/>
+    <w:basedOn w:val="1257"/>
     <w:uiPriority w:val="59"/>
     <w:pPr>
       <w:spacing w:lineRule="auto" w:line="240" w:after="0"/>
@@ -41624,9 +41617,9 @@
       </w:tcPr>
     </w:tblStylePr>
   </w:style>
-  <w:style w:type="table" w:styleId="1126">
+  <w:style w:type="table" w:styleId="1144">
     <w:name w:val="Grid Table 4 - Accent 4"/>
-    <w:basedOn w:val="1239"/>
+    <w:basedOn w:val="1257"/>
     <w:uiPriority w:val="59"/>
     <w:pPr>
       <w:spacing w:lineRule="auto" w:line="240" w:after="0"/>
@@ -41705,9 +41698,9 @@
       </w:tcPr>
     </w:tblStylePr>
   </w:style>
-  <w:style w:type="table" w:styleId="1127">
+  <w:style w:type="table" w:styleId="1145">
     <w:name w:val="Grid Table 4 - Accent 5"/>
-    <w:basedOn w:val="1239"/>
+    <w:basedOn w:val="1257"/>
     <w:uiPriority w:val="59"/>
     <w:pPr>
       <w:spacing w:lineRule="auto" w:line="240" w:after="0"/>
@@ -41786,9 +41779,9 @@
       </w:tcPr>
     </w:tblStylePr>
   </w:style>
-  <w:style w:type="table" w:styleId="1128">
+  <w:style w:type="table" w:styleId="1146">
     <w:name w:val="Grid Table 4 - Accent 6"/>
-    <w:basedOn w:val="1239"/>
+    <w:basedOn w:val="1257"/>
     <w:uiPriority w:val="59"/>
     <w:pPr>
       <w:spacing w:lineRule="auto" w:line="240" w:after="0"/>
@@ -41867,9 +41860,9 @@
       </w:tcPr>
     </w:tblStylePr>
   </w:style>
-  <w:style w:type="table" w:styleId="1129">
+  <w:style w:type="table" w:styleId="1147">
     <w:name w:val="Grid Table 5 Dark"/>
-    <w:basedOn w:val="1239"/>
+    <w:basedOn w:val="1257"/>
     <w:uiPriority w:val="99"/>
     <w:pPr>
       <w:spacing w:lineRule="auto" w:line="240" w:after="0"/>
@@ -41946,9 +41939,9 @@
       </w:tcPr>
     </w:tblStylePr>
   </w:style>
-  <w:style w:type="table" w:styleId="1130">
+  <w:style w:type="table" w:styleId="1148">
     <w:name w:val="Grid Table 5 Dark- Accent 1"/>
-    <w:basedOn w:val="1239"/>
+    <w:basedOn w:val="1257"/>
     <w:uiPriority w:val="99"/>
     <w:pPr>
       <w:spacing w:lineRule="auto" w:line="240" w:after="0"/>
@@ -42025,9 +42018,9 @@
       </w:tcPr>
     </w:tblStylePr>
   </w:style>
-  <w:style w:type="table" w:styleId="1131">
+  <w:style w:type="table" w:styleId="1149">
     <w:name w:val="Grid Table 5 Dark - Accent 2"/>
-    <w:basedOn w:val="1239"/>
+    <w:basedOn w:val="1257"/>
     <w:uiPriority w:val="99"/>
     <w:pPr>
       <w:spacing w:lineRule="auto" w:line="240" w:after="0"/>
@@ -42104,9 +42097,9 @@
       </w:tcPr>
     </w:tblStylePr>
   </w:style>
-  <w:style w:type="table" w:styleId="1132">
+  <w:style w:type="table" w:styleId="1150">
     <w:name w:val="Grid Table 5 Dark - Accent 3"/>
-    <w:basedOn w:val="1239"/>
+    <w:basedOn w:val="1257"/>
     <w:uiPriority w:val="99"/>
     <w:pPr>
       <w:spacing w:lineRule="auto" w:line="240" w:after="0"/>
@@ -42183,9 +42176,9 @@
       </w:tcPr>
     </w:tblStylePr>
   </w:style>
-  <w:style w:type="table" w:styleId="1133">
+  <w:style w:type="table" w:styleId="1151">
     <w:name w:val="Grid Table 5 Dark- Accent 4"/>
-    <w:basedOn w:val="1239"/>
+    <w:basedOn w:val="1257"/>
     <w:uiPriority w:val="99"/>
     <w:pPr>
       <w:spacing w:lineRule="auto" w:line="240" w:after="0"/>
@@ -42262,9 +42255,9 @@
       </w:tcPr>
     </w:tblStylePr>
   </w:style>
-  <w:style w:type="table" w:styleId="1134">
+  <w:style w:type="table" w:styleId="1152">
     <w:name w:val="Grid Table 5 Dark - Accent 5"/>
-    <w:basedOn w:val="1239"/>
+    <w:basedOn w:val="1257"/>
     <w:uiPriority w:val="99"/>
     <w:pPr>
       <w:spacing w:lineRule="auto" w:line="240" w:after="0"/>
@@ -42341,9 +42334,9 @@
       </w:tcPr>
     </w:tblStylePr>
   </w:style>
-  <w:style w:type="table" w:styleId="1135">
+  <w:style w:type="table" w:styleId="1153">
     <w:name w:val="Grid Table 5 Dark - Accent 6"/>
-    <w:basedOn w:val="1239"/>
+    <w:basedOn w:val="1257"/>
     <w:uiPriority w:val="99"/>
     <w:pPr>
       <w:spacing w:lineRule="auto" w:line="240" w:after="0"/>
@@ -42420,9 +42413,9 @@
       </w:tcPr>
     </w:tblStylePr>
   </w:style>
-  <w:style w:type="table" w:styleId="1136">
+  <w:style w:type="table" w:styleId="1154">
     <w:name w:val="Grid Table 6 Colorful"/>
-    <w:basedOn w:val="1239"/>
+    <w:basedOn w:val="1257"/>
     <w:uiPriority w:val="99"/>
     <w:pPr>
       <w:spacing w:lineRule="auto" w:line="240" w:after="0"/>
@@ -42499,9 +42492,9 @@
       </w:rPr>
     </w:tblStylePr>
   </w:style>
-  <w:style w:type="table" w:styleId="1137">
+  <w:style w:type="table" w:styleId="1155">
     <w:name w:val="Grid Table 6 Colorful - Accent 1"/>
-    <w:basedOn w:val="1239"/>
+    <w:basedOn w:val="1257"/>
     <w:uiPriority w:val="99"/>
     <w:pPr>
       <w:spacing w:lineRule="auto" w:line="240" w:after="0"/>
@@ -42578,9 +42571,9 @@
       </w:rPr>
     </w:tblStylePr>
   </w:style>
-  <w:style w:type="table" w:styleId="1138">
+  <w:style w:type="table" w:styleId="1156">
     <w:name w:val="Grid Table 6 Colorful - Accent 2"/>
-    <w:basedOn w:val="1239"/>
+    <w:basedOn w:val="1257"/>
     <w:uiPriority w:val="99"/>
     <w:pPr>
       <w:spacing w:lineRule="auto" w:line="240" w:after="0"/>
@@ -42657,9 +42650,9 @@
       </w:rPr>
     </w:tblStylePr>
   </w:style>
-  <w:style w:type="table" w:styleId="1139">
+  <w:style w:type="table" w:styleId="1157">
     <w:name w:val="Grid Table 6 Colorful - Accent 3"/>
-    <w:basedOn w:val="1239"/>
+    <w:basedOn w:val="1257"/>
     <w:uiPriority w:val="99"/>
     <w:pPr>
       <w:spacing w:lineRule="auto" w:line="240" w:after="0"/>
@@ -42736,9 +42729,9 @@
       </w:rPr>
     </w:tblStylePr>
   </w:style>
-  <w:style w:type="table" w:styleId="1140">
+  <w:style w:type="table" w:styleId="1158">
     <w:name w:val="Grid Table 6 Colorful - Accent 4"/>
-    <w:basedOn w:val="1239"/>
+    <w:basedOn w:val="1257"/>
     <w:uiPriority w:val="99"/>
     <w:pPr>
       <w:spacing w:lineRule="auto" w:line="240" w:after="0"/>
@@ -42815,9 +42808,9 @@
       </w:rPr>
     </w:tblStylePr>
   </w:style>
-  <w:style w:type="table" w:styleId="1141">
+  <w:style w:type="table" w:styleId="1159">
     <w:name w:val="Grid Table 6 Colorful - Accent 5"/>
-    <w:basedOn w:val="1239"/>
+    <w:basedOn w:val="1257"/>
     <w:uiPriority w:val="99"/>
     <w:pPr>
       <w:spacing w:lineRule="auto" w:line="240" w:after="0"/>
@@ -42894,9 +42887,9 @@
       </w:rPr>
     </w:tblStylePr>
   </w:style>
-  <w:style w:type="table" w:styleId="1142">
+  <w:style w:type="table" w:styleId="1160">
     <w:name w:val="Grid Table 6 Colorful - Accent 6"/>
-    <w:basedOn w:val="1239"/>
+    <w:basedOn w:val="1257"/>
     <w:uiPriority w:val="99"/>
     <w:pPr>
       <w:spacing w:lineRule="auto" w:line="240" w:after="0"/>
@@ -42973,9 +42966,9 @@
       </w:rPr>
     </w:tblStylePr>
   </w:style>
-  <w:style w:type="table" w:styleId="1143">
+  <w:style w:type="table" w:styleId="1161">
     <w:name w:val="Grid Table 7 Colorful"/>
-    <w:basedOn w:val="1239"/>
+    <w:basedOn w:val="1257"/>
     <w:uiPriority w:val="99"/>
     <w:pPr>
       <w:spacing w:lineRule="auto" w:line="240" w:after="0"/>
@@ -43085,9 +43078,9 @@
       </w:tcPr>
     </w:tblStylePr>
   </w:style>
-  <w:style w:type="table" w:styleId="1144">
+  <w:style w:type="table" w:styleId="1162">
     <w:name w:val="Grid Table 7 Colorful - Accent 1"/>
-    <w:basedOn w:val="1239"/>
+    <w:basedOn w:val="1257"/>
     <w:uiPriority w:val="99"/>
     <w:pPr>
       <w:spacing w:lineRule="auto" w:line="240" w:after="0"/>
@@ -43197,9 +43190,9 @@
       </w:tcPr>
     </w:tblStylePr>
   </w:style>
-  <w:style w:type="table" w:styleId="1145">
+  <w:style w:type="table" w:styleId="1163">
     <w:name w:val="Grid Table 7 Colorful - Accent 2"/>
-    <w:basedOn w:val="1239"/>
+    <w:basedOn w:val="1257"/>
     <w:uiPriority w:val="99"/>
     <w:pPr>
       <w:spacing w:lineRule="auto" w:line="240" w:after="0"/>
@@ -43309,9 +43302,9 @@
       </w:tcPr>
     </w:tblStylePr>
   </w:style>
-  <w:style w:type="table" w:styleId="1146">
+  <w:style w:type="table" w:styleId="1164">
     <w:name w:val="Grid Table 7 Colorful - Accent 3"/>
-    <w:basedOn w:val="1239"/>
+    <w:basedOn w:val="1257"/>
     <w:uiPriority w:val="99"/>
     <w:pPr>
       <w:spacing w:lineRule="auto" w:line="240" w:after="0"/>
@@ -43421,9 +43414,9 @@
       </w:tcPr>
     </w:tblStylePr>
   </w:style>
-  <w:style w:type="table" w:styleId="1147">
+  <w:style w:type="table" w:styleId="1165">
     <w:name w:val="Grid Table 7 Colorful - Accent 4"/>
-    <w:basedOn w:val="1239"/>
+    <w:basedOn w:val="1257"/>
     <w:uiPriority w:val="99"/>
     <w:pPr>
       <w:spacing w:lineRule="auto" w:line="240" w:after="0"/>
@@ -43533,9 +43526,9 @@
       </w:tcPr>
     </w:tblStylePr>
   </w:style>
-  <w:style w:type="table" w:styleId="1148">
+  <w:style w:type="table" w:styleId="1166">
     <w:name w:val="Grid Table 7 Colorful - Accent 5"/>
-    <w:basedOn w:val="1239"/>
+    <w:basedOn w:val="1257"/>
     <w:uiPriority w:val="99"/>
     <w:pPr>
       <w:spacing w:lineRule="auto" w:line="240" w:after="0"/>
@@ -43645,9 +43638,9 @@
       </w:tcPr>
     </w:tblStylePr>
   </w:style>
-  <w:style w:type="table" w:styleId="1149">
+  <w:style w:type="table" w:styleId="1167">
     <w:name w:val="Grid Table 7 Colorful - Accent 6"/>
-    <w:basedOn w:val="1239"/>
+    <w:basedOn w:val="1257"/>
     <w:uiPriority w:val="99"/>
     <w:pPr>
       <w:spacing w:lineRule="auto" w:line="240" w:after="0"/>
@@ -43757,9 +43750,9 @@
       </w:tcPr>
     </w:tblStylePr>
   </w:style>
-  <w:style w:type="table" w:styleId="1150">
+  <w:style w:type="table" w:styleId="1168">
     <w:name w:val="List Table 1 Light"/>
-    <w:basedOn w:val="1239"/>
+    <w:basedOn w:val="1257"/>
     <w:uiPriority w:val="99"/>
     <w:pPr>
       <w:spacing w:lineRule="auto" w:line="240" w:after="0"/>
@@ -43820,9 +43813,9 @@
       </w:tcPr>
     </w:tblStylePr>
   </w:style>
-  <w:style w:type="table" w:styleId="1151">
+  <w:style w:type="table" w:styleId="1169">
     <w:name w:val="List Table 1 Light - Accent 1"/>
-    <w:basedOn w:val="1239"/>
+    <w:basedOn w:val="1257"/>
     <w:uiPriority w:val="99"/>
     <w:pPr>
       <w:spacing w:lineRule="auto" w:line="240" w:after="0"/>
@@ -43883,9 +43876,9 @@
       </w:tcPr>
     </w:tblStylePr>
   </w:style>
-  <w:style w:type="table" w:styleId="1152">
+  <w:style w:type="table" w:styleId="1170">
     <w:name w:val="List Table 1 Light - Accent 2"/>
-    <w:basedOn w:val="1239"/>
+    <w:basedOn w:val="1257"/>
     <w:uiPriority w:val="99"/>
     <w:pPr>
       <w:spacing w:lineRule="auto" w:line="240" w:after="0"/>
@@ -43946,9 +43939,9 @@
       </w:tcPr>
     </w:tblStylePr>
   </w:style>
-  <w:style w:type="table" w:styleId="1153">
+  <w:style w:type="table" w:styleId="1171">
     <w:name w:val="List Table 1 Light - Accent 3"/>
-    <w:basedOn w:val="1239"/>
+    <w:basedOn w:val="1257"/>
     <w:uiPriority w:val="99"/>
     <w:pPr>
       <w:spacing w:lineRule="auto" w:line="240" w:after="0"/>
@@ -44009,9 +44002,9 @@
       </w:tcPr>
     </w:tblStylePr>
   </w:style>
-  <w:style w:type="table" w:styleId="1154">
+  <w:style w:type="table" w:styleId="1172">
     <w:name w:val="List Table 1 Light - Accent 4"/>
-    <w:basedOn w:val="1239"/>
+    <w:basedOn w:val="1257"/>
     <w:uiPriority w:val="99"/>
     <w:pPr>
       <w:spacing w:lineRule="auto" w:line="240" w:after="0"/>
@@ -44072,9 +44065,9 @@
       </w:tcPr>
     </w:tblStylePr>
   </w:style>
-  <w:style w:type="table" w:styleId="1155">
+  <w:style w:type="table" w:styleId="1173">
     <w:name w:val="List Table 1 Light - Accent 5"/>
-    <w:basedOn w:val="1239"/>
+    <w:basedOn w:val="1257"/>
     <w:uiPriority w:val="99"/>
     <w:pPr>
       <w:spacing w:lineRule="auto" w:line="240" w:after="0"/>
@@ -44135,9 +44128,9 @@
       </w:tcPr>
     </w:tblStylePr>
   </w:style>
-  <w:style w:type="table" w:styleId="1156">
+  <w:style w:type="table" w:styleId="1174">
     <w:name w:val="List Table 1 Light - Accent 6"/>
-    <w:basedOn w:val="1239"/>
+    <w:basedOn w:val="1257"/>
     <w:uiPriority w:val="99"/>
     <w:pPr>
       <w:spacing w:lineRule="auto" w:line="240" w:after="0"/>
@@ -44198,9 +44191,9 @@
       </w:tcPr>
     </w:tblStylePr>
   </w:style>
-  <w:style w:type="table" w:styleId="1157">
+  <w:style w:type="table" w:styleId="1175">
     <w:name w:val="List Table 2"/>
-    <w:basedOn w:val="1239"/>
+    <w:basedOn w:val="1257"/>
     <w:uiPriority w:val="99"/>
     <w:pPr>
       <w:spacing w:lineRule="auto" w:line="240" w:after="0"/>
@@ -44284,9 +44277,9 @@
       </w:tcPr>
     </w:tblStylePr>
   </w:style>
-  <w:style w:type="table" w:styleId="1158">
+  <w:style w:type="table" w:styleId="1176">
     <w:name w:val="List Table 2 - Accent 1"/>
-    <w:basedOn w:val="1239"/>
+    <w:basedOn w:val="1257"/>
     <w:uiPriority w:val="99"/>
     <w:pPr>
       <w:spacing w:lineRule="auto" w:line="240" w:after="0"/>
@@ -44370,9 +44363,9 @@
       </w:tcPr>
     </w:tblStylePr>
   </w:style>
-  <w:style w:type="table" w:styleId="1159">
+  <w:style w:type="table" w:styleId="1177">
     <w:name w:val="List Table 2 - Accent 2"/>
-    <w:basedOn w:val="1239"/>
+    <w:basedOn w:val="1257"/>
     <w:uiPriority w:val="99"/>
     <w:pPr>
       <w:spacing w:lineRule="auto" w:line="240" w:after="0"/>
@@ -44456,9 +44449,9 @@
       </w:tcPr>
     </w:tblStylePr>
   </w:style>
-  <w:style w:type="table" w:styleId="1160">
+  <w:style w:type="table" w:styleId="1178">
     <w:name w:val="List Table 2 - Accent 3"/>
-    <w:basedOn w:val="1239"/>
+    <w:basedOn w:val="1257"/>
     <w:uiPriority w:val="99"/>
     <w:pPr>
       <w:spacing w:lineRule="auto" w:line="240" w:after="0"/>
@@ -44542,9 +44535,9 @@
       </w:tcPr>
     </w:tblStylePr>
   </w:style>
-  <w:style w:type="table" w:styleId="1161">
+  <w:style w:type="table" w:styleId="1179">
     <w:name w:val="List Table 2 - Accent 4"/>
-    <w:basedOn w:val="1239"/>
+    <w:basedOn w:val="1257"/>
     <w:uiPriority w:val="99"/>
     <w:pPr>
       <w:spacing w:lineRule="auto" w:line="240" w:after="0"/>
@@ -44628,9 +44621,9 @@
       </w:tcPr>
     </w:tblStylePr>
   </w:style>
-  <w:style w:type="table" w:styleId="1162">
+  <w:style w:type="table" w:styleId="1180">
     <w:name w:val="List Table 2 - Accent 5"/>
-    <w:basedOn w:val="1239"/>
+    <w:basedOn w:val="1257"/>
     <w:uiPriority w:val="99"/>
     <w:pPr>
       <w:spacing w:lineRule="auto" w:line="240" w:after="0"/>
@@ -44714,9 +44707,9 @@
       </w:tcPr>
     </w:tblStylePr>
   </w:style>
-  <w:style w:type="table" w:styleId="1163">
+  <w:style w:type="table" w:styleId="1181">
     <w:name w:val="List Table 2 - Accent 6"/>
-    <w:basedOn w:val="1239"/>
+    <w:basedOn w:val="1257"/>
     <w:uiPriority w:val="99"/>
     <w:pPr>
       <w:spacing w:lineRule="auto" w:line="240" w:after="0"/>
@@ -44800,9 +44793,9 @@
       </w:tcPr>
     </w:tblStylePr>
   </w:style>
-  <w:style w:type="table" w:styleId="1164">
+  <w:style w:type="table" w:styleId="1182">
     <w:name w:val="List Table 3"/>
-    <w:basedOn w:val="1239"/>
+    <w:basedOn w:val="1257"/>
     <w:uiPriority w:val="99"/>
     <w:pPr>
       <w:spacing w:lineRule="auto" w:line="240" w:after="0"/>
@@ -44874,9 +44867,9 @@
       </w:rPr>
     </w:tblStylePr>
   </w:style>
-  <w:style w:type="table" w:styleId="1165">
+  <w:style w:type="table" w:styleId="1183">
     <w:name w:val="List Table 3 - Accent 1"/>
-    <w:basedOn w:val="1239"/>
+    <w:basedOn w:val="1257"/>
     <w:uiPriority w:val="99"/>
     <w:pPr>
       <w:spacing w:lineRule="auto" w:line="240" w:after="0"/>
@@ -44948,9 +44941,9 @@
       </w:rPr>
     </w:tblStylePr>
   </w:style>
-  <w:style w:type="table" w:styleId="1166">
+  <w:style w:type="table" w:styleId="1184">
     <w:name w:val="List Table 3 - Accent 2"/>
-    <w:basedOn w:val="1239"/>
+    <w:basedOn w:val="1257"/>
     <w:uiPriority w:val="99"/>
     <w:pPr>
       <w:spacing w:lineRule="auto" w:line="240" w:after="0"/>
@@ -45022,9 +45015,9 @@
       </w:rPr>
     </w:tblStylePr>
   </w:style>
-  <w:style w:type="table" w:styleId="1167">
+  <w:style w:type="table" w:styleId="1185">
     <w:name w:val="List Table 3 - Accent 3"/>
-    <w:basedOn w:val="1239"/>
+    <w:basedOn w:val="1257"/>
     <w:uiPriority w:val="99"/>
     <w:pPr>
       <w:spacing w:lineRule="auto" w:line="240" w:after="0"/>
@@ -45096,9 +45089,9 @@
       </w:rPr>
     </w:tblStylePr>
   </w:style>
-  <w:style w:type="table" w:styleId="1168">
+  <w:style w:type="table" w:styleId="1186">
     <w:name w:val="List Table 3 - Accent 4"/>
-    <w:basedOn w:val="1239"/>
+    <w:basedOn w:val="1257"/>
     <w:uiPriority w:val="99"/>
     <w:pPr>
       <w:spacing w:lineRule="auto" w:line="240" w:after="0"/>
@@ -45170,9 +45163,9 @@
       </w:rPr>
     </w:tblStylePr>
   </w:style>
-  <w:style w:type="table" w:styleId="1169">
+  <w:style w:type="table" w:styleId="1187">
     <w:name w:val="List Table 3 - Accent 5"/>
-    <w:basedOn w:val="1239"/>
+    <w:basedOn w:val="1257"/>
     <w:uiPriority w:val="99"/>
     <w:pPr>
       <w:spacing w:lineRule="auto" w:line="240" w:after="0"/>
@@ -45244,9 +45237,9 @@
       </w:rPr>
     </w:tblStylePr>
   </w:style>
-  <w:style w:type="table" w:styleId="1170">
+  <w:style w:type="table" w:styleId="1188">
     <w:name w:val="List Table 3 - Accent 6"/>
-    <w:basedOn w:val="1239"/>
+    <w:basedOn w:val="1257"/>
     <w:uiPriority w:val="99"/>
     <w:pPr>
       <w:spacing w:lineRule="auto" w:line="240" w:after="0"/>
@@ -45318,9 +45311,9 @@
       </w:rPr>
     </w:tblStylePr>
   </w:style>
-  <w:style w:type="table" w:styleId="1171">
+  <w:style w:type="table" w:styleId="1189">
     <w:name w:val="List Table 4"/>
-    <w:basedOn w:val="1239"/>
+    <w:basedOn w:val="1257"/>
     <w:uiPriority w:val="99"/>
     <w:pPr>
       <w:spacing w:lineRule="auto" w:line="240" w:after="0"/>
@@ -45387,9 +45380,9 @@
       </w:rPr>
     </w:tblStylePr>
   </w:style>
-  <w:style w:type="table" w:styleId="1172">
+  <w:style w:type="table" w:styleId="1190">
     <w:name w:val="List Table 4 - Accent 1"/>
-    <w:basedOn w:val="1239"/>
+    <w:basedOn w:val="1257"/>
     <w:uiPriority w:val="99"/>
     <w:pPr>
       <w:spacing w:lineRule="auto" w:line="240" w:after="0"/>
@@ -45456,9 +45449,9 @@
       </w:rPr>
     </w:tblStylePr>
   </w:style>
-  <w:style w:type="table" w:styleId="1173">
+  <w:style w:type="table" w:styleId="1191">
     <w:name w:val="List Table 4 - Accent 2"/>
-    <w:basedOn w:val="1239"/>
+    <w:basedOn w:val="1257"/>
     <w:uiPriority w:val="99"/>
     <w:pPr>
       <w:spacing w:lineRule="auto" w:line="240" w:after="0"/>
@@ -45525,9 +45518,9 @@
       </w:rPr>
     </w:tblStylePr>
   </w:style>
-  <w:style w:type="table" w:styleId="1174">
+  <w:style w:type="table" w:styleId="1192">
     <w:name w:val="List Table 4 - Accent 3"/>
-    <w:basedOn w:val="1239"/>
+    <w:basedOn w:val="1257"/>
     <w:uiPriority w:val="99"/>
     <w:pPr>
       <w:spacing w:lineRule="auto" w:line="240" w:after="0"/>
@@ -45594,9 +45587,9 @@
       </w:rPr>
     </w:tblStylePr>
   </w:style>
-  <w:style w:type="table" w:styleId="1175">
+  <w:style w:type="table" w:styleId="1193">
     <w:name w:val="List Table 4 - Accent 4"/>
-    <w:basedOn w:val="1239"/>
+    <w:basedOn w:val="1257"/>
     <w:uiPriority w:val="99"/>
     <w:pPr>
       <w:spacing w:lineRule="auto" w:line="240" w:after="0"/>
@@ -45663,9 +45656,9 @@
       </w:rPr>
     </w:tblStylePr>
   </w:style>
-  <w:style w:type="table" w:styleId="1176">
+  <w:style w:type="table" w:styleId="1194">
     <w:name w:val="List Table 4 - Accent 5"/>
-    <w:basedOn w:val="1239"/>
+    <w:basedOn w:val="1257"/>
     <w:uiPriority w:val="99"/>
     <w:pPr>
       <w:spacing w:lineRule="auto" w:line="240" w:after="0"/>
@@ -45732,9 +45725,9 @@
       </w:rPr>
     </w:tblStylePr>
   </w:style>
-  <w:style w:type="table" w:styleId="1177">
+  <w:style w:type="table" w:styleId="1195">
     <w:name w:val="List Table 4 - Accent 6"/>
-    <w:basedOn w:val="1239"/>
+    <w:basedOn w:val="1257"/>
     <w:uiPriority w:val="99"/>
     <w:pPr>
       <w:spacing w:lineRule="auto" w:line="240" w:after="0"/>
@@ -45801,9 +45794,9 @@
       </w:rPr>
     </w:tblStylePr>
   </w:style>
-  <w:style w:type="table" w:styleId="1178">
+  <w:style w:type="table" w:styleId="1196">
     <w:name w:val="List Table 5 Dark"/>
-    <w:basedOn w:val="1239"/>
+    <w:basedOn w:val="1257"/>
     <w:uiPriority w:val="99"/>
     <w:pPr>
       <w:spacing w:lineRule="auto" w:line="240" w:after="0"/>
@@ -45908,9 +45901,9 @@
       </w:rPr>
     </w:tblStylePr>
   </w:style>
-  <w:style w:type="table" w:styleId="1179">
+  <w:style w:type="table" w:styleId="1197">
     <w:name w:val="List Table 5 Dark - Accent 1"/>
-    <w:basedOn w:val="1239"/>
+    <w:basedOn w:val="1257"/>
     <w:uiPriority w:val="99"/>
     <w:pPr>
       <w:spacing w:lineRule="auto" w:line="240" w:after="0"/>
@@ -46015,9 +46008,9 @@
       </w:rPr>
     </w:tblStylePr>
   </w:style>
-  <w:style w:type="table" w:styleId="1180">
+  <w:style w:type="table" w:styleId="1198">
     <w:name w:val="List Table 5 Dark - Accent 2"/>
-    <w:basedOn w:val="1239"/>
+    <w:basedOn w:val="1257"/>
     <w:uiPriority w:val="99"/>
     <w:pPr>
       <w:spacing w:lineRule="auto" w:line="240" w:after="0"/>
@@ -46122,9 +46115,9 @@
       </w:rPr>
     </w:tblStylePr>
   </w:style>
-  <w:style w:type="table" w:styleId="1181">
+  <w:style w:type="table" w:styleId="1199">
     <w:name w:val="List Table 5 Dark - Accent 3"/>
-    <w:basedOn w:val="1239"/>
+    <w:basedOn w:val="1257"/>
     <w:uiPriority w:val="99"/>
     <w:pPr>
       <w:spacing w:lineRule="auto" w:line="240" w:after="0"/>
@@ -46229,9 +46222,9 @@
       </w:rPr>
     </w:tblStylePr>
   </w:style>
-  <w:style w:type="table" w:styleId="1182">
+  <w:style w:type="table" w:styleId="1200">
     <w:name w:val="List Table 5 Dark - Accent 4"/>
-    <w:basedOn w:val="1239"/>
+    <w:basedOn w:val="1257"/>
     <w:uiPriority w:val="99"/>
     <w:pPr>
       <w:spacing w:lineRule="auto" w:line="240" w:after="0"/>
@@ -46336,9 +46329,9 @@
       </w:rPr>
     </w:tblStylePr>
   </w:style>
-  <w:style w:type="table" w:styleId="1183">
+  <w:style w:type="table" w:styleId="1201">
     <w:name w:val="List Table 5 Dark - Accent 5"/>
-    <w:basedOn w:val="1239"/>
+    <w:basedOn w:val="1257"/>
     <w:uiPriority w:val="99"/>
     <w:pPr>
       <w:spacing w:lineRule="auto" w:line="240" w:after="0"/>
@@ -46443,9 +46436,9 @@
       </w:rPr>
     </w:tblStylePr>
   </w:style>
-  <w:style w:type="table" w:styleId="1184">
+  <w:style w:type="table" w:styleId="1202">
     <w:name w:val="List Table 5 Dark - Accent 6"/>
-    <w:basedOn w:val="1239"/>
+    <w:basedOn w:val="1257"/>
     <w:uiPriority w:val="99"/>
     <w:pPr>
       <w:spacing w:lineRule="auto" w:line="240" w:after="0"/>
@@ -46550,9 +46543,9 @@
       </w:rPr>
     </w:tblStylePr>
   </w:style>
-  <w:style w:type="table" w:styleId="1185">
+  <w:style w:type="table" w:styleId="1203">
     <w:name w:val="List Table 6 Colorful"/>
-    <w:basedOn w:val="1239"/>
+    <w:basedOn w:val="1257"/>
     <w:uiPriority w:val="99"/>
     <w:pPr>
       <w:spacing w:lineRule="auto" w:line="240" w:after="0"/>
@@ -46623,9 +46616,9 @@
       </w:tcPr>
     </w:tblStylePr>
   </w:style>
-  <w:style w:type="table" w:styleId="1186">
+  <w:style w:type="table" w:styleId="1204">
     <w:name w:val="List Table 6 Colorful - Accent 1"/>
-    <w:basedOn w:val="1239"/>
+    <w:basedOn w:val="1257"/>
     <w:uiPriority w:val="99"/>
     <w:pPr>
       <w:spacing w:lineRule="auto" w:line="240" w:after="0"/>
@@ -46696,9 +46689,9 @@
       </w:tcPr>
     </w:tblStylePr>
   </w:style>
-  <w:style w:type="table" w:styleId="1187">
+  <w:style w:type="table" w:styleId="1205">
     <w:name w:val="List Table 6 Colorful - Accent 2"/>
-    <w:basedOn w:val="1239"/>
+    <w:basedOn w:val="1257"/>
     <w:uiPriority w:val="99"/>
     <w:pPr>
       <w:spacing w:lineRule="auto" w:line="240" w:after="0"/>
@@ -46769,9 +46762,9 @@
       </w:tcPr>
     </w:tblStylePr>
   </w:style>
-  <w:style w:type="table" w:styleId="1188">
+  <w:style w:type="table" w:styleId="1206">
     <w:name w:val="List Table 6 Colorful - Accent 3"/>
-    <w:basedOn w:val="1239"/>
+    <w:basedOn w:val="1257"/>
     <w:uiPriority w:val="99"/>
     <w:pPr>
       <w:spacing w:lineRule="auto" w:line="240" w:after="0"/>
@@ -46842,9 +46835,9 @@
       </w:tcPr>
     </w:tblStylePr>
   </w:style>
-  <w:style w:type="table" w:styleId="1189">
+  <w:style w:type="table" w:styleId="1207">
     <w:name w:val="List Table 6 Colorful - Accent 4"/>
-    <w:basedOn w:val="1239"/>
+    <w:basedOn w:val="1257"/>
     <w:uiPriority w:val="99"/>
     <w:pPr>
       <w:spacing w:lineRule="auto" w:line="240" w:after="0"/>
@@ -46915,9 +46908,9 @@
       </w:tcPr>
     </w:tblStylePr>
   </w:style>
-  <w:style w:type="table" w:styleId="1190">
+  <w:style w:type="table" w:styleId="1208">
     <w:name w:val="List Table 6 Colorful - Accent 5"/>
-    <w:basedOn w:val="1239"/>
+    <w:basedOn w:val="1257"/>
     <w:uiPriority w:val="99"/>
     <w:pPr>
       <w:spacing w:lineRule="auto" w:line="240" w:after="0"/>
@@ -46988,9 +46981,9 @@
       </w:tcPr>
     </w:tblStylePr>
   </w:style>
-  <w:style w:type="table" w:styleId="1191">
+  <w:style w:type="table" w:styleId="1209">
     <w:name w:val="List Table 6 Colorful - Accent 6"/>
-    <w:basedOn w:val="1239"/>
+    <w:basedOn w:val="1257"/>
     <w:uiPriority w:val="99"/>
     <w:pPr>
       <w:spacing w:lineRule="auto" w:line="240" w:after="0"/>
@@ -47061,9 +47054,9 @@
       </w:tcPr>
     </w:tblStylePr>
   </w:style>
-  <w:style w:type="table" w:styleId="1192">
+  <w:style w:type="table" w:styleId="1210">
     <w:name w:val="List Table 7 Colorful"/>
-    <w:basedOn w:val="1239"/>
+    <w:basedOn w:val="1257"/>
     <w:uiPriority w:val="99"/>
     <w:pPr>
       <w:spacing w:lineRule="auto" w:line="240" w:after="0"/>
@@ -47177,9 +47170,9 @@
       </w:rPr>
     </w:tblStylePr>
   </w:style>
-  <w:style w:type="table" w:styleId="1193">
+  <w:style w:type="table" w:styleId="1211">
     <w:name w:val="List Table 7 Colorful - Accent 1"/>
-    <w:basedOn w:val="1239"/>
+    <w:basedOn w:val="1257"/>
     <w:uiPriority w:val="99"/>
     <w:pPr>
       <w:spacing w:lineRule="auto" w:line="240" w:after="0"/>
@@ -47293,9 +47286,9 @@
       </w:rPr>
     </w:tblStylePr>
   </w:style>
-  <w:style w:type="table" w:styleId="1194">
+  <w:style w:type="table" w:styleId="1212">
     <w:name w:val="List Table 7 Colorful - Accent 2"/>
-    <w:basedOn w:val="1239"/>
+    <w:basedOn w:val="1257"/>
     <w:uiPriority w:val="99"/>
     <w:pPr>
       <w:spacing w:lineRule="auto" w:line="240" w:after="0"/>
@@ -47409,9 +47402,9 @@
       </w:rPr>
     </w:tblStylePr>
   </w:style>
-  <w:style w:type="table" w:styleId="1195">
+  <w:style w:type="table" w:styleId="1213">
     <w:name w:val="List Table 7 Colorful - Accent 3"/>
-    <w:basedOn w:val="1239"/>
+    <w:basedOn w:val="1257"/>
     <w:uiPriority w:val="99"/>
     <w:pPr>
       <w:spacing w:lineRule="auto" w:line="240" w:after="0"/>
@@ -47525,9 +47518,9 @@
       </w:rPr>
     </w:tblStylePr>
   </w:style>
-  <w:style w:type="table" w:styleId="1196">
+  <w:style w:type="table" w:styleId="1214">
     <w:name w:val="List Table 7 Colorful - Accent 4"/>
-    <w:basedOn w:val="1239"/>
+    <w:basedOn w:val="1257"/>
     <w:uiPriority w:val="99"/>
     <w:pPr>
       <w:spacing w:lineRule="auto" w:line="240" w:after="0"/>
@@ -47641,9 +47634,9 @@
       </w:rPr>
     </w:tblStylePr>
   </w:style>
-  <w:style w:type="table" w:styleId="1197">
+  <w:style w:type="table" w:styleId="1215">
     <w:name w:val="List Table 7 Colorful - Accent 5"/>
-    <w:basedOn w:val="1239"/>
+    <w:basedOn w:val="1257"/>
     <w:uiPriority w:val="99"/>
     <w:pPr>
       <w:spacing w:lineRule="auto" w:line="240" w:after="0"/>
@@ -47757,9 +47750,9 @@
       </w:rPr>
     </w:tblStylePr>
   </w:style>
-  <w:style w:type="table" w:styleId="1198">
+  <w:style w:type="table" w:styleId="1216">
     <w:name w:val="List Table 7 Colorful - Accent 6"/>
-    <w:basedOn w:val="1239"/>
+    <w:basedOn w:val="1257"/>
     <w:uiPriority w:val="99"/>
     <w:pPr>
       <w:spacing w:lineRule="auto" w:line="240" w:after="0"/>
@@ -47873,9 +47866,9 @@
       </w:rPr>
     </w:tblStylePr>
   </w:style>
-  <w:style w:type="table" w:styleId="1199">
+  <w:style w:type="table" w:styleId="1217">
     <w:name w:val="Lined - Accent"/>
-    <w:basedOn w:val="1239"/>
+    <w:basedOn w:val="1257"/>
     <w:uiPriority w:val="99"/>
     <w:rPr>
       <w:color w:val="404040"/>
@@ -47963,9 +47956,9 @@
       </w:tcPr>
     </w:tblStylePr>
   </w:style>
-  <w:style w:type="table" w:styleId="1200">
+  <w:style w:type="table" w:styleId="1218">
     <w:name w:val="Lined - Accent 1"/>
-    <w:basedOn w:val="1239"/>
+    <w:basedOn w:val="1257"/>
     <w:uiPriority w:val="99"/>
     <w:rPr>
       <w:color w:val="404040"/>
@@ -48053,9 +48046,9 @@
       </w:tcPr>
     </w:tblStylePr>
   </w:style>
-  <w:style w:type="table" w:styleId="1201">
+  <w:style w:type="table" w:styleId="1219">
     <w:name w:val="Lined - Accent 2"/>
-    <w:basedOn w:val="1239"/>
+    <w:basedOn w:val="1257"/>
     <w:uiPriority w:val="99"/>
     <w:rPr>
       <w:color w:val="404040"/>
@@ -48143,9 +48136,9 @@
       </w:tcPr>
     </w:tblStylePr>
   </w:style>
-  <w:style w:type="table" w:styleId="1202">
+  <w:style w:type="table" w:styleId="1220">
     <w:name w:val="Lined - Accent 3"/>
-    <w:basedOn w:val="1239"/>
+    <w:basedOn w:val="1257"/>
     <w:uiPriority w:val="99"/>
     <w:rPr>
       <w:color w:val="404040"/>
@@ -48233,9 +48226,9 @@
       </w:tcPr>
     </w:tblStylePr>
   </w:style>
-  <w:style w:type="table" w:styleId="1203">
+  <w:style w:type="table" w:styleId="1221">
     <w:name w:val="Lined - Accent 4"/>
-    <w:basedOn w:val="1239"/>
+    <w:basedOn w:val="1257"/>
     <w:uiPriority w:val="99"/>
     <w:rPr>
       <w:color w:val="404040"/>
@@ -48323,9 +48316,9 @@
       </w:tcPr>
     </w:tblStylePr>
   </w:style>
-  <w:style w:type="table" w:styleId="1204">
+  <w:style w:type="table" w:styleId="1222">
     <w:name w:val="Lined - Accent 5"/>
-    <w:basedOn w:val="1239"/>
+    <w:basedOn w:val="1257"/>
     <w:uiPriority w:val="99"/>
     <w:rPr>
       <w:color w:val="404040"/>
@@ -48413,9 +48406,9 @@
       </w:tcPr>
     </w:tblStylePr>
   </w:style>
-  <w:style w:type="table" w:styleId="1205">
+  <w:style w:type="table" w:styleId="1223">
     <w:name w:val="Lined - Accent 6"/>
-    <w:basedOn w:val="1239"/>
+    <w:basedOn w:val="1257"/>
     <w:uiPriority w:val="99"/>
     <w:rPr>
       <w:color w:val="404040"/>
@@ -48503,9 +48496,9 @@
       </w:tcPr>
     </w:tblStylePr>
   </w:style>
-  <w:style w:type="table" w:styleId="1206">
+  <w:style w:type="table" w:styleId="1224">
     <w:name w:val="Bordered &amp; Lined - Accent"/>
-    <w:basedOn w:val="1239"/>
+    <w:basedOn w:val="1257"/>
     <w:uiPriority w:val="99"/>
     <w:rPr>
       <w:color w:val="404040"/>
@@ -48601,9 +48594,9 @@
       </w:tcPr>
     </w:tblStylePr>
   </w:style>
-  <w:style w:type="table" w:styleId="1207">
+  <w:style w:type="table" w:styleId="1225">
     <w:name w:val="Bordered &amp; Lined - Accent 1"/>
-    <w:basedOn w:val="1239"/>
+    <w:basedOn w:val="1257"/>
     <w:uiPriority w:val="99"/>
     <w:rPr>
       <w:color w:val="404040"/>
@@ -48699,9 +48692,9 @@
       </w:tcPr>
     </w:tblStylePr>
   </w:style>
-  <w:style w:type="table" w:styleId="1208">
+  <w:style w:type="table" w:styleId="1226">
     <w:name w:val="Bordered &amp; Lined - Accent 2"/>
-    <w:basedOn w:val="1239"/>
+    <w:basedOn w:val="1257"/>
     <w:uiPriority w:val="99"/>
     <w:rPr>
       <w:color w:val="404040"/>
@@ -48797,9 +48790,9 @@
       </w:tcPr>
     </w:tblStylePr>
   </w:style>
-  <w:style w:type="table" w:styleId="1209">
+  <w:style w:type="table" w:styleId="1227">
     <w:name w:val="Bordered &amp; Lined - Accent 3"/>
-    <w:basedOn w:val="1239"/>
+    <w:basedOn w:val="1257"/>
     <w:uiPriority w:val="99"/>
     <w:rPr>
       <w:color w:val="404040"/>
@@ -48895,9 +48888,9 @@
       </w:tcPr>
     </w:tblStylePr>
   </w:style>
-  <w:style w:type="table" w:styleId="1210">
+  <w:style w:type="table" w:styleId="1228">
     <w:name w:val="Bordered &amp; Lined - Accent 4"/>
-    <w:basedOn w:val="1239"/>
+    <w:basedOn w:val="1257"/>
     <w:uiPriority w:val="99"/>
     <w:rPr>
       <w:color w:val="404040"/>
@@ -48993,9 +48986,9 @@
       </w:tcPr>
     </w:tblStylePr>
   </w:style>
-  <w:style w:type="table" w:styleId="1211">
+  <w:style w:type="table" w:styleId="1229">
     <w:name w:val="Bordered &amp; Lined - Accent 5"/>
-    <w:basedOn w:val="1239"/>
+    <w:basedOn w:val="1257"/>
     <w:uiPriority w:val="99"/>
     <w:rPr>
       <w:color w:val="404040"/>
@@ -49091,9 +49084,9 @@
       </w:tcPr>
     </w:tblStylePr>
   </w:style>
-  <w:style w:type="table" w:styleId="1212">
+  <w:style w:type="table" w:styleId="1230">
     <w:name w:val="Bordered &amp; Lined - Accent 6"/>
-    <w:basedOn w:val="1239"/>
+    <w:basedOn w:val="1257"/>
     <w:uiPriority w:val="99"/>
     <w:rPr>
       <w:color w:val="404040"/>
@@ -49189,9 +49182,9 @@
       </w:tcPr>
     </w:tblStylePr>
   </w:style>
-  <w:style w:type="table" w:styleId="1213">
+  <w:style w:type="table" w:styleId="1231">
     <w:name w:val="Bordered"/>
-    <w:basedOn w:val="1239"/>
+    <w:basedOn w:val="1257"/>
     <w:uiPriority w:val="99"/>
     <w:pPr>
       <w:spacing w:lineRule="auto" w:line="240" w:after="0"/>
@@ -49268,9 +49261,9 @@
       </w:tcPr>
     </w:tblStylePr>
   </w:style>
-  <w:style w:type="table" w:styleId="1214">
+  <w:style w:type="table" w:styleId="1232">
     <w:name w:val="Bordered - Accent 1"/>
-    <w:basedOn w:val="1239"/>
+    <w:basedOn w:val="1257"/>
     <w:uiPriority w:val="99"/>
     <w:pPr>
       <w:spacing w:lineRule="auto" w:line="240" w:after="0"/>
@@ -49347,9 +49340,9 @@
       </w:tcPr>
     </w:tblStylePr>
   </w:style>
-  <w:style w:type="table" w:styleId="1215">
+  <w:style w:type="table" w:styleId="1233">
     <w:name w:val="Bordered - Accent 2"/>
-    <w:basedOn w:val="1239"/>
+    <w:basedOn w:val="1257"/>
     <w:uiPriority w:val="99"/>
     <w:pPr>
       <w:spacing w:lineRule="auto" w:line="240" w:after="0"/>
@@ -49426,9 +49419,9 @@
       </w:tcPr>
     </w:tblStylePr>
   </w:style>
-  <w:style w:type="table" w:styleId="1216">
+  <w:style w:type="table" w:styleId="1234">
     <w:name w:val="Bordered - Accent 3"/>
-    <w:basedOn w:val="1239"/>
+    <w:basedOn w:val="1257"/>
     <w:uiPriority w:val="99"/>
     <w:pPr>
       <w:spacing w:lineRule="auto" w:line="240" w:after="0"/>
@@ -49505,9 +49498,9 @@
       </w:tcPr>
     </w:tblStylePr>
   </w:style>
-  <w:style w:type="table" w:styleId="1217">
+  <w:style w:type="table" w:styleId="1235">
     <w:name w:val="Bordered - Accent 4"/>
-    <w:basedOn w:val="1239"/>
+    <w:basedOn w:val="1257"/>
     <w:uiPriority w:val="99"/>
     <w:pPr>
       <w:spacing w:lineRule="auto" w:line="240" w:after="0"/>
@@ -49584,9 +49577,9 @@
       </w:tcPr>
     </w:tblStylePr>
   </w:style>
-  <w:style w:type="table" w:styleId="1218">
+  <w:style w:type="table" w:styleId="1236">
     <w:name w:val="Bordered - Accent 5"/>
-    <w:basedOn w:val="1239"/>
+    <w:basedOn w:val="1257"/>
     <w:uiPriority w:val="99"/>
     <w:pPr>
       <w:spacing w:lineRule="auto" w:line="240" w:after="0"/>
@@ -49663,9 +49656,9 @@
       </w:tcPr>
     </w:tblStylePr>
   </w:style>
-  <w:style w:type="table" w:styleId="1219">
+  <w:style w:type="table" w:styleId="1237">
     <w:name w:val="Bordered - Accent 6"/>
-    <w:basedOn w:val="1239"/>
+    <w:basedOn w:val="1257"/>
     <w:uiPriority w:val="99"/>
     <w:pPr>
       <w:spacing w:lineRule="auto" w:line="240" w:after="0"/>
@@ -49742,7 +49735,7 @@
       </w:tcPr>
     </w:tblStylePr>
   </w:style>
-  <w:style w:type="character" w:styleId="1220">
+  <w:style w:type="character" w:styleId="1238">
     <w:name w:val="Hyperlink"/>
     <w:uiPriority w:val="99"/>
     <w:unhideWhenUsed/>
@@ -49751,10 +49744,10 @@
       <w:u w:val="single"/>
     </w:rPr>
   </w:style>
-  <w:style w:type="paragraph" w:styleId="1221">
+  <w:style w:type="paragraph" w:styleId="1239">
     <w:name w:val="footnote text"/>
-    <w:basedOn w:val="1238"/>
-    <w:link w:val="1222"/>
+    <w:basedOn w:val="1256"/>
+    <w:link w:val="1240"/>
     <w:uiPriority w:val="99"/>
     <w:semiHidden/>
     <w:unhideWhenUsed/>
@@ -49765,15 +49758,15 @@
       <w:spacing w:lineRule="auto" w:line="240" w:after="40"/>
     </w:pPr>
   </w:style>
-  <w:style w:type="character" w:styleId="1222">
+  <w:style w:type="character" w:styleId="1240">
     <w:name w:val="Footnote Text Char"/>
-    <w:link w:val="1221"/>
+    <w:link w:val="1239"/>
     <w:uiPriority w:val="99"/>
     <w:rPr>
       <w:sz w:val="18"/>
     </w:rPr>
   </w:style>
-  <w:style w:type="character" w:styleId="1223">
+  <w:style w:type="character" w:styleId="1241">
     <w:name w:val="footnote reference"/>
     <w:uiPriority w:val="99"/>
     <w:unhideWhenUsed/>
@@ -49781,10 +49774,10 @@
       <w:vertAlign w:val="superscript"/>
     </w:rPr>
   </w:style>
-  <w:style w:type="paragraph" w:styleId="1224">
+  <w:style w:type="paragraph" w:styleId="1242">
     <w:name w:val="endnote text"/>
-    <w:basedOn w:val="1238"/>
-    <w:link w:val="1225"/>
+    <w:basedOn w:val="1256"/>
+    <w:link w:val="1243"/>
     <w:uiPriority w:val="99"/>
     <w:semiHidden/>
     <w:unhideWhenUsed/>
@@ -49795,15 +49788,15 @@
       <w:spacing w:lineRule="auto" w:line="240" w:after="0"/>
     </w:pPr>
   </w:style>
-  <w:style w:type="character" w:styleId="1225">
+  <w:style w:type="character" w:styleId="1243">
     <w:name w:val="Endnote Text Char"/>
-    <w:link w:val="1224"/>
+    <w:link w:val="1242"/>
     <w:uiPriority w:val="99"/>
     <w:rPr>
       <w:sz w:val="20"/>
     </w:rPr>
   </w:style>
-  <w:style w:type="character" w:styleId="1226">
+  <w:style w:type="character" w:styleId="1244">
     <w:name w:val="endnote reference"/>
     <w:uiPriority w:val="99"/>
     <w:semiHidden/>
@@ -49812,10 +49805,10 @@
       <w:vertAlign w:val="superscript"/>
     </w:rPr>
   </w:style>
-  <w:style w:type="paragraph" w:styleId="1227">
+  <w:style w:type="paragraph" w:styleId="1245">
     <w:name w:val="toc 1"/>
-    <w:basedOn w:val="1238"/>
-    <w:next w:val="1238"/>
+    <w:basedOn w:val="1256"/>
+    <w:next w:val="1256"/>
     <w:uiPriority w:val="39"/>
     <w:unhideWhenUsed/>
     <w:pPr>
@@ -49823,10 +49816,10 @@
       <w:spacing w:after="57"/>
     </w:pPr>
   </w:style>
-  <w:style w:type="paragraph" w:styleId="1228">
+  <w:style w:type="paragraph" w:styleId="1246">
     <w:name w:val="toc 2"/>
-    <w:basedOn w:val="1238"/>
-    <w:next w:val="1238"/>
+    <w:basedOn w:val="1256"/>
+    <w:next w:val="1256"/>
     <w:uiPriority w:val="39"/>
     <w:unhideWhenUsed/>
     <w:pPr>
@@ -49834,10 +49827,10 @@
       <w:spacing w:after="57"/>
     </w:pPr>
   </w:style>
-  <w:style w:type="paragraph" w:styleId="1229">
+  <w:style w:type="paragraph" w:styleId="1247">
     <w:name w:val="toc 3"/>
-    <w:basedOn w:val="1238"/>
-    <w:next w:val="1238"/>
+    <w:basedOn w:val="1256"/>
+    <w:next w:val="1256"/>
     <w:uiPriority w:val="39"/>
     <w:unhideWhenUsed/>
     <w:pPr>
@@ -49845,10 +49838,10 @@
       <w:spacing w:after="57"/>
     </w:pPr>
   </w:style>
-  <w:style w:type="paragraph" w:styleId="1230">
+  <w:style w:type="paragraph" w:styleId="1248">
     <w:name w:val="toc 4"/>
-    <w:basedOn w:val="1238"/>
-    <w:next w:val="1238"/>
+    <w:basedOn w:val="1256"/>
+    <w:next w:val="1256"/>
     <w:uiPriority w:val="39"/>
     <w:unhideWhenUsed/>
     <w:pPr>
@@ -49856,10 +49849,10 @@
       <w:spacing w:after="57"/>
     </w:pPr>
   </w:style>
-  <w:style w:type="paragraph" w:styleId="1231">
+  <w:style w:type="paragraph" w:styleId="1249">
     <w:name w:val="toc 5"/>
-    <w:basedOn w:val="1238"/>
-    <w:next w:val="1238"/>
+    <w:basedOn w:val="1256"/>
+    <w:next w:val="1256"/>
     <w:uiPriority w:val="39"/>
     <w:unhideWhenUsed/>
     <w:pPr>
@@ -49867,10 +49860,10 @@
       <w:spacing w:after="57"/>
     </w:pPr>
   </w:style>
-  <w:style w:type="paragraph" w:styleId="1232">
+  <w:style w:type="paragraph" w:styleId="1250">
     <w:name w:val="toc 6"/>
-    <w:basedOn w:val="1238"/>
-    <w:next w:val="1238"/>
+    <w:basedOn w:val="1256"/>
+    <w:next w:val="1256"/>
     <w:uiPriority w:val="39"/>
     <w:unhideWhenUsed/>
     <w:pPr>
@@ -49878,10 +49871,10 @@
       <w:spacing w:after="57"/>
     </w:pPr>
   </w:style>
-  <w:style w:type="paragraph" w:styleId="1233">
+  <w:style w:type="paragraph" w:styleId="1251">
     <w:name w:val="toc 7"/>
-    <w:basedOn w:val="1238"/>
-    <w:next w:val="1238"/>
+    <w:basedOn w:val="1256"/>
+    <w:next w:val="1256"/>
     <w:uiPriority w:val="39"/>
     <w:unhideWhenUsed/>
     <w:pPr>
@@ -49889,10 +49882,10 @@
       <w:spacing w:after="57"/>
     </w:pPr>
   </w:style>
-  <w:style w:type="paragraph" w:styleId="1234">
+  <w:style w:type="paragraph" w:styleId="1252">
     <w:name w:val="toc 8"/>
-    <w:basedOn w:val="1238"/>
-    <w:next w:val="1238"/>
+    <w:basedOn w:val="1256"/>
+    <w:next w:val="1256"/>
     <w:uiPriority w:val="39"/>
     <w:unhideWhenUsed/>
     <w:pPr>
@@ -49900,10 +49893,10 @@
       <w:spacing w:after="57"/>
     </w:pPr>
   </w:style>
-  <w:style w:type="paragraph" w:styleId="1235">
+  <w:style w:type="paragraph" w:styleId="1253">
     <w:name w:val="toc 9"/>
-    <w:basedOn w:val="1238"/>
-    <w:next w:val="1238"/>
+    <w:basedOn w:val="1256"/>
+    <w:next w:val="1256"/>
     <w:uiPriority w:val="39"/>
     <w:unhideWhenUsed/>
     <w:pPr>
@@ -49911,26 +49904,26 @@
       <w:spacing w:after="57"/>
     </w:pPr>
   </w:style>
-  <w:style w:type="paragraph" w:styleId="1236">
+  <w:style w:type="paragraph" w:styleId="1254">
     <w:name w:val="TOC Heading"/>
     <w:uiPriority w:val="39"/>
     <w:unhideWhenUsed/>
   </w:style>
-  <w:style w:type="paragraph" w:styleId="1237">
+  <w:style w:type="paragraph" w:styleId="1255">
     <w:name w:val="table of figures"/>
-    <w:basedOn w:val="1238"/>
-    <w:next w:val="1238"/>
+    <w:basedOn w:val="1256"/>
+    <w:next w:val="1256"/>
     <w:uiPriority w:val="99"/>
     <w:unhideWhenUsed/>
     <w:pPr>
       <w:spacing w:after="0" w:afterAutospacing="0"/>
     </w:pPr>
   </w:style>
-  <w:style w:type="paragraph" w:styleId="1238" w:default="1">
+  <w:style w:type="paragraph" w:styleId="1256" w:default="1">
     <w:name w:val="Normal"/>
     <w:qFormat/>
   </w:style>
-  <w:style w:type="table" w:styleId="1239" w:default="1">
+  <w:style w:type="table" w:styleId="1257" w:default="1">
     <w:name w:val="Normal Table"/>
     <w:uiPriority w:val="99"/>
     <w:semiHidden/>
@@ -49945,24 +49938,24 @@
       </w:tblCellMar>
     </w:tblPr>
   </w:style>
-  <w:style w:type="numbering" w:styleId="1240" w:default="1">
+  <w:style w:type="numbering" w:styleId="1258" w:default="1">
     <w:name w:val="No List"/>
     <w:uiPriority w:val="99"/>
     <w:semiHidden/>
     <w:unhideWhenUsed/>
   </w:style>
-  <w:style w:type="paragraph" w:styleId="1241">
+  <w:style w:type="paragraph" w:styleId="1259">
     <w:name w:val="No Spacing"/>
-    <w:basedOn w:val="1238"/>
+    <w:basedOn w:val="1256"/>
     <w:qFormat/>
     <w:uiPriority w:val="1"/>
     <w:pPr>
       <w:spacing w:lineRule="auto" w:line="240" w:after="0"/>
     </w:pPr>
   </w:style>
-  <w:style w:type="paragraph" w:styleId="1242">
+  <w:style w:type="paragraph" w:styleId="1260">
     <w:name w:val="List Paragraph"/>
-    <w:basedOn w:val="1238"/>
+    <w:basedOn w:val="1256"/>
     <w:qFormat/>
     <w:uiPriority w:val="34"/>
     <w:pPr>
@@ -49970,7 +49963,7 @@
       <w:ind w:left="720"/>
     </w:pPr>
   </w:style>
-  <w:style w:type="character" w:styleId="1243" w:default="1">
+  <w:style w:type="character" w:styleId="1261" w:default="1">
     <w:name w:val="Default Paragraph Font"/>
     <w:uiPriority w:val="1"/>
     <w:semiHidden/>

</xml_diff>

<commit_message>
Arrefla un error en los atajos
</commit_message>
<xml_diff>
--- a/Documentacion/VIM - Documentacion.docx
+++ b/Documentacion/VIM - Documentacion.docx
@@ -9229,7 +9229,7 @@
                 <w:highlight w:val="none"/>
                 <w:lang w:val="es-ES"/>
               </w:rPr>
-              <w:t xml:space="preserve">bn</w:t>
+              <w:t xml:space="preserve">, b n</w:t>
             </w:r>
             <w:r>
               <w:rPr>
@@ -9275,7 +9275,7 @@
                 <w:highlight w:val="none"/>
                 <w:lang w:val="es-ES"/>
               </w:rPr>
-              <w:t xml:space="preserve">bv</w:t>
+              <w:t xml:space="preserve">, b v</w:t>
             </w:r>
             <w:r>
               <w:rPr>
@@ -9321,7 +9321,7 @@
                 <w:highlight w:val="none"/>
                 <w:lang w:val="es-ES"/>
               </w:rPr>
-              <w:t xml:space="preserve">bb</w:t>
+              <w:t xml:space="preserve">, b b</w:t>
             </w:r>
             <w:r>
               <w:rPr>
@@ -9367,7 +9367,7 @@
                 <w:highlight w:val="none"/>
                 <w:lang w:val="es-ES"/>
               </w:rPr>
-              <w:t xml:space="preserve">bc</w:t>
+              <w:t xml:space="preserve">, b c</w:t>
             </w:r>
             <w:r>
               <w:rPr>

</xml_diff>

<commit_message>
grega atajos y funciones
</commit_message>
<xml_diff>
--- a/Documentacion/VIM - Documentacion.docx
+++ b/Documentacion/VIM - Documentacion.docx
@@ -250,7 +250,7 @@
     </w:p>
     <w:tbl>
       <w:tblPr>
-        <w:tblStyle w:val="1224"/>
+        <w:tblStyle w:val="1226"/>
         <w:tblW w:w="0" w:type="auto"/>
         <w:tblInd w:w="-1701" w:type="dxa"/>
         <w:tblLayout w:type="fixed"/>
@@ -277,7 +277,7 @@
           </w:tcPr>
           <w:p>
             <w:pPr>
-              <w:pStyle w:val="1372"/>
+              <w:pStyle w:val="1374"/>
               <w:numPr>
                 <w:ilvl w:val="0"/>
                 <w:numId w:val="11"/>
@@ -328,7 +328,7 @@
           </w:p>
           <w:p>
             <w:pPr>
-              <w:pStyle w:val="1372"/>
+              <w:pStyle w:val="1374"/>
               <w:numPr>
                 <w:ilvl w:val="0"/>
                 <w:numId w:val="11"/>
@@ -384,7 +384,7 @@
           </w:p>
           <w:p>
             <w:pPr>
-              <w:pStyle w:val="1372"/>
+              <w:pStyle w:val="1374"/>
               <w:numPr>
                 <w:ilvl w:val="0"/>
                 <w:numId w:val="11"/>
@@ -440,7 +440,7 @@
           </w:p>
           <w:p>
             <w:pPr>
-              <w:pStyle w:val="1372"/>
+              <w:pStyle w:val="1374"/>
               <w:numPr>
                 <w:ilvl w:val="0"/>
                 <w:numId w:val="141"/>
@@ -534,7 +534,7 @@
           </w:p>
           <w:p>
             <w:pPr>
-              <w:pStyle w:val="1372"/>
+              <w:pStyle w:val="1374"/>
               <w:numPr>
                 <w:ilvl w:val="0"/>
                 <w:numId w:val="163"/>
@@ -610,7 +610,7 @@
           </w:p>
           <w:p>
             <w:pPr>
-              <w:pStyle w:val="1372"/>
+              <w:pStyle w:val="1374"/>
               <w:jc w:val="left"/>
             </w:pPr>
             <w:r>
@@ -650,7 +650,7 @@
           </w:p>
           <w:p>
             <w:pPr>
-              <w:pStyle w:val="1372"/>
+              <w:pStyle w:val="1374"/>
               <w:numPr>
                 <w:ilvl w:val="0"/>
                 <w:numId w:val="163"/>
@@ -693,7 +693,7 @@
           </w:p>
           <w:p>
             <w:pPr>
-              <w:pStyle w:val="1372"/>
+              <w:pStyle w:val="1374"/>
               <w:numPr>
                 <w:ilvl w:val="0"/>
                 <w:numId w:val="163"/>
@@ -741,7 +741,7 @@
           </w:p>
           <w:p>
             <w:pPr>
-              <w:pStyle w:val="1372"/>
+              <w:pStyle w:val="1374"/>
               <w:numPr>
                 <w:ilvl w:val="0"/>
                 <w:numId w:val="163"/>
@@ -804,7 +804,7 @@
           </w:p>
           <w:p>
             <w:pPr>
-              <w:pStyle w:val="1372"/>
+              <w:pStyle w:val="1374"/>
               <w:numPr>
                 <w:ilvl w:val="0"/>
                 <w:numId w:val="163"/>
@@ -848,7 +848,7 @@
           </w:p>
           <w:p>
             <w:pPr>
-              <w:pStyle w:val="1372"/>
+              <w:pStyle w:val="1374"/>
               <w:numPr>
                 <w:ilvl w:val="0"/>
                 <w:numId w:val="163"/>
@@ -912,7 +912,7 @@
           </w:tcPr>
           <w:p>
             <w:pPr>
-              <w:pStyle w:val="1372"/>
+              <w:pStyle w:val="1374"/>
               <w:numPr>
                 <w:ilvl w:val="0"/>
                 <w:numId w:val="34"/>
@@ -971,7 +971,7 @@
           </w:p>
           <w:p>
             <w:pPr>
-              <w:pStyle w:val="1372"/>
+              <w:pStyle w:val="1374"/>
               <w:numPr>
                 <w:ilvl w:val="0"/>
                 <w:numId w:val="34"/>
@@ -1032,7 +1032,7 @@
           </w:p>
           <w:p>
             <w:pPr>
-              <w:pStyle w:val="1372"/>
+              <w:pStyle w:val="1374"/>
               <w:jc w:val="left"/>
             </w:pPr>
             <w:r>
@@ -1072,7 +1072,7 @@
           </w:p>
           <w:p>
             <w:pPr>
-              <w:pStyle w:val="1372"/>
+              <w:pStyle w:val="1374"/>
               <w:numPr>
                 <w:ilvl w:val="0"/>
                 <w:numId w:val="34"/>
@@ -1123,7 +1123,7 @@
           </w:p>
           <w:p>
             <w:pPr>
-              <w:pStyle w:val="1372"/>
+              <w:pStyle w:val="1374"/>
               <w:numPr>
                 <w:ilvl w:val="0"/>
                 <w:numId w:val="188"/>
@@ -1184,7 +1184,7 @@
           </w:p>
           <w:p>
             <w:pPr>
-              <w:pStyle w:val="1372"/>
+              <w:pStyle w:val="1374"/>
               <w:numPr>
                 <w:ilvl w:val="0"/>
                 <w:numId w:val="188"/>
@@ -1265,7 +1265,7 @@
           </w:p>
           <w:p>
             <w:pPr>
-              <w:pStyle w:val="1372"/>
+              <w:pStyle w:val="1374"/>
               <w:numPr>
                 <w:ilvl w:val="0"/>
                 <w:numId w:val="234"/>
@@ -1321,7 +1321,7 @@
           </w:p>
           <w:p>
             <w:pPr>
-              <w:pStyle w:val="1372"/>
+              <w:pStyle w:val="1374"/>
               <w:numPr>
                 <w:ilvl w:val="0"/>
                 <w:numId w:val="241"/>
@@ -1391,7 +1391,7 @@
           </w:p>
           <w:p>
             <w:pPr>
-              <w:pStyle w:val="1372"/>
+              <w:pStyle w:val="1374"/>
               <w:numPr>
                 <w:ilvl w:val="0"/>
                 <w:numId w:val="241"/>
@@ -1453,7 +1453,7 @@
           </w:p>
           <w:p>
             <w:pPr>
-              <w:pStyle w:val="1372"/>
+              <w:pStyle w:val="1374"/>
               <w:numPr>
                 <w:ilvl w:val="0"/>
                 <w:numId w:val="234"/>
@@ -1558,7 +1558,7 @@
           </w:tcPr>
           <w:p>
             <w:pPr>
-              <w:pStyle w:val="1372"/>
+              <w:pStyle w:val="1374"/>
               <w:numPr>
                 <w:ilvl w:val="0"/>
                 <w:numId w:val="189"/>
@@ -1615,7 +1615,7 @@
           </w:p>
           <w:p>
             <w:pPr>
-              <w:pStyle w:val="1372"/>
+              <w:pStyle w:val="1374"/>
               <w:numPr>
                 <w:ilvl w:val="0"/>
                 <w:numId w:val="33"/>
@@ -1692,7 +1692,7 @@
           </w:p>
           <w:p>
             <w:pPr>
-              <w:pStyle w:val="1372"/>
+              <w:pStyle w:val="1374"/>
               <w:numPr>
                 <w:ilvl w:val="0"/>
                 <w:numId w:val="33"/>
@@ -1743,7 +1743,7 @@
           </w:p>
           <w:p>
             <w:pPr>
-              <w:pStyle w:val="1372"/>
+              <w:pStyle w:val="1374"/>
               <w:numPr>
                 <w:ilvl w:val="0"/>
                 <w:numId w:val="33"/>
@@ -1801,7 +1801,7 @@
           </w:p>
           <w:p>
             <w:pPr>
-              <w:pStyle w:val="1372"/>
+              <w:pStyle w:val="1374"/>
               <w:numPr>
                 <w:ilvl w:val="0"/>
                 <w:numId w:val="272"/>
@@ -1857,7 +1857,7 @@
           </w:p>
           <w:p>
             <w:pPr>
-              <w:pStyle w:val="1372"/>
+              <w:pStyle w:val="1374"/>
               <w:numPr>
                 <w:ilvl w:val="0"/>
                 <w:numId w:val="33"/>
@@ -1926,7 +1926,7 @@
           </w:p>
           <w:p>
             <w:pPr>
-              <w:pStyle w:val="1372"/>
+              <w:pStyle w:val="1374"/>
               <w:numPr>
                 <w:ilvl w:val="0"/>
                 <w:numId w:val="227"/>
@@ -1988,7 +1988,7 @@
           </w:p>
           <w:p>
             <w:pPr>
-              <w:pStyle w:val="1372"/>
+              <w:pStyle w:val="1374"/>
               <w:numPr>
                 <w:ilvl w:val="0"/>
                 <w:numId w:val="227"/>
@@ -2050,7 +2050,7 @@
           </w:p>
           <w:p>
             <w:pPr>
-              <w:pStyle w:val="1372"/>
+              <w:pStyle w:val="1374"/>
               <w:jc w:val="left"/>
               <w:rPr>
                 <w:highlight w:val="none"/>
@@ -2075,7 +2075,7 @@
           </w:p>
           <w:p>
             <w:pPr>
-              <w:pStyle w:val="1372"/>
+              <w:pStyle w:val="1374"/>
               <w:numPr>
                 <w:ilvl w:val="0"/>
                 <w:numId w:val="227"/>
@@ -2129,7 +2129,7 @@
           </w:p>
           <w:p>
             <w:pPr>
-              <w:pStyle w:val="1372"/>
+              <w:pStyle w:val="1374"/>
               <w:numPr>
                 <w:ilvl w:val="0"/>
                 <w:numId w:val="227"/>
@@ -2183,7 +2183,7 @@
           </w:p>
           <w:p>
             <w:pPr>
-              <w:pStyle w:val="1372"/>
+              <w:pStyle w:val="1374"/>
               <w:numPr>
                 <w:ilvl w:val="0"/>
                 <w:numId w:val="227"/>
@@ -2245,7 +2245,7 @@
           </w:p>
           <w:p>
             <w:pPr>
-              <w:pStyle w:val="1372"/>
+              <w:pStyle w:val="1374"/>
               <w:numPr>
                 <w:ilvl w:val="0"/>
                 <w:numId w:val="33"/>
@@ -2378,7 +2378,7 @@
     </w:p>
     <w:tbl>
       <w:tblPr>
-        <w:tblStyle w:val="1224"/>
+        <w:tblStyle w:val="1226"/>
         <w:tblW w:w="0" w:type="auto"/>
         <w:tblInd w:w="-1701" w:type="dxa"/>
         <w:tblLayout w:type="fixed"/>
@@ -2405,7 +2405,7 @@
           </w:tcPr>
           <w:p>
             <w:pPr>
-              <w:pStyle w:val="1372"/>
+              <w:pStyle w:val="1374"/>
               <w:numPr>
                 <w:ilvl w:val="0"/>
                 <w:numId w:val="23"/>
@@ -2454,7 +2454,7 @@
           </w:p>
           <w:p>
             <w:pPr>
-              <w:pStyle w:val="1372"/>
+              <w:pStyle w:val="1374"/>
               <w:numPr>
                 <w:ilvl w:val="0"/>
                 <w:numId w:val="23"/>
@@ -2512,7 +2512,7 @@
           </w:p>
           <w:p>
             <w:pPr>
-              <w:pStyle w:val="1372"/>
+              <w:pStyle w:val="1374"/>
               <w:numPr>
                 <w:ilvl w:val="0"/>
                 <w:numId w:val="23"/>
@@ -2562,7 +2562,7 @@
           </w:p>
           <w:p>
             <w:pPr>
-              <w:pStyle w:val="1372"/>
+              <w:pStyle w:val="1374"/>
               <w:numPr>
                 <w:ilvl w:val="0"/>
                 <w:numId w:val="23"/>
@@ -2614,7 +2614,7 @@
           </w:p>
           <w:p>
             <w:pPr>
-              <w:pStyle w:val="1372"/>
+              <w:pStyle w:val="1374"/>
               <w:numPr>
                 <w:ilvl w:val="0"/>
                 <w:numId w:val="23"/>
@@ -2665,7 +2665,7 @@
           </w:p>
           <w:p>
             <w:pPr>
-              <w:pStyle w:val="1372"/>
+              <w:pStyle w:val="1374"/>
               <w:numPr>
                 <w:ilvl w:val="0"/>
                 <w:numId w:val="23"/>
@@ -2716,7 +2716,7 @@
           </w:p>
           <w:p>
             <w:pPr>
-              <w:pStyle w:val="1372"/>
+              <w:pStyle w:val="1374"/>
               <w:numPr>
                 <w:ilvl w:val="0"/>
                 <w:numId w:val="142"/>
@@ -2804,7 +2804,7 @@
           </w:p>
           <w:p>
             <w:pPr>
-              <w:pStyle w:val="1372"/>
+              <w:pStyle w:val="1374"/>
               <w:numPr>
                 <w:ilvl w:val="0"/>
                 <w:numId w:val="167"/>
@@ -2860,7 +2860,7 @@
           </w:p>
           <w:p>
             <w:pPr>
-              <w:pStyle w:val="1372"/>
+              <w:pStyle w:val="1374"/>
               <w:numPr>
                 <w:ilvl w:val="0"/>
                 <w:numId w:val="170"/>
@@ -2920,7 +2920,7 @@
           </w:p>
           <w:p>
             <w:pPr>
-              <w:pStyle w:val="1372"/>
+              <w:pStyle w:val="1374"/>
               <w:numPr>
                 <w:ilvl w:val="0"/>
                 <w:numId w:val="170"/>
@@ -3017,7 +3017,7 @@
           </w:tcPr>
           <w:p>
             <w:pPr>
-              <w:pStyle w:val="1372"/>
+              <w:pStyle w:val="1374"/>
               <w:numPr>
                 <w:ilvl w:val="0"/>
                 <w:numId w:val="23"/>
@@ -3072,7 +3072,7 @@
           </w:p>
           <w:p>
             <w:pPr>
-              <w:pStyle w:val="1372"/>
+              <w:pStyle w:val="1374"/>
               <w:numPr>
                 <w:ilvl w:val="0"/>
                 <w:numId w:val="23"/>
@@ -3126,7 +3126,7 @@
           </w:p>
           <w:p>
             <w:pPr>
-              <w:pStyle w:val="1372"/>
+              <w:pStyle w:val="1374"/>
               <w:numPr>
                 <w:ilvl w:val="0"/>
                 <w:numId w:val="23"/>
@@ -3181,7 +3181,7 @@
           </w:p>
           <w:p>
             <w:pPr>
-              <w:pStyle w:val="1372"/>
+              <w:pStyle w:val="1374"/>
               <w:numPr>
                 <w:ilvl w:val="0"/>
                 <w:numId w:val="110"/>
@@ -3260,7 +3260,7 @@
           </w:p>
           <w:p>
             <w:pPr>
-              <w:pStyle w:val="1372"/>
+              <w:pStyle w:val="1374"/>
               <w:numPr>
                 <w:ilvl w:val="0"/>
                 <w:numId w:val="137"/>
@@ -3323,7 +3323,7 @@
           </w:p>
           <w:p>
             <w:pPr>
-              <w:pStyle w:val="1372"/>
+              <w:pStyle w:val="1374"/>
               <w:numPr>
                 <w:ilvl w:val="0"/>
                 <w:numId w:val="137"/>
@@ -3401,7 +3401,7 @@
           </w:tcPr>
           <w:p>
             <w:pPr>
-              <w:pStyle w:val="1372"/>
+              <w:pStyle w:val="1374"/>
               <w:numPr>
                 <w:ilvl w:val="0"/>
                 <w:numId w:val="23"/>
@@ -3465,7 +3465,7 @@
           </w:p>
           <w:p>
             <w:pPr>
-              <w:pStyle w:val="1372"/>
+              <w:pStyle w:val="1374"/>
               <w:numPr>
                 <w:ilvl w:val="0"/>
                 <w:numId w:val="23"/>
@@ -3560,7 +3560,7 @@
           </w:p>
           <w:p>
             <w:pPr>
-              <w:pStyle w:val="1372"/>
+              <w:pStyle w:val="1374"/>
               <w:numPr>
                 <w:ilvl w:val="0"/>
                 <w:numId w:val="121"/>
@@ -3612,7 +3612,7 @@
           </w:p>
           <w:p>
             <w:pPr>
-              <w:pStyle w:val="1372"/>
+              <w:pStyle w:val="1374"/>
               <w:numPr>
                 <w:ilvl w:val="0"/>
                 <w:numId w:val="121"/>
@@ -3658,7 +3658,7 @@
           </w:p>
           <w:p>
             <w:pPr>
-              <w:pStyle w:val="1372"/>
+              <w:pStyle w:val="1374"/>
               <w:numPr>
                 <w:ilvl w:val="0"/>
                 <w:numId w:val="115"/>
@@ -3702,7 +3702,7 @@
           </w:p>
           <w:p>
             <w:pPr>
-              <w:pStyle w:val="1372"/>
+              <w:pStyle w:val="1374"/>
               <w:numPr>
                 <w:ilvl w:val="0"/>
                 <w:numId w:val="143"/>
@@ -3875,7 +3875,7 @@
     </w:p>
     <w:tbl>
       <w:tblPr>
-        <w:tblStyle w:val="1224"/>
+        <w:tblStyle w:val="1226"/>
         <w:tblW w:w="0" w:type="auto"/>
         <w:tblInd w:w="-1701" w:type="dxa"/>
         <w:tblLayout w:type="fixed"/>
@@ -3904,7 +3904,7 @@
           </w:tcPr>
           <w:p>
             <w:pPr>
-              <w:pStyle w:val="1372"/>
+              <w:pStyle w:val="1374"/>
               <w:numPr>
                 <w:ilvl w:val="0"/>
                 <w:numId w:val="3"/>
@@ -3961,7 +3961,7 @@
           </w:p>
           <w:p>
             <w:pPr>
-              <w:pStyle w:val="1372"/>
+              <w:pStyle w:val="1374"/>
               <w:numPr>
                 <w:ilvl w:val="0"/>
                 <w:numId w:val="5"/>
@@ -4018,7 +4018,7 @@
           </w:p>
           <w:p>
             <w:pPr>
-              <w:pStyle w:val="1372"/>
+              <w:pStyle w:val="1374"/>
               <w:numPr>
                 <w:ilvl w:val="0"/>
                 <w:numId w:val="5"/>
@@ -4078,7 +4078,7 @@
           </w:p>
           <w:p>
             <w:pPr>
-              <w:pStyle w:val="1372"/>
+              <w:pStyle w:val="1374"/>
               <w:numPr>
                 <w:ilvl w:val="0"/>
                 <w:numId w:val="5"/>
@@ -4110,7 +4110,7 @@
           </w:p>
           <w:p>
             <w:pPr>
-              <w:pStyle w:val="1372"/>
+              <w:pStyle w:val="1374"/>
               <w:numPr>
                 <w:ilvl w:val="0"/>
                 <w:numId w:val="5"/>
@@ -4197,7 +4197,7 @@
           </w:p>
           <w:p>
             <w:pPr>
-              <w:pStyle w:val="1372"/>
+              <w:pStyle w:val="1374"/>
               <w:numPr>
                 <w:ilvl w:val="0"/>
                 <w:numId w:val="5"/>
@@ -4292,7 +4292,7 @@
           </w:p>
           <w:p>
             <w:pPr>
-              <w:pStyle w:val="1372"/>
+              <w:pStyle w:val="1374"/>
               <w:numPr>
                 <w:ilvl w:val="0"/>
                 <w:numId w:val="5"/>
@@ -4378,7 +4378,7 @@
           </w:p>
           <w:p>
             <w:pPr>
-              <w:pStyle w:val="1372"/>
+              <w:pStyle w:val="1374"/>
               <w:numPr>
                 <w:ilvl w:val="0"/>
                 <w:numId w:val="3"/>
@@ -4440,7 +4440,7 @@
           </w:p>
           <w:p>
             <w:pPr>
-              <w:pStyle w:val="1372"/>
+              <w:pStyle w:val="1374"/>
               <w:numPr>
                 <w:ilvl w:val="0"/>
                 <w:numId w:val="3"/>
@@ -4494,7 +4494,7 @@
           </w:p>
           <w:p>
             <w:pPr>
-              <w:pStyle w:val="1372"/>
+              <w:pStyle w:val="1374"/>
               <w:numPr>
                 <w:ilvl w:val="0"/>
                 <w:numId w:val="3"/>
@@ -4548,7 +4548,7 @@
           </w:p>
           <w:p>
             <w:pPr>
-              <w:pStyle w:val="1372"/>
+              <w:pStyle w:val="1374"/>
               <w:numPr>
                 <w:ilvl w:val="0"/>
                 <w:numId w:val="3"/>
@@ -4587,7 +4587,7 @@
           </w:p>
           <w:p>
             <w:pPr>
-              <w:pStyle w:val="1372"/>
+              <w:pStyle w:val="1374"/>
               <w:numPr>
                 <w:ilvl w:val="0"/>
                 <w:numId w:val="158"/>
@@ -4648,7 +4648,7 @@
           </w:p>
           <w:p>
             <w:pPr>
-              <w:pStyle w:val="1372"/>
+              <w:pStyle w:val="1374"/>
               <w:numPr>
                 <w:ilvl w:val="0"/>
                 <w:numId w:val="156"/>
@@ -4712,7 +4712,7 @@
           </w:p>
           <w:p>
             <w:pPr>
-              <w:pStyle w:val="1372"/>
+              <w:pStyle w:val="1374"/>
               <w:numPr>
                 <w:ilvl w:val="0"/>
                 <w:numId w:val="157"/>
@@ -4777,7 +4777,7 @@
           </w:p>
           <w:p>
             <w:pPr>
-              <w:pStyle w:val="1372"/>
+              <w:pStyle w:val="1374"/>
               <w:numPr>
                 <w:ilvl w:val="0"/>
                 <w:numId w:val="129"/>
@@ -4836,7 +4836,7 @@
           </w:p>
           <w:p>
             <w:pPr>
-              <w:pStyle w:val="1372"/>
+              <w:pStyle w:val="1374"/>
               <w:numPr>
                 <w:ilvl w:val="0"/>
                 <w:numId w:val="129"/>
@@ -4895,7 +4895,7 @@
           </w:p>
           <w:p>
             <w:pPr>
-              <w:pStyle w:val="1372"/>
+              <w:pStyle w:val="1374"/>
               <w:numPr>
                 <w:ilvl w:val="0"/>
                 <w:numId w:val="146"/>
@@ -4956,7 +4956,7 @@
           </w:p>
           <w:p>
             <w:pPr>
-              <w:pStyle w:val="1372"/>
+              <w:pStyle w:val="1374"/>
               <w:numPr>
                 <w:ilvl w:val="0"/>
                 <w:numId w:val="147"/>
@@ -5054,7 +5054,7 @@
           </w:tcPr>
           <w:p>
             <w:pPr>
-              <w:pStyle w:val="1372"/>
+              <w:pStyle w:val="1374"/>
               <w:numPr>
                 <w:ilvl w:val="0"/>
                 <w:numId w:val="161"/>
@@ -5116,7 +5116,7 @@
           </w:p>
           <w:p>
             <w:pPr>
-              <w:pStyle w:val="1372"/>
+              <w:pStyle w:val="1374"/>
               <w:numPr>
                 <w:ilvl w:val="0"/>
                 <w:numId w:val="271"/>
@@ -5178,7 +5178,7 @@
           </w:p>
           <w:p>
             <w:pPr>
-              <w:pStyle w:val="1372"/>
+              <w:pStyle w:val="1374"/>
               <w:numPr>
                 <w:ilvl w:val="0"/>
                 <w:numId w:val="159"/>
@@ -5222,7 +5222,7 @@
           </w:p>
           <w:p>
             <w:pPr>
-              <w:pStyle w:val="1372"/>
+              <w:pStyle w:val="1374"/>
               <w:numPr>
                 <w:ilvl w:val="0"/>
                 <w:numId w:val="160"/>
@@ -5273,7 +5273,7 @@
           </w:p>
           <w:p>
             <w:pPr>
-              <w:pStyle w:val="1372"/>
+              <w:pStyle w:val="1374"/>
               <w:numPr>
                 <w:ilvl w:val="0"/>
                 <w:numId w:val="160"/>
@@ -5349,7 +5349,7 @@
           </w:p>
           <w:p>
             <w:pPr>
-              <w:pStyle w:val="1372"/>
+              <w:pStyle w:val="1374"/>
               <w:numPr>
                 <w:ilvl w:val="0"/>
                 <w:numId w:val="148"/>
@@ -5408,7 +5408,7 @@
           </w:p>
           <w:p>
             <w:pPr>
-              <w:pStyle w:val="1372"/>
+              <w:pStyle w:val="1374"/>
               <w:numPr>
                 <w:ilvl w:val="0"/>
                 <w:numId w:val="136"/>
@@ -5500,7 +5500,7 @@
           </w:p>
           <w:p>
             <w:pPr>
-              <w:pStyle w:val="1372"/>
+              <w:pStyle w:val="1374"/>
               <w:numPr>
                 <w:ilvl w:val="0"/>
                 <w:numId w:val="3"/>
@@ -5567,7 +5567,7 @@
           </w:p>
           <w:p>
             <w:pPr>
-              <w:pStyle w:val="1372"/>
+              <w:pStyle w:val="1374"/>
               <w:numPr>
                 <w:ilvl w:val="0"/>
                 <w:numId w:val="112"/>
@@ -5626,7 +5626,7 @@
           </w:p>
           <w:p>
             <w:pPr>
-              <w:pStyle w:val="1372"/>
+              <w:pStyle w:val="1374"/>
               <w:numPr>
                 <w:ilvl w:val="0"/>
                 <w:numId w:val="114"/>
@@ -5687,7 +5687,7 @@
           </w:p>
           <w:p>
             <w:pPr>
-              <w:pStyle w:val="1372"/>
+              <w:pStyle w:val="1374"/>
               <w:numPr>
                 <w:ilvl w:val="0"/>
                 <w:numId w:val="114"/>
@@ -5748,7 +5748,7 @@
           </w:p>
           <w:p>
             <w:pPr>
-              <w:pStyle w:val="1372"/>
+              <w:pStyle w:val="1374"/>
               <w:numPr>
                 <w:ilvl w:val="0"/>
                 <w:numId w:val="114"/>
@@ -5807,7 +5807,7 @@
           </w:p>
           <w:p>
             <w:pPr>
-              <w:pStyle w:val="1372"/>
+              <w:pStyle w:val="1374"/>
               <w:numPr>
                 <w:ilvl w:val="0"/>
                 <w:numId w:val="114"/>
@@ -5867,7 +5867,7 @@
           </w:p>
           <w:p>
             <w:pPr>
-              <w:pStyle w:val="1372"/>
+              <w:pStyle w:val="1374"/>
               <w:jc w:val="left"/>
               <w:rPr>
                 <w:sz w:val="18"/>
@@ -5913,7 +5913,7 @@
           </w:p>
           <w:p>
             <w:pPr>
-              <w:pStyle w:val="1372"/>
+              <w:pStyle w:val="1374"/>
               <w:numPr>
                 <w:ilvl w:val="0"/>
                 <w:numId w:val="114"/>
@@ -5965,7 +5965,7 @@
           </w:p>
           <w:p>
             <w:pPr>
-              <w:pStyle w:val="1372"/>
+              <w:pStyle w:val="1374"/>
               <w:numPr>
                 <w:ilvl w:val="0"/>
                 <w:numId w:val="114"/>
@@ -6062,7 +6062,7 @@
           </w:tcPr>
           <w:p>
             <w:pPr>
-              <w:pStyle w:val="1372"/>
+              <w:pStyle w:val="1374"/>
               <w:numPr>
                 <w:ilvl w:val="0"/>
                 <w:numId w:val="138"/>
@@ -6120,7 +6120,7 @@
           </w:p>
           <w:p>
             <w:pPr>
-              <w:pStyle w:val="1372"/>
+              <w:pStyle w:val="1374"/>
               <w:numPr>
                 <w:ilvl w:val="0"/>
                 <w:numId w:val="138"/>
@@ -6192,7 +6192,7 @@
           </w:p>
           <w:p>
             <w:pPr>
-              <w:pStyle w:val="1372"/>
+              <w:pStyle w:val="1374"/>
               <w:numPr>
                 <w:ilvl w:val="0"/>
                 <w:numId w:val="138"/>
@@ -6275,7 +6275,7 @@
           </w:p>
           <w:p>
             <w:pPr>
-              <w:pStyle w:val="1372"/>
+              <w:pStyle w:val="1374"/>
               <w:numPr>
                 <w:ilvl w:val="0"/>
                 <w:numId w:val="3"/>
@@ -6322,7 +6322,7 @@
           </w:p>
           <w:p>
             <w:pPr>
-              <w:pStyle w:val="1372"/>
+              <w:pStyle w:val="1374"/>
               <w:ind w:left="0"/>
               <w:jc w:val="left"/>
               <w:rPr>
@@ -6415,7 +6415,7 @@
           </w:p>
           <w:p>
             <w:pPr>
-              <w:pStyle w:val="1372"/>
+              <w:pStyle w:val="1374"/>
               <w:ind w:left="0"/>
               <w:jc w:val="left"/>
               <w:rPr>
@@ -6548,7 +6548,7 @@
           </w:p>
           <w:p>
             <w:pPr>
-              <w:pStyle w:val="1372"/>
+              <w:pStyle w:val="1374"/>
               <w:ind w:left="0"/>
               <w:jc w:val="left"/>
               <w:rPr>
@@ -6681,7 +6681,7 @@
           </w:p>
           <w:p>
             <w:pPr>
-              <w:pStyle w:val="1372"/>
+              <w:pStyle w:val="1374"/>
               <w:ind w:left="0"/>
               <w:jc w:val="left"/>
               <w:rPr>
@@ -6837,7 +6837,7 @@
           </w:p>
           <w:p>
             <w:pPr>
-              <w:pStyle w:val="1372"/>
+              <w:pStyle w:val="1374"/>
               <w:numPr>
                 <w:ilvl w:val="0"/>
                 <w:numId w:val="93"/>
@@ -6882,7 +6882,7 @@
           </w:p>
           <w:p>
             <w:pPr>
-              <w:pStyle w:val="1372"/>
+              <w:pStyle w:val="1374"/>
               <w:ind w:left="0"/>
               <w:jc w:val="left"/>
               <w:rPr>
@@ -7017,7 +7017,7 @@
           </w:p>
           <w:p>
             <w:pPr>
-              <w:pStyle w:val="1372"/>
+              <w:pStyle w:val="1374"/>
               <w:ind w:left="0"/>
               <w:jc w:val="left"/>
               <w:rPr>
@@ -7151,7 +7151,7 @@
           </w:p>
           <w:p>
             <w:pPr>
-              <w:pStyle w:val="1372"/>
+              <w:pStyle w:val="1374"/>
               <w:ind w:left="0"/>
               <w:jc w:val="left"/>
               <w:rPr>
@@ -7444,7 +7444,7 @@
           </w:p>
           <w:p>
             <w:pPr>
-              <w:pStyle w:val="1372"/>
+              <w:pStyle w:val="1374"/>
               <w:numPr>
                 <w:ilvl w:val="0"/>
                 <w:numId w:val="207"/>
@@ -7555,7 +7555,7 @@
           </w:p>
           <w:p>
             <w:pPr>
-              <w:pStyle w:val="1372"/>
+              <w:pStyle w:val="1374"/>
               <w:numPr>
                 <w:ilvl w:val="0"/>
                 <w:numId w:val="208"/>
@@ -7667,7 +7667,7 @@
           </w:p>
           <w:p>
             <w:pPr>
-              <w:pStyle w:val="1372"/>
+              <w:pStyle w:val="1374"/>
               <w:numPr>
                 <w:ilvl w:val="0"/>
                 <w:numId w:val="268"/>
@@ -7688,7 +7688,7 @@
           </w:p>
           <w:p>
             <w:pPr>
-              <w:pStyle w:val="1372"/>
+              <w:pStyle w:val="1374"/>
               <w:numPr>
                 <w:ilvl w:val="0"/>
                 <w:numId w:val="268"/>
@@ -7754,7 +7754,7 @@
           </w:p>
           <w:p>
             <w:pPr>
-              <w:pStyle w:val="1372"/>
+              <w:pStyle w:val="1374"/>
               <w:numPr>
                 <w:ilvl w:val="0"/>
                 <w:numId w:val="268"/>
@@ -7820,7 +7820,7 @@
           </w:p>
           <w:p>
             <w:pPr>
-              <w:pStyle w:val="1372"/>
+              <w:pStyle w:val="1374"/>
               <w:numPr>
                 <w:ilvl w:val="0"/>
                 <w:numId w:val="208"/>
@@ -7880,7 +7880,7 @@
           </w:p>
           <w:p>
             <w:pPr>
-              <w:pStyle w:val="1372"/>
+              <w:pStyle w:val="1374"/>
               <w:numPr>
                 <w:ilvl w:val="0"/>
                 <w:numId w:val="208"/>
@@ -8024,7 +8024,7 @@
     </w:p>
     <w:tbl>
       <w:tblPr>
-        <w:tblStyle w:val="1224"/>
+        <w:tblStyle w:val="1226"/>
         <w:tblW w:w="0" w:type="auto"/>
         <w:tblInd w:w="-1701" w:type="dxa"/>
         <w:tblLayout w:type="fixed"/>
@@ -8050,7 +8050,7 @@
           </w:tcPr>
           <w:p>
             <w:pPr>
-              <w:pStyle w:val="1372"/>
+              <w:pStyle w:val="1374"/>
               <w:numPr>
                 <w:ilvl w:val="0"/>
                 <w:numId w:val="176"/>
@@ -8149,7 +8149,7 @@
           </w:p>
           <w:p>
             <w:pPr>
-              <w:pStyle w:val="1372"/>
+              <w:pStyle w:val="1374"/>
               <w:numPr>
                 <w:ilvl w:val="0"/>
                 <w:numId w:val="212"/>
@@ -8250,7 +8250,7 @@
           </w:p>
           <w:p>
             <w:pPr>
-              <w:pStyle w:val="1372"/>
+              <w:pStyle w:val="1374"/>
               <w:numPr>
                 <w:ilvl w:val="0"/>
                 <w:numId w:val="212"/>
@@ -8289,7 +8289,7 @@
           </w:p>
           <w:p>
             <w:pPr>
-              <w:pStyle w:val="1372"/>
+              <w:pStyle w:val="1374"/>
               <w:numPr>
                 <w:ilvl w:val="0"/>
                 <w:numId w:val="176"/>
@@ -8398,7 +8398,7 @@
           </w:p>
           <w:p>
             <w:pPr>
-              <w:pStyle w:val="1372"/>
+              <w:pStyle w:val="1374"/>
               <w:numPr>
                 <w:ilvl w:val="0"/>
                 <w:numId w:val="176"/>
@@ -8456,7 +8456,7 @@
           </w:p>
           <w:p>
             <w:pPr>
-              <w:pStyle w:val="1372"/>
+              <w:pStyle w:val="1374"/>
               <w:numPr>
                 <w:ilvl w:val="0"/>
                 <w:numId w:val="176"/>
@@ -8531,7 +8531,7 @@
           </w:p>
           <w:p>
             <w:pPr>
-              <w:pStyle w:val="1372"/>
+              <w:pStyle w:val="1374"/>
               <w:numPr>
                 <w:ilvl w:val="0"/>
                 <w:numId w:val="237"/>
@@ -8604,7 +8604,7 @@
           </w:p>
           <w:p>
             <w:pPr>
-              <w:pStyle w:val="1372"/>
+              <w:pStyle w:val="1374"/>
               <w:numPr>
                 <w:ilvl w:val="0"/>
                 <w:numId w:val="176"/>
@@ -8648,7 +8648,7 @@
           </w:p>
           <w:p>
             <w:pPr>
-              <w:pStyle w:val="1372"/>
+              <w:pStyle w:val="1374"/>
               <w:numPr>
                 <w:ilvl w:val="0"/>
                 <w:numId w:val="176"/>
@@ -8712,7 +8712,7 @@
           </w:p>
           <w:p>
             <w:pPr>
-              <w:pStyle w:val="1372"/>
+              <w:pStyle w:val="1374"/>
               <w:numPr>
                 <w:ilvl w:val="0"/>
                 <w:numId w:val="176"/>
@@ -8771,7 +8771,7 @@
           </w:p>
           <w:p>
             <w:pPr>
-              <w:pStyle w:val="1372"/>
+              <w:pStyle w:val="1374"/>
               <w:numPr>
                 <w:ilvl w:val="0"/>
                 <w:numId w:val="176"/>
@@ -8828,7 +8828,7 @@
           </w:p>
           <w:p>
             <w:pPr>
-              <w:pStyle w:val="1372"/>
+              <w:pStyle w:val="1374"/>
               <w:numPr>
                 <w:ilvl w:val="0"/>
                 <w:numId w:val="209"/>
@@ -8882,7 +8882,7 @@
           </w:p>
           <w:p>
             <w:pPr>
-              <w:pStyle w:val="1372"/>
+              <w:pStyle w:val="1374"/>
               <w:jc w:val="left"/>
               <w:rPr>
                 <w:highlight w:val="none"/>
@@ -8974,7 +8974,7 @@
           </w:p>
           <w:p>
             <w:pPr>
-              <w:pStyle w:val="1372"/>
+              <w:pStyle w:val="1374"/>
               <w:numPr>
                 <w:ilvl w:val="0"/>
                 <w:numId w:val="209"/>
@@ -9063,7 +9063,7 @@
           </w:p>
           <w:p>
             <w:pPr>
-              <w:pStyle w:val="1372"/>
+              <w:pStyle w:val="1374"/>
               <w:numPr>
                 <w:ilvl w:val="0"/>
                 <w:numId w:val="209"/>
@@ -9215,7 +9215,7 @@
           </w:tcPr>
           <w:p>
             <w:pPr>
-              <w:pStyle w:val="1372"/>
+              <w:pStyle w:val="1374"/>
               <w:numPr>
                 <w:ilvl w:val="0"/>
                 <w:numId w:val="177"/>
@@ -9265,7 +9265,7 @@
           </w:p>
           <w:p>
             <w:pPr>
-              <w:pStyle w:val="1372"/>
+              <w:pStyle w:val="1374"/>
               <w:numPr>
                 <w:ilvl w:val="0"/>
                 <w:numId w:val="177"/>
@@ -9333,7 +9333,7 @@
           </w:p>
           <w:p>
             <w:pPr>
-              <w:pStyle w:val="1372"/>
+              <w:pStyle w:val="1374"/>
               <w:numPr>
                 <w:ilvl w:val="0"/>
                 <w:numId w:val="177"/>
@@ -9409,7 +9409,7 @@
           </w:p>
           <w:p>
             <w:pPr>
-              <w:pStyle w:val="1372"/>
+              <w:pStyle w:val="1374"/>
               <w:numPr>
                 <w:ilvl w:val="0"/>
                 <w:numId w:val="218"/>
@@ -9487,7 +9487,7 @@
           </w:p>
           <w:p>
             <w:pPr>
-              <w:pStyle w:val="1372"/>
+              <w:pStyle w:val="1374"/>
               <w:numPr>
                 <w:ilvl w:val="0"/>
                 <w:numId w:val="187"/>
@@ -9533,7 +9533,7 @@
           </w:p>
           <w:p>
             <w:pPr>
-              <w:pStyle w:val="1372"/>
+              <w:pStyle w:val="1374"/>
               <w:numPr>
                 <w:ilvl w:val="0"/>
                 <w:numId w:val="187"/>
@@ -9601,7 +9601,148 @@
           </w:p>
           <w:p>
             <w:pPr>
-              <w:pStyle w:val="1372"/>
+              <w:pStyle w:val="1374"/>
+              <w:numPr>
+                <w:ilvl w:val="0"/>
+                <w:numId w:val="276"/>
+              </w:numPr>
+              <w:jc w:val="left"/>
+            </w:pPr>
+            <w:r>
+              <w:rPr>
+                <w:b/>
+                <w:sz w:val="22"/>
+                <w:highlight w:val="none"/>
+                <w:lang w:val="es-ES"/>
+              </w:rPr>
+              <w:t xml:space="preserve">* * </w:t>
+            </w:r>
+            <w:r>
+              <w:rPr>
+                <w:sz w:val="16"/>
+                <w:highlight w:val="none"/>
+                <w:lang w:val="es-ES"/>
+              </w:rPr>
+              <w:t xml:space="preserve">== </w:t>
+            </w:r>
+            <w:r>
+              <w:rPr>
+                <w:b/>
+                <w:sz w:val="22"/>
+                <w:highlight w:val="none"/>
+                <w:lang w:val="es-ES"/>
+              </w:rPr>
+              <w:t xml:space="preserve">g</w:t>
+            </w:r>
+            <w:r>
+              <w:rPr>
+                <w:b/>
+                <w:color w:val="000000" w:themeColor="text1"/>
+                <w:sz w:val="22"/>
+                <w:highlight w:val="none"/>
+                <w:lang w:val="es-ES"/>
+              </w:rPr>
+              <w:t xml:space="preserve">[Ctrl + a]</w:t>
+            </w:r>
+            <w:r>
+              <w:rPr>
+                <w:sz w:val="18"/>
+                <w:highlight w:val="none"/>
+                <w:lang w:val="es-ES"/>
+              </w:rPr>
+              <w:t xml:space="preserve"> —&gt; Aumenta el valor de números de manera ascendente</w:t>
+            </w:r>
+            <w:r/>
+          </w:p>
+          <w:p>
+            <w:pPr>
+              <w:pStyle w:val="1374"/>
+              <w:numPr>
+                <w:ilvl w:val="0"/>
+                <w:numId w:val="276"/>
+              </w:numPr>
+              <w:jc w:val="left"/>
+            </w:pPr>
+            <w:r>
+              <w:rPr>
+                <w:b/>
+                <w:sz w:val="22"/>
+                <w:highlight w:val="none"/>
+                <w:lang w:val="es-ES"/>
+              </w:rPr>
+              <w:t xml:space="preserve">_ _</w:t>
+            </w:r>
+            <w:r>
+              <w:rPr>
+                <w:sz w:val="18"/>
+                <w:highlight w:val="none"/>
+                <w:lang w:val="es-ES"/>
+              </w:rPr>
+              <w:t xml:space="preserve"> </w:t>
+            </w:r>
+            <w:r>
+              <w:rPr>
+                <w:sz w:val="16"/>
+                <w:highlight w:val="none"/>
+                <w:lang w:val="es-ES"/>
+              </w:rPr>
+              <w:t xml:space="preserve">==  </w:t>
+            </w:r>
+            <w:r>
+              <w:rPr>
+                <w:b/>
+                <w:sz w:val="22"/>
+                <w:highlight w:val="none"/>
+                <w:lang w:val="es-ES"/>
+              </w:rPr>
+              <w:t xml:space="preserve">g</w:t>
+            </w:r>
+            <w:r/>
+            <w:r>
+              <w:rPr>
+                <w:sz w:val="16"/>
+                <w:highlight w:val="none"/>
+                <w:lang w:val="es-ES"/>
+              </w:rPr>
+            </w:r>
+            <w:r>
+              <w:rPr>
+                <w:b/>
+                <w:sz w:val="22"/>
+                <w:highlight w:val="none"/>
+                <w:lang w:val="es-ES"/>
+              </w:rPr>
+              <w:t xml:space="preserve">[Ctrl + x]</w:t>
+            </w:r>
+            <w:r>
+              <w:rPr>
+                <w:sz w:val="18"/>
+                <w:highlight w:val="none"/>
+                <w:lang w:val="es-ES"/>
+              </w:rPr>
+              <w:t xml:space="preserve"> —&gt; Disminuye</w:t>
+            </w:r>
+            <w:r>
+              <w:rPr>
+                <w:sz w:val="18"/>
+                <w:highlight w:val="none"/>
+                <w:lang w:val="es-ES"/>
+              </w:rPr>
+              <w:t xml:space="preserve"> el valor de números de manera ascendente</w:t>
+            </w:r>
+            <w:r/>
+            <w:r>
+              <w:rPr>
+                <w:sz w:val="18"/>
+                <w:highlight w:val="none"/>
+                <w:lang w:val="es-ES"/>
+              </w:rPr>
+            </w:r>
+            <w:r/>
+          </w:p>
+          <w:p>
+            <w:pPr>
+              <w:pStyle w:val="1374"/>
               <w:numPr>
                 <w:ilvl w:val="0"/>
                 <w:numId w:val="187"/>
@@ -9656,7 +9797,7 @@
           </w:p>
           <w:p>
             <w:pPr>
-              <w:pStyle w:val="1372"/>
+              <w:pStyle w:val="1374"/>
               <w:numPr>
                 <w:ilvl w:val="0"/>
                 <w:numId w:val="217"/>
@@ -9715,7 +9856,7 @@
           </w:p>
           <w:p>
             <w:pPr>
-              <w:pStyle w:val="1372"/>
+              <w:pStyle w:val="1374"/>
               <w:numPr>
                 <w:ilvl w:val="0"/>
                 <w:numId w:val="217"/>
@@ -9767,7 +9908,7 @@
           </w:p>
           <w:p>
             <w:pPr>
-              <w:pStyle w:val="1372"/>
+              <w:pStyle w:val="1374"/>
               <w:numPr>
                 <w:ilvl w:val="0"/>
                 <w:numId w:val="217"/>
@@ -9829,7 +9970,7 @@
           </w:p>
           <w:p>
             <w:pPr>
-              <w:pStyle w:val="1372"/>
+              <w:pStyle w:val="1374"/>
               <w:numPr>
                 <w:ilvl w:val="0"/>
                 <w:numId w:val="217"/>
@@ -9875,7 +10016,7 @@
           </w:p>
           <w:p>
             <w:pPr>
-              <w:pStyle w:val="1372"/>
+              <w:pStyle w:val="1374"/>
               <w:numPr>
                 <w:ilvl w:val="0"/>
                 <w:numId w:val="217"/>
@@ -9921,7 +10062,7 @@
           </w:p>
           <w:p>
             <w:pPr>
-              <w:pStyle w:val="1372"/>
+              <w:pStyle w:val="1374"/>
               <w:numPr>
                 <w:ilvl w:val="0"/>
                 <w:numId w:val="217"/>
@@ -9967,7 +10108,7 @@
           </w:p>
           <w:p>
             <w:pPr>
-              <w:pStyle w:val="1372"/>
+              <w:pStyle w:val="1374"/>
               <w:numPr>
                 <w:ilvl w:val="0"/>
                 <w:numId w:val="217"/>
@@ -10127,7 +10268,7 @@
     </w:p>
     <w:tbl>
       <w:tblPr>
-        <w:tblStyle w:val="1224"/>
+        <w:tblStyle w:val="1226"/>
         <w:tblW w:w="0" w:type="auto"/>
         <w:tblInd w:w="-1701" w:type="dxa"/>
         <w:tblLayout w:type="fixed"/>
@@ -10154,7 +10295,7 @@
           </w:tcPr>
           <w:p>
             <w:pPr>
-              <w:pStyle w:val="1372"/>
+              <w:pStyle w:val="1374"/>
               <w:numPr>
                 <w:ilvl w:val="0"/>
                 <w:numId w:val="2"/>
@@ -10227,7 +10368,7 @@
           </w:p>
           <w:p>
             <w:pPr>
-              <w:pStyle w:val="1372"/>
+              <w:pStyle w:val="1374"/>
               <w:numPr>
                 <w:ilvl w:val="0"/>
                 <w:numId w:val="2"/>
@@ -10288,7 +10429,7 @@
           </w:p>
           <w:p>
             <w:pPr>
-              <w:pStyle w:val="1372"/>
+              <w:pStyle w:val="1374"/>
               <w:numPr>
                 <w:ilvl w:val="0"/>
                 <w:numId w:val="155"/>
@@ -11319,7 +11460,7 @@
     </w:p>
     <w:tbl>
       <w:tblPr>
-        <w:tblStyle w:val="1224"/>
+        <w:tblStyle w:val="1226"/>
         <w:tblW w:w="0" w:type="auto"/>
         <w:tblInd w:w="-1701" w:type="dxa"/>
         <w:tblLayout w:type="fixed"/>
@@ -11345,7 +11486,7 @@
           </w:tcPr>
           <w:p>
             <w:pPr>
-              <w:pStyle w:val="1372"/>
+              <w:pStyle w:val="1374"/>
               <w:numPr>
                 <w:ilvl w:val="0"/>
                 <w:numId w:val="192"/>
@@ -11381,7 +11522,7 @@
           </w:p>
           <w:p>
             <w:pPr>
-              <w:pStyle w:val="1372"/>
+              <w:pStyle w:val="1374"/>
               <w:numPr>
                 <w:ilvl w:val="0"/>
                 <w:numId w:val="192"/>
@@ -11417,7 +11558,7 @@
           </w:p>
           <w:p>
             <w:pPr>
-              <w:pStyle w:val="1372"/>
+              <w:pStyle w:val="1374"/>
               <w:numPr>
                 <w:ilvl w:val="0"/>
                 <w:numId w:val="192"/>
@@ -11461,7 +11602,7 @@
           </w:p>
           <w:p>
             <w:pPr>
-              <w:pStyle w:val="1372"/>
+              <w:pStyle w:val="1374"/>
               <w:numPr>
                 <w:ilvl w:val="0"/>
                 <w:numId w:val="204"/>
@@ -11528,7 +11669,7 @@
           </w:p>
           <w:p>
             <w:pPr>
-              <w:pStyle w:val="1372"/>
+              <w:pStyle w:val="1374"/>
               <w:numPr>
                 <w:ilvl w:val="0"/>
                 <w:numId w:val="204"/>
@@ -11587,7 +11728,7 @@
           </w:p>
           <w:p>
             <w:pPr>
-              <w:pStyle w:val="1372"/>
+              <w:pStyle w:val="1374"/>
               <w:numPr>
                 <w:ilvl w:val="0"/>
                 <w:numId w:val="204"/>
@@ -11636,7 +11777,7 @@
           </w:p>
           <w:p>
             <w:pPr>
-              <w:pStyle w:val="1372"/>
+              <w:pStyle w:val="1374"/>
               <w:numPr>
                 <w:ilvl w:val="0"/>
                 <w:numId w:val="255"/>
@@ -11670,7 +11811,7 @@
           </w:p>
           <w:p>
             <w:pPr>
-              <w:pStyle w:val="1372"/>
+              <w:pStyle w:val="1374"/>
               <w:numPr>
                 <w:ilvl w:val="0"/>
                 <w:numId w:val="256"/>
@@ -11732,7 +11873,7 @@
           </w:p>
           <w:p>
             <w:pPr>
-              <w:pStyle w:val="1372"/>
+              <w:pStyle w:val="1374"/>
               <w:numPr>
                 <w:ilvl w:val="0"/>
                 <w:numId w:val="256"/>
@@ -11786,7 +11927,7 @@
           </w:p>
           <w:p>
             <w:pPr>
-              <w:pStyle w:val="1372"/>
+              <w:pStyle w:val="1374"/>
               <w:numPr>
                 <w:ilvl w:val="0"/>
                 <w:numId w:val="256"/>
@@ -11832,7 +11973,7 @@
           </w:p>
           <w:p>
             <w:pPr>
-              <w:pStyle w:val="1372"/>
+              <w:pStyle w:val="1374"/>
               <w:ind w:left="1417"/>
               <w:jc w:val="left"/>
               <w:rPr>
@@ -11862,7 +12003,7 @@
           </w:p>
           <w:p>
             <w:pPr>
-              <w:pStyle w:val="1372"/>
+              <w:pStyle w:val="1374"/>
               <w:ind w:left="1417"/>
               <w:jc w:val="left"/>
               <w:rPr>
@@ -11906,7 +12047,7 @@
           </w:p>
           <w:p>
             <w:pPr>
-              <w:pStyle w:val="1372"/>
+              <w:pStyle w:val="1374"/>
               <w:numPr>
                 <w:ilvl w:val="0"/>
                 <w:numId w:val="273"/>
@@ -12016,7 +12157,7 @@
           </w:tcPr>
           <w:p>
             <w:pPr>
-              <w:pStyle w:val="1372"/>
+              <w:pStyle w:val="1374"/>
               <w:numPr>
                 <w:ilvl w:val="0"/>
                 <w:numId w:val="192"/>
@@ -12075,7 +12216,7 @@
           </w:p>
           <w:p>
             <w:pPr>
-              <w:pStyle w:val="1372"/>
+              <w:pStyle w:val="1374"/>
               <w:numPr>
                 <w:ilvl w:val="0"/>
                 <w:numId w:val="205"/>
@@ -12134,7 +12275,7 @@
           </w:p>
           <w:p>
             <w:pPr>
-              <w:pStyle w:val="1372"/>
+              <w:pStyle w:val="1374"/>
               <w:numPr>
                 <w:ilvl w:val="0"/>
                 <w:numId w:val="205"/>
@@ -12193,7 +12334,7 @@
           </w:p>
           <w:p>
             <w:pPr>
-              <w:pStyle w:val="1372"/>
+              <w:pStyle w:val="1374"/>
               <w:numPr>
                 <w:ilvl w:val="0"/>
                 <w:numId w:val="258"/>
@@ -12262,7 +12403,7 @@
           </w:p>
           <w:p>
             <w:pPr>
-              <w:pStyle w:val="1372"/>
+              <w:pStyle w:val="1374"/>
               <w:numPr>
                 <w:ilvl w:val="0"/>
                 <w:numId w:val="259"/>
@@ -12323,7 +12464,7 @@
           </w:p>
           <w:p>
             <w:pPr>
-              <w:pStyle w:val="1372"/>
+              <w:pStyle w:val="1374"/>
               <w:numPr>
                 <w:ilvl w:val="0"/>
                 <w:numId w:val="254"/>
@@ -12388,7 +12529,7 @@
           </w:p>
           <w:p>
             <w:pPr>
-              <w:pStyle w:val="1372"/>
+              <w:pStyle w:val="1374"/>
               <w:numPr>
                 <w:ilvl w:val="0"/>
                 <w:numId w:val="216"/>
@@ -12433,7 +12574,7 @@
           </w:p>
           <w:p>
             <w:pPr>
-              <w:pStyle w:val="1372"/>
+              <w:pStyle w:val="1374"/>
               <w:numPr>
                 <w:ilvl w:val="0"/>
                 <w:numId w:val="247"/>
@@ -12482,7 +12623,7 @@
           </w:p>
           <w:p>
             <w:pPr>
-              <w:pStyle w:val="1372"/>
+              <w:pStyle w:val="1374"/>
               <w:numPr>
                 <w:ilvl w:val="0"/>
                 <w:numId w:val="247"/>
@@ -12538,7 +12679,7 @@
           </w:p>
           <w:p>
             <w:pPr>
-              <w:pStyle w:val="1372"/>
+              <w:pStyle w:val="1374"/>
               <w:numPr>
                 <w:ilvl w:val="0"/>
                 <w:numId w:val="247"/>
@@ -12583,7 +12724,7 @@
           </w:p>
           <w:p>
             <w:pPr>
-              <w:pStyle w:val="1372"/>
+              <w:pStyle w:val="1374"/>
               <w:numPr>
                 <w:ilvl w:val="0"/>
                 <w:numId w:val="247"/>
@@ -12635,7 +12776,7 @@
           </w:p>
           <w:p>
             <w:pPr>
-              <w:pStyle w:val="1372"/>
+              <w:pStyle w:val="1374"/>
               <w:jc w:val="left"/>
             </w:pPr>
             <w:r>
@@ -12727,7 +12868,7 @@
           </w:p>
           <w:p>
             <w:pPr>
-              <w:pStyle w:val="1372"/>
+              <w:pStyle w:val="1374"/>
               <w:numPr>
                 <w:ilvl w:val="0"/>
                 <w:numId w:val="247"/>
@@ -12847,7 +12988,7 @@
           </w:p>
           <w:p>
             <w:pPr>
-              <w:pStyle w:val="1372"/>
+              <w:pStyle w:val="1374"/>
               <w:numPr>
                 <w:ilvl w:val="0"/>
                 <w:numId w:val="247"/>
@@ -12899,7 +13040,7 @@
           </w:p>
           <w:p>
             <w:pPr>
-              <w:pStyle w:val="1372"/>
+              <w:pStyle w:val="1374"/>
               <w:numPr>
                 <w:ilvl w:val="0"/>
                 <w:numId w:val="247"/>
@@ -12972,7 +13113,7 @@
           </w:p>
           <w:p>
             <w:pPr>
-              <w:pStyle w:val="1372"/>
+              <w:pStyle w:val="1374"/>
               <w:numPr>
                 <w:ilvl w:val="0"/>
                 <w:numId w:val="247"/>
@@ -13015,7 +13156,7 @@
           </w:p>
           <w:p>
             <w:pPr>
-              <w:pStyle w:val="1372"/>
+              <w:pStyle w:val="1374"/>
               <w:numPr>
                 <w:ilvl w:val="0"/>
                 <w:numId w:val="247"/>
@@ -13059,7 +13200,7 @@
           </w:p>
           <w:p>
             <w:pPr>
-              <w:pStyle w:val="1372"/>
+              <w:pStyle w:val="1374"/>
               <w:numPr>
                 <w:ilvl w:val="0"/>
                 <w:numId w:val="275"/>
@@ -13295,7 +13436,7 @@
 <w:hdr xmlns:wpc="http://schemas.microsoft.com/office/word/2010/wordprocessingCanvas" xmlns:mc="http://schemas.openxmlformats.org/markup-compatibility/2006" xmlns:o="urn:schemas-microsoft-com:office:office" xmlns:r="http://schemas.openxmlformats.org/officeDocument/2006/relationships" xmlns:m="http://schemas.openxmlformats.org/officeDocument/2006/math" xmlns:v="urn:schemas-microsoft-com:vml" xmlns:wp14="http://schemas.microsoft.com/office/word/2010/wordprocessingDrawing" xmlns:wp="http://schemas.openxmlformats.org/drawingml/2006/wordprocessingDrawing" xmlns:w10="urn:schemas-microsoft-com:office:word" xmlns:w="http://schemas.openxmlformats.org/wordprocessingml/2006/main" xmlns:w14="http://schemas.microsoft.com/office/word/2010/wordml" xmlns:w15="http://schemas.microsoft.com/office/word/2012/wordml" xmlns:wpg="http://schemas.microsoft.com/office/word/2010/wordprocessingGroup" xmlns:wpi="http://schemas.microsoft.com/office/word/2010/wordprocessingInk" xmlns:wne="http://schemas.microsoft.com/office/word/2006/wordml" xmlns:a="http://schemas.openxmlformats.org/drawingml/2006/main" xmlns:wps="http://schemas.microsoft.com/office/word/2010/wordprocessingShape" mc:Ignorable="w14 w15 wp14">
   <w:p>
     <w:pPr>
-      <w:pStyle w:val="1218"/>
+      <w:pStyle w:val="1220"/>
     </w:pPr>
     <w:r/>
     <w:r/>
@@ -48652,6 +48793,522 @@
     </w:lvl>
   </w:abstractNum>
   <w:abstractNum w:abstractNumId="274">
+    <w:multiLevelType w:val="hybridMultilevel"/>
+    <w:lvl w:ilvl="0">
+      <w:start w:val="1"/>
+      <w:numFmt w:val="bullet"/>
+      <w:isLgl w:val="false"/>
+      <w:suff w:val="tab"/>
+      <w:lvlText w:val="·"/>
+      <w:lvlJc w:val="left"/>
+      <w:pPr>
+        <w:ind w:left="709" w:hanging="360"/>
+      </w:pPr>
+      <w:rPr>
+        <w:rFonts w:ascii="Symbol" w:hAnsi="Symbol" w:cs="Symbol" w:eastAsia="Symbol" w:hint="default"/>
+      </w:rPr>
+    </w:lvl>
+    <w:lvl w:ilvl="1">
+      <w:start w:val="1"/>
+      <w:numFmt w:val="bullet"/>
+      <w:isLgl w:val="false"/>
+      <w:suff w:val="tab"/>
+      <w:lvlText w:val="o"/>
+      <w:lvlJc w:val="left"/>
+      <w:pPr>
+        <w:ind w:left="1429" w:hanging="360"/>
+      </w:pPr>
+      <w:rPr>
+        <w:rFonts w:ascii="Courier New" w:hAnsi="Courier New" w:cs="Courier New" w:eastAsia="Courier New" w:hint="default"/>
+      </w:rPr>
+    </w:lvl>
+    <w:lvl w:ilvl="2">
+      <w:start w:val="1"/>
+      <w:numFmt w:val="bullet"/>
+      <w:isLgl w:val="false"/>
+      <w:suff w:val="tab"/>
+      <w:lvlText w:val="§"/>
+      <w:lvlJc w:val="left"/>
+      <w:pPr>
+        <w:ind w:left="2149" w:hanging="360"/>
+      </w:pPr>
+      <w:rPr>
+        <w:rFonts w:ascii="Wingdings" w:hAnsi="Wingdings" w:cs="Wingdings" w:eastAsia="Wingdings" w:hint="default"/>
+      </w:rPr>
+    </w:lvl>
+    <w:lvl w:ilvl="3">
+      <w:start w:val="1"/>
+      <w:numFmt w:val="bullet"/>
+      <w:isLgl w:val="false"/>
+      <w:suff w:val="tab"/>
+      <w:lvlText w:val="·"/>
+      <w:lvlJc w:val="left"/>
+      <w:pPr>
+        <w:ind w:left="2869" w:hanging="360"/>
+      </w:pPr>
+      <w:rPr>
+        <w:rFonts w:ascii="Symbol" w:hAnsi="Symbol" w:cs="Symbol" w:eastAsia="Symbol" w:hint="default"/>
+      </w:rPr>
+    </w:lvl>
+    <w:lvl w:ilvl="4">
+      <w:start w:val="1"/>
+      <w:numFmt w:val="bullet"/>
+      <w:isLgl w:val="false"/>
+      <w:suff w:val="tab"/>
+      <w:lvlText w:val="o"/>
+      <w:lvlJc w:val="left"/>
+      <w:pPr>
+        <w:ind w:left="3589" w:hanging="360"/>
+      </w:pPr>
+      <w:rPr>
+        <w:rFonts w:ascii="Courier New" w:hAnsi="Courier New" w:cs="Courier New" w:eastAsia="Courier New" w:hint="default"/>
+      </w:rPr>
+    </w:lvl>
+    <w:lvl w:ilvl="5">
+      <w:start w:val="1"/>
+      <w:numFmt w:val="bullet"/>
+      <w:isLgl w:val="false"/>
+      <w:suff w:val="tab"/>
+      <w:lvlText w:val="§"/>
+      <w:lvlJc w:val="left"/>
+      <w:pPr>
+        <w:ind w:left="4309" w:hanging="360"/>
+      </w:pPr>
+      <w:rPr>
+        <w:rFonts w:ascii="Wingdings" w:hAnsi="Wingdings" w:cs="Wingdings" w:eastAsia="Wingdings" w:hint="default"/>
+      </w:rPr>
+    </w:lvl>
+    <w:lvl w:ilvl="6">
+      <w:start w:val="1"/>
+      <w:numFmt w:val="bullet"/>
+      <w:isLgl w:val="false"/>
+      <w:suff w:val="tab"/>
+      <w:lvlText w:val="·"/>
+      <w:lvlJc w:val="left"/>
+      <w:pPr>
+        <w:ind w:left="5029" w:hanging="360"/>
+      </w:pPr>
+      <w:rPr>
+        <w:rFonts w:ascii="Symbol" w:hAnsi="Symbol" w:cs="Symbol" w:eastAsia="Symbol" w:hint="default"/>
+      </w:rPr>
+    </w:lvl>
+    <w:lvl w:ilvl="7">
+      <w:start w:val="1"/>
+      <w:numFmt w:val="bullet"/>
+      <w:isLgl w:val="false"/>
+      <w:suff w:val="tab"/>
+      <w:lvlText w:val="o"/>
+      <w:lvlJc w:val="left"/>
+      <w:pPr>
+        <w:ind w:left="5749" w:hanging="360"/>
+      </w:pPr>
+      <w:rPr>
+        <w:rFonts w:ascii="Courier New" w:hAnsi="Courier New" w:cs="Courier New" w:eastAsia="Courier New" w:hint="default"/>
+      </w:rPr>
+    </w:lvl>
+    <w:lvl w:ilvl="8">
+      <w:start w:val="1"/>
+      <w:numFmt w:val="bullet"/>
+      <w:isLgl w:val="false"/>
+      <w:suff w:val="tab"/>
+      <w:lvlText w:val="§"/>
+      <w:lvlJc w:val="left"/>
+      <w:pPr>
+        <w:ind w:left="6469" w:hanging="360"/>
+      </w:pPr>
+      <w:rPr>
+        <w:rFonts w:ascii="Wingdings" w:hAnsi="Wingdings" w:cs="Wingdings" w:eastAsia="Wingdings" w:hint="default"/>
+      </w:rPr>
+    </w:lvl>
+  </w:abstractNum>
+  <w:abstractNum w:abstractNumId="275">
+    <w:multiLevelType w:val="hybridMultilevel"/>
+    <w:lvl w:ilvl="0">
+      <w:start w:val="1"/>
+      <w:numFmt w:val="bullet"/>
+      <w:isLgl w:val="false"/>
+      <w:suff w:val="tab"/>
+      <w:lvlText w:val="·"/>
+      <w:lvlJc w:val="left"/>
+      <w:pPr>
+        <w:ind w:left="709" w:hanging="360"/>
+      </w:pPr>
+      <w:rPr>
+        <w:rFonts w:ascii="Symbol" w:hAnsi="Symbol" w:cs="Symbol" w:eastAsia="Symbol" w:hint="default"/>
+      </w:rPr>
+    </w:lvl>
+    <w:lvl w:ilvl="1">
+      <w:start w:val="1"/>
+      <w:numFmt w:val="bullet"/>
+      <w:isLgl w:val="false"/>
+      <w:suff w:val="tab"/>
+      <w:lvlText w:val="o"/>
+      <w:lvlJc w:val="left"/>
+      <w:pPr>
+        <w:ind w:left="1429" w:hanging="360"/>
+      </w:pPr>
+      <w:rPr>
+        <w:rFonts w:ascii="Courier New" w:hAnsi="Courier New" w:cs="Courier New" w:eastAsia="Courier New" w:hint="default"/>
+      </w:rPr>
+    </w:lvl>
+    <w:lvl w:ilvl="2">
+      <w:start w:val="1"/>
+      <w:numFmt w:val="bullet"/>
+      <w:isLgl w:val="false"/>
+      <w:suff w:val="tab"/>
+      <w:lvlText w:val="§"/>
+      <w:lvlJc w:val="left"/>
+      <w:pPr>
+        <w:ind w:left="2149" w:hanging="360"/>
+      </w:pPr>
+      <w:rPr>
+        <w:rFonts w:ascii="Wingdings" w:hAnsi="Wingdings" w:cs="Wingdings" w:eastAsia="Wingdings" w:hint="default"/>
+      </w:rPr>
+    </w:lvl>
+    <w:lvl w:ilvl="3">
+      <w:start w:val="1"/>
+      <w:numFmt w:val="bullet"/>
+      <w:isLgl w:val="false"/>
+      <w:suff w:val="tab"/>
+      <w:lvlText w:val="·"/>
+      <w:lvlJc w:val="left"/>
+      <w:pPr>
+        <w:ind w:left="2869" w:hanging="360"/>
+      </w:pPr>
+      <w:rPr>
+        <w:rFonts w:ascii="Symbol" w:hAnsi="Symbol" w:cs="Symbol" w:eastAsia="Symbol" w:hint="default"/>
+      </w:rPr>
+    </w:lvl>
+    <w:lvl w:ilvl="4">
+      <w:start w:val="1"/>
+      <w:numFmt w:val="bullet"/>
+      <w:isLgl w:val="false"/>
+      <w:suff w:val="tab"/>
+      <w:lvlText w:val="o"/>
+      <w:lvlJc w:val="left"/>
+      <w:pPr>
+        <w:ind w:left="3589" w:hanging="360"/>
+      </w:pPr>
+      <w:rPr>
+        <w:rFonts w:ascii="Courier New" w:hAnsi="Courier New" w:cs="Courier New" w:eastAsia="Courier New" w:hint="default"/>
+      </w:rPr>
+    </w:lvl>
+    <w:lvl w:ilvl="5">
+      <w:start w:val="1"/>
+      <w:numFmt w:val="bullet"/>
+      <w:isLgl w:val="false"/>
+      <w:suff w:val="tab"/>
+      <w:lvlText w:val="§"/>
+      <w:lvlJc w:val="left"/>
+      <w:pPr>
+        <w:ind w:left="4309" w:hanging="360"/>
+      </w:pPr>
+      <w:rPr>
+        <w:rFonts w:ascii="Wingdings" w:hAnsi="Wingdings" w:cs="Wingdings" w:eastAsia="Wingdings" w:hint="default"/>
+      </w:rPr>
+    </w:lvl>
+    <w:lvl w:ilvl="6">
+      <w:start w:val="1"/>
+      <w:numFmt w:val="bullet"/>
+      <w:isLgl w:val="false"/>
+      <w:suff w:val="tab"/>
+      <w:lvlText w:val="·"/>
+      <w:lvlJc w:val="left"/>
+      <w:pPr>
+        <w:ind w:left="5029" w:hanging="360"/>
+      </w:pPr>
+      <w:rPr>
+        <w:rFonts w:ascii="Symbol" w:hAnsi="Symbol" w:cs="Symbol" w:eastAsia="Symbol" w:hint="default"/>
+      </w:rPr>
+    </w:lvl>
+    <w:lvl w:ilvl="7">
+      <w:start w:val="1"/>
+      <w:numFmt w:val="bullet"/>
+      <w:isLgl w:val="false"/>
+      <w:suff w:val="tab"/>
+      <w:lvlText w:val="o"/>
+      <w:lvlJc w:val="left"/>
+      <w:pPr>
+        <w:ind w:left="5749" w:hanging="360"/>
+      </w:pPr>
+      <w:rPr>
+        <w:rFonts w:ascii="Courier New" w:hAnsi="Courier New" w:cs="Courier New" w:eastAsia="Courier New" w:hint="default"/>
+      </w:rPr>
+    </w:lvl>
+    <w:lvl w:ilvl="8">
+      <w:start w:val="1"/>
+      <w:numFmt w:val="bullet"/>
+      <w:isLgl w:val="false"/>
+      <w:suff w:val="tab"/>
+      <w:lvlText w:val="§"/>
+      <w:lvlJc w:val="left"/>
+      <w:pPr>
+        <w:ind w:left="6469" w:hanging="360"/>
+      </w:pPr>
+      <w:rPr>
+        <w:rFonts w:ascii="Wingdings" w:hAnsi="Wingdings" w:cs="Wingdings" w:eastAsia="Wingdings" w:hint="default"/>
+      </w:rPr>
+    </w:lvl>
+  </w:abstractNum>
+  <w:abstractNum w:abstractNumId="276">
+    <w:multiLevelType w:val="hybridMultilevel"/>
+    <w:lvl w:ilvl="0">
+      <w:start w:val="1"/>
+      <w:numFmt w:val="bullet"/>
+      <w:isLgl w:val="false"/>
+      <w:suff w:val="tab"/>
+      <w:lvlText w:val="·"/>
+      <w:lvlJc w:val="left"/>
+      <w:pPr>
+        <w:ind w:left="709" w:hanging="360"/>
+      </w:pPr>
+      <w:rPr>
+        <w:rFonts w:ascii="Symbol" w:hAnsi="Symbol" w:cs="Symbol" w:eastAsia="Symbol" w:hint="default"/>
+      </w:rPr>
+    </w:lvl>
+    <w:lvl w:ilvl="1">
+      <w:start w:val="1"/>
+      <w:numFmt w:val="bullet"/>
+      <w:isLgl w:val="false"/>
+      <w:suff w:val="tab"/>
+      <w:lvlText w:val="o"/>
+      <w:lvlJc w:val="left"/>
+      <w:pPr>
+        <w:ind w:left="1429" w:hanging="360"/>
+      </w:pPr>
+      <w:rPr>
+        <w:rFonts w:ascii="Courier New" w:hAnsi="Courier New" w:cs="Courier New" w:eastAsia="Courier New" w:hint="default"/>
+      </w:rPr>
+    </w:lvl>
+    <w:lvl w:ilvl="2">
+      <w:start w:val="1"/>
+      <w:numFmt w:val="bullet"/>
+      <w:isLgl w:val="false"/>
+      <w:suff w:val="tab"/>
+      <w:lvlText w:val="§"/>
+      <w:lvlJc w:val="left"/>
+      <w:pPr>
+        <w:ind w:left="2149" w:hanging="360"/>
+      </w:pPr>
+      <w:rPr>
+        <w:rFonts w:ascii="Wingdings" w:hAnsi="Wingdings" w:cs="Wingdings" w:eastAsia="Wingdings" w:hint="default"/>
+      </w:rPr>
+    </w:lvl>
+    <w:lvl w:ilvl="3">
+      <w:start w:val="1"/>
+      <w:numFmt w:val="bullet"/>
+      <w:isLgl w:val="false"/>
+      <w:suff w:val="tab"/>
+      <w:lvlText w:val="·"/>
+      <w:lvlJc w:val="left"/>
+      <w:pPr>
+        <w:ind w:left="2869" w:hanging="360"/>
+      </w:pPr>
+      <w:rPr>
+        <w:rFonts w:ascii="Symbol" w:hAnsi="Symbol" w:cs="Symbol" w:eastAsia="Symbol" w:hint="default"/>
+      </w:rPr>
+    </w:lvl>
+    <w:lvl w:ilvl="4">
+      <w:start w:val="1"/>
+      <w:numFmt w:val="bullet"/>
+      <w:isLgl w:val="false"/>
+      <w:suff w:val="tab"/>
+      <w:lvlText w:val="o"/>
+      <w:lvlJc w:val="left"/>
+      <w:pPr>
+        <w:ind w:left="3589" w:hanging="360"/>
+      </w:pPr>
+      <w:rPr>
+        <w:rFonts w:ascii="Courier New" w:hAnsi="Courier New" w:cs="Courier New" w:eastAsia="Courier New" w:hint="default"/>
+      </w:rPr>
+    </w:lvl>
+    <w:lvl w:ilvl="5">
+      <w:start w:val="1"/>
+      <w:numFmt w:val="bullet"/>
+      <w:isLgl w:val="false"/>
+      <w:suff w:val="tab"/>
+      <w:lvlText w:val="§"/>
+      <w:lvlJc w:val="left"/>
+      <w:pPr>
+        <w:ind w:left="4309" w:hanging="360"/>
+      </w:pPr>
+      <w:rPr>
+        <w:rFonts w:ascii="Wingdings" w:hAnsi="Wingdings" w:cs="Wingdings" w:eastAsia="Wingdings" w:hint="default"/>
+      </w:rPr>
+    </w:lvl>
+    <w:lvl w:ilvl="6">
+      <w:start w:val="1"/>
+      <w:numFmt w:val="bullet"/>
+      <w:isLgl w:val="false"/>
+      <w:suff w:val="tab"/>
+      <w:lvlText w:val="·"/>
+      <w:lvlJc w:val="left"/>
+      <w:pPr>
+        <w:ind w:left="5029" w:hanging="360"/>
+      </w:pPr>
+      <w:rPr>
+        <w:rFonts w:ascii="Symbol" w:hAnsi="Symbol" w:cs="Symbol" w:eastAsia="Symbol" w:hint="default"/>
+      </w:rPr>
+    </w:lvl>
+    <w:lvl w:ilvl="7">
+      <w:start w:val="1"/>
+      <w:numFmt w:val="bullet"/>
+      <w:isLgl w:val="false"/>
+      <w:suff w:val="tab"/>
+      <w:lvlText w:val="o"/>
+      <w:lvlJc w:val="left"/>
+      <w:pPr>
+        <w:ind w:left="5749" w:hanging="360"/>
+      </w:pPr>
+      <w:rPr>
+        <w:rFonts w:ascii="Courier New" w:hAnsi="Courier New" w:cs="Courier New" w:eastAsia="Courier New" w:hint="default"/>
+      </w:rPr>
+    </w:lvl>
+    <w:lvl w:ilvl="8">
+      <w:start w:val="1"/>
+      <w:numFmt w:val="bullet"/>
+      <w:isLgl w:val="false"/>
+      <w:suff w:val="tab"/>
+      <w:lvlText w:val="§"/>
+      <w:lvlJc w:val="left"/>
+      <w:pPr>
+        <w:ind w:left="6469" w:hanging="360"/>
+      </w:pPr>
+      <w:rPr>
+        <w:rFonts w:ascii="Wingdings" w:hAnsi="Wingdings" w:cs="Wingdings" w:eastAsia="Wingdings" w:hint="default"/>
+      </w:rPr>
+    </w:lvl>
+  </w:abstractNum>
+  <w:abstractNum w:abstractNumId="277">
+    <w:multiLevelType w:val="hybridMultilevel"/>
+    <w:lvl w:ilvl="0">
+      <w:start w:val="1"/>
+      <w:numFmt w:val="bullet"/>
+      <w:isLgl w:val="false"/>
+      <w:suff w:val="tab"/>
+      <w:lvlText w:val="·"/>
+      <w:lvlJc w:val="left"/>
+      <w:pPr>
+        <w:ind w:left="709" w:hanging="360"/>
+      </w:pPr>
+      <w:rPr>
+        <w:rFonts w:ascii="Symbol" w:hAnsi="Symbol" w:cs="Symbol" w:eastAsia="Symbol" w:hint="default"/>
+      </w:rPr>
+    </w:lvl>
+    <w:lvl w:ilvl="1">
+      <w:start w:val="1"/>
+      <w:numFmt w:val="bullet"/>
+      <w:isLgl w:val="false"/>
+      <w:suff w:val="tab"/>
+      <w:lvlText w:val="o"/>
+      <w:lvlJc w:val="left"/>
+      <w:pPr>
+        <w:ind w:left="1429" w:hanging="360"/>
+      </w:pPr>
+      <w:rPr>
+        <w:rFonts w:ascii="Courier New" w:hAnsi="Courier New" w:cs="Courier New" w:eastAsia="Courier New" w:hint="default"/>
+      </w:rPr>
+    </w:lvl>
+    <w:lvl w:ilvl="2">
+      <w:start w:val="1"/>
+      <w:numFmt w:val="bullet"/>
+      <w:isLgl w:val="false"/>
+      <w:suff w:val="tab"/>
+      <w:lvlText w:val="§"/>
+      <w:lvlJc w:val="left"/>
+      <w:pPr>
+        <w:ind w:left="2149" w:hanging="360"/>
+      </w:pPr>
+      <w:rPr>
+        <w:rFonts w:ascii="Wingdings" w:hAnsi="Wingdings" w:cs="Wingdings" w:eastAsia="Wingdings" w:hint="default"/>
+      </w:rPr>
+    </w:lvl>
+    <w:lvl w:ilvl="3">
+      <w:start w:val="1"/>
+      <w:numFmt w:val="bullet"/>
+      <w:isLgl w:val="false"/>
+      <w:suff w:val="tab"/>
+      <w:lvlText w:val="·"/>
+      <w:lvlJc w:val="left"/>
+      <w:pPr>
+        <w:ind w:left="2869" w:hanging="360"/>
+      </w:pPr>
+      <w:rPr>
+        <w:rFonts w:ascii="Symbol" w:hAnsi="Symbol" w:cs="Symbol" w:eastAsia="Symbol" w:hint="default"/>
+      </w:rPr>
+    </w:lvl>
+    <w:lvl w:ilvl="4">
+      <w:start w:val="1"/>
+      <w:numFmt w:val="bullet"/>
+      <w:isLgl w:val="false"/>
+      <w:suff w:val="tab"/>
+      <w:lvlText w:val="o"/>
+      <w:lvlJc w:val="left"/>
+      <w:pPr>
+        <w:ind w:left="3589" w:hanging="360"/>
+      </w:pPr>
+      <w:rPr>
+        <w:rFonts w:ascii="Courier New" w:hAnsi="Courier New" w:cs="Courier New" w:eastAsia="Courier New" w:hint="default"/>
+      </w:rPr>
+    </w:lvl>
+    <w:lvl w:ilvl="5">
+      <w:start w:val="1"/>
+      <w:numFmt w:val="bullet"/>
+      <w:isLgl w:val="false"/>
+      <w:suff w:val="tab"/>
+      <w:lvlText w:val="§"/>
+      <w:lvlJc w:val="left"/>
+      <w:pPr>
+        <w:ind w:left="4309" w:hanging="360"/>
+      </w:pPr>
+      <w:rPr>
+        <w:rFonts w:ascii="Wingdings" w:hAnsi="Wingdings" w:cs="Wingdings" w:eastAsia="Wingdings" w:hint="default"/>
+      </w:rPr>
+    </w:lvl>
+    <w:lvl w:ilvl="6">
+      <w:start w:val="1"/>
+      <w:numFmt w:val="bullet"/>
+      <w:isLgl w:val="false"/>
+      <w:suff w:val="tab"/>
+      <w:lvlText w:val="·"/>
+      <w:lvlJc w:val="left"/>
+      <w:pPr>
+        <w:ind w:left="5029" w:hanging="360"/>
+      </w:pPr>
+      <w:rPr>
+        <w:rFonts w:ascii="Symbol" w:hAnsi="Symbol" w:cs="Symbol" w:eastAsia="Symbol" w:hint="default"/>
+      </w:rPr>
+    </w:lvl>
+    <w:lvl w:ilvl="7">
+      <w:start w:val="1"/>
+      <w:numFmt w:val="bullet"/>
+      <w:isLgl w:val="false"/>
+      <w:suff w:val="tab"/>
+      <w:lvlText w:val="o"/>
+      <w:lvlJc w:val="left"/>
+      <w:pPr>
+        <w:ind w:left="5749" w:hanging="360"/>
+      </w:pPr>
+      <w:rPr>
+        <w:rFonts w:ascii="Courier New" w:hAnsi="Courier New" w:cs="Courier New" w:eastAsia="Courier New" w:hint="default"/>
+      </w:rPr>
+    </w:lvl>
+    <w:lvl w:ilvl="8">
+      <w:start w:val="1"/>
+      <w:numFmt w:val="bullet"/>
+      <w:isLgl w:val="false"/>
+      <w:suff w:val="tab"/>
+      <w:lvlText w:val="§"/>
+      <w:lvlJc w:val="left"/>
+      <w:pPr>
+        <w:ind w:left="6469" w:hanging="360"/>
+      </w:pPr>
+      <w:rPr>
+        <w:rFonts w:ascii="Wingdings" w:hAnsi="Wingdings" w:cs="Wingdings" w:eastAsia="Wingdings" w:hint="default"/>
+      </w:rPr>
+    </w:lvl>
+  </w:abstractNum>
+  <w:abstractNum w:abstractNumId="278">
     <w:multiLevelType w:val="hybridMultilevel"/>
     <w:lvl w:ilvl="0">
       <w:start w:val="1"/>
@@ -49605,6 +50262,18 @@
   <w:num w:numId="275">
     <w:abstractNumId w:val="274"/>
   </w:num>
+  <w:num w:numId="276">
+    <w:abstractNumId w:val="275"/>
+  </w:num>
+  <w:num w:numId="277">
+    <w:abstractNumId w:val="276"/>
+  </w:num>
+  <w:num w:numId="278">
+    <w:abstractNumId w:val="277"/>
+  </w:num>
+  <w:num w:numId="279">
+    <w:abstractNumId w:val="278"/>
+  </w:num>
 </w:numbering>
 </file>
 
@@ -49764,11 +50433,11 @@
     <w:lsdException w:name="Bibliography" w:uiPriority="37"/>
     <w:lsdException w:name="TOC Heading" w:uiPriority="39" w:qFormat="1"/>
   </w:latentStyles>
-  <w:style w:type="paragraph" w:styleId="1192">
+  <w:style w:type="paragraph" w:styleId="1194">
     <w:name w:val="Heading 1"/>
-    <w:basedOn w:val="1368"/>
-    <w:next w:val="1368"/>
-    <w:link w:val="1193"/>
+    <w:basedOn w:val="1370"/>
+    <w:next w:val="1370"/>
+    <w:link w:val="1195"/>
     <w:uiPriority w:val="9"/>
     <w:qFormat/>
     <w:pPr>
@@ -49783,9 +50452,9 @@
       <w:szCs w:val="40"/>
     </w:rPr>
   </w:style>
-  <w:style w:type="character" w:styleId="1193">
+  <w:style w:type="character" w:styleId="1195">
     <w:name w:val="Heading 1 Char"/>
-    <w:link w:val="1192"/>
+    <w:link w:val="1194"/>
     <w:uiPriority w:val="9"/>
     <w:rPr>
       <w:rFonts w:ascii="Arial" w:hAnsi="Arial" w:cs="Arial" w:eastAsia="Arial"/>
@@ -49793,11 +50462,11 @@
       <w:szCs w:val="40"/>
     </w:rPr>
   </w:style>
-  <w:style w:type="paragraph" w:styleId="1194">
+  <w:style w:type="paragraph" w:styleId="1196">
     <w:name w:val="Heading 2"/>
-    <w:basedOn w:val="1368"/>
-    <w:next w:val="1368"/>
-    <w:link w:val="1195"/>
+    <w:basedOn w:val="1370"/>
+    <w:next w:val="1370"/>
+    <w:link w:val="1197"/>
     <w:uiPriority w:val="9"/>
     <w:unhideWhenUsed/>
     <w:qFormat/>
@@ -49812,20 +50481,20 @@
       <w:sz w:val="34"/>
     </w:rPr>
   </w:style>
-  <w:style w:type="character" w:styleId="1195">
+  <w:style w:type="character" w:styleId="1197">
     <w:name w:val="Heading 2 Char"/>
-    <w:link w:val="1194"/>
+    <w:link w:val="1196"/>
     <w:uiPriority w:val="9"/>
     <w:rPr>
       <w:rFonts w:ascii="Arial" w:hAnsi="Arial" w:cs="Arial" w:eastAsia="Arial"/>
       <w:sz w:val="34"/>
     </w:rPr>
   </w:style>
-  <w:style w:type="paragraph" w:styleId="1196">
+  <w:style w:type="paragraph" w:styleId="1198">
     <w:name w:val="Heading 3"/>
-    <w:basedOn w:val="1368"/>
-    <w:next w:val="1368"/>
-    <w:link w:val="1197"/>
+    <w:basedOn w:val="1370"/>
+    <w:next w:val="1370"/>
+    <w:link w:val="1199"/>
     <w:uiPriority w:val="9"/>
     <w:unhideWhenUsed/>
     <w:qFormat/>
@@ -49841,9 +50510,9 @@
       <w:szCs w:val="30"/>
     </w:rPr>
   </w:style>
-  <w:style w:type="character" w:styleId="1197">
+  <w:style w:type="character" w:styleId="1199">
     <w:name w:val="Heading 3 Char"/>
-    <w:link w:val="1196"/>
+    <w:link w:val="1198"/>
     <w:uiPriority w:val="9"/>
     <w:rPr>
       <w:rFonts w:ascii="Arial" w:hAnsi="Arial" w:cs="Arial" w:eastAsia="Arial"/>
@@ -49851,11 +50520,11 @@
       <w:szCs w:val="30"/>
     </w:rPr>
   </w:style>
-  <w:style w:type="paragraph" w:styleId="1198">
+  <w:style w:type="paragraph" w:styleId="1200">
     <w:name w:val="Heading 4"/>
-    <w:basedOn w:val="1368"/>
-    <w:next w:val="1368"/>
-    <w:link w:val="1199"/>
+    <w:basedOn w:val="1370"/>
+    <w:next w:val="1370"/>
+    <w:link w:val="1201"/>
     <w:uiPriority w:val="9"/>
     <w:unhideWhenUsed/>
     <w:qFormat/>
@@ -49873,9 +50542,9 @@
       <w:szCs w:val="26"/>
     </w:rPr>
   </w:style>
-  <w:style w:type="character" w:styleId="1199">
+  <w:style w:type="character" w:styleId="1201">
     <w:name w:val="Heading 4 Char"/>
-    <w:link w:val="1198"/>
+    <w:link w:val="1200"/>
     <w:uiPriority w:val="9"/>
     <w:rPr>
       <w:rFonts w:ascii="Arial" w:hAnsi="Arial" w:cs="Arial" w:eastAsia="Arial"/>
@@ -49885,11 +50554,11 @@
       <w:szCs w:val="26"/>
     </w:rPr>
   </w:style>
-  <w:style w:type="paragraph" w:styleId="1200">
+  <w:style w:type="paragraph" w:styleId="1202">
     <w:name w:val="Heading 5"/>
-    <w:basedOn w:val="1368"/>
-    <w:next w:val="1368"/>
-    <w:link w:val="1201"/>
+    <w:basedOn w:val="1370"/>
+    <w:next w:val="1370"/>
+    <w:link w:val="1203"/>
     <w:uiPriority w:val="9"/>
     <w:unhideWhenUsed/>
     <w:qFormat/>
@@ -49907,9 +50576,9 @@
       <w:szCs w:val="24"/>
     </w:rPr>
   </w:style>
-  <w:style w:type="character" w:styleId="1201">
+  <w:style w:type="character" w:styleId="1203">
     <w:name w:val="Heading 5 Char"/>
-    <w:link w:val="1200"/>
+    <w:link w:val="1202"/>
     <w:uiPriority w:val="9"/>
     <w:rPr>
       <w:rFonts w:ascii="Arial" w:hAnsi="Arial" w:cs="Arial" w:eastAsia="Arial"/>
@@ -49919,11 +50588,11 @@
       <w:szCs w:val="24"/>
     </w:rPr>
   </w:style>
-  <w:style w:type="paragraph" w:styleId="1202">
+  <w:style w:type="paragraph" w:styleId="1204">
     <w:name w:val="Heading 6"/>
-    <w:basedOn w:val="1368"/>
-    <w:next w:val="1368"/>
-    <w:link w:val="1203"/>
+    <w:basedOn w:val="1370"/>
+    <w:next w:val="1370"/>
+    <w:link w:val="1205"/>
     <w:uiPriority w:val="9"/>
     <w:unhideWhenUsed/>
     <w:qFormat/>
@@ -49941,9 +50610,9 @@
       <w:szCs w:val="22"/>
     </w:rPr>
   </w:style>
-  <w:style w:type="character" w:styleId="1203">
+  <w:style w:type="character" w:styleId="1205">
     <w:name w:val="Heading 6 Char"/>
-    <w:link w:val="1202"/>
+    <w:link w:val="1204"/>
     <w:uiPriority w:val="9"/>
     <w:rPr>
       <w:rFonts w:ascii="Arial" w:hAnsi="Arial" w:cs="Arial" w:eastAsia="Arial"/>
@@ -49953,11 +50622,11 @@
       <w:szCs w:val="22"/>
     </w:rPr>
   </w:style>
-  <w:style w:type="paragraph" w:styleId="1204">
+  <w:style w:type="paragraph" w:styleId="1206">
     <w:name w:val="Heading 7"/>
-    <w:basedOn w:val="1368"/>
-    <w:next w:val="1368"/>
-    <w:link w:val="1205"/>
+    <w:basedOn w:val="1370"/>
+    <w:next w:val="1370"/>
+    <w:link w:val="1207"/>
     <w:uiPriority w:val="9"/>
     <w:unhideWhenUsed/>
     <w:qFormat/>
@@ -49977,9 +50646,9 @@
       <w:szCs w:val="22"/>
     </w:rPr>
   </w:style>
-  <w:style w:type="character" w:styleId="1205">
+  <w:style w:type="character" w:styleId="1207">
     <w:name w:val="Heading 7 Char"/>
-    <w:link w:val="1204"/>
+    <w:link w:val="1206"/>
     <w:uiPriority w:val="9"/>
     <w:rPr>
       <w:rFonts w:ascii="Arial" w:hAnsi="Arial" w:cs="Arial" w:eastAsia="Arial"/>
@@ -49991,11 +50660,11 @@
       <w:szCs w:val="22"/>
     </w:rPr>
   </w:style>
-  <w:style w:type="paragraph" w:styleId="1206">
+  <w:style w:type="paragraph" w:styleId="1208">
     <w:name w:val="Heading 8"/>
-    <w:basedOn w:val="1368"/>
-    <w:next w:val="1368"/>
-    <w:link w:val="1207"/>
+    <w:basedOn w:val="1370"/>
+    <w:next w:val="1370"/>
+    <w:link w:val="1209"/>
     <w:uiPriority w:val="9"/>
     <w:unhideWhenUsed/>
     <w:qFormat/>
@@ -50013,9 +50682,9 @@
       <w:szCs w:val="22"/>
     </w:rPr>
   </w:style>
-  <w:style w:type="character" w:styleId="1207">
+  <w:style w:type="character" w:styleId="1209">
     <w:name w:val="Heading 8 Char"/>
-    <w:link w:val="1206"/>
+    <w:link w:val="1208"/>
     <w:uiPriority w:val="9"/>
     <w:rPr>
       <w:rFonts w:ascii="Arial" w:hAnsi="Arial" w:cs="Arial" w:eastAsia="Arial"/>
@@ -50025,11 +50694,11 @@
       <w:szCs w:val="22"/>
     </w:rPr>
   </w:style>
-  <w:style w:type="paragraph" w:styleId="1208">
+  <w:style w:type="paragraph" w:styleId="1210">
     <w:name w:val="Heading 9"/>
-    <w:basedOn w:val="1368"/>
-    <w:next w:val="1368"/>
-    <w:link w:val="1209"/>
+    <w:basedOn w:val="1370"/>
+    <w:next w:val="1370"/>
+    <w:link w:val="1211"/>
     <w:uiPriority w:val="9"/>
     <w:unhideWhenUsed/>
     <w:qFormat/>
@@ -50047,9 +50716,9 @@
       <w:szCs w:val="21"/>
     </w:rPr>
   </w:style>
-  <w:style w:type="character" w:styleId="1209">
+  <w:style w:type="character" w:styleId="1211">
     <w:name w:val="Heading 9 Char"/>
-    <w:link w:val="1208"/>
+    <w:link w:val="1210"/>
     <w:uiPriority w:val="9"/>
     <w:rPr>
       <w:rFonts w:ascii="Arial" w:hAnsi="Arial" w:cs="Arial" w:eastAsia="Arial"/>
@@ -50059,11 +50728,11 @@
       <w:szCs w:val="21"/>
     </w:rPr>
   </w:style>
-  <w:style w:type="paragraph" w:styleId="1210">
+  <w:style w:type="paragraph" w:styleId="1212">
     <w:name w:val="Title"/>
-    <w:basedOn w:val="1368"/>
-    <w:next w:val="1368"/>
-    <w:link w:val="1211"/>
+    <w:basedOn w:val="1370"/>
+    <w:next w:val="1370"/>
+    <w:link w:val="1213"/>
     <w:uiPriority w:val="10"/>
     <w:qFormat/>
     <w:pPr>
@@ -50075,20 +50744,20 @@
       <w:szCs w:val="48"/>
     </w:rPr>
   </w:style>
-  <w:style w:type="character" w:styleId="1211">
+  <w:style w:type="character" w:styleId="1213">
     <w:name w:val="Title Char"/>
-    <w:link w:val="1210"/>
+    <w:link w:val="1212"/>
     <w:uiPriority w:val="10"/>
     <w:rPr>
       <w:sz w:val="48"/>
       <w:szCs w:val="48"/>
     </w:rPr>
   </w:style>
-  <w:style w:type="paragraph" w:styleId="1212">
+  <w:style w:type="paragraph" w:styleId="1214">
     <w:name w:val="Subtitle"/>
-    <w:basedOn w:val="1368"/>
-    <w:next w:val="1368"/>
-    <w:link w:val="1213"/>
+    <w:basedOn w:val="1370"/>
+    <w:next w:val="1370"/>
+    <w:link w:val="1215"/>
     <w:uiPriority w:val="11"/>
     <w:qFormat/>
     <w:pPr>
@@ -50099,20 +50768,20 @@
       <w:szCs w:val="24"/>
     </w:rPr>
   </w:style>
-  <w:style w:type="character" w:styleId="1213">
+  <w:style w:type="character" w:styleId="1215">
     <w:name w:val="Subtitle Char"/>
-    <w:link w:val="1212"/>
+    <w:link w:val="1214"/>
     <w:uiPriority w:val="11"/>
     <w:rPr>
       <w:sz w:val="24"/>
       <w:szCs w:val="24"/>
     </w:rPr>
   </w:style>
-  <w:style w:type="paragraph" w:styleId="1214">
+  <w:style w:type="paragraph" w:styleId="1216">
     <w:name w:val="Quote"/>
-    <w:basedOn w:val="1368"/>
-    <w:next w:val="1368"/>
-    <w:link w:val="1215"/>
+    <w:basedOn w:val="1370"/>
+    <w:next w:val="1370"/>
+    <w:link w:val="1217"/>
     <w:uiPriority w:val="29"/>
     <w:qFormat/>
     <w:pPr>
@@ -50122,19 +50791,19 @@
       <w:i/>
     </w:rPr>
   </w:style>
-  <w:style w:type="character" w:styleId="1215">
+  <w:style w:type="character" w:styleId="1217">
     <w:name w:val="Quote Char"/>
-    <w:link w:val="1214"/>
+    <w:link w:val="1216"/>
     <w:uiPriority w:val="29"/>
     <w:rPr>
       <w:i/>
     </w:rPr>
   </w:style>
-  <w:style w:type="paragraph" w:styleId="1216">
+  <w:style w:type="paragraph" w:styleId="1218">
     <w:name w:val="Intense Quote"/>
-    <w:basedOn w:val="1368"/>
-    <w:next w:val="1368"/>
-    <w:link w:val="1217"/>
+    <w:basedOn w:val="1370"/>
+    <w:next w:val="1370"/>
+    <w:link w:val="1219"/>
     <w:uiPriority w:val="30"/>
     <w:qFormat/>
     <w:pPr>
@@ -50152,37 +50821,18 @@
       <w:i/>
     </w:rPr>
   </w:style>
-  <w:style w:type="character" w:styleId="1217">
+  <w:style w:type="character" w:styleId="1219">
     <w:name w:val="Intense Quote Char"/>
-    <w:link w:val="1216"/>
+    <w:link w:val="1218"/>
     <w:uiPriority w:val="30"/>
     <w:rPr>
       <w:i/>
     </w:rPr>
   </w:style>
-  <w:style w:type="paragraph" w:styleId="1218">
+  <w:style w:type="paragraph" w:styleId="1220">
     <w:name w:val="Header"/>
-    <w:basedOn w:val="1368"/>
-    <w:link w:val="1219"/>
-    <w:uiPriority w:val="99"/>
-    <w:unhideWhenUsed/>
-    <w:pPr>
-      <w:spacing w:after="0" w:line="240" w:lineRule="auto"/>
-      <w:tabs>
-        <w:tab w:val="center" w:pos="7143" w:leader="none"/>
-        <w:tab w:val="right" w:pos="14287" w:leader="none"/>
-      </w:tabs>
-    </w:pPr>
-  </w:style>
-  <w:style w:type="character" w:styleId="1219">
-    <w:name w:val="Header Char"/>
-    <w:link w:val="1218"/>
-    <w:uiPriority w:val="99"/>
-  </w:style>
-  <w:style w:type="paragraph" w:styleId="1220">
-    <w:name w:val="Footer"/>
-    <w:basedOn w:val="1368"/>
-    <w:link w:val="1223"/>
+    <w:basedOn w:val="1370"/>
+    <w:link w:val="1221"/>
     <w:uiPriority w:val="99"/>
     <w:unhideWhenUsed/>
     <w:pPr>
@@ -50194,14 +50844,33 @@
     </w:pPr>
   </w:style>
   <w:style w:type="character" w:styleId="1221">
-    <w:name w:val="Footer Char"/>
+    <w:name w:val="Header Char"/>
     <w:link w:val="1220"/>
     <w:uiPriority w:val="99"/>
   </w:style>
   <w:style w:type="paragraph" w:styleId="1222">
+    <w:name w:val="Footer"/>
+    <w:basedOn w:val="1370"/>
+    <w:link w:val="1225"/>
+    <w:uiPriority w:val="99"/>
+    <w:unhideWhenUsed/>
+    <w:pPr>
+      <w:spacing w:after="0" w:line="240" w:lineRule="auto"/>
+      <w:tabs>
+        <w:tab w:val="center" w:pos="7143" w:leader="none"/>
+        <w:tab w:val="right" w:pos="14287" w:leader="none"/>
+      </w:tabs>
+    </w:pPr>
+  </w:style>
+  <w:style w:type="character" w:styleId="1223">
+    <w:name w:val="Footer Char"/>
+    <w:link w:val="1222"/>
+    <w:uiPriority w:val="99"/>
+  </w:style>
+  <w:style w:type="paragraph" w:styleId="1224">
     <w:name w:val="Caption"/>
-    <w:basedOn w:val="1368"/>
-    <w:next w:val="1368"/>
+    <w:basedOn w:val="1370"/>
+    <w:next w:val="1370"/>
     <w:uiPriority w:val="35"/>
     <w:semiHidden/>
     <w:unhideWhenUsed/>
@@ -50217,15 +50886,15 @@
       <w:szCs w:val="18"/>
     </w:rPr>
   </w:style>
-  <w:style w:type="character" w:styleId="1223">
+  <w:style w:type="character" w:styleId="1225">
     <w:name w:val="Caption Char"/>
-    <w:basedOn w:val="1222"/>
-    <w:link w:val="1220"/>
+    <w:basedOn w:val="1224"/>
+    <w:link w:val="1222"/>
     <w:uiPriority w:val="99"/>
   </w:style>
-  <w:style w:type="table" w:styleId="1224">
+  <w:style w:type="table" w:styleId="1226">
     <w:name w:val="Table Grid"/>
-    <w:basedOn w:val="1369"/>
+    <w:basedOn w:val="1371"/>
     <w:uiPriority w:val="59"/>
     <w:pPr>
       <w:spacing w:after="0" w:line="240" w:lineRule="auto"/>
@@ -50248,9 +50917,9 @@
       </w:tblCellMar>
     </w:tblPr>
   </w:style>
-  <w:style w:type="table" w:styleId="1225">
+  <w:style w:type="table" w:styleId="1227">
     <w:name w:val="Table Grid Light"/>
-    <w:basedOn w:val="1369"/>
+    <w:basedOn w:val="1371"/>
     <w:uiPriority w:val="59"/>
     <w:pPr>
       <w:spacing w:after="0" w:line="240" w:lineRule="auto"/>
@@ -50273,9 +50942,9 @@
       </w:tblCellMar>
     </w:tblPr>
   </w:style>
-  <w:style w:type="table" w:styleId="1226">
+  <w:style w:type="table" w:styleId="1228">
     <w:name w:val="Plain Table 1"/>
-    <w:basedOn w:val="1369"/>
+    <w:basedOn w:val="1371"/>
     <w:uiPriority w:val="59"/>
     <w:pPr>
       <w:spacing w:after="0" w:line="240" w:lineRule="auto"/>
@@ -50340,9 +51009,9 @@
       </w:rPr>
     </w:tblStylePr>
   </w:style>
-  <w:style w:type="table" w:styleId="1227">
+  <w:style w:type="table" w:styleId="1229">
     <w:name w:val="Plain Table 2"/>
-    <w:basedOn w:val="1369"/>
+    <w:basedOn w:val="1371"/>
     <w:uiPriority w:val="59"/>
     <w:pPr>
       <w:spacing w:after="0" w:line="240" w:lineRule="auto"/>
@@ -50425,9 +51094,9 @@
       </w:rPr>
     </w:tblStylePr>
   </w:style>
-  <w:style w:type="table" w:styleId="1228">
+  <w:style w:type="table" w:styleId="1230">
     <w:name w:val="Plain Table 3"/>
-    <w:basedOn w:val="1369"/>
+    <w:basedOn w:val="1371"/>
     <w:uiPriority w:val="99"/>
     <w:pPr>
       <w:spacing w:after="0" w:line="240" w:lineRule="auto"/>
@@ -50502,9 +51171,9 @@
       </w:rPr>
     </w:tblStylePr>
   </w:style>
-  <w:style w:type="table" w:styleId="1229">
+  <w:style w:type="table" w:styleId="1231">
     <w:name w:val="Plain Table 4"/>
-    <w:basedOn w:val="1369"/>
+    <w:basedOn w:val="1371"/>
     <w:uiPriority w:val="99"/>
     <w:pPr>
       <w:spacing w:after="0" w:line="240" w:lineRule="auto"/>
@@ -50559,9 +51228,9 @@
       </w:rPr>
     </w:tblStylePr>
   </w:style>
-  <w:style w:type="table" w:styleId="1230">
+  <w:style w:type="table" w:styleId="1232">
     <w:name w:val="Plain Table 5"/>
-    <w:basedOn w:val="1369"/>
+    <w:basedOn w:val="1371"/>
     <w:uiPriority w:val="99"/>
     <w:pPr>
       <w:spacing w:after="0" w:line="240" w:lineRule="auto"/>
@@ -50647,9 +51316,9 @@
       </w:tcPr>
     </w:tblStylePr>
   </w:style>
-  <w:style w:type="table" w:styleId="1231">
+  <w:style w:type="table" w:styleId="1233">
     <w:name w:val="Grid Table 1 Light"/>
-    <w:basedOn w:val="1369"/>
+    <w:basedOn w:val="1371"/>
     <w:uiPriority w:val="99"/>
     <w:pPr>
       <w:spacing w:after="0" w:line="240" w:lineRule="auto"/>
@@ -50712,9 +51381,9 @@
       </w:rPr>
     </w:tblStylePr>
   </w:style>
-  <w:style w:type="table" w:styleId="1232">
+  <w:style w:type="table" w:styleId="1234">
     <w:name w:val="Grid Table 1 Light - Accent 1"/>
-    <w:basedOn w:val="1369"/>
+    <w:basedOn w:val="1371"/>
     <w:uiPriority w:val="99"/>
     <w:pPr>
       <w:spacing w:after="0" w:line="240" w:lineRule="auto"/>
@@ -50777,9 +51446,9 @@
       </w:rPr>
     </w:tblStylePr>
   </w:style>
-  <w:style w:type="table" w:styleId="1233">
+  <w:style w:type="table" w:styleId="1235">
     <w:name w:val="Grid Table 1 Light - Accent 2"/>
-    <w:basedOn w:val="1369"/>
+    <w:basedOn w:val="1371"/>
     <w:uiPriority w:val="99"/>
     <w:pPr>
       <w:spacing w:after="0" w:line="240" w:lineRule="auto"/>
@@ -50842,9 +51511,9 @@
       </w:rPr>
     </w:tblStylePr>
   </w:style>
-  <w:style w:type="table" w:styleId="1234">
+  <w:style w:type="table" w:styleId="1236">
     <w:name w:val="Grid Table 1 Light - Accent 3"/>
-    <w:basedOn w:val="1369"/>
+    <w:basedOn w:val="1371"/>
     <w:uiPriority w:val="99"/>
     <w:pPr>
       <w:spacing w:after="0" w:line="240" w:lineRule="auto"/>
@@ -50907,9 +51576,9 @@
       </w:rPr>
     </w:tblStylePr>
   </w:style>
-  <w:style w:type="table" w:styleId="1235">
+  <w:style w:type="table" w:styleId="1237">
     <w:name w:val="Grid Table 1 Light - Accent 4"/>
-    <w:basedOn w:val="1369"/>
+    <w:basedOn w:val="1371"/>
     <w:uiPriority w:val="99"/>
     <w:pPr>
       <w:spacing w:after="0" w:line="240" w:lineRule="auto"/>
@@ -50972,9 +51641,9 @@
       </w:rPr>
     </w:tblStylePr>
   </w:style>
-  <w:style w:type="table" w:styleId="1236">
+  <w:style w:type="table" w:styleId="1238">
     <w:name w:val="Grid Table 1 Light - Accent 5"/>
-    <w:basedOn w:val="1369"/>
+    <w:basedOn w:val="1371"/>
     <w:uiPriority w:val="99"/>
     <w:pPr>
       <w:spacing w:after="0" w:line="240" w:lineRule="auto"/>
@@ -51037,9 +51706,9 @@
       </w:rPr>
     </w:tblStylePr>
   </w:style>
-  <w:style w:type="table" w:styleId="1237">
+  <w:style w:type="table" w:styleId="1239">
     <w:name w:val="Grid Table 1 Light - Accent 6"/>
-    <w:basedOn w:val="1369"/>
+    <w:basedOn w:val="1371"/>
     <w:uiPriority w:val="99"/>
     <w:pPr>
       <w:spacing w:after="0" w:line="240" w:lineRule="auto"/>
@@ -51102,9 +51771,9 @@
       </w:rPr>
     </w:tblStylePr>
   </w:style>
-  <w:style w:type="table" w:styleId="1238">
+  <w:style w:type="table" w:styleId="1240">
     <w:name w:val="Grid Table 2"/>
-    <w:basedOn w:val="1369"/>
+    <w:basedOn w:val="1371"/>
     <w:uiPriority w:val="99"/>
     <w:pPr>
       <w:spacing w:after="0" w:line="240" w:lineRule="auto"/>
@@ -51182,9 +51851,9 @@
       </w:tcPr>
     </w:tblStylePr>
   </w:style>
-  <w:style w:type="table" w:styleId="1239">
+  <w:style w:type="table" w:styleId="1241">
     <w:name w:val="Grid Table 2 - Accent 1"/>
-    <w:basedOn w:val="1369"/>
+    <w:basedOn w:val="1371"/>
     <w:uiPriority w:val="99"/>
     <w:pPr>
       <w:spacing w:after="0" w:line="240" w:lineRule="auto"/>
@@ -51262,9 +51931,9 @@
       </w:tcPr>
     </w:tblStylePr>
   </w:style>
-  <w:style w:type="table" w:styleId="1240">
+  <w:style w:type="table" w:styleId="1242">
     <w:name w:val="Grid Table 2 - Accent 2"/>
-    <w:basedOn w:val="1369"/>
+    <w:basedOn w:val="1371"/>
     <w:uiPriority w:val="99"/>
     <w:pPr>
       <w:spacing w:after="0" w:line="240" w:lineRule="auto"/>
@@ -51342,9 +52011,9 @@
       </w:tcPr>
     </w:tblStylePr>
   </w:style>
-  <w:style w:type="table" w:styleId="1241">
+  <w:style w:type="table" w:styleId="1243">
     <w:name w:val="Grid Table 2 - Accent 3"/>
-    <w:basedOn w:val="1369"/>
+    <w:basedOn w:val="1371"/>
     <w:uiPriority w:val="99"/>
     <w:pPr>
       <w:spacing w:after="0" w:line="240" w:lineRule="auto"/>
@@ -51422,9 +52091,9 @@
       </w:tcPr>
     </w:tblStylePr>
   </w:style>
-  <w:style w:type="table" w:styleId="1242">
+  <w:style w:type="table" w:styleId="1244">
     <w:name w:val="Grid Table 2 - Accent 4"/>
-    <w:basedOn w:val="1369"/>
+    <w:basedOn w:val="1371"/>
     <w:uiPriority w:val="99"/>
     <w:pPr>
       <w:spacing w:after="0" w:line="240" w:lineRule="auto"/>
@@ -51502,9 +52171,9 @@
       </w:tcPr>
     </w:tblStylePr>
   </w:style>
-  <w:style w:type="table" w:styleId="1243">
+  <w:style w:type="table" w:styleId="1245">
     <w:name w:val="Grid Table 2 - Accent 5"/>
-    <w:basedOn w:val="1369"/>
+    <w:basedOn w:val="1371"/>
     <w:uiPriority w:val="99"/>
     <w:pPr>
       <w:spacing w:after="0" w:line="240" w:lineRule="auto"/>
@@ -51582,9 +52251,9 @@
       </w:tcPr>
     </w:tblStylePr>
   </w:style>
-  <w:style w:type="table" w:styleId="1244">
+  <w:style w:type="table" w:styleId="1246">
     <w:name w:val="Grid Table 2 - Accent 6"/>
-    <w:basedOn w:val="1369"/>
+    <w:basedOn w:val="1371"/>
     <w:uiPriority w:val="99"/>
     <w:pPr>
       <w:spacing w:after="0" w:line="240" w:lineRule="auto"/>
@@ -51662,9 +52331,9 @@
       </w:tcPr>
     </w:tblStylePr>
   </w:style>
-  <w:style w:type="table" w:styleId="1245">
+  <w:style w:type="table" w:styleId="1247">
     <w:name w:val="Grid Table 3"/>
-    <w:basedOn w:val="1369"/>
+    <w:basedOn w:val="1371"/>
     <w:uiPriority w:val="99"/>
     <w:pPr>
       <w:spacing w:after="0" w:line="240" w:lineRule="auto"/>
@@ -51763,9 +52432,9 @@
       </w:tcPr>
     </w:tblStylePr>
   </w:style>
-  <w:style w:type="table" w:styleId="1246">
+  <w:style w:type="table" w:styleId="1248">
     <w:name w:val="Grid Table 3 - Accent 1"/>
-    <w:basedOn w:val="1369"/>
+    <w:basedOn w:val="1371"/>
     <w:uiPriority w:val="99"/>
     <w:pPr>
       <w:spacing w:after="0" w:line="240" w:lineRule="auto"/>
@@ -51864,9 +52533,9 @@
       </w:tcPr>
     </w:tblStylePr>
   </w:style>
-  <w:style w:type="table" w:styleId="1247">
+  <w:style w:type="table" w:styleId="1249">
     <w:name w:val="Grid Table 3 - Accent 2"/>
-    <w:basedOn w:val="1369"/>
+    <w:basedOn w:val="1371"/>
     <w:uiPriority w:val="99"/>
     <w:pPr>
       <w:spacing w:after="0" w:line="240" w:lineRule="auto"/>
@@ -51965,9 +52634,9 @@
       </w:tcPr>
     </w:tblStylePr>
   </w:style>
-  <w:style w:type="table" w:styleId="1248">
+  <w:style w:type="table" w:styleId="1250">
     <w:name w:val="Grid Table 3 - Accent 3"/>
-    <w:basedOn w:val="1369"/>
+    <w:basedOn w:val="1371"/>
     <w:uiPriority w:val="99"/>
     <w:pPr>
       <w:spacing w:after="0" w:line="240" w:lineRule="auto"/>
@@ -52066,9 +52735,9 @@
       </w:tcPr>
     </w:tblStylePr>
   </w:style>
-  <w:style w:type="table" w:styleId="1249">
+  <w:style w:type="table" w:styleId="1251">
     <w:name w:val="Grid Table 3 - Accent 4"/>
-    <w:basedOn w:val="1369"/>
+    <w:basedOn w:val="1371"/>
     <w:uiPriority w:val="99"/>
     <w:pPr>
       <w:spacing w:after="0" w:line="240" w:lineRule="auto"/>
@@ -52167,9 +52836,9 @@
       </w:tcPr>
     </w:tblStylePr>
   </w:style>
-  <w:style w:type="table" w:styleId="1250">
+  <w:style w:type="table" w:styleId="1252">
     <w:name w:val="Grid Table 3 - Accent 5"/>
-    <w:basedOn w:val="1369"/>
+    <w:basedOn w:val="1371"/>
     <w:uiPriority w:val="99"/>
     <w:pPr>
       <w:spacing w:after="0" w:line="240" w:lineRule="auto"/>
@@ -52268,9 +52937,9 @@
       </w:tcPr>
     </w:tblStylePr>
   </w:style>
-  <w:style w:type="table" w:styleId="1251">
+  <w:style w:type="table" w:styleId="1253">
     <w:name w:val="Grid Table 3 - Accent 6"/>
-    <w:basedOn w:val="1369"/>
+    <w:basedOn w:val="1371"/>
     <w:uiPriority w:val="99"/>
     <w:pPr>
       <w:spacing w:after="0" w:line="240" w:lineRule="auto"/>
@@ -52369,9 +53038,9 @@
       </w:tcPr>
     </w:tblStylePr>
   </w:style>
-  <w:style w:type="table" w:styleId="1252">
+  <w:style w:type="table" w:styleId="1254">
     <w:name w:val="Grid Table 4"/>
-    <w:basedOn w:val="1369"/>
+    <w:basedOn w:val="1371"/>
     <w:uiPriority w:val="59"/>
     <w:pPr>
       <w:spacing w:after="0" w:line="240" w:lineRule="auto"/>
@@ -52450,9 +53119,9 @@
       </w:tcPr>
     </w:tblStylePr>
   </w:style>
-  <w:style w:type="table" w:styleId="1253">
+  <w:style w:type="table" w:styleId="1255">
     <w:name w:val="Grid Table 4 - Accent 1"/>
-    <w:basedOn w:val="1369"/>
+    <w:basedOn w:val="1371"/>
     <w:uiPriority w:val="59"/>
     <w:pPr>
       <w:spacing w:after="0" w:line="240" w:lineRule="auto"/>
@@ -52531,9 +53200,9 @@
       </w:tcPr>
     </w:tblStylePr>
   </w:style>
-  <w:style w:type="table" w:styleId="1254">
+  <w:style w:type="table" w:styleId="1256">
     <w:name w:val="Grid Table 4 - Accent 2"/>
-    <w:basedOn w:val="1369"/>
+    <w:basedOn w:val="1371"/>
     <w:uiPriority w:val="59"/>
     <w:pPr>
       <w:spacing w:after="0" w:line="240" w:lineRule="auto"/>
@@ -52612,9 +53281,9 @@
       </w:tcPr>
     </w:tblStylePr>
   </w:style>
-  <w:style w:type="table" w:styleId="1255">
+  <w:style w:type="table" w:styleId="1257">
     <w:name w:val="Grid Table 4 - Accent 3"/>
-    <w:basedOn w:val="1369"/>
+    <w:basedOn w:val="1371"/>
     <w:uiPriority w:val="59"/>
     <w:pPr>
       <w:spacing w:after="0" w:line="240" w:lineRule="auto"/>
@@ -52693,9 +53362,9 @@
       </w:tcPr>
     </w:tblStylePr>
   </w:style>
-  <w:style w:type="table" w:styleId="1256">
+  <w:style w:type="table" w:styleId="1258">
     <w:name w:val="Grid Table 4 - Accent 4"/>
-    <w:basedOn w:val="1369"/>
+    <w:basedOn w:val="1371"/>
     <w:uiPriority w:val="59"/>
     <w:pPr>
       <w:spacing w:after="0" w:line="240" w:lineRule="auto"/>
@@ -52774,9 +53443,9 @@
       </w:tcPr>
     </w:tblStylePr>
   </w:style>
-  <w:style w:type="table" w:styleId="1257">
+  <w:style w:type="table" w:styleId="1259">
     <w:name w:val="Grid Table 4 - Accent 5"/>
-    <w:basedOn w:val="1369"/>
+    <w:basedOn w:val="1371"/>
     <w:uiPriority w:val="59"/>
     <w:pPr>
       <w:spacing w:after="0" w:line="240" w:lineRule="auto"/>
@@ -52855,9 +53524,9 @@
       </w:tcPr>
     </w:tblStylePr>
   </w:style>
-  <w:style w:type="table" w:styleId="1258">
+  <w:style w:type="table" w:styleId="1260">
     <w:name w:val="Grid Table 4 - Accent 6"/>
-    <w:basedOn w:val="1369"/>
+    <w:basedOn w:val="1371"/>
     <w:uiPriority w:val="59"/>
     <w:pPr>
       <w:spacing w:after="0" w:line="240" w:lineRule="auto"/>
@@ -52936,9 +53605,9 @@
       </w:tcPr>
     </w:tblStylePr>
   </w:style>
-  <w:style w:type="table" w:styleId="1259">
+  <w:style w:type="table" w:styleId="1261">
     <w:name w:val="Grid Table 5 Dark"/>
-    <w:basedOn w:val="1369"/>
+    <w:basedOn w:val="1371"/>
     <w:uiPriority w:val="99"/>
     <w:pPr>
       <w:spacing w:after="0" w:line="240" w:lineRule="auto"/>
@@ -53015,9 +53684,9 @@
       </w:tcPr>
     </w:tblStylePr>
   </w:style>
-  <w:style w:type="table" w:styleId="1260">
+  <w:style w:type="table" w:styleId="1262">
     <w:name w:val="Grid Table 5 Dark- Accent 1"/>
-    <w:basedOn w:val="1369"/>
+    <w:basedOn w:val="1371"/>
     <w:uiPriority w:val="99"/>
     <w:pPr>
       <w:spacing w:after="0" w:line="240" w:lineRule="auto"/>
@@ -53094,9 +53763,9 @@
       </w:tcPr>
     </w:tblStylePr>
   </w:style>
-  <w:style w:type="table" w:styleId="1261">
+  <w:style w:type="table" w:styleId="1263">
     <w:name w:val="Grid Table 5 Dark - Accent 2"/>
-    <w:basedOn w:val="1369"/>
+    <w:basedOn w:val="1371"/>
     <w:uiPriority w:val="99"/>
     <w:pPr>
       <w:spacing w:after="0" w:line="240" w:lineRule="auto"/>
@@ -53173,9 +53842,9 @@
       </w:tcPr>
     </w:tblStylePr>
   </w:style>
-  <w:style w:type="table" w:styleId="1262">
+  <w:style w:type="table" w:styleId="1264">
     <w:name w:val="Grid Table 5 Dark - Accent 3"/>
-    <w:basedOn w:val="1369"/>
+    <w:basedOn w:val="1371"/>
     <w:uiPriority w:val="99"/>
     <w:pPr>
       <w:spacing w:after="0" w:line="240" w:lineRule="auto"/>
@@ -53252,9 +53921,9 @@
       </w:tcPr>
     </w:tblStylePr>
   </w:style>
-  <w:style w:type="table" w:styleId="1263">
+  <w:style w:type="table" w:styleId="1265">
     <w:name w:val="Grid Table 5 Dark- Accent 4"/>
-    <w:basedOn w:val="1369"/>
+    <w:basedOn w:val="1371"/>
     <w:uiPriority w:val="99"/>
     <w:pPr>
       <w:spacing w:after="0" w:line="240" w:lineRule="auto"/>
@@ -53331,9 +54000,9 @@
       </w:tcPr>
     </w:tblStylePr>
   </w:style>
-  <w:style w:type="table" w:styleId="1264">
+  <w:style w:type="table" w:styleId="1266">
     <w:name w:val="Grid Table 5 Dark - Accent 5"/>
-    <w:basedOn w:val="1369"/>
+    <w:basedOn w:val="1371"/>
     <w:uiPriority w:val="99"/>
     <w:pPr>
       <w:spacing w:after="0" w:line="240" w:lineRule="auto"/>
@@ -53410,9 +54079,9 @@
       </w:tcPr>
     </w:tblStylePr>
   </w:style>
-  <w:style w:type="table" w:styleId="1265">
+  <w:style w:type="table" w:styleId="1267">
     <w:name w:val="Grid Table 5 Dark - Accent 6"/>
-    <w:basedOn w:val="1369"/>
+    <w:basedOn w:val="1371"/>
     <w:uiPriority w:val="99"/>
     <w:pPr>
       <w:spacing w:after="0" w:line="240" w:lineRule="auto"/>
@@ -53489,9 +54158,9 @@
       </w:tcPr>
     </w:tblStylePr>
   </w:style>
-  <w:style w:type="table" w:styleId="1266">
+  <w:style w:type="table" w:styleId="1268">
     <w:name w:val="Grid Table 6 Colorful"/>
-    <w:basedOn w:val="1369"/>
+    <w:basedOn w:val="1371"/>
     <w:uiPriority w:val="99"/>
     <w:pPr>
       <w:spacing w:after="0" w:line="240" w:lineRule="auto"/>
@@ -53568,9 +54237,9 @@
       </w:rPr>
     </w:tblStylePr>
   </w:style>
-  <w:style w:type="table" w:styleId="1267">
+  <w:style w:type="table" w:styleId="1269">
     <w:name w:val="Grid Table 6 Colorful - Accent 1"/>
-    <w:basedOn w:val="1369"/>
+    <w:basedOn w:val="1371"/>
     <w:uiPriority w:val="99"/>
     <w:pPr>
       <w:spacing w:after="0" w:line="240" w:lineRule="auto"/>
@@ -53647,9 +54316,9 @@
       </w:rPr>
     </w:tblStylePr>
   </w:style>
-  <w:style w:type="table" w:styleId="1268">
+  <w:style w:type="table" w:styleId="1270">
     <w:name w:val="Grid Table 6 Colorful - Accent 2"/>
-    <w:basedOn w:val="1369"/>
+    <w:basedOn w:val="1371"/>
     <w:uiPriority w:val="99"/>
     <w:pPr>
       <w:spacing w:after="0" w:line="240" w:lineRule="auto"/>
@@ -53726,9 +54395,9 @@
       </w:rPr>
     </w:tblStylePr>
   </w:style>
-  <w:style w:type="table" w:styleId="1269">
+  <w:style w:type="table" w:styleId="1271">
     <w:name w:val="Grid Table 6 Colorful - Accent 3"/>
-    <w:basedOn w:val="1369"/>
+    <w:basedOn w:val="1371"/>
     <w:uiPriority w:val="99"/>
     <w:pPr>
       <w:spacing w:after="0" w:line="240" w:lineRule="auto"/>
@@ -53805,9 +54474,9 @@
       </w:rPr>
     </w:tblStylePr>
   </w:style>
-  <w:style w:type="table" w:styleId="1270">
+  <w:style w:type="table" w:styleId="1272">
     <w:name w:val="Grid Table 6 Colorful - Accent 4"/>
-    <w:basedOn w:val="1369"/>
+    <w:basedOn w:val="1371"/>
     <w:uiPriority w:val="99"/>
     <w:pPr>
       <w:spacing w:after="0" w:line="240" w:lineRule="auto"/>
@@ -53884,9 +54553,9 @@
       </w:rPr>
     </w:tblStylePr>
   </w:style>
-  <w:style w:type="table" w:styleId="1271">
+  <w:style w:type="table" w:styleId="1273">
     <w:name w:val="Grid Table 6 Colorful - Accent 5"/>
-    <w:basedOn w:val="1369"/>
+    <w:basedOn w:val="1371"/>
     <w:uiPriority w:val="99"/>
     <w:pPr>
       <w:spacing w:after="0" w:line="240" w:lineRule="auto"/>
@@ -53963,9 +54632,9 @@
       </w:rPr>
     </w:tblStylePr>
   </w:style>
-  <w:style w:type="table" w:styleId="1272">
+  <w:style w:type="table" w:styleId="1274">
     <w:name w:val="Grid Table 6 Colorful - Accent 6"/>
-    <w:basedOn w:val="1369"/>
+    <w:basedOn w:val="1371"/>
     <w:uiPriority w:val="99"/>
     <w:pPr>
       <w:spacing w:after="0" w:line="240" w:lineRule="auto"/>
@@ -54042,9 +54711,9 @@
       </w:rPr>
     </w:tblStylePr>
   </w:style>
-  <w:style w:type="table" w:styleId="1273">
+  <w:style w:type="table" w:styleId="1275">
     <w:name w:val="Grid Table 7 Colorful"/>
-    <w:basedOn w:val="1369"/>
+    <w:basedOn w:val="1371"/>
     <w:uiPriority w:val="99"/>
     <w:pPr>
       <w:spacing w:after="0" w:line="240" w:lineRule="auto"/>
@@ -54154,9 +54823,9 @@
       </w:tcPr>
     </w:tblStylePr>
   </w:style>
-  <w:style w:type="table" w:styleId="1274">
+  <w:style w:type="table" w:styleId="1276">
     <w:name w:val="Grid Table 7 Colorful - Accent 1"/>
-    <w:basedOn w:val="1369"/>
+    <w:basedOn w:val="1371"/>
     <w:uiPriority w:val="99"/>
     <w:pPr>
       <w:spacing w:after="0" w:line="240" w:lineRule="auto"/>
@@ -54266,9 +54935,9 @@
       </w:tcPr>
     </w:tblStylePr>
   </w:style>
-  <w:style w:type="table" w:styleId="1275">
+  <w:style w:type="table" w:styleId="1277">
     <w:name w:val="Grid Table 7 Colorful - Accent 2"/>
-    <w:basedOn w:val="1369"/>
+    <w:basedOn w:val="1371"/>
     <w:uiPriority w:val="99"/>
     <w:pPr>
       <w:spacing w:after="0" w:line="240" w:lineRule="auto"/>
@@ -54378,9 +55047,9 @@
       </w:tcPr>
     </w:tblStylePr>
   </w:style>
-  <w:style w:type="table" w:styleId="1276">
+  <w:style w:type="table" w:styleId="1278">
     <w:name w:val="Grid Table 7 Colorful - Accent 3"/>
-    <w:basedOn w:val="1369"/>
+    <w:basedOn w:val="1371"/>
     <w:uiPriority w:val="99"/>
     <w:pPr>
       <w:spacing w:after="0" w:line="240" w:lineRule="auto"/>
@@ -54490,9 +55159,9 @@
       </w:tcPr>
     </w:tblStylePr>
   </w:style>
-  <w:style w:type="table" w:styleId="1277">
+  <w:style w:type="table" w:styleId="1279">
     <w:name w:val="Grid Table 7 Colorful - Accent 4"/>
-    <w:basedOn w:val="1369"/>
+    <w:basedOn w:val="1371"/>
     <w:uiPriority w:val="99"/>
     <w:pPr>
       <w:spacing w:after="0" w:line="240" w:lineRule="auto"/>
@@ -54602,9 +55271,9 @@
       </w:tcPr>
     </w:tblStylePr>
   </w:style>
-  <w:style w:type="table" w:styleId="1278">
+  <w:style w:type="table" w:styleId="1280">
     <w:name w:val="Grid Table 7 Colorful - Accent 5"/>
-    <w:basedOn w:val="1369"/>
+    <w:basedOn w:val="1371"/>
     <w:uiPriority w:val="99"/>
     <w:pPr>
       <w:spacing w:after="0" w:line="240" w:lineRule="auto"/>
@@ -54714,9 +55383,9 @@
       </w:tcPr>
     </w:tblStylePr>
   </w:style>
-  <w:style w:type="table" w:styleId="1279">
+  <w:style w:type="table" w:styleId="1281">
     <w:name w:val="Grid Table 7 Colorful - Accent 6"/>
-    <w:basedOn w:val="1369"/>
+    <w:basedOn w:val="1371"/>
     <w:uiPriority w:val="99"/>
     <w:pPr>
       <w:spacing w:after="0" w:line="240" w:lineRule="auto"/>
@@ -54826,9 +55495,9 @@
       </w:tcPr>
     </w:tblStylePr>
   </w:style>
-  <w:style w:type="table" w:styleId="1280">
+  <w:style w:type="table" w:styleId="1282">
     <w:name w:val="List Table 1 Light"/>
-    <w:basedOn w:val="1369"/>
+    <w:basedOn w:val="1371"/>
     <w:uiPriority w:val="99"/>
     <w:pPr>
       <w:spacing w:after="0" w:line="240" w:lineRule="auto"/>
@@ -54889,9 +55558,9 @@
       </w:tcPr>
     </w:tblStylePr>
   </w:style>
-  <w:style w:type="table" w:styleId="1281">
+  <w:style w:type="table" w:styleId="1283">
     <w:name w:val="List Table 1 Light - Accent 1"/>
-    <w:basedOn w:val="1369"/>
+    <w:basedOn w:val="1371"/>
     <w:uiPriority w:val="99"/>
     <w:pPr>
       <w:spacing w:after="0" w:line="240" w:lineRule="auto"/>
@@ -54952,9 +55621,9 @@
       </w:tcPr>
     </w:tblStylePr>
   </w:style>
-  <w:style w:type="table" w:styleId="1282">
+  <w:style w:type="table" w:styleId="1284">
     <w:name w:val="List Table 1 Light - Accent 2"/>
-    <w:basedOn w:val="1369"/>
+    <w:basedOn w:val="1371"/>
     <w:uiPriority w:val="99"/>
     <w:pPr>
       <w:spacing w:after="0" w:line="240" w:lineRule="auto"/>
@@ -55015,9 +55684,9 @@
       </w:tcPr>
     </w:tblStylePr>
   </w:style>
-  <w:style w:type="table" w:styleId="1283">
+  <w:style w:type="table" w:styleId="1285">
     <w:name w:val="List Table 1 Light - Accent 3"/>
-    <w:basedOn w:val="1369"/>
+    <w:basedOn w:val="1371"/>
     <w:uiPriority w:val="99"/>
     <w:pPr>
       <w:spacing w:after="0" w:line="240" w:lineRule="auto"/>
@@ -55078,9 +55747,9 @@
       </w:tcPr>
     </w:tblStylePr>
   </w:style>
-  <w:style w:type="table" w:styleId="1284">
+  <w:style w:type="table" w:styleId="1286">
     <w:name w:val="List Table 1 Light - Accent 4"/>
-    <w:basedOn w:val="1369"/>
+    <w:basedOn w:val="1371"/>
     <w:uiPriority w:val="99"/>
     <w:pPr>
       <w:spacing w:after="0" w:line="240" w:lineRule="auto"/>
@@ -55141,9 +55810,9 @@
       </w:tcPr>
     </w:tblStylePr>
   </w:style>
-  <w:style w:type="table" w:styleId="1285">
+  <w:style w:type="table" w:styleId="1287">
     <w:name w:val="List Table 1 Light - Accent 5"/>
-    <w:basedOn w:val="1369"/>
+    <w:basedOn w:val="1371"/>
     <w:uiPriority w:val="99"/>
     <w:pPr>
       <w:spacing w:after="0" w:line="240" w:lineRule="auto"/>
@@ -55204,9 +55873,9 @@
       </w:tcPr>
     </w:tblStylePr>
   </w:style>
-  <w:style w:type="table" w:styleId="1286">
+  <w:style w:type="table" w:styleId="1288">
     <w:name w:val="List Table 1 Light - Accent 6"/>
-    <w:basedOn w:val="1369"/>
+    <w:basedOn w:val="1371"/>
     <w:uiPriority w:val="99"/>
     <w:pPr>
       <w:spacing w:after="0" w:line="240" w:lineRule="auto"/>
@@ -55267,9 +55936,9 @@
       </w:tcPr>
     </w:tblStylePr>
   </w:style>
-  <w:style w:type="table" w:styleId="1287">
+  <w:style w:type="table" w:styleId="1289">
     <w:name w:val="List Table 2"/>
-    <w:basedOn w:val="1369"/>
+    <w:basedOn w:val="1371"/>
     <w:uiPriority w:val="99"/>
     <w:pPr>
       <w:spacing w:after="0" w:line="240" w:lineRule="auto"/>
@@ -55353,9 +56022,9 @@
       </w:tcPr>
     </w:tblStylePr>
   </w:style>
-  <w:style w:type="table" w:styleId="1288">
+  <w:style w:type="table" w:styleId="1290">
     <w:name w:val="List Table 2 - Accent 1"/>
-    <w:basedOn w:val="1369"/>
+    <w:basedOn w:val="1371"/>
     <w:uiPriority w:val="99"/>
     <w:pPr>
       <w:spacing w:after="0" w:line="240" w:lineRule="auto"/>
@@ -55439,9 +56108,9 @@
       </w:tcPr>
     </w:tblStylePr>
   </w:style>
-  <w:style w:type="table" w:styleId="1289">
+  <w:style w:type="table" w:styleId="1291">
     <w:name w:val="List Table 2 - Accent 2"/>
-    <w:basedOn w:val="1369"/>
+    <w:basedOn w:val="1371"/>
     <w:uiPriority w:val="99"/>
     <w:pPr>
       <w:spacing w:after="0" w:line="240" w:lineRule="auto"/>
@@ -55525,9 +56194,9 @@
       </w:tcPr>
     </w:tblStylePr>
   </w:style>
-  <w:style w:type="table" w:styleId="1290">
+  <w:style w:type="table" w:styleId="1292">
     <w:name w:val="List Table 2 - Accent 3"/>
-    <w:basedOn w:val="1369"/>
+    <w:basedOn w:val="1371"/>
     <w:uiPriority w:val="99"/>
     <w:pPr>
       <w:spacing w:after="0" w:line="240" w:lineRule="auto"/>
@@ -55611,9 +56280,9 @@
       </w:tcPr>
     </w:tblStylePr>
   </w:style>
-  <w:style w:type="table" w:styleId="1291">
+  <w:style w:type="table" w:styleId="1293">
     <w:name w:val="List Table 2 - Accent 4"/>
-    <w:basedOn w:val="1369"/>
+    <w:basedOn w:val="1371"/>
     <w:uiPriority w:val="99"/>
     <w:pPr>
       <w:spacing w:after="0" w:line="240" w:lineRule="auto"/>
@@ -55697,9 +56366,9 @@
       </w:tcPr>
     </w:tblStylePr>
   </w:style>
-  <w:style w:type="table" w:styleId="1292">
+  <w:style w:type="table" w:styleId="1294">
     <w:name w:val="List Table 2 - Accent 5"/>
-    <w:basedOn w:val="1369"/>
+    <w:basedOn w:val="1371"/>
     <w:uiPriority w:val="99"/>
     <w:pPr>
       <w:spacing w:after="0" w:line="240" w:lineRule="auto"/>
@@ -55783,9 +56452,9 @@
       </w:tcPr>
     </w:tblStylePr>
   </w:style>
-  <w:style w:type="table" w:styleId="1293">
+  <w:style w:type="table" w:styleId="1295">
     <w:name w:val="List Table 2 - Accent 6"/>
-    <w:basedOn w:val="1369"/>
+    <w:basedOn w:val="1371"/>
     <w:uiPriority w:val="99"/>
     <w:pPr>
       <w:spacing w:after="0" w:line="240" w:lineRule="auto"/>
@@ -55869,9 +56538,9 @@
       </w:tcPr>
     </w:tblStylePr>
   </w:style>
-  <w:style w:type="table" w:styleId="1294">
+  <w:style w:type="table" w:styleId="1296">
     <w:name w:val="List Table 3"/>
-    <w:basedOn w:val="1369"/>
+    <w:basedOn w:val="1371"/>
     <w:uiPriority w:val="99"/>
     <w:pPr>
       <w:spacing w:after="0" w:line="240" w:lineRule="auto"/>
@@ -55943,9 +56612,9 @@
       </w:rPr>
     </w:tblStylePr>
   </w:style>
-  <w:style w:type="table" w:styleId="1295">
+  <w:style w:type="table" w:styleId="1297">
     <w:name w:val="List Table 3 - Accent 1"/>
-    <w:basedOn w:val="1369"/>
+    <w:basedOn w:val="1371"/>
     <w:uiPriority w:val="99"/>
     <w:pPr>
       <w:spacing w:after="0" w:line="240" w:lineRule="auto"/>
@@ -56017,9 +56686,9 @@
       </w:rPr>
     </w:tblStylePr>
   </w:style>
-  <w:style w:type="table" w:styleId="1296">
+  <w:style w:type="table" w:styleId="1298">
     <w:name w:val="List Table 3 - Accent 2"/>
-    <w:basedOn w:val="1369"/>
+    <w:basedOn w:val="1371"/>
     <w:uiPriority w:val="99"/>
     <w:pPr>
       <w:spacing w:after="0" w:line="240" w:lineRule="auto"/>
@@ -56091,9 +56760,9 @@
       </w:rPr>
     </w:tblStylePr>
   </w:style>
-  <w:style w:type="table" w:styleId="1297">
+  <w:style w:type="table" w:styleId="1299">
     <w:name w:val="List Table 3 - Accent 3"/>
-    <w:basedOn w:val="1369"/>
+    <w:basedOn w:val="1371"/>
     <w:uiPriority w:val="99"/>
     <w:pPr>
       <w:spacing w:after="0" w:line="240" w:lineRule="auto"/>
@@ -56165,9 +56834,9 @@
       </w:rPr>
     </w:tblStylePr>
   </w:style>
-  <w:style w:type="table" w:styleId="1298">
+  <w:style w:type="table" w:styleId="1300">
     <w:name w:val="List Table 3 - Accent 4"/>
-    <w:basedOn w:val="1369"/>
+    <w:basedOn w:val="1371"/>
     <w:uiPriority w:val="99"/>
     <w:pPr>
       <w:spacing w:after="0" w:line="240" w:lineRule="auto"/>
@@ -56239,9 +56908,9 @@
       </w:rPr>
     </w:tblStylePr>
   </w:style>
-  <w:style w:type="table" w:styleId="1299">
+  <w:style w:type="table" w:styleId="1301">
     <w:name w:val="List Table 3 - Accent 5"/>
-    <w:basedOn w:val="1369"/>
+    <w:basedOn w:val="1371"/>
     <w:uiPriority w:val="99"/>
     <w:pPr>
       <w:spacing w:after="0" w:line="240" w:lineRule="auto"/>
@@ -56313,9 +56982,9 @@
       </w:rPr>
     </w:tblStylePr>
   </w:style>
-  <w:style w:type="table" w:styleId="1300">
+  <w:style w:type="table" w:styleId="1302">
     <w:name w:val="List Table 3 - Accent 6"/>
-    <w:basedOn w:val="1369"/>
+    <w:basedOn w:val="1371"/>
     <w:uiPriority w:val="99"/>
     <w:pPr>
       <w:spacing w:after="0" w:line="240" w:lineRule="auto"/>
@@ -56387,9 +57056,9 @@
       </w:rPr>
     </w:tblStylePr>
   </w:style>
-  <w:style w:type="table" w:styleId="1301">
+  <w:style w:type="table" w:styleId="1303">
     <w:name w:val="List Table 4"/>
-    <w:basedOn w:val="1369"/>
+    <w:basedOn w:val="1371"/>
     <w:uiPriority w:val="99"/>
     <w:pPr>
       <w:spacing w:after="0" w:line="240" w:lineRule="auto"/>
@@ -56456,9 +57125,9 @@
       </w:rPr>
     </w:tblStylePr>
   </w:style>
-  <w:style w:type="table" w:styleId="1302">
+  <w:style w:type="table" w:styleId="1304">
     <w:name w:val="List Table 4 - Accent 1"/>
-    <w:basedOn w:val="1369"/>
+    <w:basedOn w:val="1371"/>
     <w:uiPriority w:val="99"/>
     <w:pPr>
       <w:spacing w:after="0" w:line="240" w:lineRule="auto"/>
@@ -56525,9 +57194,9 @@
       </w:rPr>
     </w:tblStylePr>
   </w:style>
-  <w:style w:type="table" w:styleId="1303">
+  <w:style w:type="table" w:styleId="1305">
     <w:name w:val="List Table 4 - Accent 2"/>
-    <w:basedOn w:val="1369"/>
+    <w:basedOn w:val="1371"/>
     <w:uiPriority w:val="99"/>
     <w:pPr>
       <w:spacing w:after="0" w:line="240" w:lineRule="auto"/>
@@ -56594,9 +57263,9 @@
       </w:rPr>
     </w:tblStylePr>
   </w:style>
-  <w:style w:type="table" w:styleId="1304">
+  <w:style w:type="table" w:styleId="1306">
     <w:name w:val="List Table 4 - Accent 3"/>
-    <w:basedOn w:val="1369"/>
+    <w:basedOn w:val="1371"/>
     <w:uiPriority w:val="99"/>
     <w:pPr>
       <w:spacing w:after="0" w:line="240" w:lineRule="auto"/>
@@ -56663,9 +57332,9 @@
       </w:rPr>
     </w:tblStylePr>
   </w:style>
-  <w:style w:type="table" w:styleId="1305">
+  <w:style w:type="table" w:styleId="1307">
     <w:name w:val="List Table 4 - Accent 4"/>
-    <w:basedOn w:val="1369"/>
+    <w:basedOn w:val="1371"/>
     <w:uiPriority w:val="99"/>
     <w:pPr>
       <w:spacing w:after="0" w:line="240" w:lineRule="auto"/>
@@ -56732,9 +57401,9 @@
       </w:rPr>
     </w:tblStylePr>
   </w:style>
-  <w:style w:type="table" w:styleId="1306">
+  <w:style w:type="table" w:styleId="1308">
     <w:name w:val="List Table 4 - Accent 5"/>
-    <w:basedOn w:val="1369"/>
+    <w:basedOn w:val="1371"/>
     <w:uiPriority w:val="99"/>
     <w:pPr>
       <w:spacing w:after="0" w:line="240" w:lineRule="auto"/>
@@ -56801,9 +57470,9 @@
       </w:rPr>
     </w:tblStylePr>
   </w:style>
-  <w:style w:type="table" w:styleId="1307">
+  <w:style w:type="table" w:styleId="1309">
     <w:name w:val="List Table 4 - Accent 6"/>
-    <w:basedOn w:val="1369"/>
+    <w:basedOn w:val="1371"/>
     <w:uiPriority w:val="99"/>
     <w:pPr>
       <w:spacing w:after="0" w:line="240" w:lineRule="auto"/>
@@ -56870,9 +57539,9 @@
       </w:rPr>
     </w:tblStylePr>
   </w:style>
-  <w:style w:type="table" w:styleId="1308">
+  <w:style w:type="table" w:styleId="1310">
     <w:name w:val="List Table 5 Dark"/>
-    <w:basedOn w:val="1369"/>
+    <w:basedOn w:val="1371"/>
     <w:uiPriority w:val="99"/>
     <w:pPr>
       <w:spacing w:after="0" w:line="240" w:lineRule="auto"/>
@@ -56977,9 +57646,9 @@
       </w:rPr>
     </w:tblStylePr>
   </w:style>
-  <w:style w:type="table" w:styleId="1309">
+  <w:style w:type="table" w:styleId="1311">
     <w:name w:val="List Table 5 Dark - Accent 1"/>
-    <w:basedOn w:val="1369"/>
+    <w:basedOn w:val="1371"/>
     <w:uiPriority w:val="99"/>
     <w:pPr>
       <w:spacing w:after="0" w:line="240" w:lineRule="auto"/>
@@ -57084,9 +57753,9 @@
       </w:rPr>
     </w:tblStylePr>
   </w:style>
-  <w:style w:type="table" w:styleId="1310">
+  <w:style w:type="table" w:styleId="1312">
     <w:name w:val="List Table 5 Dark - Accent 2"/>
-    <w:basedOn w:val="1369"/>
+    <w:basedOn w:val="1371"/>
     <w:uiPriority w:val="99"/>
     <w:pPr>
       <w:spacing w:after="0" w:line="240" w:lineRule="auto"/>
@@ -57191,9 +57860,9 @@
       </w:rPr>
     </w:tblStylePr>
   </w:style>
-  <w:style w:type="table" w:styleId="1311">
+  <w:style w:type="table" w:styleId="1313">
     <w:name w:val="List Table 5 Dark - Accent 3"/>
-    <w:basedOn w:val="1369"/>
+    <w:basedOn w:val="1371"/>
     <w:uiPriority w:val="99"/>
     <w:pPr>
       <w:spacing w:after="0" w:line="240" w:lineRule="auto"/>
@@ -57298,9 +57967,9 @@
       </w:rPr>
     </w:tblStylePr>
   </w:style>
-  <w:style w:type="table" w:styleId="1312">
+  <w:style w:type="table" w:styleId="1314">
     <w:name w:val="List Table 5 Dark - Accent 4"/>
-    <w:basedOn w:val="1369"/>
+    <w:basedOn w:val="1371"/>
     <w:uiPriority w:val="99"/>
     <w:pPr>
       <w:spacing w:after="0" w:line="240" w:lineRule="auto"/>
@@ -57405,9 +58074,9 @@
       </w:rPr>
     </w:tblStylePr>
   </w:style>
-  <w:style w:type="table" w:styleId="1313">
+  <w:style w:type="table" w:styleId="1315">
     <w:name w:val="List Table 5 Dark - Accent 5"/>
-    <w:basedOn w:val="1369"/>
+    <w:basedOn w:val="1371"/>
     <w:uiPriority w:val="99"/>
     <w:pPr>
       <w:spacing w:after="0" w:line="240" w:lineRule="auto"/>
@@ -57512,9 +58181,9 @@
       </w:rPr>
     </w:tblStylePr>
   </w:style>
-  <w:style w:type="table" w:styleId="1314">
+  <w:style w:type="table" w:styleId="1316">
     <w:name w:val="List Table 5 Dark - Accent 6"/>
-    <w:basedOn w:val="1369"/>
+    <w:basedOn w:val="1371"/>
     <w:uiPriority w:val="99"/>
     <w:pPr>
       <w:spacing w:after="0" w:line="240" w:lineRule="auto"/>
@@ -57619,9 +58288,9 @@
       </w:rPr>
     </w:tblStylePr>
   </w:style>
-  <w:style w:type="table" w:styleId="1315">
+  <w:style w:type="table" w:styleId="1317">
     <w:name w:val="List Table 6 Colorful"/>
-    <w:basedOn w:val="1369"/>
+    <w:basedOn w:val="1371"/>
     <w:uiPriority w:val="99"/>
     <w:pPr>
       <w:spacing w:after="0" w:line="240" w:lineRule="auto"/>
@@ -57692,9 +58361,9 @@
       </w:tcPr>
     </w:tblStylePr>
   </w:style>
-  <w:style w:type="table" w:styleId="1316">
+  <w:style w:type="table" w:styleId="1318">
     <w:name w:val="List Table 6 Colorful - Accent 1"/>
-    <w:basedOn w:val="1369"/>
+    <w:basedOn w:val="1371"/>
     <w:uiPriority w:val="99"/>
     <w:pPr>
       <w:spacing w:after="0" w:line="240" w:lineRule="auto"/>
@@ -57765,9 +58434,9 @@
       </w:tcPr>
     </w:tblStylePr>
   </w:style>
-  <w:style w:type="table" w:styleId="1317">
+  <w:style w:type="table" w:styleId="1319">
     <w:name w:val="List Table 6 Colorful - Accent 2"/>
-    <w:basedOn w:val="1369"/>
+    <w:basedOn w:val="1371"/>
     <w:uiPriority w:val="99"/>
     <w:pPr>
       <w:spacing w:after="0" w:line="240" w:lineRule="auto"/>
@@ -57838,9 +58507,9 @@
       </w:tcPr>
     </w:tblStylePr>
   </w:style>
-  <w:style w:type="table" w:styleId="1318">
+  <w:style w:type="table" w:styleId="1320">
     <w:name w:val="List Table 6 Colorful - Accent 3"/>
-    <w:basedOn w:val="1369"/>
+    <w:basedOn w:val="1371"/>
     <w:uiPriority w:val="99"/>
     <w:pPr>
       <w:spacing w:after="0" w:line="240" w:lineRule="auto"/>
@@ -57911,9 +58580,9 @@
       </w:tcPr>
     </w:tblStylePr>
   </w:style>
-  <w:style w:type="table" w:styleId="1319">
+  <w:style w:type="table" w:styleId="1321">
     <w:name w:val="List Table 6 Colorful - Accent 4"/>
-    <w:basedOn w:val="1369"/>
+    <w:basedOn w:val="1371"/>
     <w:uiPriority w:val="99"/>
     <w:pPr>
       <w:spacing w:after="0" w:line="240" w:lineRule="auto"/>
@@ -57984,9 +58653,9 @@
       </w:tcPr>
     </w:tblStylePr>
   </w:style>
-  <w:style w:type="table" w:styleId="1320">
+  <w:style w:type="table" w:styleId="1322">
     <w:name w:val="List Table 6 Colorful - Accent 5"/>
-    <w:basedOn w:val="1369"/>
+    <w:basedOn w:val="1371"/>
     <w:uiPriority w:val="99"/>
     <w:pPr>
       <w:spacing w:after="0" w:line="240" w:lineRule="auto"/>
@@ -58057,9 +58726,9 @@
       </w:tcPr>
     </w:tblStylePr>
   </w:style>
-  <w:style w:type="table" w:styleId="1321">
+  <w:style w:type="table" w:styleId="1323">
     <w:name w:val="List Table 6 Colorful - Accent 6"/>
-    <w:basedOn w:val="1369"/>
+    <w:basedOn w:val="1371"/>
     <w:uiPriority w:val="99"/>
     <w:pPr>
       <w:spacing w:after="0" w:line="240" w:lineRule="auto"/>
@@ -58130,9 +58799,9 @@
       </w:tcPr>
     </w:tblStylePr>
   </w:style>
-  <w:style w:type="table" w:styleId="1322">
+  <w:style w:type="table" w:styleId="1324">
     <w:name w:val="List Table 7 Colorful"/>
-    <w:basedOn w:val="1369"/>
+    <w:basedOn w:val="1371"/>
     <w:uiPriority w:val="99"/>
     <w:pPr>
       <w:spacing w:after="0" w:line="240" w:lineRule="auto"/>
@@ -58246,9 +58915,9 @@
       </w:rPr>
     </w:tblStylePr>
   </w:style>
-  <w:style w:type="table" w:styleId="1323">
+  <w:style w:type="table" w:styleId="1325">
     <w:name w:val="List Table 7 Colorful - Accent 1"/>
-    <w:basedOn w:val="1369"/>
+    <w:basedOn w:val="1371"/>
     <w:uiPriority w:val="99"/>
     <w:pPr>
       <w:spacing w:after="0" w:line="240" w:lineRule="auto"/>
@@ -58362,9 +59031,9 @@
       </w:rPr>
     </w:tblStylePr>
   </w:style>
-  <w:style w:type="table" w:styleId="1324">
+  <w:style w:type="table" w:styleId="1326">
     <w:name w:val="List Table 7 Colorful - Accent 2"/>
-    <w:basedOn w:val="1369"/>
+    <w:basedOn w:val="1371"/>
     <w:uiPriority w:val="99"/>
     <w:pPr>
       <w:spacing w:after="0" w:line="240" w:lineRule="auto"/>
@@ -58478,9 +59147,9 @@
       </w:rPr>
     </w:tblStylePr>
   </w:style>
-  <w:style w:type="table" w:styleId="1325">
+  <w:style w:type="table" w:styleId="1327">
     <w:name w:val="List Table 7 Colorful - Accent 3"/>
-    <w:basedOn w:val="1369"/>
+    <w:basedOn w:val="1371"/>
     <w:uiPriority w:val="99"/>
     <w:pPr>
       <w:spacing w:after="0" w:line="240" w:lineRule="auto"/>
@@ -58594,9 +59263,9 @@
       </w:rPr>
     </w:tblStylePr>
   </w:style>
-  <w:style w:type="table" w:styleId="1326">
+  <w:style w:type="table" w:styleId="1328">
     <w:name w:val="List Table 7 Colorful - Accent 4"/>
-    <w:basedOn w:val="1369"/>
+    <w:basedOn w:val="1371"/>
     <w:uiPriority w:val="99"/>
     <w:pPr>
       <w:spacing w:after="0" w:line="240" w:lineRule="auto"/>
@@ -58710,9 +59379,9 @@
       </w:rPr>
     </w:tblStylePr>
   </w:style>
-  <w:style w:type="table" w:styleId="1327">
+  <w:style w:type="table" w:styleId="1329">
     <w:name w:val="List Table 7 Colorful - Accent 5"/>
-    <w:basedOn w:val="1369"/>
+    <w:basedOn w:val="1371"/>
     <w:uiPriority w:val="99"/>
     <w:pPr>
       <w:spacing w:after="0" w:line="240" w:lineRule="auto"/>
@@ -58826,9 +59495,9 @@
       </w:rPr>
     </w:tblStylePr>
   </w:style>
-  <w:style w:type="table" w:styleId="1328">
+  <w:style w:type="table" w:styleId="1330">
     <w:name w:val="List Table 7 Colorful - Accent 6"/>
-    <w:basedOn w:val="1369"/>
+    <w:basedOn w:val="1371"/>
     <w:uiPriority w:val="99"/>
     <w:pPr>
       <w:spacing w:after="0" w:line="240" w:lineRule="auto"/>
@@ -58942,9 +59611,9 @@
       </w:rPr>
     </w:tblStylePr>
   </w:style>
-  <w:style w:type="table" w:styleId="1329">
+  <w:style w:type="table" w:styleId="1331">
     <w:name w:val="Lined - Accent"/>
-    <w:basedOn w:val="1369"/>
+    <w:basedOn w:val="1371"/>
     <w:uiPriority w:val="99"/>
     <w:pPr>
       <w:spacing w:after="0" w:line="240" w:lineRule="auto"/>
@@ -59032,9 +59701,9 @@
       </w:tcPr>
     </w:tblStylePr>
   </w:style>
-  <w:style w:type="table" w:styleId="1330">
+  <w:style w:type="table" w:styleId="1332">
     <w:name w:val="Lined - Accent 1"/>
-    <w:basedOn w:val="1369"/>
+    <w:basedOn w:val="1371"/>
     <w:uiPriority w:val="99"/>
     <w:pPr>
       <w:spacing w:after="0" w:line="240" w:lineRule="auto"/>
@@ -59122,9 +59791,9 @@
       </w:tcPr>
     </w:tblStylePr>
   </w:style>
-  <w:style w:type="table" w:styleId="1331">
+  <w:style w:type="table" w:styleId="1333">
     <w:name w:val="Lined - Accent 2"/>
-    <w:basedOn w:val="1369"/>
+    <w:basedOn w:val="1371"/>
     <w:uiPriority w:val="99"/>
     <w:pPr>
       <w:spacing w:after="0" w:line="240" w:lineRule="auto"/>
@@ -59212,9 +59881,9 @@
       </w:tcPr>
     </w:tblStylePr>
   </w:style>
-  <w:style w:type="table" w:styleId="1332">
+  <w:style w:type="table" w:styleId="1334">
     <w:name w:val="Lined - Accent 3"/>
-    <w:basedOn w:val="1369"/>
+    <w:basedOn w:val="1371"/>
     <w:uiPriority w:val="99"/>
     <w:pPr>
       <w:spacing w:after="0" w:line="240" w:lineRule="auto"/>
@@ -59302,9 +59971,9 @@
       </w:tcPr>
     </w:tblStylePr>
   </w:style>
-  <w:style w:type="table" w:styleId="1333">
+  <w:style w:type="table" w:styleId="1335">
     <w:name w:val="Lined - Accent 4"/>
-    <w:basedOn w:val="1369"/>
+    <w:basedOn w:val="1371"/>
     <w:uiPriority w:val="99"/>
     <w:pPr>
       <w:spacing w:after="0" w:line="240" w:lineRule="auto"/>
@@ -59392,9 +60061,9 @@
       </w:tcPr>
     </w:tblStylePr>
   </w:style>
-  <w:style w:type="table" w:styleId="1334">
+  <w:style w:type="table" w:styleId="1336">
     <w:name w:val="Lined - Accent 5"/>
-    <w:basedOn w:val="1369"/>
+    <w:basedOn w:val="1371"/>
     <w:uiPriority w:val="99"/>
     <w:pPr>
       <w:spacing w:after="0" w:line="240" w:lineRule="auto"/>
@@ -59482,9 +60151,9 @@
       </w:tcPr>
     </w:tblStylePr>
   </w:style>
-  <w:style w:type="table" w:styleId="1335">
+  <w:style w:type="table" w:styleId="1337">
     <w:name w:val="Lined - Accent 6"/>
-    <w:basedOn w:val="1369"/>
+    <w:basedOn w:val="1371"/>
     <w:uiPriority w:val="99"/>
     <w:pPr>
       <w:spacing w:after="0" w:line="240" w:lineRule="auto"/>
@@ -59572,9 +60241,9 @@
       </w:tcPr>
     </w:tblStylePr>
   </w:style>
-  <w:style w:type="table" w:styleId="1336">
+  <w:style w:type="table" w:styleId="1338">
     <w:name w:val="Bordered &amp; Lined - Accent"/>
-    <w:basedOn w:val="1369"/>
+    <w:basedOn w:val="1371"/>
     <w:uiPriority w:val="99"/>
     <w:pPr>
       <w:spacing w:after="0" w:line="240" w:lineRule="auto"/>
@@ -59670,9 +60339,9 @@
       </w:tcPr>
     </w:tblStylePr>
   </w:style>
-  <w:style w:type="table" w:styleId="1337">
+  <w:style w:type="table" w:styleId="1339">
     <w:name w:val="Bordered &amp; Lined - Accent 1"/>
-    <w:basedOn w:val="1369"/>
+    <w:basedOn w:val="1371"/>
     <w:uiPriority w:val="99"/>
     <w:pPr>
       <w:spacing w:after="0" w:line="240" w:lineRule="auto"/>
@@ -59768,9 +60437,9 @@
       </w:tcPr>
     </w:tblStylePr>
   </w:style>
-  <w:style w:type="table" w:styleId="1338">
+  <w:style w:type="table" w:styleId="1340">
     <w:name w:val="Bordered &amp; Lined - Accent 2"/>
-    <w:basedOn w:val="1369"/>
+    <w:basedOn w:val="1371"/>
     <w:uiPriority w:val="99"/>
     <w:pPr>
       <w:spacing w:after="0" w:line="240" w:lineRule="auto"/>
@@ -59866,9 +60535,9 @@
       </w:tcPr>
     </w:tblStylePr>
   </w:style>
-  <w:style w:type="table" w:styleId="1339">
+  <w:style w:type="table" w:styleId="1341">
     <w:name w:val="Bordered &amp; Lined - Accent 3"/>
-    <w:basedOn w:val="1369"/>
+    <w:basedOn w:val="1371"/>
     <w:uiPriority w:val="99"/>
     <w:pPr>
       <w:spacing w:after="0" w:line="240" w:lineRule="auto"/>
@@ -59964,9 +60633,9 @@
       </w:tcPr>
     </w:tblStylePr>
   </w:style>
-  <w:style w:type="table" w:styleId="1340">
+  <w:style w:type="table" w:styleId="1342">
     <w:name w:val="Bordered &amp; Lined - Accent 4"/>
-    <w:basedOn w:val="1369"/>
+    <w:basedOn w:val="1371"/>
     <w:uiPriority w:val="99"/>
     <w:pPr>
       <w:spacing w:after="0" w:line="240" w:lineRule="auto"/>
@@ -60062,9 +60731,9 @@
       </w:tcPr>
     </w:tblStylePr>
   </w:style>
-  <w:style w:type="table" w:styleId="1341">
+  <w:style w:type="table" w:styleId="1343">
     <w:name w:val="Bordered &amp; Lined - Accent 5"/>
-    <w:basedOn w:val="1369"/>
+    <w:basedOn w:val="1371"/>
     <w:uiPriority w:val="99"/>
     <w:pPr>
       <w:spacing w:after="0" w:line="240" w:lineRule="auto"/>
@@ -60160,9 +60829,9 @@
       </w:tcPr>
     </w:tblStylePr>
   </w:style>
-  <w:style w:type="table" w:styleId="1342">
+  <w:style w:type="table" w:styleId="1344">
     <w:name w:val="Bordered &amp; Lined - Accent 6"/>
-    <w:basedOn w:val="1369"/>
+    <w:basedOn w:val="1371"/>
     <w:uiPriority w:val="99"/>
     <w:pPr>
       <w:spacing w:after="0" w:line="240" w:lineRule="auto"/>
@@ -60258,9 +60927,9 @@
       </w:tcPr>
     </w:tblStylePr>
   </w:style>
-  <w:style w:type="table" w:styleId="1343">
+  <w:style w:type="table" w:styleId="1345">
     <w:name w:val="Bordered"/>
-    <w:basedOn w:val="1369"/>
+    <w:basedOn w:val="1371"/>
     <w:uiPriority w:val="99"/>
     <w:pPr>
       <w:spacing w:after="0" w:line="240" w:lineRule="auto"/>
@@ -60337,9 +61006,9 @@
       </w:tcPr>
     </w:tblStylePr>
   </w:style>
-  <w:style w:type="table" w:styleId="1344">
+  <w:style w:type="table" w:styleId="1346">
     <w:name w:val="Bordered - Accent 1"/>
-    <w:basedOn w:val="1369"/>
+    <w:basedOn w:val="1371"/>
     <w:uiPriority w:val="99"/>
     <w:pPr>
       <w:spacing w:after="0" w:line="240" w:lineRule="auto"/>
@@ -60416,9 +61085,9 @@
       </w:tcPr>
     </w:tblStylePr>
   </w:style>
-  <w:style w:type="table" w:styleId="1345">
+  <w:style w:type="table" w:styleId="1347">
     <w:name w:val="Bordered - Accent 2"/>
-    <w:basedOn w:val="1369"/>
+    <w:basedOn w:val="1371"/>
     <w:uiPriority w:val="99"/>
     <w:pPr>
       <w:spacing w:after="0" w:line="240" w:lineRule="auto"/>
@@ -60495,9 +61164,9 @@
       </w:tcPr>
     </w:tblStylePr>
   </w:style>
-  <w:style w:type="table" w:styleId="1346">
+  <w:style w:type="table" w:styleId="1348">
     <w:name w:val="Bordered - Accent 3"/>
-    <w:basedOn w:val="1369"/>
+    <w:basedOn w:val="1371"/>
     <w:uiPriority w:val="99"/>
     <w:pPr>
       <w:spacing w:after="0" w:line="240" w:lineRule="auto"/>
@@ -60574,9 +61243,9 @@
       </w:tcPr>
     </w:tblStylePr>
   </w:style>
-  <w:style w:type="table" w:styleId="1347">
+  <w:style w:type="table" w:styleId="1349">
     <w:name w:val="Bordered - Accent 4"/>
-    <w:basedOn w:val="1369"/>
+    <w:basedOn w:val="1371"/>
     <w:uiPriority w:val="99"/>
     <w:pPr>
       <w:spacing w:after="0" w:line="240" w:lineRule="auto"/>
@@ -60653,9 +61322,9 @@
       </w:tcPr>
     </w:tblStylePr>
   </w:style>
-  <w:style w:type="table" w:styleId="1348">
+  <w:style w:type="table" w:styleId="1350">
     <w:name w:val="Bordered - Accent 5"/>
-    <w:basedOn w:val="1369"/>
+    <w:basedOn w:val="1371"/>
     <w:uiPriority w:val="99"/>
     <w:pPr>
       <w:spacing w:after="0" w:line="240" w:lineRule="auto"/>
@@ -60732,9 +61401,9 @@
       </w:tcPr>
     </w:tblStylePr>
   </w:style>
-  <w:style w:type="table" w:styleId="1349">
+  <w:style w:type="table" w:styleId="1351">
     <w:name w:val="Bordered - Accent 6"/>
-    <w:basedOn w:val="1369"/>
+    <w:basedOn w:val="1371"/>
     <w:uiPriority w:val="99"/>
     <w:pPr>
       <w:spacing w:after="0" w:line="240" w:lineRule="auto"/>
@@ -60811,7 +61480,7 @@
       </w:tcPr>
     </w:tblStylePr>
   </w:style>
-  <w:style w:type="character" w:styleId="1350">
+  <w:style w:type="character" w:styleId="1352">
     <w:name w:val="Hyperlink"/>
     <w:uiPriority w:val="99"/>
     <w:unhideWhenUsed/>
@@ -60820,10 +61489,10 @@
       <w:u w:val="single"/>
     </w:rPr>
   </w:style>
-  <w:style w:type="paragraph" w:styleId="1351">
+  <w:style w:type="paragraph" w:styleId="1353">
     <w:name w:val="footnote text"/>
-    <w:basedOn w:val="1368"/>
-    <w:link w:val="1352"/>
+    <w:basedOn w:val="1370"/>
+    <w:link w:val="1354"/>
     <w:uiPriority w:val="99"/>
     <w:semiHidden/>
     <w:unhideWhenUsed/>
@@ -60834,15 +61503,15 @@
       <w:sz w:val="18"/>
     </w:rPr>
   </w:style>
-  <w:style w:type="character" w:styleId="1352">
+  <w:style w:type="character" w:styleId="1354">
     <w:name w:val="Footnote Text Char"/>
-    <w:link w:val="1351"/>
+    <w:link w:val="1353"/>
     <w:uiPriority w:val="99"/>
     <w:rPr>
       <w:sz w:val="18"/>
     </w:rPr>
   </w:style>
-  <w:style w:type="character" w:styleId="1353">
+  <w:style w:type="character" w:styleId="1355">
     <w:name w:val="footnote reference"/>
     <w:uiPriority w:val="99"/>
     <w:unhideWhenUsed/>
@@ -60850,10 +61519,10 @@
       <w:vertAlign w:val="superscript"/>
     </w:rPr>
   </w:style>
-  <w:style w:type="paragraph" w:styleId="1354">
+  <w:style w:type="paragraph" w:styleId="1356">
     <w:name w:val="endnote text"/>
-    <w:basedOn w:val="1368"/>
-    <w:link w:val="1355"/>
+    <w:basedOn w:val="1370"/>
+    <w:link w:val="1357"/>
     <w:uiPriority w:val="99"/>
     <w:semiHidden/>
     <w:unhideWhenUsed/>
@@ -60864,15 +61533,15 @@
       <w:sz w:val="20"/>
     </w:rPr>
   </w:style>
-  <w:style w:type="character" w:styleId="1355">
+  <w:style w:type="character" w:styleId="1357">
     <w:name w:val="Endnote Text Char"/>
-    <w:link w:val="1354"/>
+    <w:link w:val="1356"/>
     <w:uiPriority w:val="99"/>
     <w:rPr>
       <w:sz w:val="20"/>
     </w:rPr>
   </w:style>
-  <w:style w:type="character" w:styleId="1356">
+  <w:style w:type="character" w:styleId="1358">
     <w:name w:val="endnote reference"/>
     <w:uiPriority w:val="99"/>
     <w:semiHidden/>
@@ -60881,10 +61550,10 @@
       <w:vertAlign w:val="superscript"/>
     </w:rPr>
   </w:style>
-  <w:style w:type="paragraph" w:styleId="1357">
+  <w:style w:type="paragraph" w:styleId="1359">
     <w:name w:val="toc 1"/>
-    <w:basedOn w:val="1368"/>
-    <w:next w:val="1368"/>
+    <w:basedOn w:val="1370"/>
+    <w:next w:val="1370"/>
     <w:uiPriority w:val="39"/>
     <w:unhideWhenUsed/>
     <w:pPr>
@@ -60892,10 +61561,10 @@
       <w:spacing w:after="57"/>
     </w:pPr>
   </w:style>
-  <w:style w:type="paragraph" w:styleId="1358">
+  <w:style w:type="paragraph" w:styleId="1360">
     <w:name w:val="toc 2"/>
-    <w:basedOn w:val="1368"/>
-    <w:next w:val="1368"/>
+    <w:basedOn w:val="1370"/>
+    <w:next w:val="1370"/>
     <w:uiPriority w:val="39"/>
     <w:unhideWhenUsed/>
     <w:pPr>
@@ -60903,10 +61572,10 @@
       <w:spacing w:after="57"/>
     </w:pPr>
   </w:style>
-  <w:style w:type="paragraph" w:styleId="1359">
+  <w:style w:type="paragraph" w:styleId="1361">
     <w:name w:val="toc 3"/>
-    <w:basedOn w:val="1368"/>
-    <w:next w:val="1368"/>
+    <w:basedOn w:val="1370"/>
+    <w:next w:val="1370"/>
     <w:uiPriority w:val="39"/>
     <w:unhideWhenUsed/>
     <w:pPr>
@@ -60914,10 +61583,10 @@
       <w:spacing w:after="57"/>
     </w:pPr>
   </w:style>
-  <w:style w:type="paragraph" w:styleId="1360">
+  <w:style w:type="paragraph" w:styleId="1362">
     <w:name w:val="toc 4"/>
-    <w:basedOn w:val="1368"/>
-    <w:next w:val="1368"/>
+    <w:basedOn w:val="1370"/>
+    <w:next w:val="1370"/>
     <w:uiPriority w:val="39"/>
     <w:unhideWhenUsed/>
     <w:pPr>
@@ -60925,10 +61594,10 @@
       <w:spacing w:after="57"/>
     </w:pPr>
   </w:style>
-  <w:style w:type="paragraph" w:styleId="1361">
+  <w:style w:type="paragraph" w:styleId="1363">
     <w:name w:val="toc 5"/>
-    <w:basedOn w:val="1368"/>
-    <w:next w:val="1368"/>
+    <w:basedOn w:val="1370"/>
+    <w:next w:val="1370"/>
     <w:uiPriority w:val="39"/>
     <w:unhideWhenUsed/>
     <w:pPr>
@@ -60936,10 +61605,10 @@
       <w:spacing w:after="57"/>
     </w:pPr>
   </w:style>
-  <w:style w:type="paragraph" w:styleId="1362">
+  <w:style w:type="paragraph" w:styleId="1364">
     <w:name w:val="toc 6"/>
-    <w:basedOn w:val="1368"/>
-    <w:next w:val="1368"/>
+    <w:basedOn w:val="1370"/>
+    <w:next w:val="1370"/>
     <w:uiPriority w:val="39"/>
     <w:unhideWhenUsed/>
     <w:pPr>
@@ -60947,10 +61616,10 @@
       <w:spacing w:after="57"/>
     </w:pPr>
   </w:style>
-  <w:style w:type="paragraph" w:styleId="1363">
+  <w:style w:type="paragraph" w:styleId="1365">
     <w:name w:val="toc 7"/>
-    <w:basedOn w:val="1368"/>
-    <w:next w:val="1368"/>
+    <w:basedOn w:val="1370"/>
+    <w:next w:val="1370"/>
     <w:uiPriority w:val="39"/>
     <w:unhideWhenUsed/>
     <w:pPr>
@@ -60958,10 +61627,10 @@
       <w:spacing w:after="57"/>
     </w:pPr>
   </w:style>
-  <w:style w:type="paragraph" w:styleId="1364">
+  <w:style w:type="paragraph" w:styleId="1366">
     <w:name w:val="toc 8"/>
-    <w:basedOn w:val="1368"/>
-    <w:next w:val="1368"/>
+    <w:basedOn w:val="1370"/>
+    <w:next w:val="1370"/>
     <w:uiPriority w:val="39"/>
     <w:unhideWhenUsed/>
     <w:pPr>
@@ -60969,10 +61638,10 @@
       <w:spacing w:after="57"/>
     </w:pPr>
   </w:style>
-  <w:style w:type="paragraph" w:styleId="1365">
+  <w:style w:type="paragraph" w:styleId="1367">
     <w:name w:val="toc 9"/>
-    <w:basedOn w:val="1368"/>
-    <w:next w:val="1368"/>
+    <w:basedOn w:val="1370"/>
+    <w:next w:val="1370"/>
     <w:uiPriority w:val="39"/>
     <w:unhideWhenUsed/>
     <w:pPr>
@@ -60980,26 +61649,26 @@
       <w:spacing w:after="57"/>
     </w:pPr>
   </w:style>
-  <w:style w:type="paragraph" w:styleId="1366">
+  <w:style w:type="paragraph" w:styleId="1368">
     <w:name w:val="TOC Heading"/>
     <w:uiPriority w:val="39"/>
     <w:unhideWhenUsed/>
   </w:style>
-  <w:style w:type="paragraph" w:styleId="1367">
+  <w:style w:type="paragraph" w:styleId="1369">
     <w:name w:val="table of figures"/>
-    <w:basedOn w:val="1368"/>
-    <w:next w:val="1368"/>
+    <w:basedOn w:val="1370"/>
+    <w:next w:val="1370"/>
     <w:uiPriority w:val="99"/>
     <w:unhideWhenUsed/>
     <w:pPr>
       <w:spacing w:after="0" w:afterAutospacing="0"/>
     </w:pPr>
   </w:style>
-  <w:style w:type="paragraph" w:styleId="1368" w:default="1">
+  <w:style w:type="paragraph" w:styleId="1370" w:default="1">
     <w:name w:val="Normal"/>
     <w:qFormat/>
   </w:style>
-  <w:style w:type="table" w:styleId="1369" w:default="1">
+  <w:style w:type="table" w:styleId="1371" w:default="1">
     <w:name w:val="Normal Table"/>
     <w:uiPriority w:val="99"/>
     <w:semiHidden/>
@@ -61014,24 +61683,24 @@
       </w:tblCellMar>
     </w:tblPr>
   </w:style>
-  <w:style w:type="numbering" w:styleId="1370" w:default="1">
+  <w:style w:type="numbering" w:styleId="1372" w:default="1">
     <w:name w:val="No List"/>
     <w:uiPriority w:val="99"/>
     <w:semiHidden/>
     <w:unhideWhenUsed/>
   </w:style>
-  <w:style w:type="paragraph" w:styleId="1371">
+  <w:style w:type="paragraph" w:styleId="1373">
     <w:name w:val="No Spacing"/>
-    <w:basedOn w:val="1368"/>
+    <w:basedOn w:val="1370"/>
     <w:uiPriority w:val="1"/>
     <w:qFormat/>
     <w:pPr>
       <w:spacing w:after="0" w:line="240" w:lineRule="auto"/>
     </w:pPr>
   </w:style>
-  <w:style w:type="paragraph" w:styleId="1372">
+  <w:style w:type="paragraph" w:styleId="1374">
     <w:name w:val="List Paragraph"/>
-    <w:basedOn w:val="1368"/>
+    <w:basedOn w:val="1370"/>
     <w:uiPriority w:val="34"/>
     <w:qFormat/>
     <w:pPr>
@@ -61039,7 +61708,7 @@
       <w:ind w:left="720"/>
     </w:pPr>
   </w:style>
-  <w:style w:type="character" w:styleId="1373" w:default="1">
+  <w:style w:type="character" w:styleId="1375" w:default="1">
     <w:name w:val="Default Paragraph Font"/>
     <w:uiPriority w:val="1"/>
     <w:semiHidden/>

</xml_diff>